<commit_message>
Halszálka frissítve. Fogalmak kitöltve.
</commit_message>
<xml_diff>
--- a/Rendszerfelejtok.docx
+++ b/Rendszerfelejtok.docx
@@ -21078,13 +21078,6 @@
     </w:p>
     <w:p>
       <w:pPr>
-        <w:pStyle w:val="Szvegtrzs"/>
-        <w:spacing w:after="0" w:line="360" w:lineRule="auto"/>
-        <w:jc w:val="both"/>
-      </w:pPr>
-    </w:p>
-    <w:p>
-      <w:pPr>
         <w:pStyle w:val="Cmsor2"/>
         <w:ind w:left="788" w:hanging="431"/>
         <w:jc w:val="both"/>
@@ -21134,13 +21127,37 @@
         </w:rPr>
         <w:t xml:space="preserve"> </w:t>
       </w:r>
-    </w:p>
-    <w:p>
-      <w:pPr>
-        <w:pStyle w:val="Szvegtrzs"/>
-        <w:spacing w:line="360" w:lineRule="auto"/>
-        <w:jc w:val="both"/>
-      </w:pPr>
+      <w:r>
+        <w:rPr>
+          <w:b/>
+          <w:bCs/>
+        </w:rPr>
+        <w:t xml:space="preserve">- </w:t>
+      </w:r>
+      <w:r>
+        <w:t>a</w:t>
+      </w:r>
+      <w:r>
+        <w:t>z</w:t>
+      </w:r>
+      <w:r>
+        <w:t xml:space="preserve"> üzleti igényspecifikáci</w:t>
+      </w:r>
+      <w:r>
+        <w:t>ó</w:t>
+      </w:r>
+      <w:r>
+        <w:t xml:space="preserve"> a </w:t>
+      </w:r>
+      <w:r>
+        <w:t>résztvevő</w:t>
+      </w:r>
+      <w:r>
+        <w:t>je</w:t>
+      </w:r>
+      <w:r>
+        <w:t xml:space="preserve"> </w:t>
+      </w:r>
     </w:p>
     <w:p>
       <w:pPr>
@@ -21152,6 +21169,13 @@
           <w:bCs/>
         </w:rPr>
       </w:pPr>
+    </w:p>
+    <w:p>
+      <w:pPr>
+        <w:pStyle w:val="Szvegtrzs"/>
+        <w:spacing w:line="360" w:lineRule="auto"/>
+        <w:jc w:val="both"/>
+      </w:pPr>
       <w:proofErr w:type="spellStart"/>
       <w:r>
         <w:rPr>
@@ -21175,18 +21199,107 @@
         </w:rPr>
         <w:t xml:space="preserve"> </w:t>
       </w:r>
+      <w:r>
+        <w:t xml:space="preserve">- </w:t>
+      </w:r>
+      <w:proofErr w:type="spellStart"/>
+      <w:r>
+        <w:t>use</w:t>
+      </w:r>
+      <w:proofErr w:type="spellEnd"/>
+      <w:r>
+        <w:t xml:space="preserve"> </w:t>
+      </w:r>
+      <w:proofErr w:type="spellStart"/>
+      <w:r>
+        <w:t>case</w:t>
+      </w:r>
+      <w:proofErr w:type="spellEnd"/>
+      <w:r>
+        <w:t xml:space="preserve"> diagrammban egy szerepkört,</w:t>
+      </w:r>
+      <w:r>
+        <w:t xml:space="preserve"> </w:t>
+      </w:r>
+      <w:r>
+        <w:t xml:space="preserve">a rendszer egy </w:t>
+      </w:r>
+      <w:r>
+        <w:t>felhasználó</w:t>
+      </w:r>
+      <w:r>
+        <w:t>ját</w:t>
+      </w:r>
+      <w:r>
+        <w:t xml:space="preserve"> </w:t>
+      </w:r>
+      <w:r>
+        <w:t>reprezentál</w:t>
+      </w:r>
+      <w:r>
+        <w:t>ja</w:t>
+      </w:r>
+      <w:r>
+        <w:t xml:space="preserve"> </w:t>
+      </w:r>
     </w:p>
     <w:p>
       <w:pPr>
         <w:pStyle w:val="Szvegtrzs"/>
-        <w:spacing w:after="0" w:line="360" w:lineRule="auto"/>
+        <w:spacing w:line="360" w:lineRule="auto"/>
         <w:jc w:val="both"/>
       </w:pPr>
     </w:p>
     <w:p>
       <w:pPr>
         <w:pStyle w:val="Szvegtrzs"/>
-        <w:spacing w:after="0" w:line="360" w:lineRule="auto"/>
+        <w:spacing w:line="360" w:lineRule="auto"/>
+        <w:jc w:val="both"/>
+      </w:pPr>
+      <w:r>
+        <w:rPr>
+          <w:b/>
+          <w:bCs/>
+        </w:rPr>
+        <w:t>Appsofőr</w:t>
+      </w:r>
+      <w:r>
+        <w:rPr>
+          <w:b/>
+          <w:bCs/>
+        </w:rPr>
+        <w:t xml:space="preserve"> </w:t>
+      </w:r>
+      <w:r>
+        <w:t xml:space="preserve">- </w:t>
+      </w:r>
+      <w:r>
+        <w:t>a</w:t>
+      </w:r>
+      <w:r>
+        <w:t xml:space="preserve"> SZEAT-APP sofőr</w:t>
+      </w:r>
+      <w:r>
+        <w:t>j</w:t>
+      </w:r>
+      <w:r>
+        <w:t>e</w:t>
+      </w:r>
+      <w:r>
+        <w:t xml:space="preserve"> </w:t>
+      </w:r>
+    </w:p>
+    <w:p>
+      <w:pPr>
+        <w:pStyle w:val="Szvegtrzs"/>
+        <w:spacing w:line="360" w:lineRule="auto"/>
+        <w:jc w:val="both"/>
+      </w:pPr>
+    </w:p>
+    <w:p>
+      <w:pPr>
+        <w:pStyle w:val="Szvegtrzs"/>
+        <w:spacing w:line="360" w:lineRule="auto"/>
         <w:jc w:val="both"/>
         <w:rPr>
           <w:b/>
@@ -21198,40 +21311,31 @@
           <w:b/>
           <w:bCs/>
         </w:rPr>
-        <w:t xml:space="preserve">Appsofőr </w:t>
-      </w:r>
-    </w:p>
-    <w:p>
-      <w:pPr>
-        <w:pStyle w:val="Szvegtrzs"/>
-        <w:spacing w:after="0" w:line="360" w:lineRule="auto"/>
-        <w:jc w:val="both"/>
-      </w:pPr>
-    </w:p>
-    <w:p>
-      <w:pPr>
-        <w:pStyle w:val="Szvegtrzs"/>
-        <w:spacing w:after="0" w:line="360" w:lineRule="auto"/>
-        <w:jc w:val="both"/>
+        <w:t>Apputas</w:t>
+      </w:r>
+      <w:r>
         <w:rPr>
           <w:b/>
           <w:bCs/>
         </w:rPr>
-      </w:pPr>
+        <w:t xml:space="preserve"> </w:t>
+      </w:r>
       <w:r>
         <w:rPr>
           <w:b/>
           <w:bCs/>
         </w:rPr>
-        <w:t xml:space="preserve">Apputas </w:t>
-      </w:r>
-    </w:p>
-    <w:p>
-      <w:pPr>
-        <w:pStyle w:val="Szvegtrzs"/>
-        <w:spacing w:after="0" w:line="360" w:lineRule="auto"/>
-        <w:jc w:val="both"/>
-      </w:pPr>
+        <w:t xml:space="preserve">- </w:t>
+      </w:r>
+      <w:r>
+        <w:t>a</w:t>
+      </w:r>
+      <w:r>
+        <w:t xml:space="preserve"> SZEAT-APP utasa</w:t>
+      </w:r>
+      <w:r>
+        <w:t xml:space="preserve"> </w:t>
+      </w:r>
     </w:p>
     <w:p>
       <w:pPr>
@@ -21281,7 +21385,7 @@
         <w:jc w:val="both"/>
       </w:pPr>
       <w:r>
-        <w:t xml:space="preserve">A Széchenyi István Egyetem hallgatói közül sokan dolgoznak egyetemi tanulmányik mellett. Mindenki szeretne térben és időben a lehető legpontosabban, minél kevesebb plusz idő és energia ráfordításával eljutni munkahelyére. A pontos lokációtól függően gyalogosan, biciklivel, tömegközlekedéssel, taxival vagy saját autóval is megközelíthetik munkahelyüket a hallgatók, de ezen közlekedési módoknak számos hátránya és veszélye van. </w:t>
+        <w:t xml:space="preserve">A Széchenyi István Egyetem hallgatói közül sokan dolgoznak egyetemi tanulmányik mellett. Mindenki szeretne térben és időben pontosan, minél kevesebb plusz idő és energia ráfordításával eljutni munkahelyére. A pontos lokációtól függően gyalogosan, biciklivel, tömegközlekedéssel, taxival vagy saját autóval is megközelíthetik munkahelyüket a hallgatók, de ezen közlekedési módoknak számos hátránya és veszélye van. </w:t>
       </w:r>
     </w:p>
     <w:p>
@@ -21346,122 +21450,8 @@
     <w:p>
       <w:pPr>
         <w:pStyle w:val="Szvegtrzs"/>
+        <w:keepNext/>
         <w:spacing w:line="360" w:lineRule="auto"/>
-        <w:jc w:val="both"/>
-      </w:pPr>
-      <w:r>
-        <w:t>Kollégium (start)</w:t>
-      </w:r>
-    </w:p>
-    <w:p>
-      <w:pPr>
-        <w:pStyle w:val="Szvegtrzs"/>
-        <w:spacing w:line="360" w:lineRule="auto"/>
-        <w:jc w:val="both"/>
-      </w:pPr>
-    </w:p>
-    <w:p>
-      <w:pPr>
-        <w:pStyle w:val="Szvegtrzs"/>
-        <w:spacing w:line="360" w:lineRule="auto"/>
-        <w:jc w:val="both"/>
-      </w:pPr>
-      <w:r>
-        <w:t xml:space="preserve">Séta (közvetlen) </w:t>
-      </w:r>
-    </w:p>
-    <w:p>
-      <w:pPr>
-        <w:pStyle w:val="Szvegtrzs"/>
-        <w:spacing w:line="360" w:lineRule="auto"/>
-        <w:jc w:val="both"/>
-      </w:pPr>
-      <w:r>
-        <w:t xml:space="preserve">Bicikli (közvetlen) </w:t>
-      </w:r>
-    </w:p>
-    <w:p>
-      <w:pPr>
-        <w:pStyle w:val="Szvegtrzs"/>
-        <w:spacing w:line="360" w:lineRule="auto"/>
-        <w:jc w:val="both"/>
-      </w:pPr>
-      <w:r>
-        <w:t xml:space="preserve">Tömegközlekedés </w:t>
-      </w:r>
-    </w:p>
-    <w:p>
-      <w:pPr>
-        <w:pStyle w:val="Szvegtrzs"/>
-        <w:spacing w:line="360" w:lineRule="auto"/>
-        <w:jc w:val="both"/>
-      </w:pPr>
-      <w:r>
-        <w:t>Taxi (közvetlen)</w:t>
-      </w:r>
-    </w:p>
-    <w:p>
-      <w:pPr>
-        <w:pStyle w:val="Szvegtrzs"/>
-        <w:spacing w:line="360" w:lineRule="auto"/>
-        <w:jc w:val="both"/>
-      </w:pPr>
-      <w:r>
-        <w:t xml:space="preserve">Saját autó </w:t>
-      </w:r>
-    </w:p>
-    <w:p>
-      <w:pPr>
-        <w:pStyle w:val="Szvegtrzs"/>
-        <w:spacing w:line="360" w:lineRule="auto"/>
-        <w:jc w:val="both"/>
-      </w:pPr>
-    </w:p>
-    <w:p>
-      <w:pPr>
-        <w:pStyle w:val="Szvegtrzs"/>
-        <w:spacing w:line="360" w:lineRule="auto"/>
-        <w:jc w:val="both"/>
-      </w:pPr>
-      <w:r>
-        <w:t xml:space="preserve">Átszállás </w:t>
-      </w:r>
-    </w:p>
-    <w:p>
-      <w:pPr>
-        <w:pStyle w:val="Szvegtrzs"/>
-        <w:spacing w:line="360" w:lineRule="auto"/>
-        <w:jc w:val="both"/>
-      </w:pPr>
-    </w:p>
-    <w:p>
-      <w:pPr>
-        <w:pStyle w:val="Szvegtrzs"/>
-        <w:spacing w:line="360" w:lineRule="auto"/>
-        <w:jc w:val="both"/>
-      </w:pPr>
-      <w:r>
-        <w:t>Munkahely (cél)</w:t>
-      </w:r>
-      <w:r>
-        <w:t xml:space="preserve"> </w:t>
-      </w:r>
-    </w:p>
-    <w:p>
-      <w:pPr>
-        <w:pStyle w:val="Cmsor2"/>
-        <w:pageBreakBefore/>
-        <w:ind w:left="788" w:hanging="431"/>
-      </w:pPr>
-      <w:r>
-        <w:lastRenderedPageBreak/>
-        <w:t xml:space="preserve">Halszálka diagram </w:t>
-      </w:r>
-    </w:p>
-    <w:p>
-      <w:pPr>
-        <w:pStyle w:val="Szvegtrzs"/>
-        <w:keepNext/>
         <w:jc w:val="both"/>
       </w:pPr>
       <w:r>
@@ -21469,10 +21459,10 @@
           <w:noProof/>
         </w:rPr>
         <w:drawing>
-          <wp:inline distT="0" distB="0" distL="0" distR="0" wp14:anchorId="60049746" wp14:editId="42894E6F">
-            <wp:extent cx="5565775" cy="3338830"/>
+          <wp:inline distT="0" distB="0" distL="0" distR="0" wp14:anchorId="02387BA4" wp14:editId="24E6D02D">
+            <wp:extent cx="5565775" cy="1983740"/>
             <wp:effectExtent l="0" t="0" r="0" b="0"/>
-            <wp:docPr id="1" name="Kép 1"/>
+            <wp:docPr id="7" name="Kép 7"/>
             <wp:cNvGraphicFramePr>
               <a:graphicFrameLocks xmlns:a="http://schemas.openxmlformats.org/drawingml/2006/main" noChangeAspect="1"/>
             </wp:cNvGraphicFramePr>
@@ -21480,7 +21470,7 @@
               <a:graphicData uri="http://schemas.openxmlformats.org/drawingml/2006/picture">
                 <pic:pic xmlns:pic="http://schemas.openxmlformats.org/drawingml/2006/picture">
                   <pic:nvPicPr>
-                    <pic:cNvPr id="1" name="Kép 1"/>
+                    <pic:cNvPr id="7" name="Kép 7"/>
                     <pic:cNvPicPr/>
                   </pic:nvPicPr>
                   <pic:blipFill>
@@ -21498,7 +21488,7 @@
                   <pic:spPr>
                     <a:xfrm>
                       <a:off x="0" y="0"/>
-                      <a:ext cx="5565775" cy="3338830"/>
+                      <a:ext cx="5565775" cy="1983740"/>
                     </a:xfrm>
                     <a:prstGeom prst="rect">
                       <a:avLst/>
@@ -21567,6 +21557,148 @@
           <w:noProof/>
         </w:rPr>
         <w:t>1</w:t>
+      </w:r>
+      <w:r>
+        <w:rPr>
+          <w:rFonts w:ascii="Times New Roman" w:hAnsi="Times New Roman" w:cs="Times New Roman"/>
+          <w:b/>
+          <w:bCs/>
+          <w:i w:val="0"/>
+          <w:iCs w:val="0"/>
+          <w:noProof/>
+        </w:rPr>
+        <w:fldChar w:fldCharType="end"/>
+      </w:r>
+      <w:r>
+        <w:rPr>
+          <w:rFonts w:ascii="Times New Roman" w:hAnsi="Times New Roman" w:cs="Times New Roman"/>
+          <w:b/>
+          <w:bCs/>
+          <w:i w:val="0"/>
+          <w:iCs w:val="0"/>
+          <w:noProof/>
+        </w:rPr>
+        <w:t>. ábra - A probléma folyamatábrája</w:t>
+      </w:r>
+    </w:p>
+    <w:p>
+      <w:pPr>
+        <w:pStyle w:val="Cmsor2"/>
+        <w:ind w:left="788" w:hanging="431"/>
+      </w:pPr>
+      <w:r>
+        <w:t xml:space="preserve">Halszálka diagram </w:t>
+      </w:r>
+    </w:p>
+    <w:p>
+      <w:pPr>
+        <w:pStyle w:val="Szvegtrzs"/>
+        <w:keepNext/>
+        <w:jc w:val="both"/>
+      </w:pPr>
+      <w:r>
+        <w:rPr>
+          <w:noProof/>
+        </w:rPr>
+        <w:drawing>
+          <wp:inline distT="0" distB="0" distL="0" distR="0" wp14:anchorId="60049746" wp14:editId="5005858C">
+            <wp:extent cx="5565502" cy="3338830"/>
+            <wp:effectExtent l="0" t="0" r="0" b="0"/>
+            <wp:docPr id="1" name="Kép 1"/>
+            <wp:cNvGraphicFramePr>
+              <a:graphicFrameLocks xmlns:a="http://schemas.openxmlformats.org/drawingml/2006/main" noChangeAspect="1"/>
+            </wp:cNvGraphicFramePr>
+            <a:graphic xmlns:a="http://schemas.openxmlformats.org/drawingml/2006/main">
+              <a:graphicData uri="http://schemas.openxmlformats.org/drawingml/2006/picture">
+                <pic:pic xmlns:pic="http://schemas.openxmlformats.org/drawingml/2006/picture">
+                  <pic:nvPicPr>
+                    <pic:cNvPr id="1" name="Kép 1"/>
+                    <pic:cNvPicPr/>
+                  </pic:nvPicPr>
+                  <pic:blipFill>
+                    <a:blip r:embed="rId9" cstate="print">
+                      <a:extLst>
+                        <a:ext uri="{28A0092B-C50C-407E-A947-70E740481C1C}">
+                          <a14:useLocalDpi xmlns:a14="http://schemas.microsoft.com/office/drawing/2010/main" val="0"/>
+                        </a:ext>
+                      </a:extLst>
+                    </a:blip>
+                    <a:stretch>
+                      <a:fillRect/>
+                    </a:stretch>
+                  </pic:blipFill>
+                  <pic:spPr>
+                    <a:xfrm>
+                      <a:off x="0" y="0"/>
+                      <a:ext cx="5565502" cy="3338830"/>
+                    </a:xfrm>
+                    <a:prstGeom prst="rect">
+                      <a:avLst/>
+                    </a:prstGeom>
+                  </pic:spPr>
+                </pic:pic>
+              </a:graphicData>
+            </a:graphic>
+          </wp:inline>
+        </w:drawing>
+      </w:r>
+    </w:p>
+    <w:p>
+      <w:pPr>
+        <w:pStyle w:val="Kpalrs"/>
+        <w:jc w:val="center"/>
+        <w:rPr>
+          <w:rFonts w:ascii="Times New Roman" w:hAnsi="Times New Roman" w:cs="Times New Roman"/>
+          <w:b/>
+          <w:bCs/>
+          <w:i w:val="0"/>
+          <w:iCs w:val="0"/>
+          <w:noProof/>
+        </w:rPr>
+      </w:pPr>
+      <w:r>
+        <w:rPr>
+          <w:rFonts w:ascii="Times New Roman" w:hAnsi="Times New Roman" w:cs="Times New Roman"/>
+          <w:b/>
+          <w:bCs/>
+          <w:i w:val="0"/>
+          <w:iCs w:val="0"/>
+          <w:noProof/>
+        </w:rPr>
+        <w:fldChar w:fldCharType="begin"/>
+      </w:r>
+      <w:r>
+        <w:rPr>
+          <w:rFonts w:ascii="Times New Roman" w:hAnsi="Times New Roman" w:cs="Times New Roman"/>
+          <w:b/>
+          <w:bCs/>
+          <w:i w:val="0"/>
+          <w:iCs w:val="0"/>
+          <w:noProof/>
+        </w:rPr>
+        <w:instrText xml:space="preserve"> SEQ ábra \* ARABIC </w:instrText>
+      </w:r>
+      <w:r>
+        <w:rPr>
+          <w:rFonts w:ascii="Times New Roman" w:hAnsi="Times New Roman" w:cs="Times New Roman"/>
+          <w:b/>
+          <w:bCs/>
+          <w:i w:val="0"/>
+          <w:iCs w:val="0"/>
+          <w:noProof/>
+        </w:rPr>
+        <w:fldChar w:fldCharType="separate"/>
+      </w:r>
+      <w:r>
+        <w:rPr>
+          <w:rFonts w:ascii="Times New Roman" w:hAnsi="Times New Roman" w:cs="Times New Roman"/>
+          <w:b/>
+          <w:bCs/>
+          <w:i w:val="0"/>
+          <w:iCs w:val="0"/>
+          <w:noProof/>
+        </w:rPr>
+        <w:t>2</w:t>
       </w:r>
       <w:r>
         <w:rPr>
@@ -22164,7 +22296,7 @@
           <w:iCs w:val="0"/>
           <w:noProof/>
         </w:rPr>
-        <w:t>2</w:t>
+        <w:t>3</w:t>
       </w:r>
       <w:r>
         <w:rPr>
@@ -22317,10 +22449,7 @@
         <w:t>lokális emisszió</w:t>
       </w:r>
       <w:r>
-        <w:t xml:space="preserve"> </w:t>
-      </w:r>
-      <w:r>
-        <w:t>csökkenté</w:t>
+        <w:t xml:space="preserve"> csökkenté</w:t>
       </w:r>
       <w:r>
         <w:t>sét</w:t>
@@ -22510,18 +22639,188 @@
     </w:p>
     <w:p>
       <w:pPr>
+        <w:pStyle w:val="Cmsor2"/>
+        <w:ind w:left="789"/>
+      </w:pPr>
+      <w:r>
+        <w:t xml:space="preserve">Rendszer bevezetése utáni működés folyamatábra </w:t>
+      </w:r>
+    </w:p>
+    <w:p>
+      <w:pPr>
+        <w:pStyle w:val="Szvegtrzs"/>
+        <w:keepNext/>
+        <w:spacing w:line="360" w:lineRule="auto"/>
+        <w:jc w:val="both"/>
+      </w:pPr>
+      <w:r>
+        <w:rPr>
+          <w:noProof/>
+        </w:rPr>
+        <w:drawing>
+          <wp:inline distT="0" distB="0" distL="0" distR="0" wp14:anchorId="16E644C2" wp14:editId="4F153162">
+            <wp:extent cx="5565775" cy="2217420"/>
+            <wp:effectExtent l="0" t="0" r="0" b="0"/>
+            <wp:docPr id="8" name="Kép 8"/>
+            <wp:cNvGraphicFramePr>
+              <a:graphicFrameLocks xmlns:a="http://schemas.openxmlformats.org/drawingml/2006/main" noChangeAspect="1"/>
+            </wp:cNvGraphicFramePr>
+            <a:graphic xmlns:a="http://schemas.openxmlformats.org/drawingml/2006/main">
+              <a:graphicData uri="http://schemas.openxmlformats.org/drawingml/2006/picture">
+                <pic:pic xmlns:pic="http://schemas.openxmlformats.org/drawingml/2006/picture">
+                  <pic:nvPicPr>
+                    <pic:cNvPr id="8" name="Kép 8"/>
+                    <pic:cNvPicPr/>
+                  </pic:nvPicPr>
+                  <pic:blipFill>
+                    <a:blip r:embed="rId10" cstate="print">
+                      <a:extLst>
+                        <a:ext uri="{28A0092B-C50C-407E-A947-70E740481C1C}">
+                          <a14:useLocalDpi xmlns:a14="http://schemas.microsoft.com/office/drawing/2010/main" val="0"/>
+                        </a:ext>
+                      </a:extLst>
+                    </a:blip>
+                    <a:stretch>
+                      <a:fillRect/>
+                    </a:stretch>
+                  </pic:blipFill>
+                  <pic:spPr>
+                    <a:xfrm>
+                      <a:off x="0" y="0"/>
+                      <a:ext cx="5565775" cy="2217420"/>
+                    </a:xfrm>
+                    <a:prstGeom prst="rect">
+                      <a:avLst/>
+                    </a:prstGeom>
+                  </pic:spPr>
+                </pic:pic>
+              </a:graphicData>
+            </a:graphic>
+          </wp:inline>
+        </w:drawing>
+      </w:r>
+    </w:p>
+    <w:p>
+      <w:pPr>
+        <w:pStyle w:val="Kpalrs"/>
+        <w:jc w:val="center"/>
+        <w:rPr>
+          <w:rFonts w:ascii="Times New Roman" w:hAnsi="Times New Roman" w:cs="Times New Roman"/>
+          <w:b/>
+          <w:bCs/>
+          <w:i w:val="0"/>
+          <w:iCs w:val="0"/>
+          <w:noProof/>
+        </w:rPr>
+      </w:pPr>
+      <w:r>
+        <w:rPr>
+          <w:rFonts w:ascii="Times New Roman" w:hAnsi="Times New Roman" w:cs="Times New Roman"/>
+          <w:b/>
+          <w:bCs/>
+          <w:i w:val="0"/>
+          <w:iCs w:val="0"/>
+          <w:noProof/>
+        </w:rPr>
+        <w:fldChar w:fldCharType="begin"/>
+      </w:r>
+      <w:r>
+        <w:rPr>
+          <w:rFonts w:ascii="Times New Roman" w:hAnsi="Times New Roman" w:cs="Times New Roman"/>
+          <w:b/>
+          <w:bCs/>
+          <w:i w:val="0"/>
+          <w:iCs w:val="0"/>
+          <w:noProof/>
+        </w:rPr>
+        <w:instrText xml:space="preserve"> SEQ ábra \* ARABIC </w:instrText>
+      </w:r>
+      <w:r>
+        <w:rPr>
+          <w:rFonts w:ascii="Times New Roman" w:hAnsi="Times New Roman" w:cs="Times New Roman"/>
+          <w:b/>
+          <w:bCs/>
+          <w:i w:val="0"/>
+          <w:iCs w:val="0"/>
+          <w:noProof/>
+        </w:rPr>
+        <w:fldChar w:fldCharType="separate"/>
+      </w:r>
+      <w:r>
+        <w:rPr>
+          <w:rFonts w:ascii="Times New Roman" w:hAnsi="Times New Roman" w:cs="Times New Roman"/>
+          <w:b/>
+          <w:bCs/>
+          <w:i w:val="0"/>
+          <w:iCs w:val="0"/>
+          <w:noProof/>
+        </w:rPr>
+        <w:t>4</w:t>
+      </w:r>
+      <w:r>
+        <w:rPr>
+          <w:rFonts w:ascii="Times New Roman" w:hAnsi="Times New Roman" w:cs="Times New Roman"/>
+          <w:b/>
+          <w:bCs/>
+          <w:i w:val="0"/>
+          <w:iCs w:val="0"/>
+          <w:noProof/>
+        </w:rPr>
+        <w:fldChar w:fldCharType="end"/>
+      </w:r>
+      <w:r>
+        <w:rPr>
+          <w:rFonts w:ascii="Times New Roman" w:hAnsi="Times New Roman" w:cs="Times New Roman"/>
+          <w:b/>
+          <w:bCs/>
+          <w:i w:val="0"/>
+          <w:iCs w:val="0"/>
+          <w:noProof/>
+        </w:rPr>
+        <w:t>. ábra - A megoldás folyamatábrája</w:t>
+      </w:r>
+    </w:p>
+    <w:p>
+      <w:pPr>
+        <w:pStyle w:val="Cmsor2"/>
+        <w:pageBreakBefore/>
+        <w:ind w:left="788" w:hanging="431"/>
+      </w:pPr>
+      <w:r>
+        <w:lastRenderedPageBreak/>
+        <w:t xml:space="preserve">Rendszer bevezetése utáni működés </w:t>
+      </w:r>
+      <w:proofErr w:type="spellStart"/>
+      <w:r>
+        <w:t>u</w:t>
+      </w:r>
+      <w:r>
+        <w:t>se</w:t>
+      </w:r>
+      <w:proofErr w:type="spellEnd"/>
+      <w:r>
+        <w:t xml:space="preserve"> </w:t>
+      </w:r>
+      <w:proofErr w:type="spellStart"/>
+      <w:r>
+        <w:t>case</w:t>
+      </w:r>
+      <w:proofErr w:type="spellEnd"/>
+      <w:r>
+        <w:t xml:space="preserve"> diagram</w:t>
+      </w:r>
+      <w:r>
+        <w:t xml:space="preserve"> </w:t>
+      </w:r>
+    </w:p>
+    <w:p>
+      <w:pPr>
         <w:pStyle w:val="Szvegtrzs"/>
         <w:spacing w:line="360" w:lineRule="auto"/>
         <w:jc w:val="both"/>
       </w:pPr>
-    </w:p>
-    <w:p>
-      <w:pPr>
-        <w:pStyle w:val="Cmsor2"/>
-        <w:ind w:left="789"/>
-      </w:pPr>
-      <w:r>
-        <w:t xml:space="preserve">Rendszer bevezetése utáni működés folyamatábra </w:t>
+      <w:r>
+        <w:t xml:space="preserve">Diagram: </w:t>
       </w:r>
     </w:p>
     <w:p>
@@ -22531,218 +22830,8 @@
         <w:jc w:val="both"/>
       </w:pPr>
       <w:r>
-        <w:t xml:space="preserve">Kollégium </w:t>
-      </w:r>
-      <w:r>
-        <w:t>(start)</w:t>
-      </w:r>
-    </w:p>
-    <w:p>
-      <w:pPr>
-        <w:pStyle w:val="Szvegtrzs"/>
-        <w:spacing w:line="360" w:lineRule="auto"/>
-        <w:jc w:val="both"/>
-      </w:pPr>
-    </w:p>
-    <w:p>
-      <w:pPr>
-        <w:pStyle w:val="Szvegtrzs"/>
-        <w:spacing w:line="360" w:lineRule="auto"/>
-        <w:jc w:val="both"/>
-      </w:pPr>
-      <w:r>
-        <w:t>Séta</w:t>
-      </w:r>
-      <w:r>
-        <w:t xml:space="preserve"> </w:t>
-      </w:r>
-      <w:r>
-        <w:t xml:space="preserve">(közvetlen) </w:t>
-      </w:r>
-    </w:p>
-    <w:p>
-      <w:pPr>
-        <w:pStyle w:val="Szvegtrzs"/>
-        <w:spacing w:line="360" w:lineRule="auto"/>
-        <w:jc w:val="both"/>
-      </w:pPr>
-      <w:r>
-        <w:t xml:space="preserve">Bicikli </w:t>
-      </w:r>
-      <w:r>
-        <w:t>(</w:t>
-      </w:r>
-      <w:r>
-        <w:t>közvetlen</w:t>
-      </w:r>
-      <w:r>
-        <w:t>)</w:t>
-      </w:r>
-      <w:r>
-        <w:t xml:space="preserve"> </w:t>
-      </w:r>
-    </w:p>
-    <w:p>
-      <w:pPr>
-        <w:pStyle w:val="Szvegtrzs"/>
-        <w:spacing w:line="360" w:lineRule="auto"/>
-        <w:jc w:val="both"/>
-      </w:pPr>
-      <w:r>
-        <w:t xml:space="preserve">Tömegközlekedés </w:t>
-      </w:r>
-    </w:p>
-    <w:p>
-      <w:pPr>
-        <w:pStyle w:val="Szvegtrzs"/>
-        <w:spacing w:line="360" w:lineRule="auto"/>
-        <w:jc w:val="both"/>
-      </w:pPr>
-      <w:r>
-        <w:t xml:space="preserve">Taxi </w:t>
-      </w:r>
-      <w:r>
-        <w:t>(közvetlen)</w:t>
-      </w:r>
-    </w:p>
-    <w:p>
-      <w:pPr>
-        <w:pStyle w:val="Szvegtrzs"/>
-        <w:spacing w:line="360" w:lineRule="auto"/>
-        <w:jc w:val="both"/>
-      </w:pPr>
-      <w:r>
-        <w:t xml:space="preserve">Saját autó </w:t>
-      </w:r>
-    </w:p>
-    <w:p>
-      <w:pPr>
-        <w:pStyle w:val="Szvegtrzs"/>
-        <w:spacing w:line="360" w:lineRule="auto"/>
-        <w:jc w:val="both"/>
-      </w:pPr>
-      <w:r>
-        <w:t xml:space="preserve">SZEAT APP </w:t>
-      </w:r>
-      <w:r>
-        <w:t>(közvetlen)</w:t>
-      </w:r>
-    </w:p>
-    <w:p>
-      <w:pPr>
-        <w:pStyle w:val="Szvegtrzs"/>
-        <w:spacing w:line="360" w:lineRule="auto"/>
-        <w:jc w:val="both"/>
-      </w:pPr>
-    </w:p>
-    <w:p>
-      <w:pPr>
-        <w:pStyle w:val="Szvegtrzs"/>
-        <w:spacing w:line="360" w:lineRule="auto"/>
-        <w:jc w:val="both"/>
-      </w:pPr>
-      <w:r>
-        <w:t xml:space="preserve">Átszállás </w:t>
-      </w:r>
-    </w:p>
-    <w:p>
-      <w:pPr>
-        <w:pStyle w:val="Szvegtrzs"/>
-        <w:spacing w:line="360" w:lineRule="auto"/>
-        <w:jc w:val="both"/>
-      </w:pPr>
-    </w:p>
-    <w:p>
-      <w:pPr>
-        <w:pStyle w:val="Szvegtrzs"/>
-        <w:spacing w:line="360" w:lineRule="auto"/>
-        <w:jc w:val="both"/>
-      </w:pPr>
-      <w:r>
-        <w:t>M</w:t>
-      </w:r>
-      <w:r>
-        <w:t xml:space="preserve">unkahely </w:t>
-      </w:r>
-      <w:r>
-        <w:t>(cél)</w:t>
-      </w:r>
-    </w:p>
-    <w:p>
-      <w:pPr>
-        <w:pStyle w:val="Szvegtrzs"/>
-      </w:pPr>
-    </w:p>
-    <w:p>
-      <w:pPr>
-        <w:pStyle w:val="Szvegtrzs"/>
-      </w:pPr>
-    </w:p>
-    <w:p>
-      <w:pPr>
-        <w:pStyle w:val="Cmsor2"/>
-        <w:ind w:left="789"/>
-      </w:pPr>
-      <w:r>
-        <w:lastRenderedPageBreak/>
-        <w:t xml:space="preserve">Rendszer bevezetése utáni működés </w:t>
-      </w:r>
-      <w:proofErr w:type="spellStart"/>
-      <w:r>
-        <w:t>u</w:t>
-      </w:r>
-      <w:r>
-        <w:t>se</w:t>
-      </w:r>
-      <w:proofErr w:type="spellEnd"/>
-      <w:r>
-        <w:t xml:space="preserve"> </w:t>
-      </w:r>
-      <w:proofErr w:type="spellStart"/>
-      <w:r>
-        <w:t>case</w:t>
-      </w:r>
-      <w:proofErr w:type="spellEnd"/>
-      <w:r>
-        <w:t xml:space="preserve"> diagram</w:t>
-      </w:r>
-      <w:r>
-        <w:t xml:space="preserve"> </w:t>
-      </w:r>
-    </w:p>
-    <w:p>
-      <w:pPr>
-        <w:pStyle w:val="Szvegtrzs"/>
-        <w:spacing w:line="360" w:lineRule="auto"/>
-        <w:jc w:val="both"/>
-      </w:pPr>
-      <w:r>
-        <w:t xml:space="preserve">Diagram: </w:t>
-      </w:r>
-    </w:p>
-    <w:p>
-      <w:pPr>
-        <w:pStyle w:val="Szvegtrzs"/>
-        <w:spacing w:line="360" w:lineRule="auto"/>
-        <w:jc w:val="both"/>
-      </w:pPr>
-    </w:p>
-    <w:p>
-      <w:pPr>
-        <w:pStyle w:val="Szvegtrzs"/>
-        <w:spacing w:line="360" w:lineRule="auto"/>
-        <w:jc w:val="both"/>
-      </w:pPr>
-      <w:r>
         <w:t xml:space="preserve">Forgatókönyv: </w:t>
       </w:r>
-    </w:p>
-    <w:p>
-      <w:pPr>
-        <w:pStyle w:val="Szvegtrzs"/>
-        <w:spacing w:line="360" w:lineRule="auto"/>
-        <w:jc w:val="both"/>
-      </w:pPr>
     </w:p>
     <w:p>
       <w:pPr>
@@ -23029,7 +23118,6 @@
         <w:jc w:val="both"/>
       </w:pPr>
       <w:r>
-        <w:lastRenderedPageBreak/>
         <w:t xml:space="preserve">Út meghirdetése </w:t>
       </w:r>
     </w:p>
@@ -23069,7 +23157,7 @@
       </w:r>
     </w:p>
     <w:sectPr>
-      <w:footerReference w:type="default" r:id="rId9"/>
+      <w:footerReference w:type="default" r:id="rId11"/>
       <w:type w:val="continuous"/>
       <w:pgSz w:w="11906" w:h="16838"/>
       <w:pgMar w:top="1440" w:right="1440" w:bottom="1440" w:left="1701" w:header="1134" w:footer="1134" w:gutter="0"/>

</xml_diff>

<commit_message>
Mai jegyzőkönyv hozzáadva. Use case diagram hozzáadva. Folyamatábrák frissítve. Stakeholderek javítva.
</commit_message>
<xml_diff>
--- a/Rendszerfelejtok.docx
+++ b/Rendszerfelejtok.docx
@@ -12092,6 +12092,9 @@
           <w:tcPr>
             <w:tcW w:w="1453" w:type="dxa"/>
             <w:vMerge/>
+            <w:tcBorders>
+              <w:bottom w:val="single" w:sz="4" w:space="0" w:color="auto"/>
+            </w:tcBorders>
             <w:vAlign w:val="center"/>
           </w:tcPr>
           <w:p>
@@ -12229,6 +12232,10 @@
         <w:tc>
           <w:tcPr>
             <w:tcW w:w="1453" w:type="dxa"/>
+            <w:tcBorders>
+              <w:tl2br w:val="single" w:sz="4" w:space="0" w:color="auto"/>
+              <w:tr2bl w:val="single" w:sz="4" w:space="0" w:color="auto"/>
+            </w:tcBorders>
             <w:vAlign w:val="center"/>
           </w:tcPr>
           <w:p>
@@ -12283,6 +12290,14 @@
                 <w:szCs w:val="20"/>
               </w:rPr>
             </w:pPr>
+            <w:r>
+              <w:rPr>
+                <w:rFonts w:cs="Times New Roman"/>
+                <w:sz w:val="20"/>
+                <w:szCs w:val="20"/>
+              </w:rPr>
+              <w:t>X</w:t>
+            </w:r>
           </w:p>
         </w:tc>
         <w:tc>
@@ -12317,6 +12332,14 @@
                 <w:szCs w:val="20"/>
               </w:rPr>
             </w:pPr>
+            <w:r>
+              <w:rPr>
+                <w:rFonts w:cs="Times New Roman"/>
+                <w:sz w:val="20"/>
+                <w:szCs w:val="20"/>
+              </w:rPr>
+              <w:t>X</w:t>
+            </w:r>
           </w:p>
         </w:tc>
         <w:tc>
@@ -12369,6 +12392,10 @@
         <w:tc>
           <w:tcPr>
             <w:tcW w:w="1453" w:type="dxa"/>
+            <w:tcBorders>
+              <w:tl2br w:val="single" w:sz="4" w:space="0" w:color="auto"/>
+              <w:tr2bl w:val="single" w:sz="4" w:space="0" w:color="auto"/>
+            </w:tcBorders>
             <w:vAlign w:val="center"/>
           </w:tcPr>
           <w:p>
@@ -12517,6 +12544,10 @@
         <w:tc>
           <w:tcPr>
             <w:tcW w:w="1453" w:type="dxa"/>
+            <w:tcBorders>
+              <w:tl2br w:val="single" w:sz="4" w:space="0" w:color="auto"/>
+              <w:tr2bl w:val="single" w:sz="4" w:space="0" w:color="auto"/>
+            </w:tcBorders>
             <w:vAlign w:val="center"/>
           </w:tcPr>
           <w:p>
@@ -12657,6 +12688,10 @@
         <w:tc>
           <w:tcPr>
             <w:tcW w:w="1453" w:type="dxa"/>
+            <w:tcBorders>
+              <w:tl2br w:val="single" w:sz="4" w:space="0" w:color="auto"/>
+              <w:tr2bl w:val="single" w:sz="4" w:space="0" w:color="auto"/>
+            </w:tcBorders>
             <w:vAlign w:val="center"/>
           </w:tcPr>
           <w:p>
@@ -12789,6 +12824,10 @@
         <w:tc>
           <w:tcPr>
             <w:tcW w:w="1453" w:type="dxa"/>
+            <w:tcBorders>
+              <w:tl2br w:val="single" w:sz="4" w:space="0" w:color="auto"/>
+              <w:tr2bl w:val="single" w:sz="4" w:space="0" w:color="auto"/>
+            </w:tcBorders>
             <w:vAlign w:val="center"/>
           </w:tcPr>
           <w:p>
@@ -13501,6 +13540,9 @@
           <w:tcPr>
             <w:tcW w:w="1481" w:type="dxa"/>
             <w:vMerge/>
+            <w:tcBorders>
+              <w:bottom w:val="single" w:sz="4" w:space="0" w:color="auto"/>
+            </w:tcBorders>
             <w:vAlign w:val="center"/>
           </w:tcPr>
           <w:p>
@@ -13646,6 +13688,10 @@
         <w:tc>
           <w:tcPr>
             <w:tcW w:w="1481" w:type="dxa"/>
+            <w:tcBorders>
+              <w:tl2br w:val="single" w:sz="4" w:space="0" w:color="auto"/>
+              <w:tr2bl w:val="single" w:sz="4" w:space="0" w:color="auto"/>
+            </w:tcBorders>
             <w:vAlign w:val="center"/>
           </w:tcPr>
           <w:p>
@@ -13786,6 +13832,10 @@
         <w:tc>
           <w:tcPr>
             <w:tcW w:w="1481" w:type="dxa"/>
+            <w:tcBorders>
+              <w:tl2br w:val="single" w:sz="4" w:space="0" w:color="auto"/>
+              <w:tr2bl w:val="single" w:sz="4" w:space="0" w:color="auto"/>
+            </w:tcBorders>
             <w:vAlign w:val="center"/>
           </w:tcPr>
           <w:p>
@@ -13918,6 +13968,10 @@
         <w:tc>
           <w:tcPr>
             <w:tcW w:w="1481" w:type="dxa"/>
+            <w:tcBorders>
+              <w:tl2br w:val="single" w:sz="4" w:space="0" w:color="auto"/>
+              <w:tr2bl w:val="single" w:sz="4" w:space="0" w:color="auto"/>
+            </w:tcBorders>
             <w:vAlign w:val="center"/>
           </w:tcPr>
           <w:p>
@@ -14066,6 +14120,10 @@
         <w:tc>
           <w:tcPr>
             <w:tcW w:w="1481" w:type="dxa"/>
+            <w:tcBorders>
+              <w:tl2br w:val="single" w:sz="4" w:space="0" w:color="auto"/>
+              <w:tr2bl w:val="single" w:sz="4" w:space="0" w:color="auto"/>
+            </w:tcBorders>
             <w:vAlign w:val="center"/>
           </w:tcPr>
           <w:p>
@@ -14206,6 +14264,10 @@
         <w:tc>
           <w:tcPr>
             <w:tcW w:w="1481" w:type="dxa"/>
+            <w:tcBorders>
+              <w:tl2br w:val="single" w:sz="4" w:space="0" w:color="auto"/>
+              <w:tr2bl w:val="single" w:sz="4" w:space="0" w:color="auto"/>
+            </w:tcBorders>
             <w:vAlign w:val="center"/>
           </w:tcPr>
           <w:p>
@@ -14331,23 +14393,33 @@
                 <w:sz w:val="20"/>
                 <w:szCs w:val="20"/>
               </w:rPr>
-              <w:t xml:space="preserve">Kizárás a </w:t>
-            </w:r>
-            <w:proofErr w:type="spellStart"/>
-            <w:r>
-              <w:rPr>
-                <w:rFonts w:cs="Times New Roman"/>
-                <w:sz w:val="20"/>
-                <w:szCs w:val="20"/>
-              </w:rPr>
-              <w:t>csaaptból</w:t>
-            </w:r>
-            <w:proofErr w:type="spellEnd"/>
+              <w:t>Kizárás a csa</w:t>
+            </w:r>
+            <w:r>
+              <w:rPr>
+                <w:rFonts w:cs="Times New Roman"/>
+                <w:sz w:val="20"/>
+                <w:szCs w:val="20"/>
+              </w:rPr>
+              <w:t>p</w:t>
+            </w:r>
+            <w:r>
+              <w:rPr>
+                <w:rFonts w:cs="Times New Roman"/>
+                <w:sz w:val="20"/>
+                <w:szCs w:val="20"/>
+              </w:rPr>
+              <w:t>atból</w:t>
+            </w:r>
           </w:p>
         </w:tc>
         <w:tc>
           <w:tcPr>
             <w:tcW w:w="1481" w:type="dxa"/>
+            <w:tcBorders>
+              <w:tl2br w:val="single" w:sz="4" w:space="0" w:color="auto"/>
+              <w:tr2bl w:val="single" w:sz="4" w:space="0" w:color="auto"/>
+            </w:tcBorders>
             <w:vAlign w:val="center"/>
           </w:tcPr>
           <w:p>
@@ -21459,10 +21531,10 @@
           <w:noProof/>
         </w:rPr>
         <w:drawing>
-          <wp:inline distT="0" distB="0" distL="0" distR="0" wp14:anchorId="02387BA4" wp14:editId="24E6D02D">
-            <wp:extent cx="5565775" cy="1983740"/>
-            <wp:effectExtent l="0" t="0" r="0" b="0"/>
-            <wp:docPr id="7" name="Kép 7"/>
+          <wp:inline distT="0" distB="0" distL="0" distR="0" wp14:anchorId="7B4402C0" wp14:editId="0B00017B">
+            <wp:extent cx="5565775" cy="5534660"/>
+            <wp:effectExtent l="0" t="0" r="0" b="8890"/>
+            <wp:docPr id="10" name="Kép 10"/>
             <wp:cNvGraphicFramePr>
               <a:graphicFrameLocks xmlns:a="http://schemas.openxmlformats.org/drawingml/2006/main" noChangeAspect="1"/>
             </wp:cNvGraphicFramePr>
@@ -21470,11 +21542,11 @@
               <a:graphicData uri="http://schemas.openxmlformats.org/drawingml/2006/picture">
                 <pic:pic xmlns:pic="http://schemas.openxmlformats.org/drawingml/2006/picture">
                   <pic:nvPicPr>
-                    <pic:cNvPr id="7" name="Kép 7"/>
+                    <pic:cNvPr id="10" name="Kép 10"/>
                     <pic:cNvPicPr/>
                   </pic:nvPicPr>
                   <pic:blipFill>
-                    <a:blip r:embed="rId8" cstate="print">
+                    <a:blip r:embed="rId8">
                       <a:extLst>
                         <a:ext uri="{28A0092B-C50C-407E-A947-70E740481C1C}">
                           <a14:useLocalDpi xmlns:a14="http://schemas.microsoft.com/office/drawing/2010/main" val="0"/>
@@ -21488,7 +21560,7 @@
                   <pic:spPr>
                     <a:xfrm>
                       <a:off x="0" y="0"/>
-                      <a:ext cx="5565775" cy="1983740"/>
+                      <a:ext cx="5565775" cy="5534660"/>
                     </a:xfrm>
                     <a:prstGeom prst="rect">
                       <a:avLst/>
@@ -21584,9 +21656,11 @@
     <w:p>
       <w:pPr>
         <w:pStyle w:val="Cmsor2"/>
+        <w:pageBreakBefore/>
         <w:ind w:left="788" w:hanging="431"/>
       </w:pPr>
       <w:r>
+        <w:lastRenderedPageBreak/>
         <w:t xml:space="preserve">Halszálka diagram </w:t>
       </w:r>
     </w:p>
@@ -22487,31 +22561,28 @@
         <w:jc w:val="both"/>
       </w:pPr>
       <w:r>
-        <w:t>Projektünk belső érdekeltjei a hallgatók, akik igénybe szeretnék majd venni a szolgáltatást</w:t>
-      </w:r>
-      <w:r>
-        <w:t xml:space="preserve"> és </w:t>
-      </w:r>
-      <w:r>
-        <w:t xml:space="preserve">az appsofőrök, </w:t>
-      </w:r>
-      <w:r>
-        <w:t xml:space="preserve">akik az autókat fogják vezetni. A külső érdekeltek körébe tartozhatnak </w:t>
-      </w:r>
-      <w:r>
-        <w:t xml:space="preserve">befektetők, illetve </w:t>
-      </w:r>
-      <w:r>
-        <w:t>más</w:t>
-      </w:r>
-      <w:r>
-        <w:t>,</w:t>
-      </w:r>
-      <w:r>
-        <w:t xml:space="preserve"> személyszállítással foglalkozó sofőrök, például busz- és taxisofőrök</w:t>
-      </w:r>
-      <w:r>
-        <w:t>.</w:t>
+        <w:t xml:space="preserve">Projektünk </w:t>
+      </w:r>
+      <w:r>
+        <w:t xml:space="preserve">elsődleges </w:t>
+      </w:r>
+      <w:r>
+        <w:t xml:space="preserve">belső érdekeltjei az applikáció fejlesztői, akik elkészítik és a továbbiakban is karban tudják majd tartani, fejleszteni az applikációt. </w:t>
+      </w:r>
+      <w:r>
+        <w:t xml:space="preserve">Mellettük belső érdekeltek lehetnek még az esetleges befektetők. A külső érdekeltek körébe tartoznak a hallgatók, akik igénybe szeretnék majd venni a szolgáltatást és az appsofőrök, akik az autókat fogják vezetni. A külső érdekeltek közé tartozhatnak </w:t>
+      </w:r>
+      <w:r>
+        <w:t>konk</w:t>
+      </w:r>
+      <w:r>
+        <w:t>u</w:t>
+      </w:r>
+      <w:r>
+        <w:t xml:space="preserve">renciaként </w:t>
+      </w:r>
+      <w:r>
+        <w:t>még az ismert, személyszállítással foglalkozó sofőrök, például busz- és taxisofőrök.</w:t>
       </w:r>
     </w:p>
     <w:p>
@@ -22546,23 +22617,19 @@
         <w:jc w:val="both"/>
       </w:pPr>
       <w:r>
-        <w:t xml:space="preserve">A hallgatók érdeke, hogy munkahelyükre minél gyorsabban és pontosabban érkezzenek, utazásuk pedig minél olcsóbb és kényelmesebb legyen. </w:t>
-      </w:r>
-      <w:r>
-        <w:t xml:space="preserve">A SZEAT-APP használatával a hallgatóknak nem kell alkalmazkodni a kötött tömegközlekedési menetrendekhez és az időjárás viszontagságaihoz, továbbá sokkal olcsóbban is élvezheti a személyautók kényelmét, mintha taxit hívna. </w:t>
-      </w:r>
-      <w:r>
-        <w:t xml:space="preserve">Az utazás közben akár új barátokra is lelhet. </w:t>
+        <w:t xml:space="preserve">A fejlesztők nélkül nem jöhetne létre és nem is működhetne az applikáció. Feladatuk megtervezni a célnak megfelelően működő alkalmazást. Későbbiekben is szükség lesz a munkájukra a program karbantartása és esetleges fejlesztések kivitelezése kapcsán. </w:t>
       </w:r>
     </w:p>
     <w:p>
       <w:pPr>
         <w:pStyle w:val="Szvegtrzs"/>
+        <w:pageBreakBefore/>
         <w:spacing w:line="360" w:lineRule="auto"/>
         <w:jc w:val="both"/>
       </w:pPr>
       <w:r>
-        <w:t xml:space="preserve">Az appsofőrök érdeke, hogy minél több utast sikerüljön összegyűjteni egy útra. Cél, hogy az összegyűlt összeg minél nagyobb mértékben fedezze az autófenntartási és benzinköltségeket. </w:t>
+        <w:lastRenderedPageBreak/>
+        <w:t xml:space="preserve">A befektetők kulcsszerepet játszhatnak az applikáció létrehozásának, fenntartásának és továbbfejlesztésének finanszírozásában. Minél népszerűbb lesz az alkalmazás, annál több emberhez juthat el és annál több utas veheti igénybe a szolgáltatásokat. Később az alkalmazást ki is lehet bővíteni és további szolgáltatásokat biztosítani. </w:t>
       </w:r>
     </w:p>
     <w:p>
@@ -22597,28 +22664,7 @@
         <w:jc w:val="both"/>
       </w:pPr>
       <w:r>
-        <w:t xml:space="preserve">A befektetők kulcsszerepet játszhatnak az applikáció létrehozásának, fenntartásának és továbbfejlesztésének finanszírozásában. </w:t>
-      </w:r>
-      <w:r>
-        <w:t xml:space="preserve">Minél népszerűbb lesz az alkalmazás, annál több emberhez juthat el és annál több utas veheti igénybe a szolgáltatásokat. Később az alkalmazást </w:t>
-      </w:r>
-      <w:r>
-        <w:t xml:space="preserve">ki </w:t>
-      </w:r>
-      <w:r>
-        <w:t>is lehet</w:t>
-      </w:r>
-      <w:r>
-        <w:t xml:space="preserve"> bővíteni és</w:t>
-      </w:r>
-      <w:r>
-        <w:t xml:space="preserve"> további szolgáltatásokat</w:t>
-      </w:r>
-      <w:r>
-        <w:t xml:space="preserve"> </w:t>
-      </w:r>
-      <w:r>
-        <w:t xml:space="preserve">biztosítani. </w:t>
+        <w:t xml:space="preserve">A hallgatók érdeke, hogy munkahelyükre minél gyorsabban és pontosabban érkezzenek, utazásuk pedig minél olcsóbb és kényelmesebb legyen. A SZEAT-APP használatával a hallgatóknak nem kell alkalmazkodni a kötött tömegközlekedési menetrendekhez és az időjárás viszontagságaihoz, továbbá sokkal olcsóbban is élvezheti a személyautók kényelmét, mintha taxit hívna. Az utazás közben akár új barátokra is lelhet. </w:t>
       </w:r>
     </w:p>
     <w:p>
@@ -22628,21 +22674,33 @@
         <w:jc w:val="both"/>
       </w:pPr>
       <w:r>
-        <w:t xml:space="preserve">A busz- és taxisofőrök inkább vetélytársként lehetnek érdekeltek, mivel minél többen használják a SZEAT-APP-ot, annál kevesebben fognak igénybe venni más </w:t>
-      </w:r>
-      <w:r>
-        <w:t xml:space="preserve">városi </w:t>
-      </w:r>
-      <w:r>
-        <w:t xml:space="preserve">személyszállítási szolgáltatásokat. </w:t>
+        <w:t xml:space="preserve">Az appsofőrök érdeke, hogy minél több utast sikerüljön összegyűjteni egy útra. Cél, hogy az összegyűlt összeg minél nagyobb mértékben fedezze az autófenntartási és benzinköltségeket. </w:t>
       </w:r>
     </w:p>
     <w:p>
       <w:pPr>
+        <w:pStyle w:val="Szvegtrzs"/>
+        <w:spacing w:line="360" w:lineRule="auto"/>
+        <w:jc w:val="both"/>
+      </w:pPr>
+      <w:r>
+        <w:t xml:space="preserve">A busz- és taxisofőrök inkább vetélytársként lehetnek érdekeltek, mivel minél többen használják a SZEAT-APP-ot, annál kevesebben fognak igénybe venni más </w:t>
+      </w:r>
+      <w:r>
+        <w:t xml:space="preserve">városi </w:t>
+      </w:r>
+      <w:r>
+        <w:t xml:space="preserve">személyszállítási szolgáltatásokat. </w:t>
+      </w:r>
+    </w:p>
+    <w:p>
+      <w:pPr>
         <w:pStyle w:val="Cmsor2"/>
-        <w:ind w:left="789"/>
-      </w:pPr>
-      <w:r>
+        <w:pageBreakBefore/>
+        <w:ind w:left="788" w:hanging="431"/>
+      </w:pPr>
+      <w:r>
+        <w:lastRenderedPageBreak/>
         <w:t xml:space="preserve">Rendszer bevezetése utáni működés folyamatábra </w:t>
       </w:r>
     </w:p>
@@ -22658,10 +22716,10 @@
           <w:noProof/>
         </w:rPr>
         <w:drawing>
-          <wp:inline distT="0" distB="0" distL="0" distR="0" wp14:anchorId="16E644C2" wp14:editId="4F153162">
-            <wp:extent cx="5565775" cy="2217420"/>
+          <wp:inline distT="0" distB="0" distL="0" distR="0" wp14:anchorId="3670BA0E" wp14:editId="153C86F2">
+            <wp:extent cx="5565775" cy="7265035"/>
             <wp:effectExtent l="0" t="0" r="0" b="0"/>
-            <wp:docPr id="8" name="Kép 8"/>
+            <wp:docPr id="7" name="Kép 7"/>
             <wp:cNvGraphicFramePr>
               <a:graphicFrameLocks xmlns:a="http://schemas.openxmlformats.org/drawingml/2006/main" noChangeAspect="1"/>
             </wp:cNvGraphicFramePr>
@@ -22669,11 +22727,11 @@
               <a:graphicData uri="http://schemas.openxmlformats.org/drawingml/2006/picture">
                 <pic:pic xmlns:pic="http://schemas.openxmlformats.org/drawingml/2006/picture">
                   <pic:nvPicPr>
-                    <pic:cNvPr id="8" name="Kép 8"/>
+                    <pic:cNvPr id="7" name="Kép 7"/>
                     <pic:cNvPicPr/>
                   </pic:nvPicPr>
                   <pic:blipFill>
-                    <a:blip r:embed="rId10" cstate="print">
+                    <a:blip r:embed="rId10">
                       <a:extLst>
                         <a:ext uri="{28A0092B-C50C-407E-A947-70E740481C1C}">
                           <a14:useLocalDpi xmlns:a14="http://schemas.microsoft.com/office/drawing/2010/main" val="0"/>
@@ -22687,7 +22745,7 @@
                   <pic:spPr>
                     <a:xfrm>
                       <a:off x="0" y="0"/>
-                      <a:ext cx="5565775" cy="2217420"/>
+                      <a:ext cx="5565775" cy="7265035"/>
                     </a:xfrm>
                     <a:prstGeom prst="rect">
                       <a:avLst/>
@@ -22816,11 +22874,135 @@
     <w:p>
       <w:pPr>
         <w:pStyle w:val="Szvegtrzs"/>
+        <w:keepNext/>
         <w:spacing w:line="360" w:lineRule="auto"/>
-        <w:jc w:val="both"/>
-      </w:pPr>
-      <w:r>
-        <w:t xml:space="preserve">Diagram: </w:t>
+        <w:jc w:val="center"/>
+      </w:pPr>
+      <w:r>
+        <w:rPr>
+          <w:noProof/>
+        </w:rPr>
+        <w:drawing>
+          <wp:inline distT="0" distB="0" distL="0" distR="0" wp14:anchorId="43C1F8FF" wp14:editId="693C766D">
+            <wp:extent cx="5565775" cy="2967990"/>
+            <wp:effectExtent l="0" t="0" r="0" b="3810"/>
+            <wp:docPr id="9" name="Kép 9"/>
+            <wp:cNvGraphicFramePr>
+              <a:graphicFrameLocks xmlns:a="http://schemas.openxmlformats.org/drawingml/2006/main" noChangeAspect="1"/>
+            </wp:cNvGraphicFramePr>
+            <a:graphic xmlns:a="http://schemas.openxmlformats.org/drawingml/2006/main">
+              <a:graphicData uri="http://schemas.openxmlformats.org/drawingml/2006/picture">
+                <pic:pic xmlns:pic="http://schemas.openxmlformats.org/drawingml/2006/picture">
+                  <pic:nvPicPr>
+                    <pic:cNvPr id="9" name="Kép 9"/>
+                    <pic:cNvPicPr/>
+                  </pic:nvPicPr>
+                  <pic:blipFill>
+                    <a:blip r:embed="rId11" cstate="print">
+                      <a:extLst>
+                        <a:ext uri="{28A0092B-C50C-407E-A947-70E740481C1C}">
+                          <a14:useLocalDpi xmlns:a14="http://schemas.microsoft.com/office/drawing/2010/main" val="0"/>
+                        </a:ext>
+                      </a:extLst>
+                    </a:blip>
+                    <a:stretch>
+                      <a:fillRect/>
+                    </a:stretch>
+                  </pic:blipFill>
+                  <pic:spPr>
+                    <a:xfrm>
+                      <a:off x="0" y="0"/>
+                      <a:ext cx="5565775" cy="2967990"/>
+                    </a:xfrm>
+                    <a:prstGeom prst="rect">
+                      <a:avLst/>
+                    </a:prstGeom>
+                  </pic:spPr>
+                </pic:pic>
+              </a:graphicData>
+            </a:graphic>
+          </wp:inline>
+        </w:drawing>
+      </w:r>
+    </w:p>
+    <w:p>
+      <w:pPr>
+        <w:pStyle w:val="Kpalrs"/>
+        <w:jc w:val="center"/>
+        <w:rPr>
+          <w:rFonts w:ascii="Times New Roman" w:hAnsi="Times New Roman" w:cs="Times New Roman"/>
+          <w:b/>
+          <w:bCs/>
+          <w:i w:val="0"/>
+          <w:iCs w:val="0"/>
+          <w:noProof/>
+        </w:rPr>
+      </w:pPr>
+      <w:r>
+        <w:rPr>
+          <w:rFonts w:ascii="Times New Roman" w:hAnsi="Times New Roman" w:cs="Times New Roman"/>
+          <w:b/>
+          <w:bCs/>
+          <w:i w:val="0"/>
+          <w:iCs w:val="0"/>
+          <w:noProof/>
+        </w:rPr>
+        <w:fldChar w:fldCharType="begin"/>
+      </w:r>
+      <w:r>
+        <w:rPr>
+          <w:rFonts w:ascii="Times New Roman" w:hAnsi="Times New Roman" w:cs="Times New Roman"/>
+          <w:b/>
+          <w:bCs/>
+          <w:i w:val="0"/>
+          <w:iCs w:val="0"/>
+          <w:noProof/>
+        </w:rPr>
+        <w:instrText xml:space="preserve"> SEQ ábra \* ARABIC </w:instrText>
+      </w:r>
+      <w:r>
+        <w:rPr>
+          <w:rFonts w:ascii="Times New Roman" w:hAnsi="Times New Roman" w:cs="Times New Roman"/>
+          <w:b/>
+          <w:bCs/>
+          <w:i w:val="0"/>
+          <w:iCs w:val="0"/>
+          <w:noProof/>
+        </w:rPr>
+        <w:fldChar w:fldCharType="separate"/>
+      </w:r>
+      <w:r>
+        <w:rPr>
+          <w:rFonts w:ascii="Times New Roman" w:hAnsi="Times New Roman" w:cs="Times New Roman"/>
+          <w:b/>
+          <w:bCs/>
+          <w:i w:val="0"/>
+          <w:iCs w:val="0"/>
+          <w:noProof/>
+        </w:rPr>
+        <w:t>5</w:t>
+      </w:r>
+      <w:r>
+        <w:rPr>
+          <w:rFonts w:ascii="Times New Roman" w:hAnsi="Times New Roman" w:cs="Times New Roman"/>
+          <w:b/>
+          <w:bCs/>
+          <w:i w:val="0"/>
+          <w:iCs w:val="0"/>
+          <w:noProof/>
+        </w:rPr>
+        <w:fldChar w:fldCharType="end"/>
+      </w:r>
+      <w:r>
+        <w:rPr>
+          <w:rFonts w:ascii="Times New Roman" w:hAnsi="Times New Roman" w:cs="Times New Roman"/>
+          <w:b/>
+          <w:bCs/>
+          <w:i w:val="0"/>
+          <w:iCs w:val="0"/>
+          <w:noProof/>
+        </w:rPr>
+        <w:t>. ábra - SZEAT-APP működése - üzleti use case diagram</w:t>
       </w:r>
     </w:p>
     <w:p>
@@ -22829,9 +23011,6 @@
         <w:spacing w:line="360" w:lineRule="auto"/>
         <w:jc w:val="both"/>
       </w:pPr>
-      <w:r>
-        <w:t xml:space="preserve">Forgatókönyv: </w:t>
-      </w:r>
     </w:p>
     <w:p>
       <w:pPr>
@@ -22839,11 +23018,12 @@
         <w:spacing w:line="360" w:lineRule="auto"/>
         <w:jc w:val="both"/>
       </w:pPr>
-      <w:proofErr w:type="spellStart"/>
-      <w:r>
-        <w:t>Aktor</w:t>
-      </w:r>
-      <w:proofErr w:type="spellEnd"/>
+      <w:r>
+        <w:t>Forgatókönyv</w:t>
+      </w:r>
+      <w:r>
+        <w:t>ek</w:t>
+      </w:r>
       <w:r>
         <w:t xml:space="preserve">: </w:t>
       </w:r>
@@ -22854,6 +23034,9 @@
         <w:spacing w:line="360" w:lineRule="auto"/>
         <w:jc w:val="both"/>
       </w:pPr>
+      <w:r>
+        <w:t xml:space="preserve">Út meghirdetése </w:t>
+      </w:r>
     </w:p>
     <w:p>
       <w:pPr>
@@ -22861,15 +23044,6 @@
         <w:spacing w:line="360" w:lineRule="auto"/>
         <w:jc w:val="both"/>
       </w:pPr>
-      <w:r>
-        <w:t xml:space="preserve">Utas </w:t>
-      </w:r>
-      <w:r>
-        <w:sym w:font="Wingdings" w:char="F0DF"/>
-      </w:r>
-      <w:r>
-        <w:t xml:space="preserve"> Sofőr </w:t>
-      </w:r>
     </w:p>
     <w:p>
       <w:pPr>
@@ -22877,6 +23051,9 @@
         <w:spacing w:line="360" w:lineRule="auto"/>
         <w:jc w:val="both"/>
       </w:pPr>
+      <w:r>
+        <w:t xml:space="preserve">Út törlése </w:t>
+      </w:r>
     </w:p>
     <w:p>
       <w:pPr>
@@ -22884,9 +23061,6 @@
         <w:spacing w:line="360" w:lineRule="auto"/>
         <w:jc w:val="both"/>
       </w:pPr>
-      <w:r>
-        <w:t xml:space="preserve">Utas: </w:t>
-      </w:r>
     </w:p>
     <w:p>
       <w:pPr>
@@ -22895,199 +23069,7 @@
         <w:jc w:val="both"/>
       </w:pPr>
       <w:r>
-        <w:t xml:space="preserve">Út keresése </w:t>
-      </w:r>
-    </w:p>
-    <w:p>
-      <w:pPr>
-        <w:pStyle w:val="Szvegtrzs"/>
-        <w:numPr>
-          <w:ilvl w:val="0"/>
-          <w:numId w:val="38"/>
-        </w:numPr>
-        <w:spacing w:line="360" w:lineRule="auto"/>
-        <w:jc w:val="both"/>
-      </w:pPr>
-      <w:r>
-        <w:t xml:space="preserve">Út visszamondása </w:t>
-      </w:r>
-    </w:p>
-    <w:p>
-      <w:pPr>
-        <w:pStyle w:val="Szvegtrzs"/>
-        <w:numPr>
-          <w:ilvl w:val="0"/>
-          <w:numId w:val="38"/>
-        </w:numPr>
-        <w:spacing w:line="360" w:lineRule="auto"/>
-        <w:jc w:val="both"/>
-      </w:pPr>
-      <w:r>
-        <w:t xml:space="preserve">Jelentkezés egy útra </w:t>
-      </w:r>
-    </w:p>
-    <w:p>
-      <w:pPr>
-        <w:pStyle w:val="Szvegtrzs"/>
-        <w:numPr>
-          <w:ilvl w:val="1"/>
-          <w:numId w:val="38"/>
-        </w:numPr>
-        <w:spacing w:line="360" w:lineRule="auto"/>
-        <w:jc w:val="both"/>
-      </w:pPr>
-      <w:r>
-        <w:t xml:space="preserve">Út kiválasztása </w:t>
-      </w:r>
-    </w:p>
-    <w:p>
-      <w:pPr>
-        <w:pStyle w:val="Szvegtrzs"/>
-        <w:numPr>
-          <w:ilvl w:val="1"/>
-          <w:numId w:val="38"/>
-        </w:numPr>
-        <w:spacing w:line="360" w:lineRule="auto"/>
-        <w:jc w:val="both"/>
-      </w:pPr>
-      <w:r>
-        <w:t>A</w:t>
-      </w:r>
-      <w:r>
-        <w:t xml:space="preserve">datok megadása </w:t>
-      </w:r>
-    </w:p>
-    <w:p>
-      <w:pPr>
-        <w:pStyle w:val="Szvegtrzs"/>
-        <w:numPr>
-          <w:ilvl w:val="2"/>
-          <w:numId w:val="38"/>
-        </w:numPr>
-        <w:spacing w:line="360" w:lineRule="auto"/>
-        <w:jc w:val="both"/>
-      </w:pPr>
-      <w:r>
-        <w:t>S</w:t>
-      </w:r>
-      <w:r>
-        <w:t xml:space="preserve">zöveg bevitel </w:t>
-      </w:r>
-    </w:p>
-    <w:p>
-      <w:pPr>
-        <w:pStyle w:val="Szvegtrzs"/>
-        <w:numPr>
-          <w:ilvl w:val="3"/>
-          <w:numId w:val="38"/>
-        </w:numPr>
-        <w:spacing w:line="360" w:lineRule="auto"/>
-        <w:jc w:val="both"/>
-      </w:pPr>
-      <w:r>
-        <w:t>B</w:t>
-      </w:r>
-      <w:r>
-        <w:t xml:space="preserve">eillesztés vágólapról </w:t>
-      </w:r>
-    </w:p>
-    <w:p>
-      <w:pPr>
-        <w:pStyle w:val="Szvegtrzs"/>
-        <w:numPr>
-          <w:ilvl w:val="3"/>
-          <w:numId w:val="38"/>
-        </w:numPr>
-        <w:spacing w:line="360" w:lineRule="auto"/>
-        <w:jc w:val="both"/>
-      </w:pPr>
-      <w:r>
-        <w:t>B</w:t>
-      </w:r>
-      <w:r>
-        <w:t xml:space="preserve">egépelés </w:t>
-      </w:r>
-    </w:p>
-    <w:p>
-      <w:pPr>
-        <w:pStyle w:val="Szvegtrzs"/>
-        <w:numPr>
-          <w:ilvl w:val="2"/>
-          <w:numId w:val="38"/>
-        </w:numPr>
-        <w:spacing w:line="360" w:lineRule="auto"/>
-        <w:jc w:val="both"/>
-      </w:pPr>
-      <w:r>
-        <w:t>S</w:t>
-      </w:r>
-      <w:r>
-        <w:t xml:space="preserve">zöveg szerkesztése </w:t>
-      </w:r>
-    </w:p>
-    <w:p>
-      <w:pPr>
-        <w:pStyle w:val="Szvegtrzs"/>
-        <w:numPr>
-          <w:ilvl w:val="3"/>
-          <w:numId w:val="38"/>
-        </w:numPr>
-        <w:spacing w:line="360" w:lineRule="auto"/>
-        <w:jc w:val="both"/>
-      </w:pPr>
-      <w:r>
-        <w:t>Szöveg</w:t>
-      </w:r>
-      <w:r>
-        <w:t xml:space="preserve"> törlése</w:t>
-      </w:r>
-    </w:p>
-    <w:p>
-      <w:pPr>
-        <w:pStyle w:val="Szvegtrzs"/>
-        <w:numPr>
-          <w:ilvl w:val="2"/>
-          <w:numId w:val="38"/>
-        </w:numPr>
-        <w:spacing w:line="360" w:lineRule="auto"/>
-        <w:jc w:val="both"/>
-      </w:pPr>
-      <w:r>
-        <w:t>Adatok</w:t>
-      </w:r>
-      <w:r>
-        <w:t xml:space="preserve"> mentése </w:t>
-      </w:r>
-    </w:p>
-    <w:p>
-      <w:pPr>
-        <w:pStyle w:val="Szvegtrzs"/>
-        <w:numPr>
-          <w:ilvl w:val="3"/>
-          <w:numId w:val="38"/>
-        </w:numPr>
-        <w:spacing w:line="360" w:lineRule="auto"/>
-        <w:jc w:val="both"/>
-      </w:pPr>
-      <w:r>
-        <w:t>T</w:t>
-      </w:r>
-      <w:r>
-        <w:t xml:space="preserve">evékenység megerősítése </w:t>
-      </w:r>
-    </w:p>
-    <w:p>
-      <w:pPr>
-        <w:pStyle w:val="Szvegtrzs"/>
-        <w:numPr>
-          <w:ilvl w:val="4"/>
-          <w:numId w:val="38"/>
-        </w:numPr>
-        <w:spacing w:line="360" w:lineRule="auto"/>
-        <w:jc w:val="both"/>
-      </w:pPr>
-      <w:r>
-        <w:t xml:space="preserve">Visszaigazolás küldése </w:t>
+        <w:t xml:space="preserve">Jelentkezés az útra </w:t>
       </w:r>
     </w:p>
     <w:p>
@@ -23104,35 +23086,7 @@
         <w:jc w:val="both"/>
       </w:pPr>
       <w:r>
-        <w:t xml:space="preserve">Sofőr: </w:t>
-      </w:r>
-    </w:p>
-    <w:p>
-      <w:pPr>
-        <w:pStyle w:val="Szvegtrzs"/>
-        <w:numPr>
-          <w:ilvl w:val="0"/>
-          <w:numId w:val="38"/>
-        </w:numPr>
-        <w:spacing w:line="360" w:lineRule="auto"/>
-        <w:jc w:val="both"/>
-      </w:pPr>
-      <w:r>
-        <w:t xml:space="preserve">Út meghirdetése </w:t>
-      </w:r>
-    </w:p>
-    <w:p>
-      <w:pPr>
-        <w:pStyle w:val="Szvegtrzs"/>
-        <w:numPr>
-          <w:ilvl w:val="0"/>
-          <w:numId w:val="38"/>
-        </w:numPr>
-        <w:spacing w:line="360" w:lineRule="auto"/>
-        <w:jc w:val="both"/>
-      </w:pPr>
-      <w:r>
-        <w:t xml:space="preserve">Út törlése </w:t>
+        <w:t xml:space="preserve">Út visszamondása </w:t>
       </w:r>
     </w:p>
     <w:bookmarkEnd w:id="0"/>
@@ -23157,7 +23111,7 @@
       </w:r>
     </w:p>
     <w:sectPr>
-      <w:footerReference w:type="default" r:id="rId11"/>
+      <w:footerReference w:type="default" r:id="rId12"/>
       <w:type w:val="continuous"/>
       <w:pgSz w:w="11906" w:h="16838"/>
       <w:pgMar w:top="1440" w:right="1440" w:bottom="1440" w:left="1701" w:header="1134" w:footer="1134" w:gutter="0"/>

</xml_diff>

<commit_message>
Probléma folyamatábrájának leírása, és use case forgatókönyvek hozzáadva.
</commit_message>
<xml_diff>
--- a/Rendszerfelejtok.docx
+++ b/Rendszerfelejtok.docx
@@ -21516,7 +21516,13 @@
       </w:pPr>
       <w:r>
         <w:lastRenderedPageBreak/>
-        <w:t>Folyamatábra</w:t>
+        <w:t>A probléma f</w:t>
+      </w:r>
+      <w:r>
+        <w:t>olyamatábr</w:t>
+      </w:r>
+      <w:r>
+        <w:t xml:space="preserve">ája </w:t>
       </w:r>
     </w:p>
     <w:p>
@@ -21576,6 +21582,7 @@
     <w:p>
       <w:pPr>
         <w:pStyle w:val="Kpalrs"/>
+        <w:spacing w:after="360"/>
         <w:jc w:val="center"/>
         <w:rPr>
           <w:rFonts w:ascii="Times New Roman" w:hAnsi="Times New Roman" w:cs="Times New Roman"/>
@@ -21655,12 +21662,71 @@
     </w:p>
     <w:p>
       <w:pPr>
+        <w:pStyle w:val="Kpalrs"/>
+        <w:spacing w:before="0" w:line="360" w:lineRule="auto"/>
+        <w:jc w:val="both"/>
+        <w:rPr>
+          <w:rFonts w:ascii="Times New Roman" w:hAnsi="Times New Roman" w:cs="Lohit Hindi"/>
+          <w:i w:val="0"/>
+          <w:iCs w:val="0"/>
+        </w:rPr>
+      </w:pPr>
+      <w:r>
+        <w:rPr>
+          <w:rFonts w:ascii="Times New Roman" w:hAnsi="Times New Roman" w:cs="Lohit Hindi"/>
+          <w:i w:val="0"/>
+          <w:iCs w:val="0"/>
+        </w:rPr>
+        <w:t>A</w:t>
+      </w:r>
+      <w:r>
+        <w:rPr>
+          <w:rFonts w:ascii="Times New Roman" w:hAnsi="Times New Roman" w:cs="Lohit Hindi"/>
+          <w:i w:val="0"/>
+          <w:iCs w:val="0"/>
+        </w:rPr>
+        <w:t xml:space="preserve">z 1. ábrán </w:t>
+      </w:r>
+      <w:r>
+        <w:rPr>
+          <w:rFonts w:ascii="Times New Roman" w:hAnsi="Times New Roman" w:cs="Lohit Hindi"/>
+          <w:i w:val="0"/>
+          <w:iCs w:val="0"/>
+        </w:rPr>
+        <w:t>a kollégiumtól a munkába való eljutás lehetséges kimenetelei</w:t>
+      </w:r>
+      <w:r>
+        <w:rPr>
+          <w:rFonts w:ascii="Times New Roman" w:hAnsi="Times New Roman" w:cs="Lohit Hindi"/>
+          <w:i w:val="0"/>
+          <w:iCs w:val="0"/>
+        </w:rPr>
+        <w:t xml:space="preserve"> láthatóak</w:t>
+      </w:r>
+      <w:r>
+        <w:rPr>
+          <w:rFonts w:ascii="Times New Roman" w:hAnsi="Times New Roman" w:cs="Lohit Hindi"/>
+          <w:i w:val="0"/>
+          <w:iCs w:val="0"/>
+        </w:rPr>
+        <w:t xml:space="preserve">. A kiindulópont minden esetben a kollégium lesz és a végcél pedig az, hogy elérjünk a munkába olyan módon, hogy az esetleges késés a lehető legminimálisabb legyen. Kezdetben megvizsgáljuk, hogy rendelkezünk-e saját autóval és amennyiben igen akkor tovább tudunk lépni arra, hogy az üzemanyag ára mennyibe kerül. Ha ezt nem találjuk soknak, akkor választhatjuk azt az opciót, hogy kocsival megyünk munkába. Azonban itt még nem ér véget a folyamat, hiszen előfordulhat az, hogy a sok autó miatt dugó keletkezik az utakon és ezért késve érkezünk meg a munkahelyünkre. Ellenkező esetben nem fogunk késni, feltéve, ha </w:t>
+      </w:r>
+      <w:r>
+        <w:rPr>
+          <w:rFonts w:ascii="Times New Roman" w:hAnsi="Times New Roman" w:cs="Lohit Hindi"/>
+          <w:i w:val="0"/>
+          <w:iCs w:val="0"/>
+        </w:rPr>
+        <w:lastRenderedPageBreak/>
+        <w:t>időben indultunk el otthonról. Hogyha rendelkezünk autóval, de az üzemanyag árát drágának találjuk vagy nincsen autónk, akkor érdemes lehet megvizsgálni az időjárási viszonyokat. Ha ezek kedvezőtlenek és rossz idő van, akkor rá vagyunk arra kényszerülve, hogy a tömegközlekedést használjuk. Ebben az esetben a következő kérdés az, hogy van-e járat és amennyiben van, a járat közvetlen-e, ugyanis ilyen módon nagy valószínűséggel el tudjuk kerülni a késést, viszont erre nincsen garancia, még így sem. Hogyha nincsen közvetlen járat akkor kénytelenek vagyunk átszállni, ami már jó eséllyel késést fog eredményezni, de természetesen ez esetben is előfordulhat az, hogy pontosan érkezünk meg. Amennyiben kedvezőek az időjárási feltételek vagy egyáltalán nincsen olyan járat, amivel el tudnánk jutni a munkahelyünkre, gyalogosan vagy kerékpárral kell közlekednünk annak függvényében, hogy mennyire kell messzire mennünk. Ezeknek előnye, hogy sportolunk, ami hozzájárulhat egészségünk megőrzéséhez és fel is frissülünk. Ha nem kell nagyon távolra mennünk, akkor a gyaloglás egy jó választás lehet, ha már kicsit nagyobb távot kell megtennünk, akkor érdemes lehet igénybe venni kerékpárunkat. Ekkor azonban kaphatunk defektet és ilyenkor kénytelenek vagyunk a mégis csak gyalog menni (magunk mellett tolni a biciklit), ami nagy valószínűséggel szintén késést fog eredményezni.</w:t>
+      </w:r>
+    </w:p>
+    <w:p>
+      <w:pPr>
         <w:pStyle w:val="Cmsor2"/>
-        <w:pageBreakBefore/>
         <w:ind w:left="788" w:hanging="431"/>
       </w:pPr>
       <w:r>
-        <w:lastRenderedPageBreak/>
         <w:t xml:space="preserve">Halszálka diagram </w:t>
       </w:r>
     </w:p>
@@ -21720,6 +21786,7 @@
     <w:p>
       <w:pPr>
         <w:pStyle w:val="Kpalrs"/>
+        <w:spacing w:after="360"/>
         <w:jc w:val="center"/>
         <w:rPr>
           <w:rFonts w:ascii="Times New Roman" w:hAnsi="Times New Roman" w:cs="Times New Roman"/>
@@ -21795,15 +21862,6 @@
           <w:noProof/>
         </w:rPr>
         <w:t>. ábra - Halszálka diagram</w:t>
-      </w:r>
-    </w:p>
-    <w:p>
-      <w:pPr>
-        <w:pStyle w:val="Szvegtrzs"/>
-        <w:jc w:val="both"/>
-      </w:pPr>
-      <w:r>
-        <w:tab/>
       </w:r>
     </w:p>
     <w:p>
@@ -22318,6 +22376,7 @@
     <w:p>
       <w:pPr>
         <w:pStyle w:val="Kpalrs"/>
+        <w:spacing w:after="360"/>
         <w:jc w:val="center"/>
         <w:rPr>
           <w:rFonts w:ascii="Times New Roman" w:hAnsi="Times New Roman" w:cs="Times New Roman"/>
@@ -22701,7 +22760,19 @@
       </w:pPr>
       <w:r>
         <w:lastRenderedPageBreak/>
-        <w:t xml:space="preserve">Rendszer bevezetése utáni működés folyamatábra </w:t>
+        <w:t xml:space="preserve">Rendszer </w:t>
+      </w:r>
+      <w:r>
+        <w:t>tervezett</w:t>
+      </w:r>
+      <w:r>
+        <w:t xml:space="preserve"> működés</w:t>
+      </w:r>
+      <w:r>
+        <w:t>e</w:t>
+      </w:r>
+      <w:r>
+        <w:t xml:space="preserve"> folyamatábra </w:t>
       </w:r>
     </w:p>
     <w:p>
@@ -22761,6 +22832,7 @@
     <w:p>
       <w:pPr>
         <w:pStyle w:val="Kpalrs"/>
+        <w:spacing w:after="360"/>
         <w:jc w:val="center"/>
         <w:rPr>
           <w:rFonts w:ascii="Times New Roman" w:hAnsi="Times New Roman" w:cs="Times New Roman"/>
@@ -22846,7 +22918,22 @@
       </w:pPr>
       <w:r>
         <w:lastRenderedPageBreak/>
-        <w:t xml:space="preserve">Rendszer bevezetése utáni működés </w:t>
+        <w:t xml:space="preserve">Rendszer </w:t>
+      </w:r>
+      <w:r>
+        <w:t>tervezett</w:t>
+      </w:r>
+      <w:r>
+        <w:t xml:space="preserve"> működés</w:t>
+      </w:r>
+      <w:r>
+        <w:t>e</w:t>
+      </w:r>
+      <w:r>
+        <w:t xml:space="preserve"> </w:t>
+      </w:r>
+      <w:r>
+        <w:t xml:space="preserve">- </w:t>
       </w:r>
       <w:proofErr w:type="spellStart"/>
       <w:r>
@@ -22928,6 +23015,7 @@
     <w:p>
       <w:pPr>
         <w:pStyle w:val="Kpalrs"/>
+        <w:spacing w:after="360"/>
         <w:jc w:val="center"/>
         <w:rPr>
           <w:rFonts w:ascii="Times New Roman" w:hAnsi="Times New Roman" w:cs="Times New Roman"/>
@@ -23014,18 +23102,150 @@
     </w:p>
     <w:p>
       <w:pPr>
+        <w:pStyle w:val="Cmsor2"/>
+        <w:pageBreakBefore/>
+        <w:ind w:left="788" w:hanging="431"/>
+      </w:pPr>
+      <w:r>
+        <w:lastRenderedPageBreak/>
+        <w:t xml:space="preserve">Rendszer </w:t>
+      </w:r>
+      <w:r>
+        <w:t>tervezett</w:t>
+      </w:r>
+      <w:r>
+        <w:t xml:space="preserve"> működés</w:t>
+      </w:r>
+      <w:r>
+        <w:t>e</w:t>
+      </w:r>
+      <w:r>
+        <w:t xml:space="preserve"> - f</w:t>
+      </w:r>
+      <w:r>
+        <w:t>orgatókönyv</w:t>
+      </w:r>
+      <w:r>
+        <w:t>ek</w:t>
+      </w:r>
+      <w:r>
+        <w:t xml:space="preserve"> </w:t>
+      </w:r>
+    </w:p>
+    <w:p>
+      <w:pPr>
+        <w:pStyle w:val="Szvegtrzs"/>
+        <w:spacing w:before="360" w:line="360" w:lineRule="auto"/>
+        <w:jc w:val="both"/>
+        <w:rPr>
+          <w:b/>
+          <w:bCs/>
+          <w:sz w:val="40"/>
+          <w:szCs w:val="32"/>
+        </w:rPr>
+      </w:pPr>
+      <w:r>
+        <w:rPr>
+          <w:b/>
+          <w:bCs/>
+          <w:sz w:val="40"/>
+          <w:szCs w:val="32"/>
+        </w:rPr>
+        <w:t xml:space="preserve">Út meghirdetése </w:t>
+      </w:r>
+    </w:p>
+    <w:p>
+      <w:pPr>
         <w:pStyle w:val="Szvegtrzs"/>
         <w:spacing w:line="360" w:lineRule="auto"/>
         <w:jc w:val="both"/>
       </w:pPr>
       <w:r>
-        <w:t>Forgatókönyv</w:t>
-      </w:r>
-      <w:r>
-        <w:t>ek</w:t>
-      </w:r>
-      <w:r>
-        <w:t xml:space="preserve">: </w:t>
+        <w:t>A használati esetet az Appsofőr indítja el!</w:t>
+      </w:r>
+    </w:p>
+    <w:p>
+      <w:pPr>
+        <w:pStyle w:val="Szvegtrzs"/>
+        <w:spacing w:before="240" w:line="360" w:lineRule="auto"/>
+        <w:jc w:val="both"/>
+        <w:rPr>
+          <w:b/>
+          <w:bCs/>
+        </w:rPr>
+      </w:pPr>
+      <w:r>
+        <w:rPr>
+          <w:b/>
+          <w:bCs/>
+        </w:rPr>
+        <w:t>Előfeltétel:</w:t>
+      </w:r>
+    </w:p>
+    <w:p>
+      <w:pPr>
+        <w:pStyle w:val="Szvegtrzs"/>
+        <w:numPr>
+          <w:ilvl w:val="0"/>
+          <w:numId w:val="41"/>
+        </w:numPr>
+        <w:spacing w:line="360" w:lineRule="auto"/>
+        <w:jc w:val="both"/>
+      </w:pPr>
+      <w:r>
+        <w:t>S</w:t>
+      </w:r>
+      <w:r>
+        <w:t>Z</w:t>
+      </w:r>
+      <w:r>
+        <w:t xml:space="preserve">EAT-APP alkalmazás, regisztrált fiók, alkalmazás ismerete a kezeléshez. </w:t>
+      </w:r>
+    </w:p>
+    <w:p>
+      <w:pPr>
+        <w:pStyle w:val="Szvegtrzs"/>
+        <w:numPr>
+          <w:ilvl w:val="0"/>
+          <w:numId w:val="41"/>
+        </w:numPr>
+        <w:spacing w:line="360" w:lineRule="auto"/>
+        <w:jc w:val="both"/>
+      </w:pPr>
+      <w:r>
+        <w:t xml:space="preserve">Internet elérés. </w:t>
+      </w:r>
+    </w:p>
+    <w:p>
+      <w:pPr>
+        <w:pStyle w:val="Szvegtrzs"/>
+        <w:numPr>
+          <w:ilvl w:val="0"/>
+          <w:numId w:val="41"/>
+        </w:numPr>
+        <w:spacing w:line="360" w:lineRule="auto"/>
+        <w:jc w:val="both"/>
+      </w:pPr>
+      <w:r>
+        <w:t>Igazolt Appsofőri státusz.</w:t>
+      </w:r>
+    </w:p>
+    <w:p>
+      <w:pPr>
+        <w:pStyle w:val="Szvegtrzs"/>
+        <w:spacing w:before="240" w:line="360" w:lineRule="auto"/>
+        <w:jc w:val="both"/>
+        <w:rPr>
+          <w:b/>
+          <w:bCs/>
+        </w:rPr>
+      </w:pPr>
+      <w:r>
+        <w:rPr>
+          <w:b/>
+          <w:bCs/>
+        </w:rPr>
+        <w:t>Folyamat:</w:t>
       </w:r>
     </w:p>
     <w:p>
@@ -23035,7 +23255,77 @@
         <w:jc w:val="both"/>
       </w:pPr>
       <w:r>
-        <w:t xml:space="preserve">Út meghirdetése </w:t>
+        <w:t>A folyamat akkor indul el, amikor az Appsofőr egy útvonalat kíván létrehozni. Megnyitja az Applikációt és a felületén kiválasztja az út meghirdetése funkciót. Ilyenkor egy tervező felületen a sofőr meg tud adni egy útvonalat, indulási időpontot, helyszínt, az utazás várható időtartamát, és a szabad helyek számát is. Ezt követően az út meghirdetése gomb megnyomásával a rendszer nyilvánosságra hozza az adott paraméterekkel az útvonalat az applikáción belül. Ezek után a sofőrnek az utasok jelentkezéseit kell elfogadnia. Amennyiben legalább egy utas jelentkezik, a sofőr végre tudja hajtani a szolgáltatást. Ha nem jelentkezik egy utas sem, akkor a sofőr egyedül utazik.</w:t>
+      </w:r>
+    </w:p>
+    <w:p>
+      <w:pPr>
+        <w:pStyle w:val="Szvegtrzs"/>
+        <w:spacing w:before="240" w:line="360" w:lineRule="auto"/>
+        <w:jc w:val="both"/>
+        <w:rPr>
+          <w:b/>
+          <w:bCs/>
+        </w:rPr>
+      </w:pPr>
+      <w:r>
+        <w:rPr>
+          <w:b/>
+          <w:bCs/>
+        </w:rPr>
+        <w:t>Hibák:</w:t>
+      </w:r>
+    </w:p>
+    <w:p>
+      <w:pPr>
+        <w:pStyle w:val="Szvegtrzs"/>
+        <w:numPr>
+          <w:ilvl w:val="0"/>
+          <w:numId w:val="42"/>
+        </w:numPr>
+        <w:spacing w:line="360" w:lineRule="auto"/>
+        <w:jc w:val="both"/>
+      </w:pPr>
+      <w:r>
+        <w:t>Nincsen Apputas az útvonalra.</w:t>
+      </w:r>
+    </w:p>
+    <w:p>
+      <w:pPr>
+        <w:pStyle w:val="Szvegtrzs"/>
+        <w:numPr>
+          <w:ilvl w:val="0"/>
+          <w:numId w:val="42"/>
+        </w:numPr>
+        <w:spacing w:line="360" w:lineRule="auto"/>
+        <w:jc w:val="both"/>
+      </w:pPr>
+      <w:r>
+        <w:t>Nem működik az Applikáció által használt szerver/adatbázis.</w:t>
+      </w:r>
+    </w:p>
+    <w:p>
+      <w:pPr>
+        <w:pStyle w:val="Szvegtrzs"/>
+        <w:pageBreakBefore/>
+        <w:spacing w:before="360" w:line="360" w:lineRule="auto"/>
+        <w:jc w:val="both"/>
+        <w:rPr>
+          <w:b/>
+          <w:bCs/>
+          <w:sz w:val="40"/>
+          <w:szCs w:val="32"/>
+        </w:rPr>
+      </w:pPr>
+      <w:r>
+        <w:rPr>
+          <w:b/>
+          <w:bCs/>
+          <w:sz w:val="40"/>
+          <w:szCs w:val="32"/>
+        </w:rPr>
+        <w:lastRenderedPageBreak/>
+        <w:t xml:space="preserve">Út törlése </w:t>
       </w:r>
     </w:p>
     <w:p>
@@ -23044,6 +23334,110 @@
         <w:spacing w:line="360" w:lineRule="auto"/>
         <w:jc w:val="both"/>
       </w:pPr>
+      <w:r>
+        <w:t>A használati esetet az Appsofőr indítja el!</w:t>
+      </w:r>
+    </w:p>
+    <w:p>
+      <w:pPr>
+        <w:pStyle w:val="Szvegtrzs"/>
+        <w:spacing w:before="240" w:line="360" w:lineRule="auto"/>
+        <w:jc w:val="both"/>
+        <w:rPr>
+          <w:b/>
+          <w:bCs/>
+        </w:rPr>
+      </w:pPr>
+      <w:r>
+        <w:rPr>
+          <w:b/>
+          <w:bCs/>
+        </w:rPr>
+        <w:t>Előfeltétel:</w:t>
+      </w:r>
+    </w:p>
+    <w:p>
+      <w:pPr>
+        <w:pStyle w:val="Szvegtrzs"/>
+        <w:numPr>
+          <w:ilvl w:val="0"/>
+          <w:numId w:val="43"/>
+        </w:numPr>
+        <w:spacing w:line="360" w:lineRule="auto"/>
+        <w:jc w:val="both"/>
+      </w:pPr>
+      <w:r>
+        <w:t>S</w:t>
+      </w:r>
+      <w:r>
+        <w:t>Z</w:t>
+      </w:r>
+      <w:r>
+        <w:t xml:space="preserve">EAT-APP alkalmazás, regisztrált fiók, alkalmazás ismerete a kezeléshez. </w:t>
+      </w:r>
+    </w:p>
+    <w:p>
+      <w:pPr>
+        <w:pStyle w:val="Szvegtrzs"/>
+        <w:numPr>
+          <w:ilvl w:val="0"/>
+          <w:numId w:val="43"/>
+        </w:numPr>
+        <w:spacing w:line="360" w:lineRule="auto"/>
+        <w:jc w:val="both"/>
+      </w:pPr>
+      <w:r>
+        <w:t xml:space="preserve">Internet elérés. </w:t>
+      </w:r>
+    </w:p>
+    <w:p>
+      <w:pPr>
+        <w:pStyle w:val="Szvegtrzs"/>
+        <w:numPr>
+          <w:ilvl w:val="0"/>
+          <w:numId w:val="43"/>
+        </w:numPr>
+        <w:spacing w:line="360" w:lineRule="auto"/>
+        <w:jc w:val="both"/>
+      </w:pPr>
+      <w:r>
+        <w:t>Sofőr által meghirdetett út.</w:t>
+      </w:r>
+      <w:r>
+        <w:t xml:space="preserve"> </w:t>
+      </w:r>
+    </w:p>
+    <w:p>
+      <w:pPr>
+        <w:pStyle w:val="Szvegtrzs"/>
+        <w:numPr>
+          <w:ilvl w:val="0"/>
+          <w:numId w:val="43"/>
+        </w:numPr>
+        <w:spacing w:line="360" w:lineRule="auto"/>
+        <w:jc w:val="both"/>
+      </w:pPr>
+      <w:r>
+        <w:t>Igazolt Appsofőri státusz.</w:t>
+      </w:r>
+    </w:p>
+    <w:p>
+      <w:pPr>
+        <w:pStyle w:val="Szvegtrzs"/>
+        <w:spacing w:before="240" w:line="360" w:lineRule="auto"/>
+        <w:jc w:val="both"/>
+        <w:rPr>
+          <w:b/>
+          <w:bCs/>
+        </w:rPr>
+      </w:pPr>
+      <w:r>
+        <w:rPr>
+          <w:b/>
+          <w:bCs/>
+        </w:rPr>
+        <w:t>Folyamat:</w:t>
+      </w:r>
     </w:p>
     <w:p>
       <w:pPr>
@@ -23052,7 +23446,63 @@
         <w:jc w:val="both"/>
       </w:pPr>
       <w:r>
-        <w:t xml:space="preserve">Út törlése </w:t>
+        <w:t>A folyamat akkor indul el, amikor az Appsofőrnek bármely nyomós indoknál fogva le kell mondania a már előre elfogadott útját. Ebben az esetben az Appsofőrnek a felületén a menüsorban a következő funkciót kell kiválasztani: saját útjaim, majd ezt követően a rendszer kilistázza a jövőben tervezett útjait a sofőrnek. Ebből a listából kell kiválasztani azt az útvonalat melyet a sofőr törölni kíván. A törlés gomb megnyomásával egyidőben a rendszer figyelmezteti az utast, hogy az előzőleg már elfogadott útvonal törlésre került.</w:t>
+      </w:r>
+    </w:p>
+    <w:p>
+      <w:pPr>
+        <w:pStyle w:val="Szvegtrzs"/>
+        <w:spacing w:before="240" w:line="360" w:lineRule="auto"/>
+        <w:jc w:val="both"/>
+        <w:rPr>
+          <w:b/>
+          <w:bCs/>
+        </w:rPr>
+      </w:pPr>
+      <w:r>
+        <w:rPr>
+          <w:b/>
+          <w:bCs/>
+        </w:rPr>
+        <w:t>Hibák:</w:t>
+      </w:r>
+    </w:p>
+    <w:p>
+      <w:pPr>
+        <w:pStyle w:val="Szvegtrzs"/>
+        <w:numPr>
+          <w:ilvl w:val="0"/>
+          <w:numId w:val="44"/>
+        </w:numPr>
+        <w:spacing w:line="360" w:lineRule="auto"/>
+        <w:jc w:val="both"/>
+      </w:pPr>
+      <w:r>
+        <w:t>Nem működik az Applikáció által használt szerver/adatbázis.</w:t>
+      </w:r>
+    </w:p>
+    <w:p>
+      <w:pPr>
+        <w:pStyle w:val="Szvegtrzs"/>
+        <w:pageBreakBefore/>
+        <w:spacing w:before="360" w:line="360" w:lineRule="auto"/>
+        <w:jc w:val="both"/>
+        <w:rPr>
+          <w:b/>
+          <w:bCs/>
+          <w:sz w:val="40"/>
+          <w:szCs w:val="32"/>
+        </w:rPr>
+      </w:pPr>
+      <w:r>
+        <w:rPr>
+          <w:b/>
+          <w:bCs/>
+          <w:sz w:val="40"/>
+          <w:szCs w:val="32"/>
+        </w:rPr>
+        <w:lastRenderedPageBreak/>
+        <w:t xml:space="preserve">Jelentkezés az útra </w:t>
       </w:r>
     </w:p>
     <w:p>
@@ -23061,6 +23511,93 @@
         <w:spacing w:line="360" w:lineRule="auto"/>
         <w:jc w:val="both"/>
       </w:pPr>
+      <w:r>
+        <w:t>A használati esetet az Apputas indítja el!</w:t>
+      </w:r>
+    </w:p>
+    <w:p>
+      <w:pPr>
+        <w:pStyle w:val="Szvegtrzs"/>
+        <w:spacing w:before="240" w:line="360" w:lineRule="auto"/>
+        <w:jc w:val="both"/>
+        <w:rPr>
+          <w:b/>
+          <w:bCs/>
+        </w:rPr>
+      </w:pPr>
+      <w:r>
+        <w:rPr>
+          <w:b/>
+          <w:bCs/>
+        </w:rPr>
+        <w:t>Előfeltétel:</w:t>
+      </w:r>
+    </w:p>
+    <w:p>
+      <w:pPr>
+        <w:pStyle w:val="Szvegtrzs"/>
+        <w:numPr>
+          <w:ilvl w:val="0"/>
+          <w:numId w:val="44"/>
+        </w:numPr>
+        <w:spacing w:line="360" w:lineRule="auto"/>
+        <w:jc w:val="both"/>
+      </w:pPr>
+      <w:r>
+        <w:t>S</w:t>
+      </w:r>
+      <w:r>
+        <w:t>Z</w:t>
+      </w:r>
+      <w:r>
+        <w:t xml:space="preserve">EAT-APP alkalmazás, regisztrált fiók, alkalmazás ismerete a kezeléshez. </w:t>
+      </w:r>
+    </w:p>
+    <w:p>
+      <w:pPr>
+        <w:pStyle w:val="Szvegtrzs"/>
+        <w:numPr>
+          <w:ilvl w:val="0"/>
+          <w:numId w:val="44"/>
+        </w:numPr>
+        <w:spacing w:line="360" w:lineRule="auto"/>
+        <w:jc w:val="both"/>
+      </w:pPr>
+      <w:r>
+        <w:t xml:space="preserve">Internet elérés. </w:t>
+      </w:r>
+    </w:p>
+    <w:p>
+      <w:pPr>
+        <w:pStyle w:val="Szvegtrzs"/>
+        <w:numPr>
+          <w:ilvl w:val="0"/>
+          <w:numId w:val="44"/>
+        </w:numPr>
+        <w:spacing w:line="360" w:lineRule="auto"/>
+        <w:jc w:val="both"/>
+      </w:pPr>
+      <w:r>
+        <w:t>Appsofőr által meghirdetett út.</w:t>
+      </w:r>
+    </w:p>
+    <w:p>
+      <w:pPr>
+        <w:pStyle w:val="Szvegtrzs"/>
+        <w:spacing w:before="240" w:line="360" w:lineRule="auto"/>
+        <w:jc w:val="both"/>
+        <w:rPr>
+          <w:b/>
+          <w:bCs/>
+        </w:rPr>
+      </w:pPr>
+      <w:r>
+        <w:rPr>
+          <w:b/>
+          <w:bCs/>
+        </w:rPr>
+        <w:t>Folyamat:</w:t>
+      </w:r>
     </w:p>
     <w:p>
       <w:pPr>
@@ -23069,7 +23606,77 @@
         <w:jc w:val="both"/>
       </w:pPr>
       <w:r>
-        <w:t xml:space="preserve">Jelentkezés az útra </w:t>
+        <w:t>A folyamat akkor indul el, amikor az Apputas munkába kíván menni. Megnyitja az Applikációt és a felületén kiválasztja az út keresése funkciót. Ilyenkor egy kereső felületen meglehet adni az utas által kiválasztott indulásipontot és végcélt továbbá az utazás tervezett időpontját. Ezt követően az útvonal keresése gomb megnyomásával a rendszer lekérdezi az adott paraméterekkel rendelkező Appsofőröket, majd listázza. Amennyiben ilyen útvonal létezik nincs más dolga az utasnak, mint jelentkezni az utazásra. Innentől kezdve pedig már csak az Appsofőrnek kell elfogadni az utast. Ha nem létezik ilyen útvonal, akkor az Apputasnak más alternatív utazási mód után kell néznie.</w:t>
+      </w:r>
+    </w:p>
+    <w:p>
+      <w:pPr>
+        <w:pStyle w:val="Szvegtrzs"/>
+        <w:spacing w:before="240" w:line="360" w:lineRule="auto"/>
+        <w:jc w:val="both"/>
+        <w:rPr>
+          <w:b/>
+          <w:bCs/>
+        </w:rPr>
+      </w:pPr>
+      <w:r>
+        <w:rPr>
+          <w:b/>
+          <w:bCs/>
+        </w:rPr>
+        <w:t>Hibák:</w:t>
+      </w:r>
+    </w:p>
+    <w:p>
+      <w:pPr>
+        <w:pStyle w:val="Szvegtrzs"/>
+        <w:numPr>
+          <w:ilvl w:val="0"/>
+          <w:numId w:val="45"/>
+        </w:numPr>
+        <w:spacing w:line="360" w:lineRule="auto"/>
+        <w:jc w:val="both"/>
+      </w:pPr>
+      <w:r>
+        <w:t>Nincsen Appsofőr a szükséges útvonalra.</w:t>
+      </w:r>
+    </w:p>
+    <w:p>
+      <w:pPr>
+        <w:pStyle w:val="Szvegtrzs"/>
+        <w:numPr>
+          <w:ilvl w:val="0"/>
+          <w:numId w:val="45"/>
+        </w:numPr>
+        <w:spacing w:line="360" w:lineRule="auto"/>
+        <w:jc w:val="both"/>
+      </w:pPr>
+      <w:r>
+        <w:t>Nem működik az Applikáció által használt szerver/adatbázis.</w:t>
+      </w:r>
+    </w:p>
+    <w:p>
+      <w:pPr>
+        <w:pStyle w:val="Szvegtrzs"/>
+        <w:pageBreakBefore/>
+        <w:spacing w:before="360" w:line="360" w:lineRule="auto"/>
+        <w:jc w:val="both"/>
+        <w:rPr>
+          <w:b/>
+          <w:bCs/>
+          <w:sz w:val="40"/>
+          <w:szCs w:val="32"/>
+        </w:rPr>
+      </w:pPr>
+      <w:r>
+        <w:rPr>
+          <w:b/>
+          <w:bCs/>
+          <w:sz w:val="40"/>
+          <w:szCs w:val="32"/>
+        </w:rPr>
+        <w:lastRenderedPageBreak/>
+        <w:t xml:space="preserve">Út visszamondása </w:t>
       </w:r>
     </w:p>
     <w:p>
@@ -23078,6 +23685,107 @@
         <w:spacing w:line="360" w:lineRule="auto"/>
         <w:jc w:val="both"/>
       </w:pPr>
+      <w:r>
+        <w:t>A használati esetet az Apputas vagy az Appsofőr indítja el!</w:t>
+      </w:r>
+    </w:p>
+    <w:p>
+      <w:pPr>
+        <w:pStyle w:val="Szvegtrzs"/>
+        <w:spacing w:before="240" w:line="360" w:lineRule="auto"/>
+        <w:jc w:val="both"/>
+        <w:rPr>
+          <w:b/>
+          <w:bCs/>
+        </w:rPr>
+      </w:pPr>
+      <w:r>
+        <w:rPr>
+          <w:b/>
+          <w:bCs/>
+        </w:rPr>
+        <w:t>Előfeltétel:</w:t>
+      </w:r>
+    </w:p>
+    <w:p>
+      <w:pPr>
+        <w:pStyle w:val="Szvegtrzs"/>
+        <w:numPr>
+          <w:ilvl w:val="0"/>
+          <w:numId w:val="46"/>
+        </w:numPr>
+        <w:spacing w:line="360" w:lineRule="auto"/>
+        <w:jc w:val="both"/>
+      </w:pPr>
+      <w:r>
+        <w:t>S</w:t>
+      </w:r>
+      <w:r>
+        <w:t>Z</w:t>
+      </w:r>
+      <w:r>
+        <w:t xml:space="preserve">EAT-APP alkalmazás, regisztrált fiók, alkalmazás ismerete a kezeléshez. </w:t>
+      </w:r>
+    </w:p>
+    <w:p>
+      <w:pPr>
+        <w:pStyle w:val="Szvegtrzs"/>
+        <w:numPr>
+          <w:ilvl w:val="0"/>
+          <w:numId w:val="46"/>
+        </w:numPr>
+        <w:spacing w:line="360" w:lineRule="auto"/>
+        <w:jc w:val="both"/>
+      </w:pPr>
+      <w:r>
+        <w:t xml:space="preserve">Internet elérés. </w:t>
+      </w:r>
+    </w:p>
+    <w:p>
+      <w:pPr>
+        <w:pStyle w:val="Szvegtrzs"/>
+        <w:numPr>
+          <w:ilvl w:val="0"/>
+          <w:numId w:val="46"/>
+        </w:numPr>
+        <w:spacing w:line="360" w:lineRule="auto"/>
+        <w:jc w:val="both"/>
+      </w:pPr>
+      <w:r>
+        <w:t>Appsofőr részéről: utassal való rendelkezés egy útvonalra.</w:t>
+      </w:r>
+    </w:p>
+    <w:p>
+      <w:pPr>
+        <w:pStyle w:val="Szvegtrzs"/>
+        <w:numPr>
+          <w:ilvl w:val="0"/>
+          <w:numId w:val="46"/>
+        </w:numPr>
+        <w:spacing w:line="360" w:lineRule="auto"/>
+        <w:jc w:val="both"/>
+      </w:pPr>
+      <w:r>
+        <w:t>Apputas részéről: sofőrrel való rendelkezés egy útvonalra.</w:t>
+      </w:r>
+    </w:p>
+    <w:p>
+      <w:pPr>
+        <w:pStyle w:val="Szvegtrzs"/>
+        <w:spacing w:before="240" w:line="360" w:lineRule="auto"/>
+        <w:jc w:val="both"/>
+        <w:rPr>
+          <w:b/>
+          <w:bCs/>
+        </w:rPr>
+      </w:pPr>
+      <w:r>
+        <w:rPr>
+          <w:b/>
+          <w:bCs/>
+        </w:rPr>
+        <w:t>Folyamat:</w:t>
+      </w:r>
     </w:p>
     <w:p>
       <w:pPr>
@@ -23086,7 +23794,45 @@
         <w:jc w:val="both"/>
       </w:pPr>
       <w:r>
-        <w:t xml:space="preserve">Út visszamondása </w:t>
+        <w:t>A folyamat akkor indul el, amikor az Appsofőrnek vagy az Apputasnak bármely nyomós indoknál fogva le kell mondania a már előre elfogadott útját. Ebben az esetben mindkét felhasználónak a felületén a menüsorban a következő funkciót kell kiválasztani: saját útjaim, majd ezt követően a rendszer kilistázza a jövőben tervezett útjait a felhasználónak. Ebből a listából kell kiválasztani azt az útvonalat melyet a felhasználó törölni kíván. A törlés gomb megnyomásával egyidőben a rendszer figyelmezteti az aktuális másik felet (Apputast, ha az Appsofőr mondja le vagy fordítva), hogy az előzőleg már elfogadott útvonal törlésre került.</w:t>
+      </w:r>
+    </w:p>
+    <w:p>
+      <w:pPr>
+        <w:pStyle w:val="Szvegtrzs"/>
+        <w:spacing w:before="240" w:line="360" w:lineRule="auto"/>
+        <w:jc w:val="both"/>
+        <w:rPr>
+          <w:b/>
+          <w:bCs/>
+        </w:rPr>
+      </w:pPr>
+      <w:r>
+        <w:rPr>
+          <w:b/>
+          <w:bCs/>
+        </w:rPr>
+        <w:t>Hibák:</w:t>
+      </w:r>
+    </w:p>
+    <w:p>
+      <w:pPr>
+        <w:pStyle w:val="Szvegtrzs"/>
+        <w:spacing w:line="360" w:lineRule="auto"/>
+        <w:jc w:val="both"/>
+      </w:pPr>
+      <w:r>
+        <w:t>Nem működik az Applikáció által használt szerver/adatbázis.</w:t>
+      </w:r>
+    </w:p>
+    <w:p>
+      <w:pPr>
+        <w:pStyle w:val="Szvegtrzs"/>
+        <w:spacing w:line="360" w:lineRule="auto"/>
+        <w:jc w:val="both"/>
+      </w:pPr>
+      <w:r>
+        <w:t>Nem kapja meg az értesítést a másik fél.</w:t>
       </w:r>
     </w:p>
     <w:bookmarkEnd w:id="0"/>
@@ -23449,9 +24195,9 @@
     </w:lvl>
   </w:abstractNum>
   <w:abstractNum w:abstractNumId="2" w15:restartNumberingAfterBreak="0">
-    <w:nsid w:val="04E57F1D"/>
+    <w:nsid w:val="032E1E99"/>
     <w:multiLevelType w:val="hybridMultilevel"/>
-    <w:tmpl w:val="8B0A6B38"/>
+    <w:tmpl w:val="262A7F68"/>
     <w:lvl w:ilvl="0" w:tplc="040E0001">
       <w:start w:val="1"/>
       <w:numFmt w:val="bullet"/>
@@ -23562,6 +24308,232 @@
     </w:lvl>
   </w:abstractNum>
   <w:abstractNum w:abstractNumId="3" w15:restartNumberingAfterBreak="0">
+    <w:nsid w:val="04E57F1D"/>
+    <w:multiLevelType w:val="hybridMultilevel"/>
+    <w:tmpl w:val="8B0A6B38"/>
+    <w:lvl w:ilvl="0" w:tplc="040E0001">
+      <w:start w:val="1"/>
+      <w:numFmt w:val="bullet"/>
+      <w:lvlText w:val=""/>
+      <w:lvlJc w:val="left"/>
+      <w:pPr>
+        <w:ind w:left="720" w:hanging="360"/>
+      </w:pPr>
+      <w:rPr>
+        <w:rFonts w:ascii="Symbol" w:hAnsi="Symbol" w:hint="default"/>
+      </w:rPr>
+    </w:lvl>
+    <w:lvl w:ilvl="1" w:tplc="040E0003" w:tentative="1">
+      <w:start w:val="1"/>
+      <w:numFmt w:val="bullet"/>
+      <w:lvlText w:val="o"/>
+      <w:lvlJc w:val="left"/>
+      <w:pPr>
+        <w:ind w:left="1440" w:hanging="360"/>
+      </w:pPr>
+      <w:rPr>
+        <w:rFonts w:ascii="Courier New" w:hAnsi="Courier New" w:cs="Courier New" w:hint="default"/>
+      </w:rPr>
+    </w:lvl>
+    <w:lvl w:ilvl="2" w:tplc="040E0005" w:tentative="1">
+      <w:start w:val="1"/>
+      <w:numFmt w:val="bullet"/>
+      <w:lvlText w:val=""/>
+      <w:lvlJc w:val="left"/>
+      <w:pPr>
+        <w:ind w:left="2160" w:hanging="360"/>
+      </w:pPr>
+      <w:rPr>
+        <w:rFonts w:ascii="Wingdings" w:hAnsi="Wingdings" w:hint="default"/>
+      </w:rPr>
+    </w:lvl>
+    <w:lvl w:ilvl="3" w:tplc="040E0001" w:tentative="1">
+      <w:start w:val="1"/>
+      <w:numFmt w:val="bullet"/>
+      <w:lvlText w:val=""/>
+      <w:lvlJc w:val="left"/>
+      <w:pPr>
+        <w:ind w:left="2880" w:hanging="360"/>
+      </w:pPr>
+      <w:rPr>
+        <w:rFonts w:ascii="Symbol" w:hAnsi="Symbol" w:hint="default"/>
+      </w:rPr>
+    </w:lvl>
+    <w:lvl w:ilvl="4" w:tplc="040E0003" w:tentative="1">
+      <w:start w:val="1"/>
+      <w:numFmt w:val="bullet"/>
+      <w:lvlText w:val="o"/>
+      <w:lvlJc w:val="left"/>
+      <w:pPr>
+        <w:ind w:left="3600" w:hanging="360"/>
+      </w:pPr>
+      <w:rPr>
+        <w:rFonts w:ascii="Courier New" w:hAnsi="Courier New" w:cs="Courier New" w:hint="default"/>
+      </w:rPr>
+    </w:lvl>
+    <w:lvl w:ilvl="5" w:tplc="040E0005" w:tentative="1">
+      <w:start w:val="1"/>
+      <w:numFmt w:val="bullet"/>
+      <w:lvlText w:val=""/>
+      <w:lvlJc w:val="left"/>
+      <w:pPr>
+        <w:ind w:left="4320" w:hanging="360"/>
+      </w:pPr>
+      <w:rPr>
+        <w:rFonts w:ascii="Wingdings" w:hAnsi="Wingdings" w:hint="default"/>
+      </w:rPr>
+    </w:lvl>
+    <w:lvl w:ilvl="6" w:tplc="040E0001" w:tentative="1">
+      <w:start w:val="1"/>
+      <w:numFmt w:val="bullet"/>
+      <w:lvlText w:val=""/>
+      <w:lvlJc w:val="left"/>
+      <w:pPr>
+        <w:ind w:left="5040" w:hanging="360"/>
+      </w:pPr>
+      <w:rPr>
+        <w:rFonts w:ascii="Symbol" w:hAnsi="Symbol" w:hint="default"/>
+      </w:rPr>
+    </w:lvl>
+    <w:lvl w:ilvl="7" w:tplc="040E0003" w:tentative="1">
+      <w:start w:val="1"/>
+      <w:numFmt w:val="bullet"/>
+      <w:lvlText w:val="o"/>
+      <w:lvlJc w:val="left"/>
+      <w:pPr>
+        <w:ind w:left="5760" w:hanging="360"/>
+      </w:pPr>
+      <w:rPr>
+        <w:rFonts w:ascii="Courier New" w:hAnsi="Courier New" w:cs="Courier New" w:hint="default"/>
+      </w:rPr>
+    </w:lvl>
+    <w:lvl w:ilvl="8" w:tplc="040E0005" w:tentative="1">
+      <w:start w:val="1"/>
+      <w:numFmt w:val="bullet"/>
+      <w:lvlText w:val=""/>
+      <w:lvlJc w:val="left"/>
+      <w:pPr>
+        <w:ind w:left="6480" w:hanging="360"/>
+      </w:pPr>
+      <w:rPr>
+        <w:rFonts w:ascii="Wingdings" w:hAnsi="Wingdings" w:hint="default"/>
+      </w:rPr>
+    </w:lvl>
+  </w:abstractNum>
+  <w:abstractNum w:abstractNumId="4" w15:restartNumberingAfterBreak="0">
+    <w:nsid w:val="084D1E0F"/>
+    <w:multiLevelType w:val="hybridMultilevel"/>
+    <w:tmpl w:val="B83429F6"/>
+    <w:lvl w:ilvl="0" w:tplc="040E0001">
+      <w:start w:val="1"/>
+      <w:numFmt w:val="bullet"/>
+      <w:lvlText w:val=""/>
+      <w:lvlJc w:val="left"/>
+      <w:pPr>
+        <w:ind w:left="720" w:hanging="360"/>
+      </w:pPr>
+      <w:rPr>
+        <w:rFonts w:ascii="Symbol" w:hAnsi="Symbol" w:hint="default"/>
+      </w:rPr>
+    </w:lvl>
+    <w:lvl w:ilvl="1" w:tplc="040E0003" w:tentative="1">
+      <w:start w:val="1"/>
+      <w:numFmt w:val="bullet"/>
+      <w:lvlText w:val="o"/>
+      <w:lvlJc w:val="left"/>
+      <w:pPr>
+        <w:ind w:left="1440" w:hanging="360"/>
+      </w:pPr>
+      <w:rPr>
+        <w:rFonts w:ascii="Courier New" w:hAnsi="Courier New" w:cs="Courier New" w:hint="default"/>
+      </w:rPr>
+    </w:lvl>
+    <w:lvl w:ilvl="2" w:tplc="040E0005" w:tentative="1">
+      <w:start w:val="1"/>
+      <w:numFmt w:val="bullet"/>
+      <w:lvlText w:val=""/>
+      <w:lvlJc w:val="left"/>
+      <w:pPr>
+        <w:ind w:left="2160" w:hanging="360"/>
+      </w:pPr>
+      <w:rPr>
+        <w:rFonts w:ascii="Wingdings" w:hAnsi="Wingdings" w:hint="default"/>
+      </w:rPr>
+    </w:lvl>
+    <w:lvl w:ilvl="3" w:tplc="040E0001" w:tentative="1">
+      <w:start w:val="1"/>
+      <w:numFmt w:val="bullet"/>
+      <w:lvlText w:val=""/>
+      <w:lvlJc w:val="left"/>
+      <w:pPr>
+        <w:ind w:left="2880" w:hanging="360"/>
+      </w:pPr>
+      <w:rPr>
+        <w:rFonts w:ascii="Symbol" w:hAnsi="Symbol" w:hint="default"/>
+      </w:rPr>
+    </w:lvl>
+    <w:lvl w:ilvl="4" w:tplc="040E0003" w:tentative="1">
+      <w:start w:val="1"/>
+      <w:numFmt w:val="bullet"/>
+      <w:lvlText w:val="o"/>
+      <w:lvlJc w:val="left"/>
+      <w:pPr>
+        <w:ind w:left="3600" w:hanging="360"/>
+      </w:pPr>
+      <w:rPr>
+        <w:rFonts w:ascii="Courier New" w:hAnsi="Courier New" w:cs="Courier New" w:hint="default"/>
+      </w:rPr>
+    </w:lvl>
+    <w:lvl w:ilvl="5" w:tplc="040E0005" w:tentative="1">
+      <w:start w:val="1"/>
+      <w:numFmt w:val="bullet"/>
+      <w:lvlText w:val=""/>
+      <w:lvlJc w:val="left"/>
+      <w:pPr>
+        <w:ind w:left="4320" w:hanging="360"/>
+      </w:pPr>
+      <w:rPr>
+        <w:rFonts w:ascii="Wingdings" w:hAnsi="Wingdings" w:hint="default"/>
+      </w:rPr>
+    </w:lvl>
+    <w:lvl w:ilvl="6" w:tplc="040E0001" w:tentative="1">
+      <w:start w:val="1"/>
+      <w:numFmt w:val="bullet"/>
+      <w:lvlText w:val=""/>
+      <w:lvlJc w:val="left"/>
+      <w:pPr>
+        <w:ind w:left="5040" w:hanging="360"/>
+      </w:pPr>
+      <w:rPr>
+        <w:rFonts w:ascii="Symbol" w:hAnsi="Symbol" w:hint="default"/>
+      </w:rPr>
+    </w:lvl>
+    <w:lvl w:ilvl="7" w:tplc="040E0003" w:tentative="1">
+      <w:start w:val="1"/>
+      <w:numFmt w:val="bullet"/>
+      <w:lvlText w:val="o"/>
+      <w:lvlJc w:val="left"/>
+      <w:pPr>
+        <w:ind w:left="5760" w:hanging="360"/>
+      </w:pPr>
+      <w:rPr>
+        <w:rFonts w:ascii="Courier New" w:hAnsi="Courier New" w:cs="Courier New" w:hint="default"/>
+      </w:rPr>
+    </w:lvl>
+    <w:lvl w:ilvl="8" w:tplc="040E0005" w:tentative="1">
+      <w:start w:val="1"/>
+      <w:numFmt w:val="bullet"/>
+      <w:lvlText w:val=""/>
+      <w:lvlJc w:val="left"/>
+      <w:pPr>
+        <w:ind w:left="6480" w:hanging="360"/>
+      </w:pPr>
+      <w:rPr>
+        <w:rFonts w:ascii="Wingdings" w:hAnsi="Wingdings" w:hint="default"/>
+      </w:rPr>
+    </w:lvl>
+  </w:abstractNum>
+  <w:abstractNum w:abstractNumId="5" w15:restartNumberingAfterBreak="0">
     <w:nsid w:val="09065DB9"/>
     <w:multiLevelType w:val="hybridMultilevel"/>
     <w:tmpl w:val="A0788620"/>
@@ -23647,7 +24619,120 @@
       </w:pPr>
     </w:lvl>
   </w:abstractNum>
-  <w:abstractNum w:abstractNumId="4" w15:restartNumberingAfterBreak="0">
+  <w:abstractNum w:abstractNumId="6" w15:restartNumberingAfterBreak="0">
+    <w:nsid w:val="0A8C3FB3"/>
+    <w:multiLevelType w:val="hybridMultilevel"/>
+    <w:tmpl w:val="64AC96FA"/>
+    <w:lvl w:ilvl="0" w:tplc="040E0001">
+      <w:start w:val="1"/>
+      <w:numFmt w:val="bullet"/>
+      <w:lvlText w:val=""/>
+      <w:lvlJc w:val="left"/>
+      <w:pPr>
+        <w:ind w:left="720" w:hanging="360"/>
+      </w:pPr>
+      <w:rPr>
+        <w:rFonts w:ascii="Symbol" w:hAnsi="Symbol" w:hint="default"/>
+      </w:rPr>
+    </w:lvl>
+    <w:lvl w:ilvl="1" w:tplc="040E0003" w:tentative="1">
+      <w:start w:val="1"/>
+      <w:numFmt w:val="bullet"/>
+      <w:lvlText w:val="o"/>
+      <w:lvlJc w:val="left"/>
+      <w:pPr>
+        <w:ind w:left="1440" w:hanging="360"/>
+      </w:pPr>
+      <w:rPr>
+        <w:rFonts w:ascii="Courier New" w:hAnsi="Courier New" w:cs="Courier New" w:hint="default"/>
+      </w:rPr>
+    </w:lvl>
+    <w:lvl w:ilvl="2" w:tplc="040E0005" w:tentative="1">
+      <w:start w:val="1"/>
+      <w:numFmt w:val="bullet"/>
+      <w:lvlText w:val=""/>
+      <w:lvlJc w:val="left"/>
+      <w:pPr>
+        <w:ind w:left="2160" w:hanging="360"/>
+      </w:pPr>
+      <w:rPr>
+        <w:rFonts w:ascii="Wingdings" w:hAnsi="Wingdings" w:hint="default"/>
+      </w:rPr>
+    </w:lvl>
+    <w:lvl w:ilvl="3" w:tplc="040E0001" w:tentative="1">
+      <w:start w:val="1"/>
+      <w:numFmt w:val="bullet"/>
+      <w:lvlText w:val=""/>
+      <w:lvlJc w:val="left"/>
+      <w:pPr>
+        <w:ind w:left="2880" w:hanging="360"/>
+      </w:pPr>
+      <w:rPr>
+        <w:rFonts w:ascii="Symbol" w:hAnsi="Symbol" w:hint="default"/>
+      </w:rPr>
+    </w:lvl>
+    <w:lvl w:ilvl="4" w:tplc="040E0003" w:tentative="1">
+      <w:start w:val="1"/>
+      <w:numFmt w:val="bullet"/>
+      <w:lvlText w:val="o"/>
+      <w:lvlJc w:val="left"/>
+      <w:pPr>
+        <w:ind w:left="3600" w:hanging="360"/>
+      </w:pPr>
+      <w:rPr>
+        <w:rFonts w:ascii="Courier New" w:hAnsi="Courier New" w:cs="Courier New" w:hint="default"/>
+      </w:rPr>
+    </w:lvl>
+    <w:lvl w:ilvl="5" w:tplc="040E0005" w:tentative="1">
+      <w:start w:val="1"/>
+      <w:numFmt w:val="bullet"/>
+      <w:lvlText w:val=""/>
+      <w:lvlJc w:val="left"/>
+      <w:pPr>
+        <w:ind w:left="4320" w:hanging="360"/>
+      </w:pPr>
+      <w:rPr>
+        <w:rFonts w:ascii="Wingdings" w:hAnsi="Wingdings" w:hint="default"/>
+      </w:rPr>
+    </w:lvl>
+    <w:lvl w:ilvl="6" w:tplc="040E0001" w:tentative="1">
+      <w:start w:val="1"/>
+      <w:numFmt w:val="bullet"/>
+      <w:lvlText w:val=""/>
+      <w:lvlJc w:val="left"/>
+      <w:pPr>
+        <w:ind w:left="5040" w:hanging="360"/>
+      </w:pPr>
+      <w:rPr>
+        <w:rFonts w:ascii="Symbol" w:hAnsi="Symbol" w:hint="default"/>
+      </w:rPr>
+    </w:lvl>
+    <w:lvl w:ilvl="7" w:tplc="040E0003" w:tentative="1">
+      <w:start w:val="1"/>
+      <w:numFmt w:val="bullet"/>
+      <w:lvlText w:val="o"/>
+      <w:lvlJc w:val="left"/>
+      <w:pPr>
+        <w:ind w:left="5760" w:hanging="360"/>
+      </w:pPr>
+      <w:rPr>
+        <w:rFonts w:ascii="Courier New" w:hAnsi="Courier New" w:cs="Courier New" w:hint="default"/>
+      </w:rPr>
+    </w:lvl>
+    <w:lvl w:ilvl="8" w:tplc="040E0005" w:tentative="1">
+      <w:start w:val="1"/>
+      <w:numFmt w:val="bullet"/>
+      <w:lvlText w:val=""/>
+      <w:lvlJc w:val="left"/>
+      <w:pPr>
+        <w:ind w:left="6480" w:hanging="360"/>
+      </w:pPr>
+      <w:rPr>
+        <w:rFonts w:ascii="Wingdings" w:hAnsi="Wingdings" w:hint="default"/>
+      </w:rPr>
+    </w:lvl>
+  </w:abstractNum>
+  <w:abstractNum w:abstractNumId="7" w15:restartNumberingAfterBreak="0">
     <w:nsid w:val="0DBF04E5"/>
     <w:multiLevelType w:val="hybridMultilevel"/>
     <w:tmpl w:val="E5F4799C"/>
@@ -23761,10 +24846,10 @@
       </w:rPr>
     </w:lvl>
   </w:abstractNum>
-  <w:abstractNum w:abstractNumId="5" w15:restartNumberingAfterBreak="0">
-    <w:nsid w:val="1E793EE0"/>
+  <w:abstractNum w:abstractNumId="8" w15:restartNumberingAfterBreak="0">
+    <w:nsid w:val="10670080"/>
     <w:multiLevelType w:val="hybridMultilevel"/>
-    <w:tmpl w:val="9D569C70"/>
+    <w:tmpl w:val="C7909CFC"/>
     <w:lvl w:ilvl="0" w:tplc="040E0001">
       <w:start w:val="1"/>
       <w:numFmt w:val="bullet"/>
@@ -23874,7 +24959,233 @@
       </w:rPr>
     </w:lvl>
   </w:abstractNum>
-  <w:abstractNum w:abstractNumId="6" w15:restartNumberingAfterBreak="0">
+  <w:abstractNum w:abstractNumId="9" w15:restartNumberingAfterBreak="0">
+    <w:nsid w:val="19EA4943"/>
+    <w:multiLevelType w:val="hybridMultilevel"/>
+    <w:tmpl w:val="B4BAEBEA"/>
+    <w:lvl w:ilvl="0" w:tplc="040E0001">
+      <w:start w:val="1"/>
+      <w:numFmt w:val="bullet"/>
+      <w:lvlText w:val=""/>
+      <w:lvlJc w:val="left"/>
+      <w:pPr>
+        <w:ind w:left="720" w:hanging="360"/>
+      </w:pPr>
+      <w:rPr>
+        <w:rFonts w:ascii="Symbol" w:hAnsi="Symbol" w:hint="default"/>
+      </w:rPr>
+    </w:lvl>
+    <w:lvl w:ilvl="1" w:tplc="040E0003" w:tentative="1">
+      <w:start w:val="1"/>
+      <w:numFmt w:val="bullet"/>
+      <w:lvlText w:val="o"/>
+      <w:lvlJc w:val="left"/>
+      <w:pPr>
+        <w:ind w:left="1440" w:hanging="360"/>
+      </w:pPr>
+      <w:rPr>
+        <w:rFonts w:ascii="Courier New" w:hAnsi="Courier New" w:cs="Courier New" w:hint="default"/>
+      </w:rPr>
+    </w:lvl>
+    <w:lvl w:ilvl="2" w:tplc="040E0005" w:tentative="1">
+      <w:start w:val="1"/>
+      <w:numFmt w:val="bullet"/>
+      <w:lvlText w:val=""/>
+      <w:lvlJc w:val="left"/>
+      <w:pPr>
+        <w:ind w:left="2160" w:hanging="360"/>
+      </w:pPr>
+      <w:rPr>
+        <w:rFonts w:ascii="Wingdings" w:hAnsi="Wingdings" w:hint="default"/>
+      </w:rPr>
+    </w:lvl>
+    <w:lvl w:ilvl="3" w:tplc="040E0001" w:tentative="1">
+      <w:start w:val="1"/>
+      <w:numFmt w:val="bullet"/>
+      <w:lvlText w:val=""/>
+      <w:lvlJc w:val="left"/>
+      <w:pPr>
+        <w:ind w:left="2880" w:hanging="360"/>
+      </w:pPr>
+      <w:rPr>
+        <w:rFonts w:ascii="Symbol" w:hAnsi="Symbol" w:hint="default"/>
+      </w:rPr>
+    </w:lvl>
+    <w:lvl w:ilvl="4" w:tplc="040E0003" w:tentative="1">
+      <w:start w:val="1"/>
+      <w:numFmt w:val="bullet"/>
+      <w:lvlText w:val="o"/>
+      <w:lvlJc w:val="left"/>
+      <w:pPr>
+        <w:ind w:left="3600" w:hanging="360"/>
+      </w:pPr>
+      <w:rPr>
+        <w:rFonts w:ascii="Courier New" w:hAnsi="Courier New" w:cs="Courier New" w:hint="default"/>
+      </w:rPr>
+    </w:lvl>
+    <w:lvl w:ilvl="5" w:tplc="040E0005" w:tentative="1">
+      <w:start w:val="1"/>
+      <w:numFmt w:val="bullet"/>
+      <w:lvlText w:val=""/>
+      <w:lvlJc w:val="left"/>
+      <w:pPr>
+        <w:ind w:left="4320" w:hanging="360"/>
+      </w:pPr>
+      <w:rPr>
+        <w:rFonts w:ascii="Wingdings" w:hAnsi="Wingdings" w:hint="default"/>
+      </w:rPr>
+    </w:lvl>
+    <w:lvl w:ilvl="6" w:tplc="040E0001" w:tentative="1">
+      <w:start w:val="1"/>
+      <w:numFmt w:val="bullet"/>
+      <w:lvlText w:val=""/>
+      <w:lvlJc w:val="left"/>
+      <w:pPr>
+        <w:ind w:left="5040" w:hanging="360"/>
+      </w:pPr>
+      <w:rPr>
+        <w:rFonts w:ascii="Symbol" w:hAnsi="Symbol" w:hint="default"/>
+      </w:rPr>
+    </w:lvl>
+    <w:lvl w:ilvl="7" w:tplc="040E0003" w:tentative="1">
+      <w:start w:val="1"/>
+      <w:numFmt w:val="bullet"/>
+      <w:lvlText w:val="o"/>
+      <w:lvlJc w:val="left"/>
+      <w:pPr>
+        <w:ind w:left="5760" w:hanging="360"/>
+      </w:pPr>
+      <w:rPr>
+        <w:rFonts w:ascii="Courier New" w:hAnsi="Courier New" w:cs="Courier New" w:hint="default"/>
+      </w:rPr>
+    </w:lvl>
+    <w:lvl w:ilvl="8" w:tplc="040E0005" w:tentative="1">
+      <w:start w:val="1"/>
+      <w:numFmt w:val="bullet"/>
+      <w:lvlText w:val=""/>
+      <w:lvlJc w:val="left"/>
+      <w:pPr>
+        <w:ind w:left="6480" w:hanging="360"/>
+      </w:pPr>
+      <w:rPr>
+        <w:rFonts w:ascii="Wingdings" w:hAnsi="Wingdings" w:hint="default"/>
+      </w:rPr>
+    </w:lvl>
+  </w:abstractNum>
+  <w:abstractNum w:abstractNumId="10" w15:restartNumberingAfterBreak="0">
+    <w:nsid w:val="1E793EE0"/>
+    <w:multiLevelType w:val="hybridMultilevel"/>
+    <w:tmpl w:val="9D569C70"/>
+    <w:lvl w:ilvl="0" w:tplc="040E0001">
+      <w:start w:val="1"/>
+      <w:numFmt w:val="bullet"/>
+      <w:lvlText w:val=""/>
+      <w:lvlJc w:val="left"/>
+      <w:pPr>
+        <w:ind w:left="720" w:hanging="360"/>
+      </w:pPr>
+      <w:rPr>
+        <w:rFonts w:ascii="Symbol" w:hAnsi="Symbol" w:hint="default"/>
+      </w:rPr>
+    </w:lvl>
+    <w:lvl w:ilvl="1" w:tplc="040E0003" w:tentative="1">
+      <w:start w:val="1"/>
+      <w:numFmt w:val="bullet"/>
+      <w:lvlText w:val="o"/>
+      <w:lvlJc w:val="left"/>
+      <w:pPr>
+        <w:ind w:left="1440" w:hanging="360"/>
+      </w:pPr>
+      <w:rPr>
+        <w:rFonts w:ascii="Courier New" w:hAnsi="Courier New" w:cs="Courier New" w:hint="default"/>
+      </w:rPr>
+    </w:lvl>
+    <w:lvl w:ilvl="2" w:tplc="040E0005" w:tentative="1">
+      <w:start w:val="1"/>
+      <w:numFmt w:val="bullet"/>
+      <w:lvlText w:val=""/>
+      <w:lvlJc w:val="left"/>
+      <w:pPr>
+        <w:ind w:left="2160" w:hanging="360"/>
+      </w:pPr>
+      <w:rPr>
+        <w:rFonts w:ascii="Wingdings" w:hAnsi="Wingdings" w:hint="default"/>
+      </w:rPr>
+    </w:lvl>
+    <w:lvl w:ilvl="3" w:tplc="040E0001" w:tentative="1">
+      <w:start w:val="1"/>
+      <w:numFmt w:val="bullet"/>
+      <w:lvlText w:val=""/>
+      <w:lvlJc w:val="left"/>
+      <w:pPr>
+        <w:ind w:left="2880" w:hanging="360"/>
+      </w:pPr>
+      <w:rPr>
+        <w:rFonts w:ascii="Symbol" w:hAnsi="Symbol" w:hint="default"/>
+      </w:rPr>
+    </w:lvl>
+    <w:lvl w:ilvl="4" w:tplc="040E0003" w:tentative="1">
+      <w:start w:val="1"/>
+      <w:numFmt w:val="bullet"/>
+      <w:lvlText w:val="o"/>
+      <w:lvlJc w:val="left"/>
+      <w:pPr>
+        <w:ind w:left="3600" w:hanging="360"/>
+      </w:pPr>
+      <w:rPr>
+        <w:rFonts w:ascii="Courier New" w:hAnsi="Courier New" w:cs="Courier New" w:hint="default"/>
+      </w:rPr>
+    </w:lvl>
+    <w:lvl w:ilvl="5" w:tplc="040E0005" w:tentative="1">
+      <w:start w:val="1"/>
+      <w:numFmt w:val="bullet"/>
+      <w:lvlText w:val=""/>
+      <w:lvlJc w:val="left"/>
+      <w:pPr>
+        <w:ind w:left="4320" w:hanging="360"/>
+      </w:pPr>
+      <w:rPr>
+        <w:rFonts w:ascii="Wingdings" w:hAnsi="Wingdings" w:hint="default"/>
+      </w:rPr>
+    </w:lvl>
+    <w:lvl w:ilvl="6" w:tplc="040E0001" w:tentative="1">
+      <w:start w:val="1"/>
+      <w:numFmt w:val="bullet"/>
+      <w:lvlText w:val=""/>
+      <w:lvlJc w:val="left"/>
+      <w:pPr>
+        <w:ind w:left="5040" w:hanging="360"/>
+      </w:pPr>
+      <w:rPr>
+        <w:rFonts w:ascii="Symbol" w:hAnsi="Symbol" w:hint="default"/>
+      </w:rPr>
+    </w:lvl>
+    <w:lvl w:ilvl="7" w:tplc="040E0003" w:tentative="1">
+      <w:start w:val="1"/>
+      <w:numFmt w:val="bullet"/>
+      <w:lvlText w:val="o"/>
+      <w:lvlJc w:val="left"/>
+      <w:pPr>
+        <w:ind w:left="5760" w:hanging="360"/>
+      </w:pPr>
+      <w:rPr>
+        <w:rFonts w:ascii="Courier New" w:hAnsi="Courier New" w:cs="Courier New" w:hint="default"/>
+      </w:rPr>
+    </w:lvl>
+    <w:lvl w:ilvl="8" w:tplc="040E0005" w:tentative="1">
+      <w:start w:val="1"/>
+      <w:numFmt w:val="bullet"/>
+      <w:lvlText w:val=""/>
+      <w:lvlJc w:val="left"/>
+      <w:pPr>
+        <w:ind w:left="6480" w:hanging="360"/>
+      </w:pPr>
+      <w:rPr>
+        <w:rFonts w:ascii="Wingdings" w:hAnsi="Wingdings" w:hint="default"/>
+      </w:rPr>
+    </w:lvl>
+  </w:abstractNum>
+  <w:abstractNum w:abstractNumId="11" w15:restartNumberingAfterBreak="0">
     <w:nsid w:val="2AE41635"/>
     <w:multiLevelType w:val="hybridMultilevel"/>
     <w:tmpl w:val="BED6D008"/>
@@ -23987,7 +25298,7 @@
       </w:rPr>
     </w:lvl>
   </w:abstractNum>
-  <w:abstractNum w:abstractNumId="7" w15:restartNumberingAfterBreak="0">
+  <w:abstractNum w:abstractNumId="12" w15:restartNumberingAfterBreak="0">
     <w:nsid w:val="2D683752"/>
     <w:multiLevelType w:val="hybridMultilevel"/>
     <w:tmpl w:val="78A4C2F4"/>
@@ -24100,7 +25411,7 @@
       </w:rPr>
     </w:lvl>
   </w:abstractNum>
-  <w:abstractNum w:abstractNumId="8" w15:restartNumberingAfterBreak="0">
+  <w:abstractNum w:abstractNumId="13" w15:restartNumberingAfterBreak="0">
     <w:nsid w:val="3202453C"/>
     <w:multiLevelType w:val="multilevel"/>
     <w:tmpl w:val="CDB8C130"/>
@@ -24215,7 +25526,7 @@
       </w:rPr>
     </w:lvl>
   </w:abstractNum>
-  <w:abstractNum w:abstractNumId="9" w15:restartNumberingAfterBreak="0">
+  <w:abstractNum w:abstractNumId="14" w15:restartNumberingAfterBreak="0">
     <w:nsid w:val="392047A2"/>
     <w:multiLevelType w:val="hybridMultilevel"/>
     <w:tmpl w:val="A4166098"/>
@@ -24328,7 +25639,120 @@
       </w:rPr>
     </w:lvl>
   </w:abstractNum>
-  <w:abstractNum w:abstractNumId="10" w15:restartNumberingAfterBreak="0">
+  <w:abstractNum w:abstractNumId="15" w15:restartNumberingAfterBreak="0">
+    <w:nsid w:val="3C3F7A2B"/>
+    <w:multiLevelType w:val="hybridMultilevel"/>
+    <w:tmpl w:val="223000A0"/>
+    <w:lvl w:ilvl="0" w:tplc="040E0001">
+      <w:start w:val="1"/>
+      <w:numFmt w:val="bullet"/>
+      <w:lvlText w:val=""/>
+      <w:lvlJc w:val="left"/>
+      <w:pPr>
+        <w:ind w:left="720" w:hanging="360"/>
+      </w:pPr>
+      <w:rPr>
+        <w:rFonts w:ascii="Symbol" w:hAnsi="Symbol" w:hint="default"/>
+      </w:rPr>
+    </w:lvl>
+    <w:lvl w:ilvl="1" w:tplc="040E0003" w:tentative="1">
+      <w:start w:val="1"/>
+      <w:numFmt w:val="bullet"/>
+      <w:lvlText w:val="o"/>
+      <w:lvlJc w:val="left"/>
+      <w:pPr>
+        <w:ind w:left="1440" w:hanging="360"/>
+      </w:pPr>
+      <w:rPr>
+        <w:rFonts w:ascii="Courier New" w:hAnsi="Courier New" w:cs="Courier New" w:hint="default"/>
+      </w:rPr>
+    </w:lvl>
+    <w:lvl w:ilvl="2" w:tplc="040E0005" w:tentative="1">
+      <w:start w:val="1"/>
+      <w:numFmt w:val="bullet"/>
+      <w:lvlText w:val=""/>
+      <w:lvlJc w:val="left"/>
+      <w:pPr>
+        <w:ind w:left="2160" w:hanging="360"/>
+      </w:pPr>
+      <w:rPr>
+        <w:rFonts w:ascii="Wingdings" w:hAnsi="Wingdings" w:hint="default"/>
+      </w:rPr>
+    </w:lvl>
+    <w:lvl w:ilvl="3" w:tplc="040E0001" w:tentative="1">
+      <w:start w:val="1"/>
+      <w:numFmt w:val="bullet"/>
+      <w:lvlText w:val=""/>
+      <w:lvlJc w:val="left"/>
+      <w:pPr>
+        <w:ind w:left="2880" w:hanging="360"/>
+      </w:pPr>
+      <w:rPr>
+        <w:rFonts w:ascii="Symbol" w:hAnsi="Symbol" w:hint="default"/>
+      </w:rPr>
+    </w:lvl>
+    <w:lvl w:ilvl="4" w:tplc="040E0003" w:tentative="1">
+      <w:start w:val="1"/>
+      <w:numFmt w:val="bullet"/>
+      <w:lvlText w:val="o"/>
+      <w:lvlJc w:val="left"/>
+      <w:pPr>
+        <w:ind w:left="3600" w:hanging="360"/>
+      </w:pPr>
+      <w:rPr>
+        <w:rFonts w:ascii="Courier New" w:hAnsi="Courier New" w:cs="Courier New" w:hint="default"/>
+      </w:rPr>
+    </w:lvl>
+    <w:lvl w:ilvl="5" w:tplc="040E0005" w:tentative="1">
+      <w:start w:val="1"/>
+      <w:numFmt w:val="bullet"/>
+      <w:lvlText w:val=""/>
+      <w:lvlJc w:val="left"/>
+      <w:pPr>
+        <w:ind w:left="4320" w:hanging="360"/>
+      </w:pPr>
+      <w:rPr>
+        <w:rFonts w:ascii="Wingdings" w:hAnsi="Wingdings" w:hint="default"/>
+      </w:rPr>
+    </w:lvl>
+    <w:lvl w:ilvl="6" w:tplc="040E0001" w:tentative="1">
+      <w:start w:val="1"/>
+      <w:numFmt w:val="bullet"/>
+      <w:lvlText w:val=""/>
+      <w:lvlJc w:val="left"/>
+      <w:pPr>
+        <w:ind w:left="5040" w:hanging="360"/>
+      </w:pPr>
+      <w:rPr>
+        <w:rFonts w:ascii="Symbol" w:hAnsi="Symbol" w:hint="default"/>
+      </w:rPr>
+    </w:lvl>
+    <w:lvl w:ilvl="7" w:tplc="040E0003" w:tentative="1">
+      <w:start w:val="1"/>
+      <w:numFmt w:val="bullet"/>
+      <w:lvlText w:val="o"/>
+      <w:lvlJc w:val="left"/>
+      <w:pPr>
+        <w:ind w:left="5760" w:hanging="360"/>
+      </w:pPr>
+      <w:rPr>
+        <w:rFonts w:ascii="Courier New" w:hAnsi="Courier New" w:cs="Courier New" w:hint="default"/>
+      </w:rPr>
+    </w:lvl>
+    <w:lvl w:ilvl="8" w:tplc="040E0005" w:tentative="1">
+      <w:start w:val="1"/>
+      <w:numFmt w:val="bullet"/>
+      <w:lvlText w:val=""/>
+      <w:lvlJc w:val="left"/>
+      <w:pPr>
+        <w:ind w:left="6480" w:hanging="360"/>
+      </w:pPr>
+      <w:rPr>
+        <w:rFonts w:ascii="Wingdings" w:hAnsi="Wingdings" w:hint="default"/>
+      </w:rPr>
+    </w:lvl>
+  </w:abstractNum>
+  <w:abstractNum w:abstractNumId="16" w15:restartNumberingAfterBreak="0">
     <w:nsid w:val="43C100AE"/>
     <w:multiLevelType w:val="multilevel"/>
     <w:tmpl w:val="42C02236"/>
@@ -24444,7 +25868,7 @@
       </w:rPr>
     </w:lvl>
   </w:abstractNum>
-  <w:abstractNum w:abstractNumId="11" w15:restartNumberingAfterBreak="0">
+  <w:abstractNum w:abstractNumId="17" w15:restartNumberingAfterBreak="0">
     <w:nsid w:val="43D86ADA"/>
     <w:multiLevelType w:val="hybridMultilevel"/>
     <w:tmpl w:val="EB908014"/>
@@ -24557,7 +25981,7 @@
       </w:rPr>
     </w:lvl>
   </w:abstractNum>
-  <w:abstractNum w:abstractNumId="12" w15:restartNumberingAfterBreak="0">
+  <w:abstractNum w:abstractNumId="18" w15:restartNumberingAfterBreak="0">
     <w:nsid w:val="4A8A6108"/>
     <w:multiLevelType w:val="hybridMultilevel"/>
     <w:tmpl w:val="1C149F6A"/>
@@ -24670,7 +26094,7 @@
       </w:rPr>
     </w:lvl>
   </w:abstractNum>
-  <w:abstractNum w:abstractNumId="13" w15:restartNumberingAfterBreak="0">
+  <w:abstractNum w:abstractNumId="19" w15:restartNumberingAfterBreak="0">
     <w:nsid w:val="4AEF7683"/>
     <w:multiLevelType w:val="hybridMultilevel"/>
     <w:tmpl w:val="9440DA02"/>
@@ -24783,7 +26207,7 @@
       </w:rPr>
     </w:lvl>
   </w:abstractNum>
-  <w:abstractNum w:abstractNumId="14" w15:restartNumberingAfterBreak="0">
+  <w:abstractNum w:abstractNumId="20" w15:restartNumberingAfterBreak="0">
     <w:nsid w:val="567219DF"/>
     <w:multiLevelType w:val="multilevel"/>
     <w:tmpl w:val="BD2CDD04"/>
@@ -24898,7 +26322,7 @@
       </w:rPr>
     </w:lvl>
   </w:abstractNum>
-  <w:abstractNum w:abstractNumId="15" w15:restartNumberingAfterBreak="0">
+  <w:abstractNum w:abstractNumId="21" w15:restartNumberingAfterBreak="0">
     <w:nsid w:val="65623421"/>
     <w:multiLevelType w:val="hybridMultilevel"/>
     <w:tmpl w:val="2E00FC90"/>
@@ -25011,7 +26435,7 @@
       </w:rPr>
     </w:lvl>
   </w:abstractNum>
-  <w:abstractNum w:abstractNumId="16" w15:restartNumberingAfterBreak="0">
+  <w:abstractNum w:abstractNumId="22" w15:restartNumberingAfterBreak="0">
     <w:nsid w:val="6A9E028D"/>
     <w:multiLevelType w:val="multilevel"/>
     <w:tmpl w:val="D9FAE6FC"/>
@@ -25099,7 +26523,7 @@
       </w:pPr>
     </w:lvl>
   </w:abstractNum>
-  <w:abstractNum w:abstractNumId="17" w15:restartNumberingAfterBreak="0">
+  <w:abstractNum w:abstractNumId="23" w15:restartNumberingAfterBreak="0">
     <w:nsid w:val="77B536B4"/>
     <w:multiLevelType w:val="hybridMultilevel"/>
     <w:tmpl w:val="A490AB52"/>
@@ -25212,7 +26636,7 @@
       </w:rPr>
     </w:lvl>
   </w:abstractNum>
-  <w:abstractNum w:abstractNumId="18" w15:restartNumberingAfterBreak="0">
+  <w:abstractNum w:abstractNumId="24" w15:restartNumberingAfterBreak="0">
     <w:nsid w:val="7A3D4664"/>
     <w:multiLevelType w:val="hybridMultilevel"/>
     <w:tmpl w:val="55A2B296"/>
@@ -25325,7 +26749,7 @@
       </w:rPr>
     </w:lvl>
   </w:abstractNum>
-  <w:abstractNum w:abstractNumId="19" w15:restartNumberingAfterBreak="0">
+  <w:abstractNum w:abstractNumId="25" w15:restartNumberingAfterBreak="0">
     <w:nsid w:val="7BB942F4"/>
     <w:multiLevelType w:val="hybridMultilevel"/>
     <w:tmpl w:val="871E24E2"/>
@@ -25442,25 +26866,25 @@
     <w:abstractNumId w:val="1"/>
   </w:num>
   <w:num w:numId="2">
-    <w:abstractNumId w:val="5"/>
+    <w:abstractNumId w:val="10"/>
   </w:num>
   <w:num w:numId="3">
-    <w:abstractNumId w:val="4"/>
+    <w:abstractNumId w:val="7"/>
   </w:num>
   <w:num w:numId="4">
-    <w:abstractNumId w:val="14"/>
+    <w:abstractNumId w:val="20"/>
   </w:num>
   <w:num w:numId="5">
+    <w:abstractNumId w:val="22"/>
+  </w:num>
+  <w:num w:numId="6">
     <w:abstractNumId w:val="16"/>
   </w:num>
-  <w:num w:numId="6">
-    <w:abstractNumId w:val="10"/>
-  </w:num>
   <w:num w:numId="7">
-    <w:abstractNumId w:val="8"/>
+    <w:abstractNumId w:val="13"/>
   </w:num>
   <w:num w:numId="8">
-    <w:abstractNumId w:val="8"/>
+    <w:abstractNumId w:val="13"/>
     <w:lvlOverride w:ilvl="0">
       <w:startOverride w:val="1"/>
     </w:lvlOverride>
@@ -25490,100 +26914,121 @@
     </w:lvlOverride>
   </w:num>
   <w:num w:numId="9">
-    <w:abstractNumId w:val="4"/>
+    <w:abstractNumId w:val="7"/>
     <w:lvlOverride w:ilvl="0">
       <w:startOverride w:val="1"/>
     </w:lvlOverride>
   </w:num>
   <w:num w:numId="10">
+    <w:abstractNumId w:val="5"/>
+  </w:num>
+  <w:num w:numId="11">
+    <w:abstractNumId w:val="16"/>
+  </w:num>
+  <w:num w:numId="12">
+    <w:abstractNumId w:val="16"/>
+  </w:num>
+  <w:num w:numId="13">
+    <w:abstractNumId w:val="16"/>
+  </w:num>
+  <w:num w:numId="14">
+    <w:abstractNumId w:val="16"/>
+  </w:num>
+  <w:num w:numId="15">
+    <w:abstractNumId w:val="16"/>
+  </w:num>
+  <w:num w:numId="16">
+    <w:abstractNumId w:val="16"/>
+  </w:num>
+  <w:num w:numId="17">
+    <w:abstractNumId w:val="16"/>
+  </w:num>
+  <w:num w:numId="18">
+    <w:abstractNumId w:val="16"/>
+  </w:num>
+  <w:num w:numId="19">
+    <w:abstractNumId w:val="19"/>
+  </w:num>
+  <w:num w:numId="20">
+    <w:abstractNumId w:val="24"/>
+  </w:num>
+  <w:num w:numId="21">
+    <w:abstractNumId w:val="18"/>
+  </w:num>
+  <w:num w:numId="22">
     <w:abstractNumId w:val="3"/>
   </w:num>
-  <w:num w:numId="11">
-    <w:abstractNumId w:val="10"/>
+  <w:num w:numId="23">
+    <w:abstractNumId w:val="17"/>
   </w:num>
-  <w:num w:numId="12">
-    <w:abstractNumId w:val="10"/>
+  <w:num w:numId="24">
+    <w:abstractNumId w:val="25"/>
   </w:num>
-  <w:num w:numId="13">
-    <w:abstractNumId w:val="10"/>
-  </w:num>
-  <w:num w:numId="14">
-    <w:abstractNumId w:val="10"/>
-  </w:num>
-  <w:num w:numId="15">
-    <w:abstractNumId w:val="10"/>
-  </w:num>
-  <w:num w:numId="16">
-    <w:abstractNumId w:val="10"/>
-  </w:num>
-  <w:num w:numId="17">
-    <w:abstractNumId w:val="10"/>
-  </w:num>
-  <w:num w:numId="18">
-    <w:abstractNumId w:val="10"/>
-  </w:num>
-  <w:num w:numId="19">
+  <w:num w:numId="25">
     <w:abstractNumId w:val="13"/>
   </w:num>
-  <w:num w:numId="20">
-    <w:abstractNumId w:val="18"/>
+  <w:num w:numId="26">
+    <w:abstractNumId w:val="22"/>
   </w:num>
-  <w:num w:numId="21">
+  <w:num w:numId="27">
+    <w:abstractNumId w:val="22"/>
+  </w:num>
+  <w:num w:numId="28">
+    <w:abstractNumId w:val="22"/>
+  </w:num>
+  <w:num w:numId="29">
+    <w:abstractNumId w:val="23"/>
+  </w:num>
+  <w:num w:numId="30">
+    <w:abstractNumId w:val="13"/>
+  </w:num>
+  <w:num w:numId="31">
+    <w:abstractNumId w:val="13"/>
+  </w:num>
+  <w:num w:numId="32">
+    <w:abstractNumId w:val="22"/>
+  </w:num>
+  <w:num w:numId="33">
+    <w:abstractNumId w:val="22"/>
+  </w:num>
+  <w:num w:numId="34">
+    <w:abstractNumId w:val="22"/>
+  </w:num>
+  <w:num w:numId="35">
+    <w:abstractNumId w:val="22"/>
+  </w:num>
+  <w:num w:numId="36">
     <w:abstractNumId w:val="12"/>
   </w:num>
-  <w:num w:numId="22">
+  <w:num w:numId="37">
+    <w:abstractNumId w:val="11"/>
+  </w:num>
+  <w:num w:numId="38">
+    <w:abstractNumId w:val="14"/>
+  </w:num>
+  <w:num w:numId="39">
+    <w:abstractNumId w:val="21"/>
+  </w:num>
+  <w:num w:numId="40">
+    <w:abstractNumId w:val="22"/>
+  </w:num>
+  <w:num w:numId="41">
+    <w:abstractNumId w:val="4"/>
+  </w:num>
+  <w:num w:numId="42">
+    <w:abstractNumId w:val="15"/>
+  </w:num>
+  <w:num w:numId="43">
+    <w:abstractNumId w:val="9"/>
+  </w:num>
+  <w:num w:numId="44">
+    <w:abstractNumId w:val="6"/>
+  </w:num>
+  <w:num w:numId="45">
     <w:abstractNumId w:val="2"/>
   </w:num>
-  <w:num w:numId="23">
-    <w:abstractNumId w:val="11"/>
-  </w:num>
-  <w:num w:numId="24">
-    <w:abstractNumId w:val="19"/>
-  </w:num>
-  <w:num w:numId="25">
+  <w:num w:numId="46">
     <w:abstractNumId w:val="8"/>
-  </w:num>
-  <w:num w:numId="26">
-    <w:abstractNumId w:val="16"/>
-  </w:num>
-  <w:num w:numId="27">
-    <w:abstractNumId w:val="16"/>
-  </w:num>
-  <w:num w:numId="28">
-    <w:abstractNumId w:val="16"/>
-  </w:num>
-  <w:num w:numId="29">
-    <w:abstractNumId w:val="17"/>
-  </w:num>
-  <w:num w:numId="30">
-    <w:abstractNumId w:val="8"/>
-  </w:num>
-  <w:num w:numId="31">
-    <w:abstractNumId w:val="8"/>
-  </w:num>
-  <w:num w:numId="32">
-    <w:abstractNumId w:val="16"/>
-  </w:num>
-  <w:num w:numId="33">
-    <w:abstractNumId w:val="16"/>
-  </w:num>
-  <w:num w:numId="34">
-    <w:abstractNumId w:val="16"/>
-  </w:num>
-  <w:num w:numId="35">
-    <w:abstractNumId w:val="16"/>
-  </w:num>
-  <w:num w:numId="36">
-    <w:abstractNumId w:val="7"/>
-  </w:num>
-  <w:num w:numId="37">
-    <w:abstractNumId w:val="6"/>
-  </w:num>
-  <w:num w:numId="38">
-    <w:abstractNumId w:val="9"/>
-  </w:num>
-  <w:num w:numId="39">
-    <w:abstractNumId w:val="15"/>
   </w:num>
   <w:numIdMacAtCleanup w:val="8"/>
 </w:numbering>

</xml_diff>

<commit_message>
Folyamatábrák javítása. Use case diagram javítása. Forgatókönyvek use case diagramjainak elkészítése. További fejezetcímek hozzáasása.
</commit_message>
<xml_diff>
--- a/Rendszerfelejtok.docx
+++ b/Rendszerfelejtok.docx
@@ -10765,7 +10765,7 @@
         <w:pStyle w:val="Szvegtrzs"/>
         <w:numPr>
           <w:ilvl w:val="0"/>
-          <w:numId w:val="20"/>
+          <w:numId w:val="8"/>
         </w:numPr>
         <w:spacing w:line="360" w:lineRule="auto"/>
         <w:jc w:val="both"/>
@@ -10779,7 +10779,7 @@
         <w:pStyle w:val="Szvegtrzs"/>
         <w:numPr>
           <w:ilvl w:val="0"/>
-          <w:numId w:val="20"/>
+          <w:numId w:val="8"/>
         </w:numPr>
         <w:spacing w:line="360" w:lineRule="auto"/>
         <w:jc w:val="both"/>
@@ -10793,7 +10793,7 @@
         <w:pStyle w:val="Szvegtrzs"/>
         <w:numPr>
           <w:ilvl w:val="0"/>
-          <w:numId w:val="20"/>
+          <w:numId w:val="8"/>
         </w:numPr>
         <w:spacing w:line="360" w:lineRule="auto"/>
         <w:jc w:val="both"/>
@@ -10807,7 +10807,7 @@
         <w:pStyle w:val="Szvegtrzs"/>
         <w:numPr>
           <w:ilvl w:val="0"/>
-          <w:numId w:val="20"/>
+          <w:numId w:val="8"/>
         </w:numPr>
         <w:spacing w:line="360" w:lineRule="auto"/>
         <w:jc w:val="both"/>
@@ -10821,7 +10821,7 @@
         <w:pStyle w:val="Szvegtrzs"/>
         <w:numPr>
           <w:ilvl w:val="0"/>
-          <w:numId w:val="20"/>
+          <w:numId w:val="8"/>
         </w:numPr>
         <w:spacing w:line="360" w:lineRule="auto"/>
         <w:jc w:val="both"/>
@@ -10835,7 +10835,7 @@
         <w:pStyle w:val="Szvegtrzs"/>
         <w:numPr>
           <w:ilvl w:val="0"/>
-          <w:numId w:val="20"/>
+          <w:numId w:val="8"/>
         </w:numPr>
         <w:spacing w:line="360" w:lineRule="auto"/>
         <w:jc w:val="both"/>
@@ -10894,7 +10894,7 @@
         <w:pStyle w:val="Szvegtrzs"/>
         <w:numPr>
           <w:ilvl w:val="0"/>
-          <w:numId w:val="19"/>
+          <w:numId w:val="7"/>
         </w:numPr>
         <w:spacing w:after="0" w:line="360" w:lineRule="auto"/>
         <w:jc w:val="both"/>
@@ -10908,7 +10908,7 @@
         <w:pStyle w:val="Szvegtrzs"/>
         <w:numPr>
           <w:ilvl w:val="0"/>
-          <w:numId w:val="19"/>
+          <w:numId w:val="7"/>
         </w:numPr>
         <w:spacing w:after="0" w:line="360" w:lineRule="auto"/>
         <w:jc w:val="both"/>
@@ -10925,7 +10925,7 @@
         <w:pStyle w:val="Szvegtrzs"/>
         <w:numPr>
           <w:ilvl w:val="0"/>
-          <w:numId w:val="19"/>
+          <w:numId w:val="7"/>
         </w:numPr>
         <w:spacing w:after="0" w:line="360" w:lineRule="auto"/>
         <w:jc w:val="both"/>
@@ -10942,7 +10942,7 @@
         <w:pStyle w:val="Szvegtrzs"/>
         <w:numPr>
           <w:ilvl w:val="0"/>
-          <w:numId w:val="19"/>
+          <w:numId w:val="7"/>
         </w:numPr>
         <w:spacing w:after="0" w:line="360" w:lineRule="auto"/>
         <w:jc w:val="both"/>
@@ -10959,7 +10959,7 @@
         <w:pStyle w:val="Szvegtrzs"/>
         <w:numPr>
           <w:ilvl w:val="0"/>
-          <w:numId w:val="19"/>
+          <w:numId w:val="7"/>
         </w:numPr>
         <w:spacing w:after="0" w:line="360" w:lineRule="auto"/>
         <w:jc w:val="both"/>
@@ -10976,7 +10976,7 @@
         <w:pStyle w:val="Szvegtrzs"/>
         <w:numPr>
           <w:ilvl w:val="0"/>
-          <w:numId w:val="19"/>
+          <w:numId w:val="7"/>
         </w:numPr>
         <w:spacing w:after="0" w:line="360" w:lineRule="auto"/>
         <w:jc w:val="both"/>
@@ -11160,7 +11160,7 @@
         <w:pStyle w:val="Szvegtrzs"/>
         <w:numPr>
           <w:ilvl w:val="0"/>
-          <w:numId w:val="22"/>
+          <w:numId w:val="10"/>
         </w:numPr>
         <w:spacing w:after="0" w:line="360" w:lineRule="auto"/>
         <w:jc w:val="both"/>
@@ -11174,7 +11174,7 @@
         <w:pStyle w:val="Szvegtrzs"/>
         <w:numPr>
           <w:ilvl w:val="0"/>
-          <w:numId w:val="22"/>
+          <w:numId w:val="10"/>
         </w:numPr>
         <w:spacing w:after="0" w:line="360" w:lineRule="auto"/>
         <w:jc w:val="both"/>
@@ -11188,7 +11188,7 @@
         <w:pStyle w:val="Szvegtrzs"/>
         <w:numPr>
           <w:ilvl w:val="0"/>
-          <w:numId w:val="22"/>
+          <w:numId w:val="10"/>
         </w:numPr>
         <w:spacing w:after="0" w:line="360" w:lineRule="auto"/>
         <w:jc w:val="both"/>
@@ -11202,7 +11202,7 @@
         <w:pStyle w:val="Szvegtrzs"/>
         <w:numPr>
           <w:ilvl w:val="0"/>
-          <w:numId w:val="22"/>
+          <w:numId w:val="10"/>
         </w:numPr>
         <w:spacing w:after="0" w:line="360" w:lineRule="auto"/>
         <w:jc w:val="both"/>
@@ -11216,7 +11216,7 @@
         <w:pStyle w:val="Szvegtrzs"/>
         <w:numPr>
           <w:ilvl w:val="0"/>
-          <w:numId w:val="22"/>
+          <w:numId w:val="10"/>
         </w:numPr>
         <w:spacing w:after="0" w:line="360" w:lineRule="auto"/>
         <w:jc w:val="both"/>
@@ -11230,7 +11230,7 @@
         <w:pStyle w:val="Szvegtrzs"/>
         <w:numPr>
           <w:ilvl w:val="0"/>
-          <w:numId w:val="22"/>
+          <w:numId w:val="10"/>
         </w:numPr>
         <w:spacing w:after="0" w:line="360" w:lineRule="auto"/>
         <w:jc w:val="both"/>
@@ -11244,7 +11244,7 @@
         <w:pStyle w:val="Szvegtrzs"/>
         <w:numPr>
           <w:ilvl w:val="0"/>
-          <w:numId w:val="22"/>
+          <w:numId w:val="10"/>
         </w:numPr>
         <w:spacing w:after="0" w:line="360" w:lineRule="auto"/>
         <w:jc w:val="both"/>
@@ -11258,7 +11258,7 @@
         <w:pStyle w:val="Szvegtrzs"/>
         <w:numPr>
           <w:ilvl w:val="0"/>
-          <w:numId w:val="22"/>
+          <w:numId w:val="10"/>
         </w:numPr>
         <w:spacing w:after="0" w:line="360" w:lineRule="auto"/>
         <w:jc w:val="both"/>
@@ -11272,7 +11272,7 @@
         <w:pStyle w:val="Szvegtrzs"/>
         <w:numPr>
           <w:ilvl w:val="0"/>
-          <w:numId w:val="22"/>
+          <w:numId w:val="10"/>
         </w:numPr>
         <w:spacing w:after="0" w:line="360" w:lineRule="auto"/>
         <w:jc w:val="both"/>
@@ -11312,7 +11312,7 @@
         <w:pStyle w:val="Szvegtrzs"/>
         <w:numPr>
           <w:ilvl w:val="0"/>
-          <w:numId w:val="24"/>
+          <w:numId w:val="12"/>
         </w:numPr>
         <w:spacing w:after="0" w:line="360" w:lineRule="auto"/>
         <w:jc w:val="both"/>
@@ -11326,7 +11326,7 @@
         <w:pStyle w:val="Szvegtrzs"/>
         <w:numPr>
           <w:ilvl w:val="0"/>
-          <w:numId w:val="24"/>
+          <w:numId w:val="12"/>
         </w:numPr>
         <w:spacing w:after="0" w:line="360" w:lineRule="auto"/>
         <w:jc w:val="both"/>
@@ -11340,7 +11340,7 @@
         <w:pStyle w:val="Szvegtrzs"/>
         <w:numPr>
           <w:ilvl w:val="0"/>
-          <w:numId w:val="24"/>
+          <w:numId w:val="12"/>
         </w:numPr>
         <w:spacing w:after="0" w:line="360" w:lineRule="auto"/>
         <w:jc w:val="both"/>
@@ -11354,7 +11354,7 @@
         <w:pStyle w:val="Szvegtrzs"/>
         <w:numPr>
           <w:ilvl w:val="0"/>
-          <w:numId w:val="24"/>
+          <w:numId w:val="12"/>
         </w:numPr>
         <w:spacing w:after="0" w:line="360" w:lineRule="auto"/>
         <w:jc w:val="both"/>
@@ -11393,7 +11393,7 @@
         <w:pStyle w:val="Szvegtrzs"/>
         <w:numPr>
           <w:ilvl w:val="0"/>
-          <w:numId w:val="23"/>
+          <w:numId w:val="11"/>
         </w:numPr>
         <w:spacing w:after="0" w:line="360" w:lineRule="auto"/>
         <w:jc w:val="both"/>
@@ -11407,7 +11407,7 @@
         <w:pStyle w:val="Szvegtrzs"/>
         <w:numPr>
           <w:ilvl w:val="0"/>
-          <w:numId w:val="23"/>
+          <w:numId w:val="11"/>
         </w:numPr>
         <w:spacing w:after="0" w:line="360" w:lineRule="auto"/>
         <w:jc w:val="both"/>
@@ -11421,7 +11421,7 @@
         <w:pStyle w:val="Szvegtrzs"/>
         <w:numPr>
           <w:ilvl w:val="0"/>
-          <w:numId w:val="23"/>
+          <w:numId w:val="11"/>
         </w:numPr>
         <w:spacing w:after="0" w:line="360" w:lineRule="auto"/>
         <w:jc w:val="both"/>
@@ -11435,7 +11435,7 @@
         <w:pStyle w:val="Szvegtrzs"/>
         <w:numPr>
           <w:ilvl w:val="0"/>
-          <w:numId w:val="23"/>
+          <w:numId w:val="11"/>
         </w:numPr>
         <w:spacing w:after="0" w:line="360" w:lineRule="auto"/>
         <w:jc w:val="both"/>
@@ -11474,7 +11474,7 @@
         <w:pStyle w:val="Szvegtrzs"/>
         <w:numPr>
           <w:ilvl w:val="0"/>
-          <w:numId w:val="23"/>
+          <w:numId w:val="11"/>
         </w:numPr>
         <w:spacing w:after="0" w:line="360" w:lineRule="auto"/>
         <w:jc w:val="both"/>
@@ -11488,7 +11488,7 @@
         <w:pStyle w:val="Szvegtrzs"/>
         <w:numPr>
           <w:ilvl w:val="1"/>
-          <w:numId w:val="23"/>
+          <w:numId w:val="11"/>
         </w:numPr>
         <w:spacing w:after="0" w:line="360" w:lineRule="auto"/>
         <w:jc w:val="both"/>
@@ -11502,7 +11502,7 @@
         <w:pStyle w:val="Szvegtrzs"/>
         <w:numPr>
           <w:ilvl w:val="1"/>
-          <w:numId w:val="23"/>
+          <w:numId w:val="11"/>
         </w:numPr>
         <w:spacing w:after="0" w:line="360" w:lineRule="auto"/>
         <w:jc w:val="both"/>
@@ -11516,7 +11516,7 @@
         <w:pStyle w:val="Szvegtrzs"/>
         <w:numPr>
           <w:ilvl w:val="0"/>
-          <w:numId w:val="23"/>
+          <w:numId w:val="11"/>
         </w:numPr>
         <w:spacing w:after="0" w:line="360" w:lineRule="auto"/>
         <w:jc w:val="both"/>
@@ -11530,7 +11530,7 @@
         <w:pStyle w:val="Szvegtrzs"/>
         <w:numPr>
           <w:ilvl w:val="0"/>
-          <w:numId w:val="23"/>
+          <w:numId w:val="11"/>
         </w:numPr>
         <w:spacing w:after="0" w:line="360" w:lineRule="auto"/>
         <w:jc w:val="both"/>
@@ -11571,7 +11571,7 @@
         <w:pStyle w:val="Szvegtrzs"/>
         <w:numPr>
           <w:ilvl w:val="0"/>
-          <w:numId w:val="23"/>
+          <w:numId w:val="11"/>
         </w:numPr>
         <w:spacing w:after="0" w:line="360" w:lineRule="auto"/>
         <w:jc w:val="both"/>
@@ -11585,7 +11585,7 @@
         <w:pStyle w:val="Szvegtrzs"/>
         <w:numPr>
           <w:ilvl w:val="0"/>
-          <w:numId w:val="23"/>
+          <w:numId w:val="11"/>
         </w:numPr>
         <w:spacing w:after="0" w:line="360" w:lineRule="auto"/>
         <w:jc w:val="both"/>
@@ -11599,7 +11599,7 @@
         <w:pStyle w:val="Szvegtrzs"/>
         <w:numPr>
           <w:ilvl w:val="1"/>
-          <w:numId w:val="23"/>
+          <w:numId w:val="11"/>
         </w:numPr>
         <w:spacing w:after="0" w:line="360" w:lineRule="auto"/>
         <w:jc w:val="both"/>
@@ -11613,7 +11613,7 @@
         <w:pStyle w:val="Szvegtrzs"/>
         <w:numPr>
           <w:ilvl w:val="1"/>
-          <w:numId w:val="23"/>
+          <w:numId w:val="11"/>
         </w:numPr>
         <w:spacing w:after="0" w:line="360" w:lineRule="auto"/>
         <w:jc w:val="both"/>
@@ -11627,7 +11627,7 @@
         <w:pStyle w:val="Szvegtrzs"/>
         <w:numPr>
           <w:ilvl w:val="1"/>
-          <w:numId w:val="23"/>
+          <w:numId w:val="11"/>
         </w:numPr>
         <w:spacing w:after="0" w:line="360" w:lineRule="auto"/>
         <w:jc w:val="both"/>
@@ -11641,7 +11641,7 @@
         <w:pStyle w:val="Szvegtrzs"/>
         <w:numPr>
           <w:ilvl w:val="1"/>
-          <w:numId w:val="23"/>
+          <w:numId w:val="11"/>
         </w:numPr>
         <w:spacing w:after="0" w:line="360" w:lineRule="auto"/>
         <w:jc w:val="both"/>
@@ -11655,7 +11655,7 @@
         <w:pStyle w:val="Szvegtrzs"/>
         <w:numPr>
           <w:ilvl w:val="0"/>
-          <w:numId w:val="23"/>
+          <w:numId w:val="11"/>
         </w:numPr>
         <w:spacing w:after="0" w:line="360" w:lineRule="auto"/>
         <w:jc w:val="both"/>
@@ -11669,7 +11669,7 @@
         <w:pStyle w:val="Szvegtrzs"/>
         <w:numPr>
           <w:ilvl w:val="1"/>
-          <w:numId w:val="23"/>
+          <w:numId w:val="11"/>
         </w:numPr>
         <w:spacing w:after="0" w:line="360" w:lineRule="auto"/>
         <w:jc w:val="both"/>
@@ -11683,7 +11683,7 @@
         <w:pStyle w:val="Szvegtrzs"/>
         <w:numPr>
           <w:ilvl w:val="1"/>
-          <w:numId w:val="23"/>
+          <w:numId w:val="11"/>
         </w:numPr>
         <w:spacing w:after="0" w:line="360" w:lineRule="auto"/>
         <w:jc w:val="both"/>
@@ -11697,7 +11697,7 @@
         <w:pStyle w:val="Szvegtrzs"/>
         <w:numPr>
           <w:ilvl w:val="0"/>
-          <w:numId w:val="23"/>
+          <w:numId w:val="11"/>
         </w:numPr>
         <w:spacing w:after="0" w:line="360" w:lineRule="auto"/>
         <w:jc w:val="both"/>
@@ -11711,7 +11711,7 @@
         <w:pStyle w:val="Szvegtrzs"/>
         <w:numPr>
           <w:ilvl w:val="1"/>
-          <w:numId w:val="23"/>
+          <w:numId w:val="11"/>
         </w:numPr>
         <w:spacing w:after="0" w:line="360" w:lineRule="auto"/>
         <w:jc w:val="both"/>
@@ -11725,7 +11725,7 @@
         <w:pStyle w:val="Szvegtrzs"/>
         <w:numPr>
           <w:ilvl w:val="1"/>
-          <w:numId w:val="23"/>
+          <w:numId w:val="11"/>
         </w:numPr>
         <w:spacing w:after="0" w:line="360" w:lineRule="auto"/>
         <w:jc w:val="both"/>
@@ -11739,7 +11739,7 @@
         <w:pStyle w:val="Szvegtrzs"/>
         <w:numPr>
           <w:ilvl w:val="1"/>
-          <w:numId w:val="23"/>
+          <w:numId w:val="11"/>
         </w:numPr>
         <w:spacing w:after="0" w:line="360" w:lineRule="auto"/>
         <w:jc w:val="both"/>
@@ -11753,7 +11753,7 @@
         <w:pStyle w:val="Szvegtrzs"/>
         <w:numPr>
           <w:ilvl w:val="1"/>
-          <w:numId w:val="23"/>
+          <w:numId w:val="11"/>
         </w:numPr>
         <w:spacing w:after="0" w:line="360" w:lineRule="auto"/>
         <w:jc w:val="both"/>
@@ -11767,7 +11767,7 @@
         <w:pStyle w:val="Szvegtrzs"/>
         <w:numPr>
           <w:ilvl w:val="1"/>
-          <w:numId w:val="23"/>
+          <w:numId w:val="11"/>
         </w:numPr>
         <w:spacing w:after="0" w:line="360" w:lineRule="auto"/>
         <w:jc w:val="both"/>
@@ -12961,7 +12961,7 @@
         <w:pStyle w:val="Szvegtrzs"/>
         <w:numPr>
           <w:ilvl w:val="0"/>
-          <w:numId w:val="23"/>
+          <w:numId w:val="11"/>
         </w:numPr>
         <w:spacing w:after="0" w:line="360" w:lineRule="auto"/>
         <w:jc w:val="both"/>
@@ -12975,7 +12975,7 @@
         <w:pStyle w:val="Szvegtrzs"/>
         <w:numPr>
           <w:ilvl w:val="0"/>
-          <w:numId w:val="23"/>
+          <w:numId w:val="11"/>
         </w:numPr>
         <w:spacing w:after="0" w:line="360" w:lineRule="auto"/>
         <w:jc w:val="both"/>
@@ -12989,7 +12989,7 @@
         <w:pStyle w:val="Szvegtrzs"/>
         <w:numPr>
           <w:ilvl w:val="1"/>
-          <w:numId w:val="23"/>
+          <w:numId w:val="11"/>
         </w:numPr>
         <w:spacing w:after="0" w:line="360" w:lineRule="auto"/>
         <w:jc w:val="both"/>
@@ -13003,7 +13003,7 @@
         <w:pStyle w:val="Szvegtrzs"/>
         <w:numPr>
           <w:ilvl w:val="1"/>
-          <w:numId w:val="23"/>
+          <w:numId w:val="11"/>
         </w:numPr>
         <w:spacing w:after="0" w:line="360" w:lineRule="auto"/>
         <w:jc w:val="both"/>
@@ -13017,7 +13017,7 @@
         <w:pStyle w:val="Szvegtrzs"/>
         <w:numPr>
           <w:ilvl w:val="1"/>
-          <w:numId w:val="23"/>
+          <w:numId w:val="11"/>
         </w:numPr>
         <w:spacing w:after="0" w:line="360" w:lineRule="auto"/>
         <w:jc w:val="both"/>
@@ -13031,7 +13031,7 @@
         <w:pStyle w:val="Szvegtrzs"/>
         <w:numPr>
           <w:ilvl w:val="1"/>
-          <w:numId w:val="23"/>
+          <w:numId w:val="11"/>
         </w:numPr>
         <w:spacing w:after="0" w:line="360" w:lineRule="auto"/>
         <w:jc w:val="both"/>
@@ -13045,7 +13045,7 @@
         <w:pStyle w:val="Szvegtrzs"/>
         <w:numPr>
           <w:ilvl w:val="1"/>
-          <w:numId w:val="23"/>
+          <w:numId w:val="11"/>
         </w:numPr>
         <w:spacing w:after="0" w:line="360" w:lineRule="auto"/>
         <w:jc w:val="both"/>
@@ -13059,7 +13059,7 @@
         <w:pStyle w:val="Szvegtrzs"/>
         <w:numPr>
           <w:ilvl w:val="0"/>
-          <w:numId w:val="23"/>
+          <w:numId w:val="11"/>
         </w:numPr>
         <w:spacing w:after="0" w:line="360" w:lineRule="auto"/>
         <w:jc w:val="both"/>
@@ -13073,7 +13073,7 @@
         <w:pStyle w:val="Szvegtrzs"/>
         <w:numPr>
           <w:ilvl w:val="1"/>
-          <w:numId w:val="23"/>
+          <w:numId w:val="11"/>
         </w:numPr>
         <w:spacing w:after="0" w:line="360" w:lineRule="auto"/>
         <w:jc w:val="both"/>
@@ -13087,7 +13087,7 @@
         <w:pStyle w:val="Szvegtrzs"/>
         <w:numPr>
           <w:ilvl w:val="1"/>
-          <w:numId w:val="23"/>
+          <w:numId w:val="11"/>
         </w:numPr>
         <w:spacing w:after="0" w:line="360" w:lineRule="auto"/>
         <w:jc w:val="both"/>
@@ -13101,7 +13101,7 @@
         <w:pStyle w:val="Szvegtrzs"/>
         <w:numPr>
           <w:ilvl w:val="1"/>
-          <w:numId w:val="23"/>
+          <w:numId w:val="11"/>
         </w:numPr>
         <w:spacing w:after="0" w:line="360" w:lineRule="auto"/>
         <w:jc w:val="both"/>
@@ -13115,7 +13115,7 @@
         <w:pStyle w:val="Szvegtrzs"/>
         <w:numPr>
           <w:ilvl w:val="0"/>
-          <w:numId w:val="23"/>
+          <w:numId w:val="11"/>
         </w:numPr>
         <w:spacing w:after="0" w:line="360" w:lineRule="auto"/>
         <w:jc w:val="both"/>
@@ -13129,7 +13129,7 @@
         <w:pStyle w:val="Szvegtrzs"/>
         <w:numPr>
           <w:ilvl w:val="1"/>
-          <w:numId w:val="23"/>
+          <w:numId w:val="11"/>
         </w:numPr>
         <w:spacing w:after="0" w:line="360" w:lineRule="auto"/>
         <w:jc w:val="both"/>
@@ -13143,7 +13143,7 @@
         <w:pStyle w:val="Szvegtrzs"/>
         <w:numPr>
           <w:ilvl w:val="1"/>
-          <w:numId w:val="23"/>
+          <w:numId w:val="11"/>
         </w:numPr>
         <w:spacing w:after="0" w:line="360" w:lineRule="auto"/>
         <w:jc w:val="both"/>
@@ -13157,7 +13157,7 @@
         <w:pStyle w:val="Szvegtrzs"/>
         <w:numPr>
           <w:ilvl w:val="1"/>
-          <w:numId w:val="23"/>
+          <w:numId w:val="11"/>
         </w:numPr>
         <w:spacing w:after="0" w:line="360" w:lineRule="auto"/>
         <w:jc w:val="both"/>
@@ -13171,7 +13171,7 @@
         <w:pStyle w:val="Szvegtrzs"/>
         <w:numPr>
           <w:ilvl w:val="1"/>
-          <w:numId w:val="23"/>
+          <w:numId w:val="11"/>
         </w:numPr>
         <w:spacing w:after="0" w:line="360" w:lineRule="auto"/>
         <w:jc w:val="both"/>
@@ -13185,7 +13185,7 @@
         <w:pStyle w:val="Szvegtrzs"/>
         <w:numPr>
           <w:ilvl w:val="1"/>
-          <w:numId w:val="23"/>
+          <w:numId w:val="11"/>
         </w:numPr>
         <w:spacing w:after="0" w:line="360" w:lineRule="auto"/>
         <w:jc w:val="both"/>
@@ -13199,7 +13199,7 @@
         <w:pStyle w:val="Szvegtrzs"/>
         <w:numPr>
           <w:ilvl w:val="1"/>
-          <w:numId w:val="23"/>
+          <w:numId w:val="11"/>
         </w:numPr>
         <w:spacing w:after="0" w:line="360" w:lineRule="auto"/>
         <w:jc w:val="both"/>
@@ -13213,7 +13213,7 @@
         <w:pStyle w:val="Szvegtrzs"/>
         <w:numPr>
           <w:ilvl w:val="1"/>
-          <w:numId w:val="23"/>
+          <w:numId w:val="11"/>
         </w:numPr>
         <w:spacing w:after="0" w:line="360" w:lineRule="auto"/>
         <w:jc w:val="both"/>
@@ -14553,7 +14553,7 @@
         <w:pStyle w:val="Szvegtrzs"/>
         <w:numPr>
           <w:ilvl w:val="0"/>
-          <w:numId w:val="21"/>
+          <w:numId w:val="9"/>
         </w:numPr>
         <w:spacing w:after="0" w:line="360" w:lineRule="auto"/>
         <w:jc w:val="both"/>
@@ -14567,7 +14567,7 @@
         <w:pStyle w:val="Szvegtrzs"/>
         <w:numPr>
           <w:ilvl w:val="0"/>
-          <w:numId w:val="21"/>
+          <w:numId w:val="9"/>
         </w:numPr>
         <w:spacing w:after="0" w:line="360" w:lineRule="auto"/>
         <w:jc w:val="both"/>
@@ -14581,7 +14581,7 @@
         <w:pStyle w:val="Szvegtrzs"/>
         <w:numPr>
           <w:ilvl w:val="0"/>
-          <w:numId w:val="21"/>
+          <w:numId w:val="9"/>
         </w:numPr>
         <w:spacing w:after="0" w:line="360" w:lineRule="auto"/>
         <w:jc w:val="both"/>
@@ -14595,7 +14595,7 @@
         <w:pStyle w:val="Szvegtrzs"/>
         <w:numPr>
           <w:ilvl w:val="0"/>
-          <w:numId w:val="21"/>
+          <w:numId w:val="9"/>
         </w:numPr>
         <w:spacing w:after="0" w:line="360" w:lineRule="auto"/>
         <w:jc w:val="both"/>
@@ -14609,7 +14609,7 @@
         <w:pStyle w:val="Szvegtrzs"/>
         <w:numPr>
           <w:ilvl w:val="0"/>
-          <w:numId w:val="21"/>
+          <w:numId w:val="9"/>
         </w:numPr>
         <w:spacing w:after="0" w:line="360" w:lineRule="auto"/>
         <w:jc w:val="both"/>
@@ -14623,7 +14623,7 @@
         <w:pStyle w:val="Szvegtrzs"/>
         <w:numPr>
           <w:ilvl w:val="0"/>
-          <w:numId w:val="21"/>
+          <w:numId w:val="9"/>
         </w:numPr>
         <w:spacing w:after="0" w:line="360" w:lineRule="auto"/>
         <w:jc w:val="both"/>
@@ -14752,7 +14752,7 @@
           <w:iCs w:val="0"/>
           <w:noProof/>
         </w:rPr>
-        <w:t>–</w:t>
+        <w:t>-</w:t>
       </w:r>
       <w:r>
         <w:rPr>
@@ -17361,7 +17361,7 @@
           <w:iCs w:val="0"/>
           <w:noProof/>
         </w:rPr>
-        <w:t>–</w:t>
+        <w:t>-</w:t>
       </w:r>
       <w:r>
         <w:rPr>
@@ -18020,7 +18020,7 @@
           <w:iCs w:val="0"/>
           <w:noProof/>
         </w:rPr>
-        <w:t>–</w:t>
+        <w:t>-</w:t>
       </w:r>
       <w:r>
         <w:rPr>
@@ -18284,7 +18284,7 @@
         <w:pStyle w:val="Szvegtrzs"/>
         <w:numPr>
           <w:ilvl w:val="0"/>
-          <w:numId w:val="21"/>
+          <w:numId w:val="9"/>
         </w:numPr>
         <w:spacing w:after="0" w:line="360" w:lineRule="auto"/>
         <w:jc w:val="both"/>
@@ -18298,7 +18298,7 @@
         <w:pStyle w:val="Szvegtrzs"/>
         <w:numPr>
           <w:ilvl w:val="0"/>
-          <w:numId w:val="21"/>
+          <w:numId w:val="9"/>
         </w:numPr>
         <w:spacing w:after="0" w:line="360" w:lineRule="auto"/>
         <w:jc w:val="both"/>
@@ -18312,7 +18312,7 @@
         <w:pStyle w:val="Szvegtrzs"/>
         <w:numPr>
           <w:ilvl w:val="0"/>
-          <w:numId w:val="21"/>
+          <w:numId w:val="9"/>
         </w:numPr>
         <w:spacing w:after="0" w:line="360" w:lineRule="auto"/>
         <w:jc w:val="both"/>
@@ -18326,7 +18326,7 @@
         <w:pStyle w:val="Szvegtrzs"/>
         <w:numPr>
           <w:ilvl w:val="0"/>
-          <w:numId w:val="21"/>
+          <w:numId w:val="9"/>
         </w:numPr>
         <w:spacing w:after="0" w:line="360" w:lineRule="auto"/>
         <w:jc w:val="both"/>
@@ -18340,7 +18340,7 @@
         <w:pStyle w:val="Szvegtrzs"/>
         <w:numPr>
           <w:ilvl w:val="0"/>
-          <w:numId w:val="21"/>
+          <w:numId w:val="9"/>
         </w:numPr>
         <w:spacing w:after="0" w:line="360" w:lineRule="auto"/>
         <w:jc w:val="both"/>
@@ -18354,7 +18354,7 @@
         <w:pStyle w:val="Szvegtrzs"/>
         <w:numPr>
           <w:ilvl w:val="0"/>
-          <w:numId w:val="21"/>
+          <w:numId w:val="9"/>
         </w:numPr>
         <w:spacing w:after="0" w:line="360" w:lineRule="auto"/>
         <w:jc w:val="both"/>
@@ -18368,7 +18368,7 @@
         <w:pStyle w:val="Szvegtrzs"/>
         <w:numPr>
           <w:ilvl w:val="0"/>
-          <w:numId w:val="21"/>
+          <w:numId w:val="9"/>
         </w:numPr>
         <w:spacing w:after="0" w:line="360" w:lineRule="auto"/>
         <w:jc w:val="both"/>
@@ -18409,7 +18409,7 @@
         <w:pStyle w:val="Szvegtrzs"/>
         <w:numPr>
           <w:ilvl w:val="0"/>
-          <w:numId w:val="21"/>
+          <w:numId w:val="9"/>
         </w:numPr>
         <w:spacing w:after="0" w:line="360" w:lineRule="auto"/>
         <w:jc w:val="both"/>
@@ -18453,7 +18453,7 @@
         <w:pStyle w:val="Szvegtrzs"/>
         <w:numPr>
           <w:ilvl w:val="0"/>
-          <w:numId w:val="21"/>
+          <w:numId w:val="9"/>
         </w:numPr>
         <w:spacing w:after="0" w:line="360" w:lineRule="auto"/>
         <w:jc w:val="both"/>
@@ -18467,7 +18467,7 @@
         <w:pStyle w:val="Szvegtrzs"/>
         <w:numPr>
           <w:ilvl w:val="0"/>
-          <w:numId w:val="21"/>
+          <w:numId w:val="9"/>
         </w:numPr>
         <w:spacing w:after="0" w:line="360" w:lineRule="auto"/>
         <w:jc w:val="both"/>
@@ -18481,7 +18481,7 @@
         <w:pStyle w:val="Szvegtrzs"/>
         <w:numPr>
           <w:ilvl w:val="0"/>
-          <w:numId w:val="21"/>
+          <w:numId w:val="9"/>
         </w:numPr>
         <w:spacing w:after="0" w:line="360" w:lineRule="auto"/>
         <w:jc w:val="both"/>
@@ -18527,7 +18527,7 @@
         <w:pStyle w:val="Szvegtrzs"/>
         <w:numPr>
           <w:ilvl w:val="0"/>
-          <w:numId w:val="21"/>
+          <w:numId w:val="9"/>
         </w:numPr>
         <w:spacing w:after="0" w:line="360" w:lineRule="auto"/>
         <w:jc w:val="both"/>
@@ -18571,7 +18571,7 @@
         <w:pStyle w:val="Szvegtrzs"/>
         <w:numPr>
           <w:ilvl w:val="0"/>
-          <w:numId w:val="21"/>
+          <w:numId w:val="9"/>
         </w:numPr>
         <w:spacing w:after="0" w:line="360" w:lineRule="auto"/>
         <w:jc w:val="both"/>
@@ -18615,7 +18615,7 @@
         <w:pStyle w:val="Szvegtrzs"/>
         <w:numPr>
           <w:ilvl w:val="0"/>
-          <w:numId w:val="21"/>
+          <w:numId w:val="9"/>
         </w:numPr>
         <w:spacing w:after="0" w:line="360" w:lineRule="auto"/>
         <w:jc w:val="both"/>
@@ -21425,7 +21425,7 @@
         <w:keepNext/>
         <w:numPr>
           <w:ilvl w:val="0"/>
-          <w:numId w:val="5"/>
+          <w:numId w:val="4"/>
         </w:numPr>
         <w:spacing w:before="480" w:after="360" w:line="360" w:lineRule="auto"/>
         <w:contextualSpacing w:val="0"/>
@@ -21537,9 +21537,9 @@
           <w:noProof/>
         </w:rPr>
         <w:drawing>
-          <wp:inline distT="0" distB="0" distL="0" distR="0" wp14:anchorId="7B4402C0" wp14:editId="0B00017B">
-            <wp:extent cx="5565775" cy="5534660"/>
-            <wp:effectExtent l="0" t="0" r="0" b="8890"/>
+          <wp:inline distT="0" distB="0" distL="0" distR="0" wp14:anchorId="7B4402C0" wp14:editId="78F49E52">
+            <wp:extent cx="5562416" cy="5534660"/>
+            <wp:effectExtent l="0" t="0" r="635" b="8890"/>
             <wp:docPr id="10" name="Kép 10"/>
             <wp:cNvGraphicFramePr>
               <a:graphicFrameLocks xmlns:a="http://schemas.openxmlformats.org/drawingml/2006/main" noChangeAspect="1"/>
@@ -21566,7 +21566,7 @@
                   <pic:spPr>
                     <a:xfrm>
                       <a:off x="0" y="0"/>
-                      <a:ext cx="5565775" cy="5534660"/>
+                      <a:ext cx="5562416" cy="5534660"/>
                     </a:xfrm>
                     <a:prstGeom prst="rect">
                       <a:avLst/>
@@ -21861,7 +21861,62 @@
           <w:iCs w:val="0"/>
           <w:noProof/>
         </w:rPr>
-        <w:t>. ábra - Halszálka diagram</w:t>
+        <w:t xml:space="preserve">. ábra </w:t>
+      </w:r>
+      <w:r>
+        <w:rPr>
+          <w:rFonts w:ascii="Times New Roman" w:hAnsi="Times New Roman" w:cs="Times New Roman"/>
+          <w:b/>
+          <w:bCs/>
+          <w:i w:val="0"/>
+          <w:iCs w:val="0"/>
+          <w:noProof/>
+        </w:rPr>
+        <w:t>-</w:t>
+      </w:r>
+      <w:r>
+        <w:rPr>
+          <w:rFonts w:ascii="Times New Roman" w:hAnsi="Times New Roman" w:cs="Times New Roman"/>
+          <w:b/>
+          <w:bCs/>
+          <w:i w:val="0"/>
+          <w:iCs w:val="0"/>
+          <w:noProof/>
+        </w:rPr>
+        <w:t xml:space="preserve"> </w:t>
+      </w:r>
+      <w:r>
+        <w:rPr>
+          <w:rFonts w:ascii="Times New Roman" w:hAnsi="Times New Roman" w:cs="Times New Roman"/>
+          <w:b/>
+          <w:bCs/>
+          <w:i w:val="0"/>
+          <w:iCs w:val="0"/>
+          <w:noProof/>
+        </w:rPr>
+        <w:t>A probléma h</w:t>
+      </w:r>
+      <w:r>
+        <w:rPr>
+          <w:rFonts w:ascii="Times New Roman" w:hAnsi="Times New Roman" w:cs="Times New Roman"/>
+          <w:b/>
+          <w:bCs/>
+          <w:i w:val="0"/>
+          <w:iCs w:val="0"/>
+          <w:noProof/>
+        </w:rPr>
+        <w:t>alszálka diagram</w:t>
+      </w:r>
+      <w:r>
+        <w:rPr>
+          <w:rFonts w:ascii="Times New Roman" w:hAnsi="Times New Roman" w:cs="Times New Roman"/>
+          <w:b/>
+          <w:bCs/>
+          <w:i w:val="0"/>
+          <w:iCs w:val="0"/>
+          <w:noProof/>
+        </w:rPr>
+        <w:t>ja</w:t>
       </w:r>
     </w:p>
     <w:p>
@@ -21938,7 +21993,7 @@
               <w:pStyle w:val="Szvegtrzs"/>
               <w:numPr>
                 <w:ilvl w:val="0"/>
-                <w:numId w:val="21"/>
+                <w:numId w:val="9"/>
               </w:numPr>
               <w:ind w:left="447"/>
               <w:jc w:val="both"/>
@@ -21952,7 +22007,7 @@
               <w:pStyle w:val="Szvegtrzs"/>
               <w:numPr>
                 <w:ilvl w:val="0"/>
-                <w:numId w:val="21"/>
+                <w:numId w:val="9"/>
               </w:numPr>
               <w:ind w:left="447"/>
               <w:jc w:val="both"/>
@@ -21966,7 +22021,7 @@
               <w:pStyle w:val="Szvegtrzs"/>
               <w:numPr>
                 <w:ilvl w:val="0"/>
-                <w:numId w:val="21"/>
+                <w:numId w:val="9"/>
               </w:numPr>
               <w:ind w:left="447"/>
               <w:jc w:val="both"/>
@@ -21980,7 +22035,7 @@
               <w:pStyle w:val="Szvegtrzs"/>
               <w:numPr>
                 <w:ilvl w:val="0"/>
-                <w:numId w:val="21"/>
+                <w:numId w:val="9"/>
               </w:numPr>
               <w:ind w:left="447"/>
               <w:jc w:val="both"/>
@@ -21994,7 +22049,7 @@
               <w:pStyle w:val="Szvegtrzs"/>
               <w:numPr>
                 <w:ilvl w:val="0"/>
-                <w:numId w:val="21"/>
+                <w:numId w:val="9"/>
               </w:numPr>
               <w:ind w:left="447"/>
               <w:jc w:val="both"/>
@@ -22008,7 +22063,7 @@
               <w:pStyle w:val="Szvegtrzs"/>
               <w:numPr>
                 <w:ilvl w:val="0"/>
-                <w:numId w:val="21"/>
+                <w:numId w:val="9"/>
               </w:numPr>
               <w:ind w:left="447"/>
               <w:jc w:val="both"/>
@@ -22074,7 +22129,7 @@
               <w:pStyle w:val="Szvegtrzs"/>
               <w:numPr>
                 <w:ilvl w:val="0"/>
-                <w:numId w:val="21"/>
+                <w:numId w:val="9"/>
               </w:numPr>
               <w:ind w:left="478"/>
               <w:jc w:val="both"/>
@@ -22088,7 +22143,7 @@
               <w:pStyle w:val="Szvegtrzs"/>
               <w:numPr>
                 <w:ilvl w:val="0"/>
-                <w:numId w:val="21"/>
+                <w:numId w:val="9"/>
               </w:numPr>
               <w:ind w:left="478"/>
               <w:jc w:val="both"/>
@@ -22102,7 +22157,7 @@
               <w:pStyle w:val="Szvegtrzs"/>
               <w:numPr>
                 <w:ilvl w:val="0"/>
-                <w:numId w:val="21"/>
+                <w:numId w:val="9"/>
               </w:numPr>
               <w:ind w:left="478"/>
               <w:jc w:val="both"/>
@@ -22116,7 +22171,7 @@
               <w:pStyle w:val="Szvegtrzs"/>
               <w:numPr>
                 <w:ilvl w:val="0"/>
-                <w:numId w:val="21"/>
+                <w:numId w:val="9"/>
               </w:numPr>
               <w:ind w:left="478"/>
               <w:jc w:val="both"/>
@@ -22130,7 +22185,7 @@
               <w:pStyle w:val="Szvegtrzs"/>
               <w:numPr>
                 <w:ilvl w:val="0"/>
-                <w:numId w:val="21"/>
+                <w:numId w:val="9"/>
               </w:numPr>
               <w:ind w:left="478"/>
               <w:jc w:val="both"/>
@@ -22144,7 +22199,7 @@
               <w:pStyle w:val="Szvegtrzs"/>
               <w:numPr>
                 <w:ilvl w:val="0"/>
-                <w:numId w:val="21"/>
+                <w:numId w:val="9"/>
               </w:numPr>
               <w:ind w:left="478"/>
               <w:jc w:val="both"/>
@@ -22206,7 +22261,7 @@
               <w:pStyle w:val="Szvegtrzs"/>
               <w:numPr>
                 <w:ilvl w:val="0"/>
-                <w:numId w:val="29"/>
+                <w:numId w:val="13"/>
               </w:numPr>
               <w:ind w:left="447"/>
               <w:jc w:val="both"/>
@@ -22220,7 +22275,7 @@
               <w:pStyle w:val="Szvegtrzs"/>
               <w:numPr>
                 <w:ilvl w:val="0"/>
-                <w:numId w:val="29"/>
+                <w:numId w:val="13"/>
               </w:numPr>
               <w:ind w:left="447"/>
               <w:jc w:val="both"/>
@@ -22234,7 +22289,7 @@
               <w:pStyle w:val="Szvegtrzs"/>
               <w:numPr>
                 <w:ilvl w:val="0"/>
-                <w:numId w:val="29"/>
+                <w:numId w:val="13"/>
               </w:numPr>
               <w:ind w:left="447"/>
               <w:jc w:val="both"/>
@@ -22248,7 +22303,7 @@
               <w:pStyle w:val="Szvegtrzs"/>
               <w:numPr>
                 <w:ilvl w:val="0"/>
-                <w:numId w:val="29"/>
+                <w:numId w:val="13"/>
               </w:numPr>
               <w:ind w:left="447"/>
               <w:jc w:val="both"/>
@@ -22304,7 +22359,7 @@
               <w:pStyle w:val="Szvegtrzs"/>
               <w:numPr>
                 <w:ilvl w:val="0"/>
-                <w:numId w:val="29"/>
+                <w:numId w:val="13"/>
               </w:numPr>
               <w:ind w:left="478"/>
               <w:jc w:val="both"/>
@@ -22318,7 +22373,7 @@
               <w:pStyle w:val="Szvegtrzs"/>
               <w:numPr>
                 <w:ilvl w:val="0"/>
-                <w:numId w:val="29"/>
+                <w:numId w:val="13"/>
               </w:numPr>
               <w:ind w:left="478"/>
               <w:jc w:val="both"/>
@@ -22332,7 +22387,7 @@
               <w:pStyle w:val="Szvegtrzs"/>
               <w:numPr>
                 <w:ilvl w:val="0"/>
-                <w:numId w:val="29"/>
+                <w:numId w:val="13"/>
               </w:numPr>
               <w:ind w:left="478"/>
               <w:jc w:val="both"/>
@@ -22346,7 +22401,7 @@
               <w:pStyle w:val="Szvegtrzs"/>
               <w:numPr>
                 <w:ilvl w:val="0"/>
-                <w:numId w:val="29"/>
+                <w:numId w:val="13"/>
               </w:numPr>
               <w:ind w:left="478"/>
               <w:jc w:val="both"/>
@@ -22361,7 +22416,7 @@
               <w:keepNext/>
               <w:numPr>
                 <w:ilvl w:val="0"/>
-                <w:numId w:val="29"/>
+                <w:numId w:val="13"/>
               </w:numPr>
               <w:ind w:left="478"/>
               <w:jc w:val="both"/>
@@ -22451,7 +22506,62 @@
           <w:iCs w:val="0"/>
           <w:noProof/>
         </w:rPr>
-        <w:t>. ábra - SWOT analízis</w:t>
+        <w:t xml:space="preserve">. ábra </w:t>
+      </w:r>
+      <w:r>
+        <w:rPr>
+          <w:rFonts w:ascii="Times New Roman" w:hAnsi="Times New Roman" w:cs="Times New Roman"/>
+          <w:b/>
+          <w:bCs/>
+          <w:i w:val="0"/>
+          <w:iCs w:val="0"/>
+          <w:noProof/>
+        </w:rPr>
+        <w:t>-</w:t>
+      </w:r>
+      <w:r>
+        <w:rPr>
+          <w:rFonts w:ascii="Times New Roman" w:hAnsi="Times New Roman" w:cs="Times New Roman"/>
+          <w:b/>
+          <w:bCs/>
+          <w:i w:val="0"/>
+          <w:iCs w:val="0"/>
+          <w:noProof/>
+        </w:rPr>
+        <w:t xml:space="preserve"> </w:t>
+      </w:r>
+      <w:r>
+        <w:rPr>
+          <w:rFonts w:ascii="Times New Roman" w:hAnsi="Times New Roman" w:cs="Times New Roman"/>
+          <w:b/>
+          <w:bCs/>
+          <w:i w:val="0"/>
+          <w:iCs w:val="0"/>
+          <w:noProof/>
+        </w:rPr>
+        <w:t xml:space="preserve">A probléma </w:t>
+      </w:r>
+      <w:r>
+        <w:rPr>
+          <w:rFonts w:ascii="Times New Roman" w:hAnsi="Times New Roman" w:cs="Times New Roman"/>
+          <w:b/>
+          <w:bCs/>
+          <w:i w:val="0"/>
+          <w:iCs w:val="0"/>
+          <w:noProof/>
+        </w:rPr>
+        <w:t>SWOT analízis</w:t>
+      </w:r>
+      <w:r>
+        <w:rPr>
+          <w:rFonts w:ascii="Times New Roman" w:hAnsi="Times New Roman" w:cs="Times New Roman"/>
+          <w:b/>
+          <w:bCs/>
+          <w:i w:val="0"/>
+          <w:iCs w:val="0"/>
+          <w:noProof/>
+        </w:rPr>
+        <w:t>e</w:t>
       </w:r>
     </w:p>
     <w:p>
@@ -22470,7 +22580,7 @@
         <w:keepNext/>
         <w:numPr>
           <w:ilvl w:val="0"/>
-          <w:numId w:val="5"/>
+          <w:numId w:val="4"/>
         </w:numPr>
         <w:spacing w:before="480" w:after="360" w:line="360" w:lineRule="auto"/>
         <w:contextualSpacing w:val="0"/>
@@ -22654,6 +22764,7 @@
     <w:p>
       <w:pPr>
         <w:pStyle w:val="Szvegtrzs"/>
+        <w:pageBreakBefore/>
         <w:spacing w:line="360" w:lineRule="auto"/>
         <w:jc w:val="both"/>
         <w:rPr>
@@ -22666,6 +22777,7 @@
           <w:b/>
           <w:bCs/>
         </w:rPr>
+        <w:lastRenderedPageBreak/>
         <w:t xml:space="preserve">Belső érdekeltek </w:t>
       </w:r>
     </w:p>
@@ -22682,12 +22794,10 @@
     <w:p>
       <w:pPr>
         <w:pStyle w:val="Szvegtrzs"/>
-        <w:pageBreakBefore/>
         <w:spacing w:line="360" w:lineRule="auto"/>
         <w:jc w:val="both"/>
       </w:pPr>
       <w:r>
-        <w:lastRenderedPageBreak/>
         <w:t xml:space="preserve">A befektetők kulcsszerepet játszhatnak az applikáció létrehozásának, fenntartásának és továbbfejlesztésének finanszírozásában. Minél népszerűbb lesz az alkalmazás, annál több emberhez juthat el és annál több utas veheti igénybe a szolgáltatásokat. Később az alkalmazást ki is lehet bővíteni és további szolgáltatásokat biztosítani. </w:t>
       </w:r>
     </w:p>
@@ -22787,8 +22897,8 @@
           <w:noProof/>
         </w:rPr>
         <w:drawing>
-          <wp:inline distT="0" distB="0" distL="0" distR="0" wp14:anchorId="3670BA0E" wp14:editId="153C86F2">
-            <wp:extent cx="5565775" cy="7265035"/>
+          <wp:inline distT="0" distB="0" distL="0" distR="0" wp14:anchorId="3670BA0E" wp14:editId="246A91FE">
+            <wp:extent cx="5565775" cy="5304879"/>
             <wp:effectExtent l="0" t="0" r="0" b="0"/>
             <wp:docPr id="7" name="Kép 7"/>
             <wp:cNvGraphicFramePr>
@@ -22816,7 +22926,7 @@
                   <pic:spPr>
                     <a:xfrm>
                       <a:off x="0" y="0"/>
-                      <a:ext cx="5565775" cy="7265035"/>
+                      <a:ext cx="5565775" cy="5304879"/>
                     </a:xfrm>
                     <a:prstGeom prst="rect">
                       <a:avLst/>
@@ -22912,6 +23022,20 @@
     </w:p>
     <w:p>
       <w:pPr>
+        <w:pStyle w:val="Kpalrs"/>
+        <w:spacing w:after="360"/>
+        <w:rPr>
+          <w:rFonts w:ascii="Times New Roman" w:hAnsi="Times New Roman" w:cs="Times New Roman"/>
+          <w:b/>
+          <w:bCs/>
+          <w:i w:val="0"/>
+          <w:iCs w:val="0"/>
+          <w:noProof/>
+        </w:rPr>
+      </w:pPr>
+    </w:p>
+    <w:p>
+      <w:pPr>
         <w:pStyle w:val="Cmsor2"/>
         <w:pageBreakBefore/>
         <w:ind w:left="788" w:hanging="431"/>
@@ -22970,9 +23094,9 @@
           <w:noProof/>
         </w:rPr>
         <w:drawing>
-          <wp:inline distT="0" distB="0" distL="0" distR="0" wp14:anchorId="43C1F8FF" wp14:editId="693C766D">
-            <wp:extent cx="5565775" cy="2967990"/>
-            <wp:effectExtent l="0" t="0" r="0" b="3810"/>
+          <wp:inline distT="0" distB="0" distL="0" distR="0" wp14:anchorId="43C1F8FF" wp14:editId="5BB65D60">
+            <wp:extent cx="5565775" cy="2464207"/>
+            <wp:effectExtent l="0" t="0" r="0" b="0"/>
             <wp:docPr id="9" name="Kép 9"/>
             <wp:cNvGraphicFramePr>
               <a:graphicFrameLocks xmlns:a="http://schemas.openxmlformats.org/drawingml/2006/main" noChangeAspect="1"/>
@@ -22999,7 +23123,7 @@
                   <pic:spPr>
                     <a:xfrm>
                       <a:off x="0" y="0"/>
-                      <a:ext cx="5565775" cy="2967990"/>
+                      <a:ext cx="5565775" cy="2464207"/>
                     </a:xfrm>
                     <a:prstGeom prst="rect">
                       <a:avLst/>
@@ -23090,7 +23214,29 @@
           <w:iCs w:val="0"/>
           <w:noProof/>
         </w:rPr>
-        <w:t>. ábra - SZEAT-APP működése - üzleti use case diagram</w:t>
+        <w:t xml:space="preserve">. ábra - SZEAT-APP működése - </w:t>
+      </w:r>
+      <w:r>
+        <w:rPr>
+          <w:rFonts w:ascii="Times New Roman" w:hAnsi="Times New Roman" w:cs="Times New Roman"/>
+          <w:b/>
+          <w:bCs/>
+          <w:i w:val="0"/>
+          <w:iCs w:val="0"/>
+          <w:noProof/>
+        </w:rPr>
+        <w:t>Ü</w:t>
+      </w:r>
+      <w:r>
+        <w:rPr>
+          <w:rFonts w:ascii="Times New Roman" w:hAnsi="Times New Roman" w:cs="Times New Roman"/>
+          <w:b/>
+          <w:bCs/>
+          <w:i w:val="0"/>
+          <w:iCs w:val="0"/>
+          <w:noProof/>
+        </w:rPr>
+        <w:t>zleti use case diagram</w:t>
       </w:r>
     </w:p>
     <w:p>
@@ -23099,59 +23245,345 @@
         <w:spacing w:line="360" w:lineRule="auto"/>
         <w:jc w:val="both"/>
       </w:pPr>
+      <w:r>
+        <w:rPr>
+          <w:highlight w:val="yellow"/>
+        </w:rPr>
+        <w:t>//szöveges leírás</w:t>
+      </w:r>
+      <w:r>
+        <w:t xml:space="preserve"> </w:t>
+      </w:r>
+    </w:p>
+    <w:bookmarkEnd w:id="0"/>
+    <w:p>
+      <w:pPr>
+        <w:pStyle w:val="Cmsor1"/>
+        <w:pageBreakBefore w:val="0"/>
+        <w:ind w:left="357" w:hanging="357"/>
+        <w:jc w:val="both"/>
+      </w:pPr>
+      <w:r>
+        <w:t xml:space="preserve">Követelményspecifikáció </w:t>
+      </w:r>
     </w:p>
     <w:p>
       <w:pPr>
-        <w:pStyle w:val="Cmsor2"/>
-        <w:pageBreakBefore/>
-        <w:ind w:left="788" w:hanging="431"/>
-      </w:pPr>
-      <w:r>
-        <w:lastRenderedPageBreak/>
-        <w:t xml:space="preserve">Rendszer </w:t>
-      </w:r>
-      <w:r>
-        <w:t>tervezett</w:t>
-      </w:r>
-      <w:r>
-        <w:t xml:space="preserve"> működés</w:t>
-      </w:r>
-      <w:r>
-        <w:t>e</w:t>
-      </w:r>
-      <w:r>
-        <w:t xml:space="preserve"> - f</w:t>
-      </w:r>
-      <w:r>
-        <w:t>orgatókönyv</w:t>
-      </w:r>
-      <w:r>
-        <w:t>ek</w:t>
-      </w:r>
-      <w:r>
-        <w:t xml:space="preserve"> </w:t>
-      </w:r>
+        <w:pStyle w:val="Listaszerbekezds"/>
+        <w:keepNext/>
+        <w:numPr>
+          <w:ilvl w:val="0"/>
+          <w:numId w:val="4"/>
+        </w:numPr>
+        <w:spacing w:before="480" w:after="360" w:line="360" w:lineRule="auto"/>
+        <w:contextualSpacing w:val="0"/>
+        <w:outlineLvl w:val="1"/>
+        <w:rPr>
+          <w:rFonts w:cs="Times New Roman"/>
+          <w:b/>
+          <w:bCs/>
+          <w:vanish/>
+          <w:sz w:val="32"/>
+          <w:szCs w:val="32"/>
+        </w:rPr>
+      </w:pPr>
     </w:p>
     <w:p>
       <w:pPr>
-        <w:pStyle w:val="Szvegtrzs"/>
-        <w:spacing w:before="360" w:line="360" w:lineRule="auto"/>
-        <w:jc w:val="both"/>
+        <w:pStyle w:val="Cmsor2"/>
+      </w:pPr>
+      <w:r>
+        <w:t xml:space="preserve">Funkcionális követelmények </w:t>
+      </w:r>
+    </w:p>
+    <w:p>
+      <w:pPr>
+        <w:pStyle w:val="Listaszerbekezds"/>
+        <w:numPr>
+          <w:ilvl w:val="0"/>
+          <w:numId w:val="5"/>
+        </w:numPr>
+        <w:spacing w:before="360" w:after="240" w:line="360" w:lineRule="auto"/>
+        <w:contextualSpacing w:val="0"/>
+        <w:outlineLvl w:val="2"/>
         <w:rPr>
+          <w:rFonts w:cs="Lohit Hindi"/>
           <w:b/>
           <w:bCs/>
-          <w:sz w:val="40"/>
-          <w:szCs w:val="32"/>
+          <w:vanish/>
+          <w:sz w:val="28"/>
+          <w:szCs w:val="26"/>
         </w:rPr>
       </w:pPr>
-      <w:r>
+    </w:p>
+    <w:p>
+      <w:pPr>
+        <w:pStyle w:val="Listaszerbekezds"/>
+        <w:numPr>
+          <w:ilvl w:val="0"/>
+          <w:numId w:val="5"/>
+        </w:numPr>
+        <w:spacing w:before="360" w:after="240" w:line="360" w:lineRule="auto"/>
+        <w:contextualSpacing w:val="0"/>
+        <w:outlineLvl w:val="2"/>
         <w:rPr>
+          <w:rFonts w:cs="Lohit Hindi"/>
           <w:b/>
           <w:bCs/>
-          <w:sz w:val="40"/>
-          <w:szCs w:val="32"/>
+          <w:vanish/>
+          <w:sz w:val="28"/>
+          <w:szCs w:val="26"/>
         </w:rPr>
-        <w:t xml:space="preserve">Út meghirdetése </w:t>
+      </w:pPr>
+    </w:p>
+    <w:p>
+      <w:pPr>
+        <w:pStyle w:val="Listaszerbekezds"/>
+        <w:numPr>
+          <w:ilvl w:val="0"/>
+          <w:numId w:val="5"/>
+        </w:numPr>
+        <w:spacing w:before="360" w:after="240" w:line="360" w:lineRule="auto"/>
+        <w:contextualSpacing w:val="0"/>
+        <w:outlineLvl w:val="2"/>
+        <w:rPr>
+          <w:rFonts w:cs="Lohit Hindi"/>
+          <w:b/>
+          <w:bCs/>
+          <w:vanish/>
+          <w:sz w:val="28"/>
+          <w:szCs w:val="26"/>
+        </w:rPr>
+      </w:pPr>
+    </w:p>
+    <w:p>
+      <w:pPr>
+        <w:pStyle w:val="Listaszerbekezds"/>
+        <w:numPr>
+          <w:ilvl w:val="0"/>
+          <w:numId w:val="5"/>
+        </w:numPr>
+        <w:spacing w:before="360" w:after="240" w:line="360" w:lineRule="auto"/>
+        <w:contextualSpacing w:val="0"/>
+        <w:outlineLvl w:val="2"/>
+        <w:rPr>
+          <w:rFonts w:cs="Lohit Hindi"/>
+          <w:b/>
+          <w:bCs/>
+          <w:vanish/>
+          <w:sz w:val="28"/>
+          <w:szCs w:val="26"/>
+        </w:rPr>
+      </w:pPr>
+    </w:p>
+    <w:p>
+      <w:pPr>
+        <w:pStyle w:val="Listaszerbekezds"/>
+        <w:numPr>
+          <w:ilvl w:val="1"/>
+          <w:numId w:val="5"/>
+        </w:numPr>
+        <w:spacing w:before="360" w:after="240" w:line="360" w:lineRule="auto"/>
+        <w:contextualSpacing w:val="0"/>
+        <w:outlineLvl w:val="2"/>
+        <w:rPr>
+          <w:rFonts w:cs="Lohit Hindi"/>
+          <w:b/>
+          <w:bCs/>
+          <w:vanish/>
+          <w:sz w:val="28"/>
+          <w:szCs w:val="26"/>
+        </w:rPr>
+      </w:pPr>
+    </w:p>
+    <w:p>
+      <w:pPr>
+        <w:pStyle w:val="Cmsor3"/>
+        <w:pageBreakBefore/>
+        <w:ind w:left="1225" w:hanging="505"/>
+      </w:pPr>
+      <w:r>
+        <w:lastRenderedPageBreak/>
+        <w:t xml:space="preserve">Jelentkezés az útra </w:t>
+      </w:r>
+    </w:p>
+    <w:p>
+      <w:pPr>
+        <w:pStyle w:val="Szvegtrzs"/>
+        <w:keepNext/>
+        <w:spacing w:line="360" w:lineRule="auto"/>
+        <w:jc w:val="both"/>
+      </w:pPr>
+      <w:r>
+        <w:rPr>
+          <w:noProof/>
+        </w:rPr>
+        <w:drawing>
+          <wp:inline distT="0" distB="0" distL="0" distR="0" wp14:anchorId="5F92B200" wp14:editId="19C38C75">
+            <wp:extent cx="5565775" cy="2464435"/>
+            <wp:effectExtent l="0" t="0" r="0" b="0"/>
+            <wp:docPr id="13" name="Kép 13"/>
+            <wp:cNvGraphicFramePr>
+              <a:graphicFrameLocks xmlns:a="http://schemas.openxmlformats.org/drawingml/2006/main" noChangeAspect="1"/>
+            </wp:cNvGraphicFramePr>
+            <a:graphic xmlns:a="http://schemas.openxmlformats.org/drawingml/2006/main">
+              <a:graphicData uri="http://schemas.openxmlformats.org/drawingml/2006/picture">
+                <pic:pic xmlns:pic="http://schemas.openxmlformats.org/drawingml/2006/picture">
+                  <pic:nvPicPr>
+                    <pic:cNvPr id="13" name="Kép 13"/>
+                    <pic:cNvPicPr/>
+                  </pic:nvPicPr>
+                  <pic:blipFill>
+                    <a:blip r:embed="rId12" cstate="print">
+                      <a:extLst>
+                        <a:ext uri="{28A0092B-C50C-407E-A947-70E740481C1C}">
+                          <a14:useLocalDpi xmlns:a14="http://schemas.microsoft.com/office/drawing/2010/main" val="0"/>
+                        </a:ext>
+                      </a:extLst>
+                    </a:blip>
+                    <a:stretch>
+                      <a:fillRect/>
+                    </a:stretch>
+                  </pic:blipFill>
+                  <pic:spPr>
+                    <a:xfrm>
+                      <a:off x="0" y="0"/>
+                      <a:ext cx="5565775" cy="2464435"/>
+                    </a:xfrm>
+                    <a:prstGeom prst="rect">
+                      <a:avLst/>
+                    </a:prstGeom>
+                  </pic:spPr>
+                </pic:pic>
+              </a:graphicData>
+            </a:graphic>
+          </wp:inline>
+        </w:drawing>
+      </w:r>
+    </w:p>
+    <w:p>
+      <w:pPr>
+        <w:pStyle w:val="Kpalrs"/>
+        <w:spacing w:after="360"/>
+        <w:jc w:val="center"/>
+        <w:rPr>
+          <w:rFonts w:ascii="Times New Roman" w:hAnsi="Times New Roman" w:cs="Times New Roman"/>
+          <w:b/>
+          <w:bCs/>
+          <w:i w:val="0"/>
+          <w:iCs w:val="0"/>
+          <w:noProof/>
+        </w:rPr>
+      </w:pPr>
+      <w:r>
+        <w:rPr>
+          <w:rFonts w:ascii="Times New Roman" w:hAnsi="Times New Roman" w:cs="Times New Roman"/>
+          <w:b/>
+          <w:bCs/>
+          <w:i w:val="0"/>
+          <w:iCs w:val="0"/>
+          <w:noProof/>
+        </w:rPr>
+        <w:fldChar w:fldCharType="begin"/>
+      </w:r>
+      <w:r>
+        <w:rPr>
+          <w:rFonts w:ascii="Times New Roman" w:hAnsi="Times New Roman" w:cs="Times New Roman"/>
+          <w:b/>
+          <w:bCs/>
+          <w:i w:val="0"/>
+          <w:iCs w:val="0"/>
+          <w:noProof/>
+        </w:rPr>
+        <w:instrText xml:space="preserve"> SEQ ábra \* ARABIC </w:instrText>
+      </w:r>
+      <w:r>
+        <w:rPr>
+          <w:rFonts w:ascii="Times New Roman" w:hAnsi="Times New Roman" w:cs="Times New Roman"/>
+          <w:b/>
+          <w:bCs/>
+          <w:i w:val="0"/>
+          <w:iCs w:val="0"/>
+          <w:noProof/>
+        </w:rPr>
+        <w:fldChar w:fldCharType="separate"/>
+      </w:r>
+      <w:r>
+        <w:rPr>
+          <w:rFonts w:ascii="Times New Roman" w:hAnsi="Times New Roman" w:cs="Times New Roman"/>
+          <w:b/>
+          <w:bCs/>
+          <w:i w:val="0"/>
+          <w:iCs w:val="0"/>
+          <w:noProof/>
+        </w:rPr>
+        <w:t>6</w:t>
+      </w:r>
+      <w:r>
+        <w:rPr>
+          <w:rFonts w:ascii="Times New Roman" w:hAnsi="Times New Roman" w:cs="Times New Roman"/>
+          <w:b/>
+          <w:bCs/>
+          <w:i w:val="0"/>
+          <w:iCs w:val="0"/>
+          <w:noProof/>
+        </w:rPr>
+        <w:fldChar w:fldCharType="end"/>
+      </w:r>
+      <w:r>
+        <w:rPr>
+          <w:rFonts w:ascii="Times New Roman" w:hAnsi="Times New Roman" w:cs="Times New Roman"/>
+          <w:b/>
+          <w:bCs/>
+          <w:i w:val="0"/>
+          <w:iCs w:val="0"/>
+          <w:noProof/>
+        </w:rPr>
+        <w:t xml:space="preserve">. ábra </w:t>
+      </w:r>
+      <w:r>
+        <w:rPr>
+          <w:rFonts w:ascii="Times New Roman" w:hAnsi="Times New Roman" w:cs="Times New Roman"/>
+          <w:b/>
+          <w:bCs/>
+          <w:i w:val="0"/>
+          <w:iCs w:val="0"/>
+          <w:noProof/>
+        </w:rPr>
+        <w:t>-</w:t>
+      </w:r>
+      <w:r>
+        <w:rPr>
+          <w:rFonts w:ascii="Times New Roman" w:hAnsi="Times New Roman" w:cs="Times New Roman"/>
+          <w:b/>
+          <w:bCs/>
+          <w:i w:val="0"/>
+          <w:iCs w:val="0"/>
+          <w:noProof/>
+        </w:rPr>
+        <w:t xml:space="preserve"> </w:t>
+      </w:r>
+      <w:r>
+        <w:rPr>
+          <w:rFonts w:ascii="Times New Roman" w:hAnsi="Times New Roman" w:cs="Times New Roman"/>
+          <w:b/>
+          <w:bCs/>
+          <w:i w:val="0"/>
+          <w:iCs w:val="0"/>
+          <w:noProof/>
+        </w:rPr>
+        <w:t xml:space="preserve">SZEAT-APP - </w:t>
+      </w:r>
+      <w:r>
+        <w:rPr>
+          <w:rFonts w:ascii="Times New Roman" w:hAnsi="Times New Roman" w:cs="Times New Roman"/>
+          <w:b/>
+          <w:bCs/>
+          <w:i w:val="0"/>
+          <w:iCs w:val="0"/>
+          <w:noProof/>
+        </w:rPr>
+        <w:t>Use case - Jelentkezés az útra</w:t>
       </w:r>
     </w:p>
     <w:p>
@@ -23161,7 +23593,7 @@
         <w:jc w:val="both"/>
       </w:pPr>
       <w:r>
-        <w:t>A használati esetet az Appsofőr indítja el!</w:t>
+        <w:t>A használati esetet az Apputas indítja el!</w:t>
       </w:r>
     </w:p>
     <w:p>
@@ -23187,19 +23619,13 @@
         <w:pStyle w:val="Szvegtrzs"/>
         <w:numPr>
           <w:ilvl w:val="0"/>
-          <w:numId w:val="41"/>
+          <w:numId w:val="17"/>
         </w:numPr>
         <w:spacing w:line="360" w:lineRule="auto"/>
         <w:jc w:val="both"/>
       </w:pPr>
       <w:r>
-        <w:t>S</w:t>
-      </w:r>
-      <w:r>
-        <w:t>Z</w:t>
-      </w:r>
-      <w:r>
-        <w:t xml:space="preserve">EAT-APP alkalmazás, regisztrált fiók, alkalmazás ismerete a kezeléshez. </w:t>
+        <w:t xml:space="preserve">SZEAT-APP alkalmazás, regisztrált fiók, alkalmazás ismerete a kezeléshez. </w:t>
       </w:r>
     </w:p>
     <w:p>
@@ -23207,7 +23633,7 @@
         <w:pStyle w:val="Szvegtrzs"/>
         <w:numPr>
           <w:ilvl w:val="0"/>
-          <w:numId w:val="41"/>
+          <w:numId w:val="17"/>
         </w:numPr>
         <w:spacing w:line="360" w:lineRule="auto"/>
         <w:jc w:val="both"/>
@@ -23221,13 +23647,13 @@
         <w:pStyle w:val="Szvegtrzs"/>
         <w:numPr>
           <w:ilvl w:val="0"/>
-          <w:numId w:val="41"/>
+          <w:numId w:val="17"/>
         </w:numPr>
         <w:spacing w:line="360" w:lineRule="auto"/>
         <w:jc w:val="both"/>
       </w:pPr>
       <w:r>
-        <w:t>Igazolt Appsofőri státusz.</w:t>
+        <w:t>Appsofőr által meghirdetett út.</w:t>
       </w:r>
     </w:p>
     <w:p>
@@ -23255,7 +23681,7 @@
         <w:jc w:val="both"/>
       </w:pPr>
       <w:r>
-        <w:t>A folyamat akkor indul el, amikor az Appsofőr egy útvonalat kíván létrehozni. Megnyitja az Applikációt és a felületén kiválasztja az út meghirdetése funkciót. Ilyenkor egy tervező felületen a sofőr meg tud adni egy útvonalat, indulási időpontot, helyszínt, az utazás várható időtartamát, és a szabad helyek számát is. Ezt követően az út meghirdetése gomb megnyomásával a rendszer nyilvánosságra hozza az adott paraméterekkel az útvonalat az applikáción belül. Ezek után a sofőrnek az utasok jelentkezéseit kell elfogadnia. Amennyiben legalább egy utas jelentkezik, a sofőr végre tudja hajtani a szolgáltatást. Ha nem jelentkezik egy utas sem, akkor a sofőr egyedül utazik.</w:t>
+        <w:t>A folyamat akkor indul el, amikor az Apputas munkába kíván menni. Megnyitja az Applikációt és a felületén kiválasztja az út keresése funkciót. Ilyenkor egy kereső felületen meglehet adni az utas által kiválasztott indulásipontot és végcélt továbbá az utazás tervezett időpontját. Ezt követően az útvonal keresése gomb megnyomásával a rendszer lekérdezi az adott paraméterekkel rendelkező Appsofőröket, majd listázza. Amennyiben ilyen útvonal létezik nincs más dolga az utasnak, mint jelentkezni az utazásra. Innentől kezdve pedig már csak az Appsofőrnek kell elfogadni az utast. Ha nem létezik ilyen útvonal, akkor az Apputasnak más alternatív utazási mód után kell néznie.</w:t>
       </w:r>
     </w:p>
     <w:p>
@@ -23281,13 +23707,13 @@
         <w:pStyle w:val="Szvegtrzs"/>
         <w:numPr>
           <w:ilvl w:val="0"/>
-          <w:numId w:val="42"/>
+          <w:numId w:val="18"/>
         </w:numPr>
         <w:spacing w:line="360" w:lineRule="auto"/>
         <w:jc w:val="both"/>
       </w:pPr>
       <w:r>
-        <w:t>Nincsen Apputas az útvonalra.</w:t>
+        <w:t>Nincsen Appsofőr a szükséges útvonalra.</w:t>
       </w:r>
     </w:p>
     <w:p>
@@ -23295,7 +23721,7 @@
         <w:pStyle w:val="Szvegtrzs"/>
         <w:numPr>
           <w:ilvl w:val="0"/>
-          <w:numId w:val="42"/>
+          <w:numId w:val="18"/>
         </w:numPr>
         <w:spacing w:line="360" w:lineRule="auto"/>
         <w:jc w:val="both"/>
@@ -23306,26 +23732,170 @@
     </w:p>
     <w:p>
       <w:pPr>
+        <w:pStyle w:val="Cmsor3"/>
+        <w:pageBreakBefore/>
+        <w:ind w:left="1225" w:hanging="505"/>
+      </w:pPr>
+      <w:r>
+        <w:lastRenderedPageBreak/>
+        <w:t xml:space="preserve">Út visszamondása </w:t>
+      </w:r>
+    </w:p>
+    <w:p>
+      <w:pPr>
         <w:pStyle w:val="Szvegtrzs"/>
-        <w:pageBreakBefore/>
-        <w:spacing w:before="360" w:line="360" w:lineRule="auto"/>
+        <w:keepNext/>
+        <w:spacing w:line="360" w:lineRule="auto"/>
         <w:jc w:val="both"/>
+      </w:pPr>
+      <w:r>
         <w:rPr>
+          <w:noProof/>
+        </w:rPr>
+        <w:drawing>
+          <wp:inline distT="0" distB="0" distL="0" distR="0" wp14:anchorId="403B13E8" wp14:editId="357790BC">
+            <wp:extent cx="5565775" cy="2261235"/>
+            <wp:effectExtent l="0" t="0" r="0" b="5715"/>
+            <wp:docPr id="14" name="Kép 14"/>
+            <wp:cNvGraphicFramePr>
+              <a:graphicFrameLocks xmlns:a="http://schemas.openxmlformats.org/drawingml/2006/main" noChangeAspect="1"/>
+            </wp:cNvGraphicFramePr>
+            <a:graphic xmlns:a="http://schemas.openxmlformats.org/drawingml/2006/main">
+              <a:graphicData uri="http://schemas.openxmlformats.org/drawingml/2006/picture">
+                <pic:pic xmlns:pic="http://schemas.openxmlformats.org/drawingml/2006/picture">
+                  <pic:nvPicPr>
+                    <pic:cNvPr id="14" name="Kép 14"/>
+                    <pic:cNvPicPr/>
+                  </pic:nvPicPr>
+                  <pic:blipFill>
+                    <a:blip r:embed="rId13" cstate="print">
+                      <a:extLst>
+                        <a:ext uri="{28A0092B-C50C-407E-A947-70E740481C1C}">
+                          <a14:useLocalDpi xmlns:a14="http://schemas.microsoft.com/office/drawing/2010/main" val="0"/>
+                        </a:ext>
+                      </a:extLst>
+                    </a:blip>
+                    <a:stretch>
+                      <a:fillRect/>
+                    </a:stretch>
+                  </pic:blipFill>
+                  <pic:spPr>
+                    <a:xfrm>
+                      <a:off x="0" y="0"/>
+                      <a:ext cx="5565775" cy="2261235"/>
+                    </a:xfrm>
+                    <a:prstGeom prst="rect">
+                      <a:avLst/>
+                    </a:prstGeom>
+                  </pic:spPr>
+                </pic:pic>
+              </a:graphicData>
+            </a:graphic>
+          </wp:inline>
+        </w:drawing>
+      </w:r>
+    </w:p>
+    <w:p>
+      <w:pPr>
+        <w:pStyle w:val="Kpalrs"/>
+        <w:spacing w:after="360"/>
+        <w:jc w:val="center"/>
+        <w:rPr>
+          <w:rFonts w:ascii="Times New Roman" w:hAnsi="Times New Roman" w:cs="Times New Roman"/>
           <w:b/>
           <w:bCs/>
-          <w:sz w:val="40"/>
-          <w:szCs w:val="32"/>
+          <w:i w:val="0"/>
+          <w:iCs w:val="0"/>
+          <w:noProof/>
         </w:rPr>
       </w:pPr>
       <w:r>
         <w:rPr>
+          <w:rFonts w:ascii="Times New Roman" w:hAnsi="Times New Roman" w:cs="Times New Roman"/>
           <w:b/>
           <w:bCs/>
-          <w:sz w:val="40"/>
-          <w:szCs w:val="32"/>
+          <w:i w:val="0"/>
+          <w:iCs w:val="0"/>
+          <w:noProof/>
         </w:rPr>
-        <w:lastRenderedPageBreak/>
-        <w:t xml:space="preserve">Út törlése </w:t>
+        <w:fldChar w:fldCharType="begin"/>
+      </w:r>
+      <w:r>
+        <w:rPr>
+          <w:rFonts w:ascii="Times New Roman" w:hAnsi="Times New Roman" w:cs="Times New Roman"/>
+          <w:b/>
+          <w:bCs/>
+          <w:i w:val="0"/>
+          <w:iCs w:val="0"/>
+          <w:noProof/>
+        </w:rPr>
+        <w:instrText xml:space="preserve"> SEQ ábra \* ARABIC </w:instrText>
+      </w:r>
+      <w:r>
+        <w:rPr>
+          <w:rFonts w:ascii="Times New Roman" w:hAnsi="Times New Roman" w:cs="Times New Roman"/>
+          <w:b/>
+          <w:bCs/>
+          <w:i w:val="0"/>
+          <w:iCs w:val="0"/>
+          <w:noProof/>
+        </w:rPr>
+        <w:fldChar w:fldCharType="separate"/>
+      </w:r>
+      <w:r>
+        <w:rPr>
+          <w:rFonts w:ascii="Times New Roman" w:hAnsi="Times New Roman" w:cs="Times New Roman"/>
+          <w:b/>
+          <w:bCs/>
+          <w:i w:val="0"/>
+          <w:iCs w:val="0"/>
+          <w:noProof/>
+        </w:rPr>
+        <w:t>7</w:t>
+      </w:r>
+      <w:r>
+        <w:rPr>
+          <w:rFonts w:ascii="Times New Roman" w:hAnsi="Times New Roman" w:cs="Times New Roman"/>
+          <w:b/>
+          <w:bCs/>
+          <w:i w:val="0"/>
+          <w:iCs w:val="0"/>
+          <w:noProof/>
+        </w:rPr>
+        <w:fldChar w:fldCharType="end"/>
+      </w:r>
+      <w:r>
+        <w:rPr>
+          <w:rFonts w:ascii="Times New Roman" w:hAnsi="Times New Roman" w:cs="Times New Roman"/>
+          <w:b/>
+          <w:bCs/>
+          <w:i w:val="0"/>
+          <w:iCs w:val="0"/>
+          <w:noProof/>
+        </w:rPr>
+        <w:t xml:space="preserve">. ábra - </w:t>
+      </w:r>
+      <w:r>
+        <w:rPr>
+          <w:rFonts w:ascii="Times New Roman" w:hAnsi="Times New Roman" w:cs="Times New Roman"/>
+          <w:b/>
+          <w:bCs/>
+          <w:i w:val="0"/>
+          <w:iCs w:val="0"/>
+          <w:noProof/>
+        </w:rPr>
+        <w:t xml:space="preserve">SZEAT-APP - </w:t>
+      </w:r>
+      <w:r>
+        <w:rPr>
+          <w:rFonts w:ascii="Times New Roman" w:hAnsi="Times New Roman" w:cs="Times New Roman"/>
+          <w:b/>
+          <w:bCs/>
+          <w:i w:val="0"/>
+          <w:iCs w:val="0"/>
+          <w:noProof/>
+        </w:rPr>
+        <w:t>Use case - Út visszamondása</w:t>
       </w:r>
     </w:p>
     <w:p>
@@ -23335,7 +23905,7 @@
         <w:jc w:val="both"/>
       </w:pPr>
       <w:r>
-        <w:t>A használati esetet az Appsofőr indítja el!</w:t>
+        <w:t>A használati esetet az Apputas vagy az Appsofőr indítja el!</w:t>
       </w:r>
     </w:p>
     <w:p>
@@ -23361,19 +23931,13 @@
         <w:pStyle w:val="Szvegtrzs"/>
         <w:numPr>
           <w:ilvl w:val="0"/>
-          <w:numId w:val="43"/>
+          <w:numId w:val="19"/>
         </w:numPr>
         <w:spacing w:line="360" w:lineRule="auto"/>
         <w:jc w:val="both"/>
       </w:pPr>
       <w:r>
-        <w:t>S</w:t>
-      </w:r>
-      <w:r>
-        <w:t>Z</w:t>
-      </w:r>
-      <w:r>
-        <w:t xml:space="preserve">EAT-APP alkalmazás, regisztrált fiók, alkalmazás ismerete a kezeléshez. </w:t>
+        <w:t xml:space="preserve">SZEAT-APP alkalmazás, regisztrált fiók, alkalmazás ismerete a kezeléshez. </w:t>
       </w:r>
     </w:p>
     <w:p>
@@ -23381,7 +23945,7 @@
         <w:pStyle w:val="Szvegtrzs"/>
         <w:numPr>
           <w:ilvl w:val="0"/>
-          <w:numId w:val="43"/>
+          <w:numId w:val="19"/>
         </w:numPr>
         <w:spacing w:line="360" w:lineRule="auto"/>
         <w:jc w:val="both"/>
@@ -23395,16 +23959,13 @@
         <w:pStyle w:val="Szvegtrzs"/>
         <w:numPr>
           <w:ilvl w:val="0"/>
-          <w:numId w:val="43"/>
+          <w:numId w:val="19"/>
         </w:numPr>
         <w:spacing w:line="360" w:lineRule="auto"/>
         <w:jc w:val="both"/>
       </w:pPr>
       <w:r>
-        <w:t>Sofőr által meghirdetett út.</w:t>
-      </w:r>
-      <w:r>
-        <w:t xml:space="preserve"> </w:t>
+        <w:t>Appsofőr részéről: utassal való rendelkezés egy útvonalra.</w:t>
       </w:r>
     </w:p>
     <w:p>
@@ -23412,13 +23973,13 @@
         <w:pStyle w:val="Szvegtrzs"/>
         <w:numPr>
           <w:ilvl w:val="0"/>
-          <w:numId w:val="43"/>
+          <w:numId w:val="19"/>
         </w:numPr>
         <w:spacing w:line="360" w:lineRule="auto"/>
         <w:jc w:val="both"/>
       </w:pPr>
       <w:r>
-        <w:t>Igazolt Appsofőri státusz.</w:t>
+        <w:t>Apputas részéről: sofőrrel való rendelkezés egy útvonalra.</w:t>
       </w:r>
     </w:p>
     <w:p>
@@ -23446,7 +24007,7 @@
         <w:jc w:val="both"/>
       </w:pPr>
       <w:r>
-        <w:t>A folyamat akkor indul el, amikor az Appsofőrnek bármely nyomós indoknál fogva le kell mondania a már előre elfogadott útját. Ebben az esetben az Appsofőrnek a felületén a menüsorban a következő funkciót kell kiválasztani: saját útjaim, majd ezt követően a rendszer kilistázza a jövőben tervezett útjait a sofőrnek. Ebből a listából kell kiválasztani azt az útvonalat melyet a sofőr törölni kíván. A törlés gomb megnyomásával egyidőben a rendszer figyelmezteti az utast, hogy az előzőleg már elfogadott útvonal törlésre került.</w:t>
+        <w:t>A folyamat akkor indul el, amikor az Appsofőrnek vagy az Apputasnak bármely nyomós indoknál fogva le kell mondania a már előre elfogadott útját. Ebben az esetben mindkét felhasználónak a felületén a menüsorban a következő funkciót kell kiválasztani: saját útjaim, majd ezt követően a rendszer kilistázza a jövőben tervezett útjait a felhasználónak. Ebből a listából kell kiválasztani azt az útvonalat melyet a felhasználó törölni kíván. A törlés gomb megnyomásával egyidőben a rendszer figyelmezteti az aktuális másik felet (Apputast, ha az Appsofőr mondja le vagy fordítva), hogy az előzőleg már elfogadott útvonal törlésre került.</w:t>
       </w:r>
     </w:p>
     <w:p>
@@ -23472,7 +24033,7 @@
         <w:pStyle w:val="Szvegtrzs"/>
         <w:numPr>
           <w:ilvl w:val="0"/>
-          <w:numId w:val="44"/>
+          <w:numId w:val="23"/>
         </w:numPr>
         <w:spacing w:line="360" w:lineRule="auto"/>
         <w:jc w:val="both"/>
@@ -23484,25 +24045,183 @@
     <w:p>
       <w:pPr>
         <w:pStyle w:val="Szvegtrzs"/>
+        <w:numPr>
+          <w:ilvl w:val="0"/>
+          <w:numId w:val="23"/>
+        </w:numPr>
+        <w:spacing w:line="360" w:lineRule="auto"/>
+        <w:jc w:val="both"/>
+      </w:pPr>
+      <w:r>
+        <w:t>Nem kapja meg az értesítést a másik fél.</w:t>
+      </w:r>
+    </w:p>
+    <w:p>
+      <w:pPr>
+        <w:pStyle w:val="Cmsor3"/>
         <w:pageBreakBefore/>
-        <w:spacing w:before="360" w:line="360" w:lineRule="auto"/>
+        <w:ind w:left="1225" w:hanging="505"/>
+      </w:pPr>
+      <w:r>
+        <w:lastRenderedPageBreak/>
+        <w:t xml:space="preserve">Út meghirdetése </w:t>
+      </w:r>
+    </w:p>
+    <w:p>
+      <w:pPr>
+        <w:pStyle w:val="Szvegtrzs"/>
+        <w:keepNext/>
+        <w:spacing w:line="360" w:lineRule="auto"/>
         <w:jc w:val="both"/>
+      </w:pPr>
+      <w:r>
         <w:rPr>
+          <w:noProof/>
+        </w:rPr>
+        <w:drawing>
+          <wp:inline distT="0" distB="0" distL="0" distR="0" wp14:anchorId="4048CC0D" wp14:editId="43C8F85F">
+            <wp:extent cx="5565775" cy="2128520"/>
+            <wp:effectExtent l="0" t="0" r="0" b="5080"/>
+            <wp:docPr id="8" name="Kép 8"/>
+            <wp:cNvGraphicFramePr>
+              <a:graphicFrameLocks xmlns:a="http://schemas.openxmlformats.org/drawingml/2006/main" noChangeAspect="1"/>
+            </wp:cNvGraphicFramePr>
+            <a:graphic xmlns:a="http://schemas.openxmlformats.org/drawingml/2006/main">
+              <a:graphicData uri="http://schemas.openxmlformats.org/drawingml/2006/picture">
+                <pic:pic xmlns:pic="http://schemas.openxmlformats.org/drawingml/2006/picture">
+                  <pic:nvPicPr>
+                    <pic:cNvPr id="8" name="Kép 8"/>
+                    <pic:cNvPicPr/>
+                  </pic:nvPicPr>
+                  <pic:blipFill>
+                    <a:blip r:embed="rId14" cstate="print">
+                      <a:extLst>
+                        <a:ext uri="{28A0092B-C50C-407E-A947-70E740481C1C}">
+                          <a14:useLocalDpi xmlns:a14="http://schemas.microsoft.com/office/drawing/2010/main" val="0"/>
+                        </a:ext>
+                      </a:extLst>
+                    </a:blip>
+                    <a:stretch>
+                      <a:fillRect/>
+                    </a:stretch>
+                  </pic:blipFill>
+                  <pic:spPr>
+                    <a:xfrm>
+                      <a:off x="0" y="0"/>
+                      <a:ext cx="5565775" cy="2128520"/>
+                    </a:xfrm>
+                    <a:prstGeom prst="rect">
+                      <a:avLst/>
+                    </a:prstGeom>
+                  </pic:spPr>
+                </pic:pic>
+              </a:graphicData>
+            </a:graphic>
+          </wp:inline>
+        </w:drawing>
+      </w:r>
+    </w:p>
+    <w:p>
+      <w:pPr>
+        <w:pStyle w:val="Kpalrs"/>
+        <w:spacing w:after="360"/>
+        <w:jc w:val="center"/>
+        <w:rPr>
+          <w:rFonts w:ascii="Times New Roman" w:hAnsi="Times New Roman" w:cs="Times New Roman"/>
           <w:b/>
           <w:bCs/>
-          <w:sz w:val="40"/>
-          <w:szCs w:val="32"/>
+          <w:i w:val="0"/>
+          <w:iCs w:val="0"/>
+          <w:noProof/>
         </w:rPr>
       </w:pPr>
       <w:r>
         <w:rPr>
+          <w:rFonts w:ascii="Times New Roman" w:hAnsi="Times New Roman" w:cs="Times New Roman"/>
           <w:b/>
           <w:bCs/>
-          <w:sz w:val="40"/>
-          <w:szCs w:val="32"/>
+          <w:i w:val="0"/>
+          <w:iCs w:val="0"/>
+          <w:noProof/>
         </w:rPr>
-        <w:lastRenderedPageBreak/>
-        <w:t xml:space="preserve">Jelentkezés az útra </w:t>
+        <w:fldChar w:fldCharType="begin"/>
+      </w:r>
+      <w:r>
+        <w:rPr>
+          <w:rFonts w:ascii="Times New Roman" w:hAnsi="Times New Roman" w:cs="Times New Roman"/>
+          <w:b/>
+          <w:bCs/>
+          <w:i w:val="0"/>
+          <w:iCs w:val="0"/>
+          <w:noProof/>
+        </w:rPr>
+        <w:instrText xml:space="preserve"> SEQ ábra \* ARABIC </w:instrText>
+      </w:r>
+      <w:r>
+        <w:rPr>
+          <w:rFonts w:ascii="Times New Roman" w:hAnsi="Times New Roman" w:cs="Times New Roman"/>
+          <w:b/>
+          <w:bCs/>
+          <w:i w:val="0"/>
+          <w:iCs w:val="0"/>
+          <w:noProof/>
+        </w:rPr>
+        <w:fldChar w:fldCharType="separate"/>
+      </w:r>
+      <w:r>
+        <w:rPr>
+          <w:rFonts w:ascii="Times New Roman" w:hAnsi="Times New Roman" w:cs="Times New Roman"/>
+          <w:b/>
+          <w:bCs/>
+          <w:i w:val="0"/>
+          <w:iCs w:val="0"/>
+          <w:noProof/>
+        </w:rPr>
+        <w:t>8</w:t>
+      </w:r>
+      <w:r>
+        <w:rPr>
+          <w:rFonts w:ascii="Times New Roman" w:hAnsi="Times New Roman" w:cs="Times New Roman"/>
+          <w:b/>
+          <w:bCs/>
+          <w:i w:val="0"/>
+          <w:iCs w:val="0"/>
+          <w:noProof/>
+        </w:rPr>
+        <w:fldChar w:fldCharType="end"/>
+      </w:r>
+      <w:r>
+        <w:rPr>
+          <w:rFonts w:ascii="Times New Roman" w:hAnsi="Times New Roman" w:cs="Times New Roman"/>
+          <w:b/>
+          <w:bCs/>
+          <w:i w:val="0"/>
+          <w:iCs w:val="0"/>
+          <w:noProof/>
+        </w:rPr>
+        <w:t xml:space="preserve">. ábra - </w:t>
+      </w:r>
+      <w:r>
+        <w:rPr>
+          <w:rFonts w:ascii="Times New Roman" w:hAnsi="Times New Roman" w:cs="Times New Roman"/>
+          <w:b/>
+          <w:bCs/>
+          <w:i w:val="0"/>
+          <w:iCs w:val="0"/>
+          <w:noProof/>
+        </w:rPr>
+        <w:t xml:space="preserve">SZEAT-APP - </w:t>
+      </w:r>
+      <w:r>
+        <w:rPr>
+          <w:rFonts w:ascii="Times New Roman" w:hAnsi="Times New Roman" w:cs="Times New Roman"/>
+          <w:b/>
+          <w:bCs/>
+          <w:i w:val="0"/>
+          <w:iCs w:val="0"/>
+          <w:noProof/>
+        </w:rPr>
+        <w:t>Use case - Út meghirdetése</w:t>
       </w:r>
     </w:p>
     <w:p>
@@ -23512,7 +24231,7 @@
         <w:jc w:val="both"/>
       </w:pPr>
       <w:r>
-        <w:t>A használati esetet az Apputas indítja el!</w:t>
+        <w:t>A használati esetet az Appsofőr indítja el!</w:t>
       </w:r>
     </w:p>
     <w:p>
@@ -23538,19 +24257,13 @@
         <w:pStyle w:val="Szvegtrzs"/>
         <w:numPr>
           <w:ilvl w:val="0"/>
-          <w:numId w:val="44"/>
+          <w:numId w:val="14"/>
         </w:numPr>
         <w:spacing w:line="360" w:lineRule="auto"/>
         <w:jc w:val="both"/>
       </w:pPr>
       <w:r>
-        <w:t>S</w:t>
-      </w:r>
-      <w:r>
-        <w:t>Z</w:t>
-      </w:r>
-      <w:r>
-        <w:t xml:space="preserve">EAT-APP alkalmazás, regisztrált fiók, alkalmazás ismerete a kezeléshez. </w:t>
+        <w:t xml:space="preserve">SZEAT-APP alkalmazás, regisztrált fiók, alkalmazás ismerete a kezeléshez. </w:t>
       </w:r>
     </w:p>
     <w:p>
@@ -23558,7 +24271,7 @@
         <w:pStyle w:val="Szvegtrzs"/>
         <w:numPr>
           <w:ilvl w:val="0"/>
-          <w:numId w:val="44"/>
+          <w:numId w:val="14"/>
         </w:numPr>
         <w:spacing w:line="360" w:lineRule="auto"/>
         <w:jc w:val="both"/>
@@ -23572,13 +24285,13 @@
         <w:pStyle w:val="Szvegtrzs"/>
         <w:numPr>
           <w:ilvl w:val="0"/>
-          <w:numId w:val="44"/>
+          <w:numId w:val="14"/>
         </w:numPr>
         <w:spacing w:line="360" w:lineRule="auto"/>
         <w:jc w:val="both"/>
       </w:pPr>
       <w:r>
-        <w:t>Appsofőr által meghirdetett út.</w:t>
+        <w:t>Igazolt Appsofőri státusz.</w:t>
       </w:r>
     </w:p>
     <w:p>
@@ -23606,7 +24319,7 @@
         <w:jc w:val="both"/>
       </w:pPr>
       <w:r>
-        <w:t>A folyamat akkor indul el, amikor az Apputas munkába kíván menni. Megnyitja az Applikációt és a felületén kiválasztja az út keresése funkciót. Ilyenkor egy kereső felületen meglehet adni az utas által kiválasztott indulásipontot és végcélt továbbá az utazás tervezett időpontját. Ezt követően az útvonal keresése gomb megnyomásával a rendszer lekérdezi az adott paraméterekkel rendelkező Appsofőröket, majd listázza. Amennyiben ilyen útvonal létezik nincs más dolga az utasnak, mint jelentkezni az utazásra. Innentől kezdve pedig már csak az Appsofőrnek kell elfogadni az utast. Ha nem létezik ilyen útvonal, akkor az Apputasnak más alternatív utazási mód után kell néznie.</w:t>
+        <w:t>A folyamat akkor indul el, amikor az Appsofőr egy útvonalat kíván létrehozni. Megnyitja az Applikációt és a felületén kiválasztja az út meghirdetése funkciót. Ilyenkor egy tervező felületen a sofőr meg tud adni egy útvonalat, indulási időpontot, helyszínt, az utazás várható időtartamát, és a szabad helyek számát is. Ezt követően az út meghirdetése gomb megnyomásával a rendszer nyilvánosságra hozza az adott paraméterekkel az útvonalat az applikáción belül. Ezek után a sofőrnek az utasok jelentkezéseit kell elfogadnia. Amennyiben legalább egy utas jelentkezik, a sofőr végre tudja hajtani a szolgáltatást. Ha nem jelentkezik egy utas sem, akkor a sofőr egyedül utazik.</w:t>
       </w:r>
     </w:p>
     <w:p>
@@ -23632,13 +24345,13 @@
         <w:pStyle w:val="Szvegtrzs"/>
         <w:numPr>
           <w:ilvl w:val="0"/>
-          <w:numId w:val="45"/>
+          <w:numId w:val="15"/>
         </w:numPr>
         <w:spacing w:line="360" w:lineRule="auto"/>
         <w:jc w:val="both"/>
       </w:pPr>
       <w:r>
-        <w:t>Nincsen Appsofőr a szükséges útvonalra.</w:t>
+        <w:t>Nincsen Apputas az útvonalra.</w:t>
       </w:r>
     </w:p>
     <w:p>
@@ -23646,7 +24359,7 @@
         <w:pStyle w:val="Szvegtrzs"/>
         <w:numPr>
           <w:ilvl w:val="0"/>
-          <w:numId w:val="45"/>
+          <w:numId w:val="15"/>
         </w:numPr>
         <w:spacing w:line="360" w:lineRule="auto"/>
         <w:jc w:val="both"/>
@@ -23657,26 +24370,170 @@
     </w:p>
     <w:p>
       <w:pPr>
+        <w:pStyle w:val="Cmsor3"/>
+        <w:pageBreakBefore/>
+        <w:ind w:left="1225" w:hanging="505"/>
+      </w:pPr>
+      <w:r>
+        <w:lastRenderedPageBreak/>
+        <w:t xml:space="preserve">Út törlése </w:t>
+      </w:r>
+    </w:p>
+    <w:p>
+      <w:pPr>
         <w:pStyle w:val="Szvegtrzs"/>
-        <w:pageBreakBefore/>
-        <w:spacing w:before="360" w:line="360" w:lineRule="auto"/>
+        <w:keepNext/>
+        <w:spacing w:line="360" w:lineRule="auto"/>
         <w:jc w:val="both"/>
+      </w:pPr>
+      <w:r>
         <w:rPr>
+          <w:noProof/>
+        </w:rPr>
+        <w:drawing>
+          <wp:inline distT="0" distB="0" distL="0" distR="0" wp14:anchorId="69F93EC4" wp14:editId="19E9CDBB">
+            <wp:extent cx="5565775" cy="1021080"/>
+            <wp:effectExtent l="0" t="0" r="0" b="7620"/>
+            <wp:docPr id="12" name="Kép 12"/>
+            <wp:cNvGraphicFramePr>
+              <a:graphicFrameLocks xmlns:a="http://schemas.openxmlformats.org/drawingml/2006/main" noChangeAspect="1"/>
+            </wp:cNvGraphicFramePr>
+            <a:graphic xmlns:a="http://schemas.openxmlformats.org/drawingml/2006/main">
+              <a:graphicData uri="http://schemas.openxmlformats.org/drawingml/2006/picture">
+                <pic:pic xmlns:pic="http://schemas.openxmlformats.org/drawingml/2006/picture">
+                  <pic:nvPicPr>
+                    <pic:cNvPr id="12" name="Kép 12"/>
+                    <pic:cNvPicPr/>
+                  </pic:nvPicPr>
+                  <pic:blipFill>
+                    <a:blip r:embed="rId15" cstate="print">
+                      <a:extLst>
+                        <a:ext uri="{28A0092B-C50C-407E-A947-70E740481C1C}">
+                          <a14:useLocalDpi xmlns:a14="http://schemas.microsoft.com/office/drawing/2010/main" val="0"/>
+                        </a:ext>
+                      </a:extLst>
+                    </a:blip>
+                    <a:stretch>
+                      <a:fillRect/>
+                    </a:stretch>
+                  </pic:blipFill>
+                  <pic:spPr>
+                    <a:xfrm>
+                      <a:off x="0" y="0"/>
+                      <a:ext cx="5565775" cy="1021080"/>
+                    </a:xfrm>
+                    <a:prstGeom prst="rect">
+                      <a:avLst/>
+                    </a:prstGeom>
+                  </pic:spPr>
+                </pic:pic>
+              </a:graphicData>
+            </a:graphic>
+          </wp:inline>
+        </w:drawing>
+      </w:r>
+    </w:p>
+    <w:p>
+      <w:pPr>
+        <w:pStyle w:val="Kpalrs"/>
+        <w:spacing w:after="360"/>
+        <w:jc w:val="center"/>
+        <w:rPr>
+          <w:rFonts w:ascii="Times New Roman" w:hAnsi="Times New Roman" w:cs="Times New Roman"/>
           <w:b/>
           <w:bCs/>
-          <w:sz w:val="40"/>
-          <w:szCs w:val="32"/>
+          <w:i w:val="0"/>
+          <w:iCs w:val="0"/>
+          <w:noProof/>
         </w:rPr>
       </w:pPr>
       <w:r>
         <w:rPr>
+          <w:rFonts w:ascii="Times New Roman" w:hAnsi="Times New Roman" w:cs="Times New Roman"/>
           <w:b/>
           <w:bCs/>
-          <w:sz w:val="40"/>
-          <w:szCs w:val="32"/>
+          <w:i w:val="0"/>
+          <w:iCs w:val="0"/>
+          <w:noProof/>
         </w:rPr>
-        <w:lastRenderedPageBreak/>
-        <w:t xml:space="preserve">Út visszamondása </w:t>
+        <w:fldChar w:fldCharType="begin"/>
+      </w:r>
+      <w:r>
+        <w:rPr>
+          <w:rFonts w:ascii="Times New Roman" w:hAnsi="Times New Roman" w:cs="Times New Roman"/>
+          <w:b/>
+          <w:bCs/>
+          <w:i w:val="0"/>
+          <w:iCs w:val="0"/>
+          <w:noProof/>
+        </w:rPr>
+        <w:instrText xml:space="preserve"> SEQ ábra \* ARABIC </w:instrText>
+      </w:r>
+      <w:r>
+        <w:rPr>
+          <w:rFonts w:ascii="Times New Roman" w:hAnsi="Times New Roman" w:cs="Times New Roman"/>
+          <w:b/>
+          <w:bCs/>
+          <w:i w:val="0"/>
+          <w:iCs w:val="0"/>
+          <w:noProof/>
+        </w:rPr>
+        <w:fldChar w:fldCharType="separate"/>
+      </w:r>
+      <w:r>
+        <w:rPr>
+          <w:rFonts w:ascii="Times New Roman" w:hAnsi="Times New Roman" w:cs="Times New Roman"/>
+          <w:b/>
+          <w:bCs/>
+          <w:i w:val="0"/>
+          <w:iCs w:val="0"/>
+          <w:noProof/>
+        </w:rPr>
+        <w:t>9</w:t>
+      </w:r>
+      <w:r>
+        <w:rPr>
+          <w:rFonts w:ascii="Times New Roman" w:hAnsi="Times New Roman" w:cs="Times New Roman"/>
+          <w:b/>
+          <w:bCs/>
+          <w:i w:val="0"/>
+          <w:iCs w:val="0"/>
+          <w:noProof/>
+        </w:rPr>
+        <w:fldChar w:fldCharType="end"/>
+      </w:r>
+      <w:r>
+        <w:rPr>
+          <w:rFonts w:ascii="Times New Roman" w:hAnsi="Times New Roman" w:cs="Times New Roman"/>
+          <w:b/>
+          <w:bCs/>
+          <w:i w:val="0"/>
+          <w:iCs w:val="0"/>
+          <w:noProof/>
+        </w:rPr>
+        <w:t xml:space="preserve">. ábra - </w:t>
+      </w:r>
+      <w:r>
+        <w:rPr>
+          <w:rFonts w:ascii="Times New Roman" w:hAnsi="Times New Roman" w:cs="Times New Roman"/>
+          <w:b/>
+          <w:bCs/>
+          <w:i w:val="0"/>
+          <w:iCs w:val="0"/>
+          <w:noProof/>
+        </w:rPr>
+        <w:t xml:space="preserve">SZEAT-APP - </w:t>
+      </w:r>
+      <w:r>
+        <w:rPr>
+          <w:rFonts w:ascii="Times New Roman" w:hAnsi="Times New Roman" w:cs="Times New Roman"/>
+          <w:b/>
+          <w:bCs/>
+          <w:i w:val="0"/>
+          <w:iCs w:val="0"/>
+          <w:noProof/>
+        </w:rPr>
+        <w:t>Use case - Út törlése</w:t>
       </w:r>
     </w:p>
     <w:p>
@@ -23686,7 +24543,7 @@
         <w:jc w:val="both"/>
       </w:pPr>
       <w:r>
-        <w:t>A használati esetet az Apputas vagy az Appsofőr indítja el!</w:t>
+        <w:t>A használati esetet az Appsofőr indítja el!</w:t>
       </w:r>
     </w:p>
     <w:p>
@@ -23712,19 +24569,13 @@
         <w:pStyle w:val="Szvegtrzs"/>
         <w:numPr>
           <w:ilvl w:val="0"/>
-          <w:numId w:val="46"/>
+          <w:numId w:val="16"/>
         </w:numPr>
         <w:spacing w:line="360" w:lineRule="auto"/>
         <w:jc w:val="both"/>
       </w:pPr>
       <w:r>
-        <w:t>S</w:t>
-      </w:r>
-      <w:r>
-        <w:t>Z</w:t>
-      </w:r>
-      <w:r>
-        <w:t xml:space="preserve">EAT-APP alkalmazás, regisztrált fiók, alkalmazás ismerete a kezeléshez. </w:t>
+        <w:t xml:space="preserve">SZEAT-APP alkalmazás, regisztrált fiók, alkalmazás ismerete a kezeléshez. </w:t>
       </w:r>
     </w:p>
     <w:p>
@@ -23732,7 +24583,7 @@
         <w:pStyle w:val="Szvegtrzs"/>
         <w:numPr>
           <w:ilvl w:val="0"/>
-          <w:numId w:val="46"/>
+          <w:numId w:val="16"/>
         </w:numPr>
         <w:spacing w:line="360" w:lineRule="auto"/>
         <w:jc w:val="both"/>
@@ -23746,13 +24597,13 @@
         <w:pStyle w:val="Szvegtrzs"/>
         <w:numPr>
           <w:ilvl w:val="0"/>
-          <w:numId w:val="46"/>
+          <w:numId w:val="16"/>
         </w:numPr>
         <w:spacing w:line="360" w:lineRule="auto"/>
         <w:jc w:val="both"/>
       </w:pPr>
       <w:r>
-        <w:t>Appsofőr részéről: utassal való rendelkezés egy útvonalra.</w:t>
+        <w:t xml:space="preserve">Sofőr által meghirdetett út. </w:t>
       </w:r>
     </w:p>
     <w:p>
@@ -23760,13 +24611,13 @@
         <w:pStyle w:val="Szvegtrzs"/>
         <w:numPr>
           <w:ilvl w:val="0"/>
-          <w:numId w:val="46"/>
+          <w:numId w:val="16"/>
         </w:numPr>
         <w:spacing w:line="360" w:lineRule="auto"/>
         <w:jc w:val="both"/>
       </w:pPr>
       <w:r>
-        <w:t>Apputas részéről: sofőrrel való rendelkezés egy útvonalra.</w:t>
+        <w:t>Igazolt Appsofőri státusz.</w:t>
       </w:r>
     </w:p>
     <w:p>
@@ -23794,7 +24645,7 @@
         <w:jc w:val="both"/>
       </w:pPr>
       <w:r>
-        <w:t>A folyamat akkor indul el, amikor az Appsofőrnek vagy az Apputasnak bármely nyomós indoknál fogva le kell mondania a már előre elfogadott útját. Ebben az esetben mindkét felhasználónak a felületén a menüsorban a következő funkciót kell kiválasztani: saját útjaim, majd ezt követően a rendszer kilistázza a jövőben tervezett útjait a felhasználónak. Ebből a listából kell kiválasztani azt az útvonalat melyet a felhasználó törölni kíván. A törlés gomb megnyomásával egyidőben a rendszer figyelmezteti az aktuális másik felet (Apputast, ha az Appsofőr mondja le vagy fordítva), hogy az előzőleg már elfogadott útvonal törlésre került.</w:t>
+        <w:t>A folyamat akkor indul el, amikor az Appsofőrnek bármely nyomós indoknál fogva le kell mondania a már előre elfogadott útját. Ebben az esetben az Appsofőrnek a felületén a menüsorban a következő funkciót kell kiválasztani: saját útjaim, majd ezt követően a rendszer kilistázza a jövőben tervezett útjait a sofőrnek. Ebből a listából kell kiválasztani azt az útvonalat melyet a sofőr törölni kíván. A törlés gomb megnyomásával egyidőben a rendszer figyelmezteti az utast, hogy az előzőleg már elfogadott útvonal törlésre került.</w:t>
       </w:r>
     </w:p>
     <w:p>
@@ -23818,11 +24669,116 @@
     <w:p>
       <w:pPr>
         <w:pStyle w:val="Szvegtrzs"/>
+        <w:numPr>
+          <w:ilvl w:val="0"/>
+          <w:numId w:val="17"/>
+        </w:numPr>
         <w:spacing w:line="360" w:lineRule="auto"/>
         <w:jc w:val="both"/>
       </w:pPr>
       <w:r>
         <w:t>Nem működik az Applikáció által használt szerver/adatbázis.</w:t>
+      </w:r>
+    </w:p>
+    <w:p>
+      <w:pPr>
+        <w:pStyle w:val="Cmsor2"/>
+        <w:pageBreakBefore/>
+        <w:ind w:left="788" w:hanging="431"/>
+      </w:pPr>
+      <w:r>
+        <w:lastRenderedPageBreak/>
+        <w:t xml:space="preserve">Nem funkcionális követelmények </w:t>
+      </w:r>
+    </w:p>
+    <w:p>
+      <w:pPr>
+        <w:pStyle w:val="Szvegtrzs"/>
+      </w:pPr>
+      <w:r>
+        <w:t>Abc</w:t>
+      </w:r>
+    </w:p>
+    <w:p>
+      <w:pPr>
+        <w:pStyle w:val="Cmsor2"/>
+      </w:pPr>
+      <w:r>
+        <w:t xml:space="preserve">Használhatóság </w:t>
+      </w:r>
+      <w:r>
+        <w:t xml:space="preserve">és megbízhatóság </w:t>
+      </w:r>
+    </w:p>
+    <w:p>
+      <w:pPr>
+        <w:pStyle w:val="Szvegtrzs"/>
+      </w:pPr>
+      <w:r>
+        <w:t>Abc</w:t>
+      </w:r>
+    </w:p>
+    <w:p>
+      <w:pPr>
+        <w:pStyle w:val="Cmsor2"/>
+      </w:pPr>
+      <w:r>
+        <w:t xml:space="preserve">Rendelkezésre állás </w:t>
+      </w:r>
+    </w:p>
+    <w:p>
+      <w:pPr>
+        <w:pStyle w:val="Szvegtrzs"/>
+      </w:pPr>
+      <w:r>
+        <w:t>Abc</w:t>
+      </w:r>
+    </w:p>
+    <w:p>
+      <w:pPr>
+        <w:pStyle w:val="Cmsor2"/>
+      </w:pPr>
+      <w:r>
+        <w:t xml:space="preserve">Teljesítmény </w:t>
+      </w:r>
+    </w:p>
+    <w:p>
+      <w:pPr>
+        <w:pStyle w:val="Szvegtrzs"/>
+      </w:pPr>
+      <w:r>
+        <w:t>Abc</w:t>
+      </w:r>
+    </w:p>
+    <w:p>
+      <w:pPr>
+        <w:pStyle w:val="Cmsor2"/>
+      </w:pPr>
+      <w:r>
+        <w:t xml:space="preserve">Támogatottság </w:t>
+      </w:r>
+    </w:p>
+    <w:p>
+      <w:pPr>
+        <w:pStyle w:val="Szvegtrzs"/>
+      </w:pPr>
+      <w:r>
+        <w:t>Abc</w:t>
+      </w:r>
+    </w:p>
+    <w:p>
+      <w:pPr>
+        <w:pStyle w:val="Szvegtrzs"/>
+      </w:pPr>
+    </w:p>
+    <w:p>
+      <w:pPr>
+        <w:pStyle w:val="Cmsor1"/>
+        <w:jc w:val="both"/>
+      </w:pPr>
+      <w:r>
+        <w:lastRenderedPageBreak/>
+        <w:t xml:space="preserve">Technikai specifikáció </w:t>
       </w:r>
     </w:p>
     <w:p>
@@ -23832,10 +24788,9 @@
         <w:jc w:val="both"/>
       </w:pPr>
       <w:r>
-        <w:t>Nem kapja meg az értesítést a másik fél.</w:t>
+        <w:t>Abc</w:t>
       </w:r>
     </w:p>
-    <w:bookmarkEnd w:id="0"/>
     <w:p>
       <w:pPr>
         <w:pStyle w:val="Cmsor1"/>
@@ -23856,8 +24811,48 @@
         <w:t>Abc</w:t>
       </w:r>
     </w:p>
+    <w:p>
+      <w:pPr>
+        <w:pStyle w:val="Cmsor1"/>
+        <w:jc w:val="both"/>
+      </w:pPr>
+      <w:r>
+        <w:lastRenderedPageBreak/>
+        <w:t xml:space="preserve">Adatbázis terv </w:t>
+      </w:r>
+    </w:p>
+    <w:p>
+      <w:pPr>
+        <w:pStyle w:val="Szvegtrzs"/>
+        <w:spacing w:line="360" w:lineRule="auto"/>
+        <w:jc w:val="both"/>
+      </w:pPr>
+      <w:r>
+        <w:t>Abc</w:t>
+      </w:r>
+    </w:p>
+    <w:p>
+      <w:pPr>
+        <w:pStyle w:val="Cmsor1"/>
+        <w:jc w:val="both"/>
+      </w:pPr>
+      <w:r>
+        <w:lastRenderedPageBreak/>
+        <w:t xml:space="preserve">GUI terv </w:t>
+      </w:r>
+    </w:p>
+    <w:p>
+      <w:pPr>
+        <w:pStyle w:val="Szvegtrzs"/>
+        <w:spacing w:line="360" w:lineRule="auto"/>
+        <w:jc w:val="both"/>
+      </w:pPr>
+      <w:r>
+        <w:t>Abc</w:t>
+      </w:r>
+    </w:p>
     <w:sectPr>
-      <w:footerReference w:type="default" r:id="rId12"/>
+      <w:footerReference w:type="default" r:id="rId16"/>
       <w:type w:val="continuous"/>
       <w:pgSz w:w="11906" w:h="16838"/>
       <w:pgMar w:top="1440" w:right="1440" w:bottom="1440" w:left="1701" w:header="1134" w:footer="1134" w:gutter="0"/>
@@ -24534,92 +25529,6 @@
     </w:lvl>
   </w:abstractNum>
   <w:abstractNum w:abstractNumId="5" w15:restartNumberingAfterBreak="0">
-    <w:nsid w:val="09065DB9"/>
-    <w:multiLevelType w:val="hybridMultilevel"/>
-    <w:tmpl w:val="A0788620"/>
-    <w:lvl w:ilvl="0" w:tplc="040E000F">
-      <w:start w:val="1"/>
-      <w:numFmt w:val="decimal"/>
-      <w:lvlText w:val="%1."/>
-      <w:lvlJc w:val="left"/>
-      <w:pPr>
-        <w:ind w:left="810" w:hanging="360"/>
-      </w:pPr>
-    </w:lvl>
-    <w:lvl w:ilvl="1" w:tplc="040E0019" w:tentative="1">
-      <w:start w:val="1"/>
-      <w:numFmt w:val="lowerLetter"/>
-      <w:lvlText w:val="%2."/>
-      <w:lvlJc w:val="left"/>
-      <w:pPr>
-        <w:ind w:left="1530" w:hanging="360"/>
-      </w:pPr>
-    </w:lvl>
-    <w:lvl w:ilvl="2" w:tplc="040E001B" w:tentative="1">
-      <w:start w:val="1"/>
-      <w:numFmt w:val="lowerRoman"/>
-      <w:lvlText w:val="%3."/>
-      <w:lvlJc w:val="right"/>
-      <w:pPr>
-        <w:ind w:left="2250" w:hanging="180"/>
-      </w:pPr>
-    </w:lvl>
-    <w:lvl w:ilvl="3" w:tplc="040E000F" w:tentative="1">
-      <w:start w:val="1"/>
-      <w:numFmt w:val="decimal"/>
-      <w:lvlText w:val="%4."/>
-      <w:lvlJc w:val="left"/>
-      <w:pPr>
-        <w:ind w:left="2970" w:hanging="360"/>
-      </w:pPr>
-    </w:lvl>
-    <w:lvl w:ilvl="4" w:tplc="040E0019" w:tentative="1">
-      <w:start w:val="1"/>
-      <w:numFmt w:val="lowerLetter"/>
-      <w:lvlText w:val="%5."/>
-      <w:lvlJc w:val="left"/>
-      <w:pPr>
-        <w:ind w:left="3690" w:hanging="360"/>
-      </w:pPr>
-    </w:lvl>
-    <w:lvl w:ilvl="5" w:tplc="040E001B" w:tentative="1">
-      <w:start w:val="1"/>
-      <w:numFmt w:val="lowerRoman"/>
-      <w:lvlText w:val="%6."/>
-      <w:lvlJc w:val="right"/>
-      <w:pPr>
-        <w:ind w:left="4410" w:hanging="180"/>
-      </w:pPr>
-    </w:lvl>
-    <w:lvl w:ilvl="6" w:tplc="040E000F" w:tentative="1">
-      <w:start w:val="1"/>
-      <w:numFmt w:val="decimal"/>
-      <w:lvlText w:val="%7."/>
-      <w:lvlJc w:val="left"/>
-      <w:pPr>
-        <w:ind w:left="5130" w:hanging="360"/>
-      </w:pPr>
-    </w:lvl>
-    <w:lvl w:ilvl="7" w:tplc="040E0019" w:tentative="1">
-      <w:start w:val="1"/>
-      <w:numFmt w:val="lowerLetter"/>
-      <w:lvlText w:val="%8."/>
-      <w:lvlJc w:val="left"/>
-      <w:pPr>
-        <w:ind w:left="5850" w:hanging="360"/>
-      </w:pPr>
-    </w:lvl>
-    <w:lvl w:ilvl="8" w:tplc="040E001B" w:tentative="1">
-      <w:start w:val="1"/>
-      <w:numFmt w:val="lowerRoman"/>
-      <w:lvlText w:val="%9."/>
-      <w:lvlJc w:val="right"/>
-      <w:pPr>
-        <w:ind w:left="6570" w:hanging="180"/>
-      </w:pPr>
-    </w:lvl>
-  </w:abstractNum>
-  <w:abstractNum w:abstractNumId="6" w15:restartNumberingAfterBreak="0">
     <w:nsid w:val="0A8C3FB3"/>
     <w:multiLevelType w:val="hybridMultilevel"/>
     <w:tmpl w:val="64AC96FA"/>
@@ -24732,7 +25641,7 @@
       </w:rPr>
     </w:lvl>
   </w:abstractNum>
-  <w:abstractNum w:abstractNumId="7" w15:restartNumberingAfterBreak="0">
+  <w:abstractNum w:abstractNumId="6" w15:restartNumberingAfterBreak="0">
     <w:nsid w:val="0DBF04E5"/>
     <w:multiLevelType w:val="hybridMultilevel"/>
     <w:tmpl w:val="E5F4799C"/>
@@ -24846,7 +25755,7 @@
       </w:rPr>
     </w:lvl>
   </w:abstractNum>
-  <w:abstractNum w:abstractNumId="8" w15:restartNumberingAfterBreak="0">
+  <w:abstractNum w:abstractNumId="7" w15:restartNumberingAfterBreak="0">
     <w:nsid w:val="10670080"/>
     <w:multiLevelType w:val="hybridMultilevel"/>
     <w:tmpl w:val="C7909CFC"/>
@@ -24959,7 +25868,7 @@
       </w:rPr>
     </w:lvl>
   </w:abstractNum>
-  <w:abstractNum w:abstractNumId="9" w15:restartNumberingAfterBreak="0">
+  <w:abstractNum w:abstractNumId="8" w15:restartNumberingAfterBreak="0">
     <w:nsid w:val="19EA4943"/>
     <w:multiLevelType w:val="hybridMultilevel"/>
     <w:tmpl w:val="B4BAEBEA"/>
@@ -25072,346 +25981,7 @@
       </w:rPr>
     </w:lvl>
   </w:abstractNum>
-  <w:abstractNum w:abstractNumId="10" w15:restartNumberingAfterBreak="0">
-    <w:nsid w:val="1E793EE0"/>
-    <w:multiLevelType w:val="hybridMultilevel"/>
-    <w:tmpl w:val="9D569C70"/>
-    <w:lvl w:ilvl="0" w:tplc="040E0001">
-      <w:start w:val="1"/>
-      <w:numFmt w:val="bullet"/>
-      <w:lvlText w:val=""/>
-      <w:lvlJc w:val="left"/>
-      <w:pPr>
-        <w:ind w:left="720" w:hanging="360"/>
-      </w:pPr>
-      <w:rPr>
-        <w:rFonts w:ascii="Symbol" w:hAnsi="Symbol" w:hint="default"/>
-      </w:rPr>
-    </w:lvl>
-    <w:lvl w:ilvl="1" w:tplc="040E0003" w:tentative="1">
-      <w:start w:val="1"/>
-      <w:numFmt w:val="bullet"/>
-      <w:lvlText w:val="o"/>
-      <w:lvlJc w:val="left"/>
-      <w:pPr>
-        <w:ind w:left="1440" w:hanging="360"/>
-      </w:pPr>
-      <w:rPr>
-        <w:rFonts w:ascii="Courier New" w:hAnsi="Courier New" w:cs="Courier New" w:hint="default"/>
-      </w:rPr>
-    </w:lvl>
-    <w:lvl w:ilvl="2" w:tplc="040E0005" w:tentative="1">
-      <w:start w:val="1"/>
-      <w:numFmt w:val="bullet"/>
-      <w:lvlText w:val=""/>
-      <w:lvlJc w:val="left"/>
-      <w:pPr>
-        <w:ind w:left="2160" w:hanging="360"/>
-      </w:pPr>
-      <w:rPr>
-        <w:rFonts w:ascii="Wingdings" w:hAnsi="Wingdings" w:hint="default"/>
-      </w:rPr>
-    </w:lvl>
-    <w:lvl w:ilvl="3" w:tplc="040E0001" w:tentative="1">
-      <w:start w:val="1"/>
-      <w:numFmt w:val="bullet"/>
-      <w:lvlText w:val=""/>
-      <w:lvlJc w:val="left"/>
-      <w:pPr>
-        <w:ind w:left="2880" w:hanging="360"/>
-      </w:pPr>
-      <w:rPr>
-        <w:rFonts w:ascii="Symbol" w:hAnsi="Symbol" w:hint="default"/>
-      </w:rPr>
-    </w:lvl>
-    <w:lvl w:ilvl="4" w:tplc="040E0003" w:tentative="1">
-      <w:start w:val="1"/>
-      <w:numFmt w:val="bullet"/>
-      <w:lvlText w:val="o"/>
-      <w:lvlJc w:val="left"/>
-      <w:pPr>
-        <w:ind w:left="3600" w:hanging="360"/>
-      </w:pPr>
-      <w:rPr>
-        <w:rFonts w:ascii="Courier New" w:hAnsi="Courier New" w:cs="Courier New" w:hint="default"/>
-      </w:rPr>
-    </w:lvl>
-    <w:lvl w:ilvl="5" w:tplc="040E0005" w:tentative="1">
-      <w:start w:val="1"/>
-      <w:numFmt w:val="bullet"/>
-      <w:lvlText w:val=""/>
-      <w:lvlJc w:val="left"/>
-      <w:pPr>
-        <w:ind w:left="4320" w:hanging="360"/>
-      </w:pPr>
-      <w:rPr>
-        <w:rFonts w:ascii="Wingdings" w:hAnsi="Wingdings" w:hint="default"/>
-      </w:rPr>
-    </w:lvl>
-    <w:lvl w:ilvl="6" w:tplc="040E0001" w:tentative="1">
-      <w:start w:val="1"/>
-      <w:numFmt w:val="bullet"/>
-      <w:lvlText w:val=""/>
-      <w:lvlJc w:val="left"/>
-      <w:pPr>
-        <w:ind w:left="5040" w:hanging="360"/>
-      </w:pPr>
-      <w:rPr>
-        <w:rFonts w:ascii="Symbol" w:hAnsi="Symbol" w:hint="default"/>
-      </w:rPr>
-    </w:lvl>
-    <w:lvl w:ilvl="7" w:tplc="040E0003" w:tentative="1">
-      <w:start w:val="1"/>
-      <w:numFmt w:val="bullet"/>
-      <w:lvlText w:val="o"/>
-      <w:lvlJc w:val="left"/>
-      <w:pPr>
-        <w:ind w:left="5760" w:hanging="360"/>
-      </w:pPr>
-      <w:rPr>
-        <w:rFonts w:ascii="Courier New" w:hAnsi="Courier New" w:cs="Courier New" w:hint="default"/>
-      </w:rPr>
-    </w:lvl>
-    <w:lvl w:ilvl="8" w:tplc="040E0005" w:tentative="1">
-      <w:start w:val="1"/>
-      <w:numFmt w:val="bullet"/>
-      <w:lvlText w:val=""/>
-      <w:lvlJc w:val="left"/>
-      <w:pPr>
-        <w:ind w:left="6480" w:hanging="360"/>
-      </w:pPr>
-      <w:rPr>
-        <w:rFonts w:ascii="Wingdings" w:hAnsi="Wingdings" w:hint="default"/>
-      </w:rPr>
-    </w:lvl>
-  </w:abstractNum>
-  <w:abstractNum w:abstractNumId="11" w15:restartNumberingAfterBreak="0">
-    <w:nsid w:val="2AE41635"/>
-    <w:multiLevelType w:val="hybridMultilevel"/>
-    <w:tmpl w:val="BED6D008"/>
-    <w:lvl w:ilvl="0" w:tplc="06564D30">
-      <w:start w:val="2"/>
-      <w:numFmt w:val="bullet"/>
-      <w:lvlText w:val="-"/>
-      <w:lvlJc w:val="left"/>
-      <w:pPr>
-        <w:ind w:left="720" w:hanging="360"/>
-      </w:pPr>
-      <w:rPr>
-        <w:rFonts w:ascii="Times New Roman" w:eastAsia="WenQuanYi Zen Hei" w:hAnsi="Times New Roman" w:cs="Times New Roman" w:hint="default"/>
-      </w:rPr>
-    </w:lvl>
-    <w:lvl w:ilvl="1" w:tplc="040E0003">
-      <w:start w:val="1"/>
-      <w:numFmt w:val="bullet"/>
-      <w:lvlText w:val="o"/>
-      <w:lvlJc w:val="left"/>
-      <w:pPr>
-        <w:ind w:left="1440" w:hanging="360"/>
-      </w:pPr>
-      <w:rPr>
-        <w:rFonts w:ascii="Courier New" w:hAnsi="Courier New" w:cs="Courier New" w:hint="default"/>
-      </w:rPr>
-    </w:lvl>
-    <w:lvl w:ilvl="2" w:tplc="040E0005">
-      <w:start w:val="1"/>
-      <w:numFmt w:val="bullet"/>
-      <w:lvlText w:val=""/>
-      <w:lvlJc w:val="left"/>
-      <w:pPr>
-        <w:ind w:left="2160" w:hanging="360"/>
-      </w:pPr>
-      <w:rPr>
-        <w:rFonts w:ascii="Wingdings" w:hAnsi="Wingdings" w:hint="default"/>
-      </w:rPr>
-    </w:lvl>
-    <w:lvl w:ilvl="3" w:tplc="040E0001">
-      <w:start w:val="1"/>
-      <w:numFmt w:val="bullet"/>
-      <w:lvlText w:val=""/>
-      <w:lvlJc w:val="left"/>
-      <w:pPr>
-        <w:ind w:left="2880" w:hanging="360"/>
-      </w:pPr>
-      <w:rPr>
-        <w:rFonts w:ascii="Symbol" w:hAnsi="Symbol" w:hint="default"/>
-      </w:rPr>
-    </w:lvl>
-    <w:lvl w:ilvl="4" w:tplc="040E0003">
-      <w:start w:val="1"/>
-      <w:numFmt w:val="bullet"/>
-      <w:lvlText w:val="o"/>
-      <w:lvlJc w:val="left"/>
-      <w:pPr>
-        <w:ind w:left="3600" w:hanging="360"/>
-      </w:pPr>
-      <w:rPr>
-        <w:rFonts w:ascii="Courier New" w:hAnsi="Courier New" w:cs="Courier New" w:hint="default"/>
-      </w:rPr>
-    </w:lvl>
-    <w:lvl w:ilvl="5" w:tplc="040E0005" w:tentative="1">
-      <w:start w:val="1"/>
-      <w:numFmt w:val="bullet"/>
-      <w:lvlText w:val=""/>
-      <w:lvlJc w:val="left"/>
-      <w:pPr>
-        <w:ind w:left="4320" w:hanging="360"/>
-      </w:pPr>
-      <w:rPr>
-        <w:rFonts w:ascii="Wingdings" w:hAnsi="Wingdings" w:hint="default"/>
-      </w:rPr>
-    </w:lvl>
-    <w:lvl w:ilvl="6" w:tplc="040E0001" w:tentative="1">
-      <w:start w:val="1"/>
-      <w:numFmt w:val="bullet"/>
-      <w:lvlText w:val=""/>
-      <w:lvlJc w:val="left"/>
-      <w:pPr>
-        <w:ind w:left="5040" w:hanging="360"/>
-      </w:pPr>
-      <w:rPr>
-        <w:rFonts w:ascii="Symbol" w:hAnsi="Symbol" w:hint="default"/>
-      </w:rPr>
-    </w:lvl>
-    <w:lvl w:ilvl="7" w:tplc="040E0003" w:tentative="1">
-      <w:start w:val="1"/>
-      <w:numFmt w:val="bullet"/>
-      <w:lvlText w:val="o"/>
-      <w:lvlJc w:val="left"/>
-      <w:pPr>
-        <w:ind w:left="5760" w:hanging="360"/>
-      </w:pPr>
-      <w:rPr>
-        <w:rFonts w:ascii="Courier New" w:hAnsi="Courier New" w:cs="Courier New" w:hint="default"/>
-      </w:rPr>
-    </w:lvl>
-    <w:lvl w:ilvl="8" w:tplc="040E0005" w:tentative="1">
-      <w:start w:val="1"/>
-      <w:numFmt w:val="bullet"/>
-      <w:lvlText w:val=""/>
-      <w:lvlJc w:val="left"/>
-      <w:pPr>
-        <w:ind w:left="6480" w:hanging="360"/>
-      </w:pPr>
-      <w:rPr>
-        <w:rFonts w:ascii="Wingdings" w:hAnsi="Wingdings" w:hint="default"/>
-      </w:rPr>
-    </w:lvl>
-  </w:abstractNum>
-  <w:abstractNum w:abstractNumId="12" w15:restartNumberingAfterBreak="0">
-    <w:nsid w:val="2D683752"/>
-    <w:multiLevelType w:val="hybridMultilevel"/>
-    <w:tmpl w:val="78A4C2F4"/>
-    <w:lvl w:ilvl="0" w:tplc="D5ACC66A">
-      <w:start w:val="2"/>
-      <w:numFmt w:val="bullet"/>
-      <w:lvlText w:val="-"/>
-      <w:lvlJc w:val="left"/>
-      <w:pPr>
-        <w:ind w:left="720" w:hanging="360"/>
-      </w:pPr>
-      <w:rPr>
-        <w:rFonts w:ascii="Times New Roman" w:eastAsia="WenQuanYi Zen Hei" w:hAnsi="Times New Roman" w:cs="Times New Roman" w:hint="default"/>
-      </w:rPr>
-    </w:lvl>
-    <w:lvl w:ilvl="1" w:tplc="040E0003" w:tentative="1">
-      <w:start w:val="1"/>
-      <w:numFmt w:val="bullet"/>
-      <w:lvlText w:val="o"/>
-      <w:lvlJc w:val="left"/>
-      <w:pPr>
-        <w:ind w:left="1440" w:hanging="360"/>
-      </w:pPr>
-      <w:rPr>
-        <w:rFonts w:ascii="Courier New" w:hAnsi="Courier New" w:cs="Courier New" w:hint="default"/>
-      </w:rPr>
-    </w:lvl>
-    <w:lvl w:ilvl="2" w:tplc="040E0005" w:tentative="1">
-      <w:start w:val="1"/>
-      <w:numFmt w:val="bullet"/>
-      <w:lvlText w:val=""/>
-      <w:lvlJc w:val="left"/>
-      <w:pPr>
-        <w:ind w:left="2160" w:hanging="360"/>
-      </w:pPr>
-      <w:rPr>
-        <w:rFonts w:ascii="Wingdings" w:hAnsi="Wingdings" w:hint="default"/>
-      </w:rPr>
-    </w:lvl>
-    <w:lvl w:ilvl="3" w:tplc="040E0001" w:tentative="1">
-      <w:start w:val="1"/>
-      <w:numFmt w:val="bullet"/>
-      <w:lvlText w:val=""/>
-      <w:lvlJc w:val="left"/>
-      <w:pPr>
-        <w:ind w:left="2880" w:hanging="360"/>
-      </w:pPr>
-      <w:rPr>
-        <w:rFonts w:ascii="Symbol" w:hAnsi="Symbol" w:hint="default"/>
-      </w:rPr>
-    </w:lvl>
-    <w:lvl w:ilvl="4" w:tplc="040E0003" w:tentative="1">
-      <w:start w:val="1"/>
-      <w:numFmt w:val="bullet"/>
-      <w:lvlText w:val="o"/>
-      <w:lvlJc w:val="left"/>
-      <w:pPr>
-        <w:ind w:left="3600" w:hanging="360"/>
-      </w:pPr>
-      <w:rPr>
-        <w:rFonts w:ascii="Courier New" w:hAnsi="Courier New" w:cs="Courier New" w:hint="default"/>
-      </w:rPr>
-    </w:lvl>
-    <w:lvl w:ilvl="5" w:tplc="040E0005" w:tentative="1">
-      <w:start w:val="1"/>
-      <w:numFmt w:val="bullet"/>
-      <w:lvlText w:val=""/>
-      <w:lvlJc w:val="left"/>
-      <w:pPr>
-        <w:ind w:left="4320" w:hanging="360"/>
-      </w:pPr>
-      <w:rPr>
-        <w:rFonts w:ascii="Wingdings" w:hAnsi="Wingdings" w:hint="default"/>
-      </w:rPr>
-    </w:lvl>
-    <w:lvl w:ilvl="6" w:tplc="040E0001" w:tentative="1">
-      <w:start w:val="1"/>
-      <w:numFmt w:val="bullet"/>
-      <w:lvlText w:val=""/>
-      <w:lvlJc w:val="left"/>
-      <w:pPr>
-        <w:ind w:left="5040" w:hanging="360"/>
-      </w:pPr>
-      <w:rPr>
-        <w:rFonts w:ascii="Symbol" w:hAnsi="Symbol" w:hint="default"/>
-      </w:rPr>
-    </w:lvl>
-    <w:lvl w:ilvl="7" w:tplc="040E0003" w:tentative="1">
-      <w:start w:val="1"/>
-      <w:numFmt w:val="bullet"/>
-      <w:lvlText w:val="o"/>
-      <w:lvlJc w:val="left"/>
-      <w:pPr>
-        <w:ind w:left="5760" w:hanging="360"/>
-      </w:pPr>
-      <w:rPr>
-        <w:rFonts w:ascii="Courier New" w:hAnsi="Courier New" w:cs="Courier New" w:hint="default"/>
-      </w:rPr>
-    </w:lvl>
-    <w:lvl w:ilvl="8" w:tplc="040E0005" w:tentative="1">
-      <w:start w:val="1"/>
-      <w:numFmt w:val="bullet"/>
-      <w:lvlText w:val=""/>
-      <w:lvlJc w:val="left"/>
-      <w:pPr>
-        <w:ind w:left="6480" w:hanging="360"/>
-      </w:pPr>
-      <w:rPr>
-        <w:rFonts w:ascii="Wingdings" w:hAnsi="Wingdings" w:hint="default"/>
-      </w:rPr>
-    </w:lvl>
-  </w:abstractNum>
-  <w:abstractNum w:abstractNumId="13" w15:restartNumberingAfterBreak="0">
+  <w:abstractNum w:abstractNumId="9" w15:restartNumberingAfterBreak="0">
     <w:nsid w:val="3202453C"/>
     <w:multiLevelType w:val="multilevel"/>
     <w:tmpl w:val="CDB8C130"/>
@@ -25526,10 +26096,10 @@
       </w:rPr>
     </w:lvl>
   </w:abstractNum>
-  <w:abstractNum w:abstractNumId="14" w15:restartNumberingAfterBreak="0">
-    <w:nsid w:val="392047A2"/>
+  <w:abstractNum w:abstractNumId="10" w15:restartNumberingAfterBreak="0">
+    <w:nsid w:val="3C3F7A2B"/>
     <w:multiLevelType w:val="hybridMultilevel"/>
-    <w:tmpl w:val="A4166098"/>
+    <w:tmpl w:val="223000A0"/>
     <w:lvl w:ilvl="0" w:tplc="040E0001">
       <w:start w:val="1"/>
       <w:numFmt w:val="bullet"/>
@@ -25542,7 +26112,7 @@
         <w:rFonts w:ascii="Symbol" w:hAnsi="Symbol" w:hint="default"/>
       </w:rPr>
     </w:lvl>
-    <w:lvl w:ilvl="1" w:tplc="040E0003">
+    <w:lvl w:ilvl="1" w:tplc="040E0003" w:tentative="1">
       <w:start w:val="1"/>
       <w:numFmt w:val="bullet"/>
       <w:lvlText w:val="o"/>
@@ -25554,7 +26124,7 @@
         <w:rFonts w:ascii="Courier New" w:hAnsi="Courier New" w:cs="Courier New" w:hint="default"/>
       </w:rPr>
     </w:lvl>
-    <w:lvl w:ilvl="2" w:tplc="040E0005">
+    <w:lvl w:ilvl="2" w:tplc="040E0005" w:tentative="1">
       <w:start w:val="1"/>
       <w:numFmt w:val="bullet"/>
       <w:lvlText w:val=""/>
@@ -25566,7 +26136,7 @@
         <w:rFonts w:ascii="Wingdings" w:hAnsi="Wingdings" w:hint="default"/>
       </w:rPr>
     </w:lvl>
-    <w:lvl w:ilvl="3" w:tplc="040E0001">
+    <w:lvl w:ilvl="3" w:tplc="040E0001" w:tentative="1">
       <w:start w:val="1"/>
       <w:numFmt w:val="bullet"/>
       <w:lvlText w:val=""/>
@@ -25578,7 +26148,7 @@
         <w:rFonts w:ascii="Symbol" w:hAnsi="Symbol" w:hint="default"/>
       </w:rPr>
     </w:lvl>
-    <w:lvl w:ilvl="4" w:tplc="040E0003">
+    <w:lvl w:ilvl="4" w:tplc="040E0003" w:tentative="1">
       <w:start w:val="1"/>
       <w:numFmt w:val="bullet"/>
       <w:lvlText w:val="o"/>
@@ -25639,120 +26209,7 @@
       </w:rPr>
     </w:lvl>
   </w:abstractNum>
-  <w:abstractNum w:abstractNumId="15" w15:restartNumberingAfterBreak="0">
-    <w:nsid w:val="3C3F7A2B"/>
-    <w:multiLevelType w:val="hybridMultilevel"/>
-    <w:tmpl w:val="223000A0"/>
-    <w:lvl w:ilvl="0" w:tplc="040E0001">
-      <w:start w:val="1"/>
-      <w:numFmt w:val="bullet"/>
-      <w:lvlText w:val=""/>
-      <w:lvlJc w:val="left"/>
-      <w:pPr>
-        <w:ind w:left="720" w:hanging="360"/>
-      </w:pPr>
-      <w:rPr>
-        <w:rFonts w:ascii="Symbol" w:hAnsi="Symbol" w:hint="default"/>
-      </w:rPr>
-    </w:lvl>
-    <w:lvl w:ilvl="1" w:tplc="040E0003" w:tentative="1">
-      <w:start w:val="1"/>
-      <w:numFmt w:val="bullet"/>
-      <w:lvlText w:val="o"/>
-      <w:lvlJc w:val="left"/>
-      <w:pPr>
-        <w:ind w:left="1440" w:hanging="360"/>
-      </w:pPr>
-      <w:rPr>
-        <w:rFonts w:ascii="Courier New" w:hAnsi="Courier New" w:cs="Courier New" w:hint="default"/>
-      </w:rPr>
-    </w:lvl>
-    <w:lvl w:ilvl="2" w:tplc="040E0005" w:tentative="1">
-      <w:start w:val="1"/>
-      <w:numFmt w:val="bullet"/>
-      <w:lvlText w:val=""/>
-      <w:lvlJc w:val="left"/>
-      <w:pPr>
-        <w:ind w:left="2160" w:hanging="360"/>
-      </w:pPr>
-      <w:rPr>
-        <w:rFonts w:ascii="Wingdings" w:hAnsi="Wingdings" w:hint="default"/>
-      </w:rPr>
-    </w:lvl>
-    <w:lvl w:ilvl="3" w:tplc="040E0001" w:tentative="1">
-      <w:start w:val="1"/>
-      <w:numFmt w:val="bullet"/>
-      <w:lvlText w:val=""/>
-      <w:lvlJc w:val="left"/>
-      <w:pPr>
-        <w:ind w:left="2880" w:hanging="360"/>
-      </w:pPr>
-      <w:rPr>
-        <w:rFonts w:ascii="Symbol" w:hAnsi="Symbol" w:hint="default"/>
-      </w:rPr>
-    </w:lvl>
-    <w:lvl w:ilvl="4" w:tplc="040E0003" w:tentative="1">
-      <w:start w:val="1"/>
-      <w:numFmt w:val="bullet"/>
-      <w:lvlText w:val="o"/>
-      <w:lvlJc w:val="left"/>
-      <w:pPr>
-        <w:ind w:left="3600" w:hanging="360"/>
-      </w:pPr>
-      <w:rPr>
-        <w:rFonts w:ascii="Courier New" w:hAnsi="Courier New" w:cs="Courier New" w:hint="default"/>
-      </w:rPr>
-    </w:lvl>
-    <w:lvl w:ilvl="5" w:tplc="040E0005" w:tentative="1">
-      <w:start w:val="1"/>
-      <w:numFmt w:val="bullet"/>
-      <w:lvlText w:val=""/>
-      <w:lvlJc w:val="left"/>
-      <w:pPr>
-        <w:ind w:left="4320" w:hanging="360"/>
-      </w:pPr>
-      <w:rPr>
-        <w:rFonts w:ascii="Wingdings" w:hAnsi="Wingdings" w:hint="default"/>
-      </w:rPr>
-    </w:lvl>
-    <w:lvl w:ilvl="6" w:tplc="040E0001" w:tentative="1">
-      <w:start w:val="1"/>
-      <w:numFmt w:val="bullet"/>
-      <w:lvlText w:val=""/>
-      <w:lvlJc w:val="left"/>
-      <w:pPr>
-        <w:ind w:left="5040" w:hanging="360"/>
-      </w:pPr>
-      <w:rPr>
-        <w:rFonts w:ascii="Symbol" w:hAnsi="Symbol" w:hint="default"/>
-      </w:rPr>
-    </w:lvl>
-    <w:lvl w:ilvl="7" w:tplc="040E0003" w:tentative="1">
-      <w:start w:val="1"/>
-      <w:numFmt w:val="bullet"/>
-      <w:lvlText w:val="o"/>
-      <w:lvlJc w:val="left"/>
-      <w:pPr>
-        <w:ind w:left="5760" w:hanging="360"/>
-      </w:pPr>
-      <w:rPr>
-        <w:rFonts w:ascii="Courier New" w:hAnsi="Courier New" w:cs="Courier New" w:hint="default"/>
-      </w:rPr>
-    </w:lvl>
-    <w:lvl w:ilvl="8" w:tplc="040E0005" w:tentative="1">
-      <w:start w:val="1"/>
-      <w:numFmt w:val="bullet"/>
-      <w:lvlText w:val=""/>
-      <w:lvlJc w:val="left"/>
-      <w:pPr>
-        <w:ind w:left="6480" w:hanging="360"/>
-      </w:pPr>
-      <w:rPr>
-        <w:rFonts w:ascii="Wingdings" w:hAnsi="Wingdings" w:hint="default"/>
-      </w:rPr>
-    </w:lvl>
-  </w:abstractNum>
-  <w:abstractNum w:abstractNumId="16" w15:restartNumberingAfterBreak="0">
+  <w:abstractNum w:abstractNumId="11" w15:restartNumberingAfterBreak="0">
     <w:nsid w:val="43C100AE"/>
     <w:multiLevelType w:val="multilevel"/>
     <w:tmpl w:val="42C02236"/>
@@ -25868,7 +26325,7 @@
       </w:rPr>
     </w:lvl>
   </w:abstractNum>
-  <w:abstractNum w:abstractNumId="17" w15:restartNumberingAfterBreak="0">
+  <w:abstractNum w:abstractNumId="12" w15:restartNumberingAfterBreak="0">
     <w:nsid w:val="43D86ADA"/>
     <w:multiLevelType w:val="hybridMultilevel"/>
     <w:tmpl w:val="EB908014"/>
@@ -25981,7 +26438,7 @@
       </w:rPr>
     </w:lvl>
   </w:abstractNum>
-  <w:abstractNum w:abstractNumId="18" w15:restartNumberingAfterBreak="0">
+  <w:abstractNum w:abstractNumId="13" w15:restartNumberingAfterBreak="0">
     <w:nsid w:val="4A8A6108"/>
     <w:multiLevelType w:val="hybridMultilevel"/>
     <w:tmpl w:val="1C149F6A"/>
@@ -26094,7 +26551,7 @@
       </w:rPr>
     </w:lvl>
   </w:abstractNum>
-  <w:abstractNum w:abstractNumId="19" w15:restartNumberingAfterBreak="0">
+  <w:abstractNum w:abstractNumId="14" w15:restartNumberingAfterBreak="0">
     <w:nsid w:val="4AEF7683"/>
     <w:multiLevelType w:val="hybridMultilevel"/>
     <w:tmpl w:val="9440DA02"/>
@@ -26207,7 +26664,7 @@
       </w:rPr>
     </w:lvl>
   </w:abstractNum>
-  <w:abstractNum w:abstractNumId="20" w15:restartNumberingAfterBreak="0">
+  <w:abstractNum w:abstractNumId="15" w15:restartNumberingAfterBreak="0">
     <w:nsid w:val="567219DF"/>
     <w:multiLevelType w:val="multilevel"/>
     <w:tmpl w:val="BD2CDD04"/>
@@ -26322,20 +26779,21 @@
       </w:rPr>
     </w:lvl>
   </w:abstractNum>
-  <w:abstractNum w:abstractNumId="21" w15:restartNumberingAfterBreak="0">
-    <w:nsid w:val="65623421"/>
+  <w:abstractNum w:abstractNumId="16" w15:restartNumberingAfterBreak="0">
+    <w:nsid w:val="6358745F"/>
     <w:multiLevelType w:val="hybridMultilevel"/>
-    <w:tmpl w:val="2E00FC90"/>
-    <w:lvl w:ilvl="0" w:tplc="040E0005">
+    <w:tmpl w:val="48D8FB76"/>
+    <w:name w:val="WW8Num12222"/>
+    <w:lvl w:ilvl="0" w:tplc="040E0001">
       <w:start w:val="1"/>
       <w:numFmt w:val="bullet"/>
-      <w:lvlText w:val=""/>
+      <w:lvlText w:val=""/>
       <w:lvlJc w:val="left"/>
       <w:pPr>
         <w:ind w:left="720" w:hanging="360"/>
       </w:pPr>
       <w:rPr>
-        <w:rFonts w:ascii="Wingdings" w:hAnsi="Wingdings" w:hint="default"/>
+        <w:rFonts w:ascii="Symbol" w:hAnsi="Symbol" w:hint="default"/>
       </w:rPr>
     </w:lvl>
     <w:lvl w:ilvl="1" w:tplc="040E0003" w:tentative="1">
@@ -26435,11 +26893,10 @@
       </w:rPr>
     </w:lvl>
   </w:abstractNum>
-  <w:abstractNum w:abstractNumId="22" w15:restartNumberingAfterBreak="0">
+  <w:abstractNum w:abstractNumId="17" w15:restartNumberingAfterBreak="0">
     <w:nsid w:val="6A9E028D"/>
     <w:multiLevelType w:val="multilevel"/>
     <w:tmpl w:val="D9FAE6FC"/>
-    <w:name w:val="WW8Num122"/>
     <w:lvl w:ilvl="0">
       <w:start w:val="1"/>
       <w:numFmt w:val="decimal"/>
@@ -26523,7 +26980,7 @@
       </w:pPr>
     </w:lvl>
   </w:abstractNum>
-  <w:abstractNum w:abstractNumId="23" w15:restartNumberingAfterBreak="0">
+  <w:abstractNum w:abstractNumId="18" w15:restartNumberingAfterBreak="0">
     <w:nsid w:val="77B536B4"/>
     <w:multiLevelType w:val="hybridMultilevel"/>
     <w:tmpl w:val="A490AB52"/>
@@ -26636,7 +27093,7 @@
       </w:rPr>
     </w:lvl>
   </w:abstractNum>
-  <w:abstractNum w:abstractNumId="24" w15:restartNumberingAfterBreak="0">
+  <w:abstractNum w:abstractNumId="19" w15:restartNumberingAfterBreak="0">
     <w:nsid w:val="7A3D4664"/>
     <w:multiLevelType w:val="hybridMultilevel"/>
     <w:tmpl w:val="55A2B296"/>
@@ -26749,7 +27206,7 @@
       </w:rPr>
     </w:lvl>
   </w:abstractNum>
-  <w:abstractNum w:abstractNumId="25" w15:restartNumberingAfterBreak="0">
+  <w:abstractNum w:abstractNumId="20" w15:restartNumberingAfterBreak="0">
     <w:nsid w:val="7BB942F4"/>
     <w:multiLevelType w:val="hybridMultilevel"/>
     <w:tmpl w:val="871E24E2"/>
@@ -26866,171 +27323,72 @@
     <w:abstractNumId w:val="1"/>
   </w:num>
   <w:num w:numId="2">
+    <w:abstractNumId w:val="6"/>
+  </w:num>
+  <w:num w:numId="3">
+    <w:abstractNumId w:val="15"/>
+  </w:num>
+  <w:num w:numId="4">
+    <w:abstractNumId w:val="17"/>
+  </w:num>
+  <w:num w:numId="5">
+    <w:abstractNumId w:val="11"/>
+  </w:num>
+  <w:num w:numId="6">
+    <w:abstractNumId w:val="9"/>
+  </w:num>
+  <w:num w:numId="7">
+    <w:abstractNumId w:val="14"/>
+  </w:num>
+  <w:num w:numId="8">
+    <w:abstractNumId w:val="19"/>
+  </w:num>
+  <w:num w:numId="9">
+    <w:abstractNumId w:val="13"/>
+  </w:num>
+  <w:num w:numId="10">
+    <w:abstractNumId w:val="3"/>
+  </w:num>
+  <w:num w:numId="11">
+    <w:abstractNumId w:val="12"/>
+  </w:num>
+  <w:num w:numId="12">
+    <w:abstractNumId w:val="20"/>
+  </w:num>
+  <w:num w:numId="13">
+    <w:abstractNumId w:val="18"/>
+  </w:num>
+  <w:num w:numId="14">
+    <w:abstractNumId w:val="4"/>
+  </w:num>
+  <w:num w:numId="15">
     <w:abstractNumId w:val="10"/>
   </w:num>
-  <w:num w:numId="3">
+  <w:num w:numId="16">
+    <w:abstractNumId w:val="8"/>
+  </w:num>
+  <w:num w:numId="17">
+    <w:abstractNumId w:val="5"/>
+  </w:num>
+  <w:num w:numId="18">
+    <w:abstractNumId w:val="2"/>
+  </w:num>
+  <w:num w:numId="19">
     <w:abstractNumId w:val="7"/>
   </w:num>
-  <w:num w:numId="4">
-    <w:abstractNumId w:val="20"/>
+  <w:num w:numId="20">
+    <w:abstractNumId w:val="11"/>
   </w:num>
-  <w:num w:numId="5">
-    <w:abstractNumId w:val="22"/>
+  <w:num w:numId="21">
+    <w:abstractNumId w:val="11"/>
   </w:num>
-  <w:num w:numId="6">
+  <w:num w:numId="22">
+    <w:abstractNumId w:val="11"/>
+  </w:num>
+  <w:num w:numId="23">
     <w:abstractNumId w:val="16"/>
   </w:num>
-  <w:num w:numId="7">
-    <w:abstractNumId w:val="13"/>
-  </w:num>
-  <w:num w:numId="8">
-    <w:abstractNumId w:val="13"/>
-    <w:lvlOverride w:ilvl="0">
-      <w:startOverride w:val="1"/>
-    </w:lvlOverride>
-    <w:lvlOverride w:ilvl="1">
-      <w:startOverride w:val="1"/>
-    </w:lvlOverride>
-    <w:lvlOverride w:ilvl="2">
-      <w:startOverride w:val="1"/>
-    </w:lvlOverride>
-    <w:lvlOverride w:ilvl="3">
-      <w:startOverride w:val="1"/>
-    </w:lvlOverride>
-    <w:lvlOverride w:ilvl="4">
-      <w:startOverride w:val="1"/>
-    </w:lvlOverride>
-    <w:lvlOverride w:ilvl="5">
-      <w:startOverride w:val="1"/>
-    </w:lvlOverride>
-    <w:lvlOverride w:ilvl="6">
-      <w:startOverride w:val="1"/>
-    </w:lvlOverride>
-    <w:lvlOverride w:ilvl="7">
-      <w:startOverride w:val="1"/>
-    </w:lvlOverride>
-    <w:lvlOverride w:ilvl="8">
-      <w:startOverride w:val="1"/>
-    </w:lvlOverride>
-  </w:num>
-  <w:num w:numId="9">
-    <w:abstractNumId w:val="7"/>
-    <w:lvlOverride w:ilvl="0">
-      <w:startOverride w:val="1"/>
-    </w:lvlOverride>
-  </w:num>
-  <w:num w:numId="10">
-    <w:abstractNumId w:val="5"/>
-  </w:num>
-  <w:num w:numId="11">
-    <w:abstractNumId w:val="16"/>
-  </w:num>
-  <w:num w:numId="12">
-    <w:abstractNumId w:val="16"/>
-  </w:num>
-  <w:num w:numId="13">
-    <w:abstractNumId w:val="16"/>
-  </w:num>
-  <w:num w:numId="14">
-    <w:abstractNumId w:val="16"/>
-  </w:num>
-  <w:num w:numId="15">
-    <w:abstractNumId w:val="16"/>
-  </w:num>
-  <w:num w:numId="16">
-    <w:abstractNumId w:val="16"/>
-  </w:num>
-  <w:num w:numId="17">
-    <w:abstractNumId w:val="16"/>
-  </w:num>
-  <w:num w:numId="18">
-    <w:abstractNumId w:val="16"/>
-  </w:num>
-  <w:num w:numId="19">
-    <w:abstractNumId w:val="19"/>
-  </w:num>
-  <w:num w:numId="20">
-    <w:abstractNumId w:val="24"/>
-  </w:num>
-  <w:num w:numId="21">
-    <w:abstractNumId w:val="18"/>
-  </w:num>
-  <w:num w:numId="22">
-    <w:abstractNumId w:val="3"/>
-  </w:num>
-  <w:num w:numId="23">
-    <w:abstractNumId w:val="17"/>
-  </w:num>
-  <w:num w:numId="24">
-    <w:abstractNumId w:val="25"/>
-  </w:num>
-  <w:num w:numId="25">
-    <w:abstractNumId w:val="13"/>
-  </w:num>
-  <w:num w:numId="26">
-    <w:abstractNumId w:val="22"/>
-  </w:num>
-  <w:num w:numId="27">
-    <w:abstractNumId w:val="22"/>
-  </w:num>
-  <w:num w:numId="28">
-    <w:abstractNumId w:val="22"/>
-  </w:num>
-  <w:num w:numId="29">
-    <w:abstractNumId w:val="23"/>
-  </w:num>
-  <w:num w:numId="30">
-    <w:abstractNumId w:val="13"/>
-  </w:num>
-  <w:num w:numId="31">
-    <w:abstractNumId w:val="13"/>
-  </w:num>
-  <w:num w:numId="32">
-    <w:abstractNumId w:val="22"/>
-  </w:num>
-  <w:num w:numId="33">
-    <w:abstractNumId w:val="22"/>
-  </w:num>
-  <w:num w:numId="34">
-    <w:abstractNumId w:val="22"/>
-  </w:num>
-  <w:num w:numId="35">
-    <w:abstractNumId w:val="22"/>
-  </w:num>
-  <w:num w:numId="36">
-    <w:abstractNumId w:val="12"/>
-  </w:num>
-  <w:num w:numId="37">
-    <w:abstractNumId w:val="11"/>
-  </w:num>
-  <w:num w:numId="38">
-    <w:abstractNumId w:val="14"/>
-  </w:num>
-  <w:num w:numId="39">
-    <w:abstractNumId w:val="21"/>
-  </w:num>
-  <w:num w:numId="40">
-    <w:abstractNumId w:val="22"/>
-  </w:num>
-  <w:num w:numId="41">
-    <w:abstractNumId w:val="4"/>
-  </w:num>
-  <w:num w:numId="42">
-    <w:abstractNumId w:val="15"/>
-  </w:num>
-  <w:num w:numId="43">
-    <w:abstractNumId w:val="9"/>
-  </w:num>
-  <w:num w:numId="44">
-    <w:abstractNumId w:val="6"/>
-  </w:num>
-  <w:num w:numId="45">
-    <w:abstractNumId w:val="2"/>
-  </w:num>
-  <w:num w:numId="46">
-    <w:abstractNumId w:val="8"/>
-  </w:num>
-  <w:numIdMacAtCleanup w:val="8"/>
+  <w:numIdMacAtCleanup w:val="19"/>
 </w:numbering>
 </file>
 
@@ -27449,7 +27807,7 @@
     <w:pPr>
       <w:pageBreakBefore/>
       <w:numPr>
-        <w:numId w:val="7"/>
+        <w:numId w:val="6"/>
       </w:numPr>
       <w:spacing w:before="0" w:after="480" w:line="360" w:lineRule="auto"/>
       <w:outlineLvl w:val="0"/>
@@ -27474,7 +27832,7 @@
       <w:keepNext/>
       <w:numPr>
         <w:ilvl w:val="1"/>
-        <w:numId w:val="5"/>
+        <w:numId w:val="4"/>
       </w:numPr>
       <w:spacing w:before="480" w:after="360" w:line="360" w:lineRule="auto"/>
       <w:outlineLvl w:val="1"/>
@@ -27497,7 +27855,7 @@
     <w:pPr>
       <w:numPr>
         <w:ilvl w:val="2"/>
-        <w:numId w:val="6"/>
+        <w:numId w:val="5"/>
       </w:numPr>
       <w:spacing w:before="360" w:after="240" w:line="360" w:lineRule="auto"/>
       <w:outlineLvl w:val="2"/>
@@ -27997,11 +28355,10 @@
       <w:rFonts w:ascii="Arial" w:eastAsia="WenQuanYi Zen Hei" w:hAnsi="Arial" w:cs="Lohit Hindi"/>
       <w:b/>
       <w:bCs/>
-      <w:caps w:val="0"/>
       <w:color w:val="00000A"/>
       <w:kern w:val="32"/>
-      <w:sz w:val="32"/>
-      <w:szCs w:val="32"/>
+      <w:sz w:val="40"/>
+      <w:szCs w:val="40"/>
       <w:lang w:eastAsia="zh-CN" w:bidi="hi-IN"/>
     </w:rPr>
   </w:style>
@@ -28245,7 +28602,7 @@
     <w:pPr>
       <w:widowControl/>
       <w:numPr>
-        <w:numId w:val="3"/>
+        <w:numId w:val="2"/>
       </w:numPr>
       <w:suppressAutoHyphens w:val="0"/>
       <w:ind w:hanging="630"/>
@@ -28410,7 +28767,7 @@
     <w:rsid w:val="00106E31"/>
     <w:pPr>
       <w:numPr>
-        <w:numId w:val="4"/>
+        <w:numId w:val="3"/>
       </w:numPr>
     </w:pPr>
   </w:style>
@@ -28423,11 +28780,10 @@
       <w:rFonts w:ascii="Arial" w:eastAsia="WenQuanYi Zen Hei" w:hAnsi="Arial" w:cs="Lohit Hindi"/>
       <w:b/>
       <w:bCs/>
-      <w:caps w:val="0"/>
       <w:color w:val="00000A"/>
       <w:kern w:val="32"/>
-      <w:sz w:val="32"/>
-      <w:szCs w:val="32"/>
+      <w:sz w:val="40"/>
+      <w:szCs w:val="40"/>
       <w:lang w:eastAsia="zh-CN" w:bidi="hi-IN"/>
     </w:rPr>
   </w:style>
@@ -28446,11 +28802,10 @@
       <w:rFonts w:ascii="Arial" w:eastAsia="WenQuanYi Zen Hei" w:hAnsi="Arial" w:cs="Lohit Hindi"/>
       <w:b/>
       <w:bCs/>
-      <w:caps w:val="0"/>
       <w:color w:val="00000A"/>
       <w:kern w:val="32"/>
-      <w:sz w:val="32"/>
-      <w:szCs w:val="32"/>
+      <w:sz w:val="40"/>
+      <w:szCs w:val="40"/>
       <w:lang w:eastAsia="zh-CN" w:bidi="hi-IN"/>
     </w:rPr>
   </w:style>

</xml_diff>

<commit_message>
Folyamatábrák javítása. Megoldás folyamatábrájának leírása. Use case diagram leírása. Funkcionális és nem funkcionális követelmények. Használhatóság. Megbízhatóság. Teljesítmény. Támogatottság.
</commit_message>
<xml_diff>
--- a/Rendszerfelejtok.docx
+++ b/Rendszerfelejtok.docx
@@ -10841,23 +10841,7 @@
         <w:jc w:val="both"/>
       </w:pPr>
       <w:r>
-        <w:t xml:space="preserve">és egy közös </w:t>
-      </w:r>
-      <w:proofErr w:type="spellStart"/>
-      <w:r>
-        <w:t>szótárat</w:t>
-      </w:r>
-      <w:proofErr w:type="spellEnd"/>
-      <w:r>
-        <w:t xml:space="preserve"> (</w:t>
-      </w:r>
-      <w:proofErr w:type="spellStart"/>
-      <w:r>
-        <w:t>Glossary</w:t>
-      </w:r>
-      <w:proofErr w:type="spellEnd"/>
-      <w:r>
-        <w:t xml:space="preserve">), ami tartalmazza a projekt során felmerülő olyan kifejezéseket és szakszavakat, amelyek jelentése nem feltétlenül egyértelmű vagy ismert az informatikus társadalomban. </w:t>
+        <w:t xml:space="preserve">és egy közös szótárat (Glossary), ami tartalmazza a projekt során felmerülő olyan kifejezéseket és szakszavakat, amelyek jelentése nem feltétlenül egyértelmű vagy ismert az informatikus társadalomban. </w:t>
       </w:r>
     </w:p>
     <w:p>
@@ -12332,14 +12316,6 @@
                 <w:szCs w:val="20"/>
               </w:rPr>
             </w:pPr>
-            <w:r>
-              <w:rPr>
-                <w:rFonts w:cs="Times New Roman"/>
-                <w:sz w:val="20"/>
-                <w:szCs w:val="20"/>
-              </w:rPr>
-              <w:t>X</w:t>
-            </w:r>
           </w:p>
         </w:tc>
         <w:tc>
@@ -12484,6 +12460,14 @@
                 <w:szCs w:val="20"/>
               </w:rPr>
             </w:pPr>
+            <w:r>
+              <w:rPr>
+                <w:rFonts w:cs="Times New Roman"/>
+                <w:sz w:val="20"/>
+                <w:szCs w:val="20"/>
+              </w:rPr>
+              <w:t>X</w:t>
+            </w:r>
           </w:p>
         </w:tc>
         <w:tc>
@@ -21155,15 +21139,7 @@
         <w:jc w:val="both"/>
       </w:pPr>
       <w:r>
-        <w:t>Közös szótás (</w:t>
-      </w:r>
-      <w:proofErr w:type="spellStart"/>
-      <w:r>
-        <w:t>Glossary</w:t>
-      </w:r>
-      <w:proofErr w:type="spellEnd"/>
-      <w:r>
-        <w:t xml:space="preserve">) </w:t>
+        <w:t xml:space="preserve">Közös szótás (Glossary) </w:t>
       </w:r>
     </w:p>
     <w:p>
@@ -21176,7 +21152,6 @@
           <w:bCs/>
         </w:rPr>
       </w:pPr>
-      <w:proofErr w:type="spellStart"/>
       <w:r>
         <w:rPr>
           <w:b/>
@@ -21191,7 +21166,6 @@
         </w:rPr>
         <w:t>takeholder</w:t>
       </w:r>
-      <w:proofErr w:type="spellEnd"/>
       <w:r>
         <w:rPr>
           <w:b/>
@@ -21248,7 +21222,6 @@
         <w:spacing w:line="360" w:lineRule="auto"/>
         <w:jc w:val="both"/>
       </w:pPr>
-      <w:proofErr w:type="spellStart"/>
       <w:r>
         <w:rPr>
           <w:b/>
@@ -21263,7 +21236,6 @@
         </w:rPr>
         <w:t>ktor</w:t>
       </w:r>
-      <w:proofErr w:type="spellEnd"/>
       <w:r>
         <w:rPr>
           <w:b/>
@@ -21274,21 +21246,8 @@
       <w:r>
         <w:t xml:space="preserve">- </w:t>
       </w:r>
-      <w:proofErr w:type="spellStart"/>
-      <w:r>
-        <w:t>use</w:t>
-      </w:r>
-      <w:proofErr w:type="spellEnd"/>
-      <w:r>
-        <w:t xml:space="preserve"> </w:t>
-      </w:r>
-      <w:proofErr w:type="spellStart"/>
-      <w:r>
-        <w:t>case</w:t>
-      </w:r>
-      <w:proofErr w:type="spellEnd"/>
-      <w:r>
-        <w:t xml:space="preserve"> diagrammban egy szerepkört,</w:t>
+      <w:r>
+        <w:t>use case diagrammban egy szerepkört,</w:t>
       </w:r>
       <w:r>
         <w:t xml:space="preserve"> </w:t>
@@ -21477,15 +21436,7 @@
         <w:jc w:val="both"/>
       </w:pPr>
       <w:r>
-        <w:t>A tömegközlekedés nem ér el közvetlenül Győr minden pontjára. Vannak helyek, amik egyáltalán nem lehet eljutni és vannak, amelyek az egyetemtől kiindulva csak egy vagy több átszállással érhetőek el. Sok esetben a buszok nem is közlekednek megfelelő sűrűséggel és akár órákat is várnunk kell a következő járatra. Sajnos abban sem lehetünk 100%-</w:t>
-      </w:r>
-      <w:proofErr w:type="spellStart"/>
-      <w:r>
-        <w:t>ig</w:t>
-      </w:r>
-      <w:proofErr w:type="spellEnd"/>
-      <w:r>
-        <w:t xml:space="preserve"> biztosak, hogy a következő járat meg fog érkezni, ugyanis sok hallgatótársunk tapasztal nap mint nap járatkimaradásokat. </w:t>
+        <w:t xml:space="preserve">A tömegközlekedés nem ér el közvetlenül Győr minden pontjára. Vannak helyek, amik egyáltalán nem lehet eljutni és vannak, amelyek az egyetemtől kiindulva csak egy vagy több átszállással érhetőek el. Sok esetben a buszok nem is közlekednek megfelelő sűrűséggel és akár órákat is várnunk kell a következő járatra. Sajnos abban sem lehetünk 100%-ig biztosak, hogy a következő járat meg fog érkezni, ugyanis sok hallgatótársunk tapasztal nap mint nap járatkimaradásokat. </w:t>
       </w:r>
     </w:p>
     <w:p>
@@ -21537,9 +21488,9 @@
           <w:noProof/>
         </w:rPr>
         <w:drawing>
-          <wp:inline distT="0" distB="0" distL="0" distR="0" wp14:anchorId="7B4402C0" wp14:editId="78F49E52">
-            <wp:extent cx="5562416" cy="5534660"/>
-            <wp:effectExtent l="0" t="0" r="635" b="8890"/>
+          <wp:inline distT="0" distB="0" distL="0" distR="0" wp14:anchorId="7B4402C0" wp14:editId="4E2FF500">
+            <wp:extent cx="5562416" cy="5534659"/>
+            <wp:effectExtent l="0" t="0" r="635" b="9525"/>
             <wp:docPr id="10" name="Kép 10"/>
             <wp:cNvGraphicFramePr>
               <a:graphicFrameLocks xmlns:a="http://schemas.openxmlformats.org/drawingml/2006/main" noChangeAspect="1"/>
@@ -21566,7 +21517,7 @@
                   <pic:spPr>
                     <a:xfrm>
                       <a:off x="0" y="0"/>
-                      <a:ext cx="5562416" cy="5534660"/>
+                      <a:ext cx="5562416" cy="5534659"/>
                     </a:xfrm>
                     <a:prstGeom prst="rect">
                       <a:avLst/>
@@ -21693,7 +21644,39 @@
           <w:i w:val="0"/>
           <w:iCs w:val="0"/>
         </w:rPr>
-        <w:t>a kollégiumtól a munkába való eljutás lehetséges kimenetelei</w:t>
+        <w:t>a kollégiumtól</w:t>
+      </w:r>
+      <w:r>
+        <w:rPr>
+          <w:rFonts w:ascii="Times New Roman" w:hAnsi="Times New Roman" w:cs="Lohit Hindi"/>
+          <w:i w:val="0"/>
+          <w:iCs w:val="0"/>
+        </w:rPr>
+        <w:t xml:space="preserve"> (START)</w:t>
+      </w:r>
+      <w:r>
+        <w:rPr>
+          <w:rFonts w:ascii="Times New Roman" w:hAnsi="Times New Roman" w:cs="Lohit Hindi"/>
+          <w:i w:val="0"/>
+          <w:iCs w:val="0"/>
+        </w:rPr>
+        <w:t xml:space="preserve"> a munkába</w:t>
+      </w:r>
+      <w:r>
+        <w:rPr>
+          <w:rFonts w:ascii="Times New Roman" w:hAnsi="Times New Roman" w:cs="Lohit Hindi"/>
+          <w:i w:val="0"/>
+          <w:iCs w:val="0"/>
+        </w:rPr>
+        <w:t xml:space="preserve"> (STOP)</w:t>
+      </w:r>
+      <w:r>
+        <w:rPr>
+          <w:rFonts w:ascii="Times New Roman" w:hAnsi="Times New Roman" w:cs="Lohit Hindi"/>
+          <w:i w:val="0"/>
+          <w:iCs w:val="0"/>
+        </w:rPr>
+        <w:t xml:space="preserve"> való eljutás lehetséges kimenetelei</w:t>
       </w:r>
       <w:r>
         <w:rPr>
@@ -21709,7 +21692,7 @@
           <w:i w:val="0"/>
           <w:iCs w:val="0"/>
         </w:rPr>
-        <w:t xml:space="preserve">. A kiindulópont minden esetben a kollégium lesz és a végcél pedig az, hogy elérjünk a munkába olyan módon, hogy az esetleges késés a lehető legminimálisabb legyen. Kezdetben megvizsgáljuk, hogy rendelkezünk-e saját autóval és amennyiben igen akkor tovább tudunk lépni arra, hogy az üzemanyag ára mennyibe kerül. Ha ezt nem találjuk soknak, akkor választhatjuk azt az opciót, hogy kocsival megyünk munkába. Azonban itt még nem ér véget a folyamat, hiszen előfordulhat az, hogy a sok autó miatt dugó keletkezik az utakon és ezért késve érkezünk meg a munkahelyünkre. Ellenkező esetben nem fogunk késni, feltéve, ha </w:t>
+        <w:t xml:space="preserve">. A kiindulópont minden esetben a kollégium lesz és a végcél pedig az, hogy elérjünk a munkába olyan módon, hogy az esetleges késés a lehető legminimálisabb legyen. Kezdetben megvizsgáljuk, hogy rendelkezünk-e saját autóval és amennyiben igen akkor tovább tudunk lépni arra, hogy az üzemanyag ára mennyibe kerül. Ha ezt nem találjuk soknak, akkor választhatjuk azt az opciót, hogy kocsival megyünk munkába. Azonban itt még nem ér véget a folyamat, hiszen előfordulhat az, hogy a sok autó miatt dugó keletkezik az utakon és ezért késve érkezünk meg a munkahelyünkre. Ellenkező esetben nem fogunk </w:t>
       </w:r>
       <w:r>
         <w:rPr>
@@ -21718,7 +21701,7 @@
           <w:iCs w:val="0"/>
         </w:rPr>
         <w:lastRenderedPageBreak/>
-        <w:t>időben indultunk el otthonról. Hogyha rendelkezünk autóval, de az üzemanyag árát drágának találjuk vagy nincsen autónk, akkor érdemes lehet megvizsgálni az időjárási viszonyokat. Ha ezek kedvezőtlenek és rossz idő van, akkor rá vagyunk arra kényszerülve, hogy a tömegközlekedést használjuk. Ebben az esetben a következő kérdés az, hogy van-e járat és amennyiben van, a járat közvetlen-e, ugyanis ilyen módon nagy valószínűséggel el tudjuk kerülni a késést, viszont erre nincsen garancia, még így sem. Hogyha nincsen közvetlen járat akkor kénytelenek vagyunk átszállni, ami már jó eséllyel késést fog eredményezni, de természetesen ez esetben is előfordulhat az, hogy pontosan érkezünk meg. Amennyiben kedvezőek az időjárási feltételek vagy egyáltalán nincsen olyan járat, amivel el tudnánk jutni a munkahelyünkre, gyalogosan vagy kerékpárral kell közlekednünk annak függvényében, hogy mennyire kell messzire mennünk. Ezeknek előnye, hogy sportolunk, ami hozzájárulhat egészségünk megőrzéséhez és fel is frissülünk. Ha nem kell nagyon távolra mennünk, akkor a gyaloglás egy jó választás lehet, ha már kicsit nagyobb távot kell megtennünk, akkor érdemes lehet igénybe venni kerékpárunkat. Ekkor azonban kaphatunk defektet és ilyenkor kénytelenek vagyunk a mégis csak gyalog menni (magunk mellett tolni a biciklit), ami nagy valószínűséggel szintén késést fog eredményezni.</w:t>
+        <w:t>késni, feltéve, ha időben indultunk el otthonról. Hogyha rendelkezünk autóval, de az üzemanyag árát drágának találjuk vagy nincsen autónk, akkor érdemes lehet megvizsgálni az időjárási viszonyokat. Ha ezek kedvezőtlenek és rossz idő van, akkor rá vagyunk arra kényszerülve, hogy a tömegközlekedést használjuk. Ebben az esetben a következő kérdés az, hogy van-e járat és amennyiben van, a járat közvetlen-e, ugyanis ilyen módon nagy valószínűséggel el tudjuk kerülni a késést, viszont erre nincsen garancia, még így sem. Hogyha nincsen közvetlen járat akkor kénytelenek vagyunk átszállni, ami már jó eséllyel késést fog eredményezni, de természetesen ez esetben is előfordulhat az, hogy pontosan érkezünk meg. Amennyiben kedvezőek az időjárási feltételek vagy egyáltalán nincsen olyan járat, amivel el tudnánk jutni a munkahelyünkre, gyalogosan vagy kerékpárral kell közlekednünk annak függvényében, hogy mennyire kell messzire mennünk. Ezeknek előnye, hogy sportolunk, ami hozzájárulhat egészségünk megőrzéséhez és fel is frissülünk. Ha nem kell nagyon távolra mennünk, akkor a gyaloglás egy jó választás lehet, ha már kicsit nagyobb távot kell megtennünk, akkor érdemes lehet igénybe venni kerékpárunkat. Ekkor azonban kaphatunk defektet és ilyenkor kénytelenek vagyunk a mégis csak gyalog menni (magunk mellett tolni a biciklit), ami nagy valószínűséggel szintén késést fog eredményezni.</w:t>
       </w:r>
     </w:p>
     <w:p>
@@ -21965,7 +21948,6 @@
                 <w:u w:val="single"/>
               </w:rPr>
             </w:pPr>
-            <w:proofErr w:type="spellStart"/>
             <w:r>
               <w:rPr>
                 <w:b/>
@@ -21974,18 +21956,7 @@
                 <w:szCs w:val="28"/>
                 <w:u w:val="single"/>
               </w:rPr>
-              <w:t>Strengths</w:t>
-            </w:r>
-            <w:proofErr w:type="spellEnd"/>
-            <w:r>
-              <w:rPr>
-                <w:b/>
-                <w:bCs/>
-                <w:sz w:val="32"/>
-                <w:szCs w:val="28"/>
-                <w:u w:val="single"/>
-              </w:rPr>
-              <w:t xml:space="preserve"> - Erősségek</w:t>
+              <w:t>Strengths - Erősségek</w:t>
             </w:r>
           </w:p>
           <w:p>
@@ -22099,29 +22070,7 @@
                 <w:szCs w:val="28"/>
                 <w:u w:val="single"/>
               </w:rPr>
-              <w:t xml:space="preserve"> </w:t>
-            </w:r>
-            <w:proofErr w:type="spellStart"/>
-            <w:r>
-              <w:rPr>
-                <w:b/>
-                <w:bCs/>
-                <w:sz w:val="32"/>
-                <w:szCs w:val="28"/>
-                <w:u w:val="single"/>
-              </w:rPr>
-              <w:t>Weaknesses</w:t>
-            </w:r>
-            <w:proofErr w:type="spellEnd"/>
-            <w:r>
-              <w:rPr>
-                <w:b/>
-                <w:bCs/>
-                <w:sz w:val="32"/>
-                <w:szCs w:val="28"/>
-                <w:u w:val="single"/>
-              </w:rPr>
-              <w:t xml:space="preserve"> - Gyengeségek</w:t>
+              <w:t xml:space="preserve"> Weaknesses - Gyengeségek</w:t>
             </w:r>
           </w:p>
           <w:p>
@@ -22233,7 +22182,6 @@
                 <w:u w:val="single"/>
               </w:rPr>
             </w:pPr>
-            <w:proofErr w:type="spellStart"/>
             <w:r>
               <w:rPr>
                 <w:b/>
@@ -22242,18 +22190,7 @@
                 <w:szCs w:val="28"/>
                 <w:u w:val="single"/>
               </w:rPr>
-              <w:t>Opportunities</w:t>
-            </w:r>
-            <w:proofErr w:type="spellEnd"/>
-            <w:r>
-              <w:rPr>
-                <w:b/>
-                <w:bCs/>
-                <w:sz w:val="32"/>
-                <w:szCs w:val="28"/>
-                <w:u w:val="single"/>
-              </w:rPr>
-              <w:t xml:space="preserve"> - Lehetőségek</w:t>
+              <w:t>Opportunities - Lehetőségek</w:t>
             </w:r>
           </w:p>
           <w:p>
@@ -22331,7 +22268,6 @@
                 <w:u w:val="single"/>
               </w:rPr>
             </w:pPr>
-            <w:proofErr w:type="spellStart"/>
             <w:r>
               <w:rPr>
                 <w:b/>
@@ -22340,18 +22276,7 @@
                 <w:szCs w:val="28"/>
                 <w:u w:val="single"/>
               </w:rPr>
-              <w:t>Threats</w:t>
-            </w:r>
-            <w:proofErr w:type="spellEnd"/>
-            <w:r>
-              <w:rPr>
-                <w:b/>
-                <w:bCs/>
-                <w:sz w:val="32"/>
-                <w:szCs w:val="28"/>
-                <w:u w:val="single"/>
-              </w:rPr>
-              <w:t xml:space="preserve"> - Veszélyek</w:t>
+              <w:t>Threats - Veszélyek</w:t>
             </w:r>
           </w:p>
           <w:p>
@@ -22713,13 +22638,8 @@
         <w:ind w:left="789"/>
       </w:pPr>
       <w:bookmarkStart w:id="4" w:name="_Hlk97492435"/>
-      <w:proofErr w:type="spellStart"/>
-      <w:r>
-        <w:t>Stakeholderek</w:t>
-      </w:r>
-      <w:proofErr w:type="spellEnd"/>
-      <w:r>
-        <w:t xml:space="preserve"> </w:t>
+      <w:r>
+        <w:t xml:space="preserve">Stakeholderek </w:t>
       </w:r>
     </w:p>
     <w:bookmarkEnd w:id="4"/>
@@ -22897,8 +22817,8 @@
           <w:noProof/>
         </w:rPr>
         <w:drawing>
-          <wp:inline distT="0" distB="0" distL="0" distR="0" wp14:anchorId="3670BA0E" wp14:editId="246A91FE">
-            <wp:extent cx="5565775" cy="5304879"/>
+          <wp:inline distT="0" distB="0" distL="0" distR="0" wp14:anchorId="3670BA0E" wp14:editId="0AEBFFC6">
+            <wp:extent cx="5565774" cy="5304879"/>
             <wp:effectExtent l="0" t="0" r="0" b="0"/>
             <wp:docPr id="7" name="Kép 7"/>
             <wp:cNvGraphicFramePr>
@@ -22926,7 +22846,7 @@
                   <pic:spPr>
                     <a:xfrm>
                       <a:off x="0" y="0"/>
-                      <a:ext cx="5565775" cy="5304879"/>
+                      <a:ext cx="5565774" cy="5304879"/>
                     </a:xfrm>
                     <a:prstGeom prst="rect">
                       <a:avLst/>
@@ -23023,16 +22943,70 @@
     <w:p>
       <w:pPr>
         <w:pStyle w:val="Kpalrs"/>
-        <w:spacing w:after="360"/>
+        <w:spacing w:after="360" w:line="360" w:lineRule="auto"/>
+        <w:jc w:val="both"/>
         <w:rPr>
           <w:rFonts w:ascii="Times New Roman" w:hAnsi="Times New Roman" w:cs="Times New Roman"/>
-          <w:b/>
-          <w:bCs/>
           <w:i w:val="0"/>
           <w:iCs w:val="0"/>
           <w:noProof/>
         </w:rPr>
       </w:pPr>
+      <w:r>
+        <w:rPr>
+          <w:rFonts w:ascii="Times New Roman" w:hAnsi="Times New Roman" w:cs="Times New Roman"/>
+          <w:i w:val="0"/>
+          <w:iCs w:val="0"/>
+          <w:noProof/>
+        </w:rPr>
+        <w:t xml:space="preserve">A 3.3 ábra a rendszerünk tervezett működésének folyamatát mutatja be. A kiinduló pont, azaz a START a kollégium lesz és a </w:t>
+      </w:r>
+      <w:r>
+        <w:rPr>
+          <w:rFonts w:ascii="Times New Roman" w:hAnsi="Times New Roman" w:cs="Times New Roman"/>
+          <w:i w:val="0"/>
+          <w:iCs w:val="0"/>
+          <w:noProof/>
+        </w:rPr>
+        <w:t>STOP</w:t>
+      </w:r>
+      <w:r>
+        <w:rPr>
+          <w:rFonts w:ascii="Times New Roman" w:hAnsi="Times New Roman" w:cs="Times New Roman"/>
+          <w:i w:val="0"/>
+          <w:iCs w:val="0"/>
+          <w:noProof/>
+        </w:rPr>
+        <w:t xml:space="preserve"> pedig az, hogy megérkezzünk a munkába. Először is a fuvar keresésének a kérdését kell megválaszolni ugyanis azért indultunk el, mert munkába kell mennünk. Ha fuvart keresünk, akkor feltételezhetően utasok vagyunk (hacsak nem adódott valami probléma az autónkkal és ezért van szükségünk fuvarra) ezért találnunk kell egy sofőrt. Addig vagyunk kénytelenek keresni ameddig nem találunk egyet és ezután azt kell átgondolnunk hogy ő lesz-e a számunkra megfelelő sofőr. Hogyha úgy döntünk valamilyen oknál fogva, hogy nem akkor a keresés újból indul addig, amíg nem találunk egy megfelelő személyt. Ha sikerült megtalálni az alkalmas sofőrt, akkor meg kell vizsgálni azt, </w:t>
+      </w:r>
+      <w:r>
+        <w:rPr>
+          <w:rFonts w:ascii="Times New Roman" w:hAnsi="Times New Roman" w:cs="Times New Roman"/>
+          <w:i w:val="0"/>
+          <w:iCs w:val="0"/>
+          <w:noProof/>
+        </w:rPr>
+        <w:lastRenderedPageBreak/>
+        <w:t xml:space="preserve">hogy valamilyen oknál fogva vissza kell-e mondanunk az utat. Az út visszamondása történhet azért, mert nem kell mennünk mégsem dolgozni és így otthon tudunk maradni, de ha lemondtuk az utat és továbbra is kell menni dolgozni, akkor a fuvar keresés indul ismét a legelejéről. Abban az esetben, ha semmilyen zavaró körülmény nem jön közbe, akkor nem mondjuk vissza az utat és tudunk találkozni a sofőrünkkel és megtörténik az utazás. Ekkor már csak az nehezítheti meg utunkat, ha dugóba keveredünk és ez miatt a munkába, azaz a </w:t>
+      </w:r>
+      <w:r>
+        <w:rPr>
+          <w:rFonts w:ascii="Times New Roman" w:hAnsi="Times New Roman" w:cs="Times New Roman"/>
+          <w:i w:val="0"/>
+          <w:iCs w:val="0"/>
+          <w:noProof/>
+        </w:rPr>
+        <w:t>STOP</w:t>
+      </w:r>
+      <w:r>
+        <w:rPr>
+          <w:rFonts w:ascii="Times New Roman" w:hAnsi="Times New Roman" w:cs="Times New Roman"/>
+          <w:i w:val="0"/>
+          <w:iCs w:val="0"/>
+          <w:noProof/>
+        </w:rPr>
+        <w:t>-ba érkezésünk késve történik. Amennyiben megfelelő tempóban tudunk haladni akkor késés nélkül meg tudunk érkezni a munkahelyünkre feltéve, ha időben indultunk el. A másik opció lehet az, ha nem keresünk fuvart, mert sofőrök vagyunk. Ekkor meg kell terveznünk azt az útvonalat, amivel a lehető leghatékonyabb módon minden utast el tudunk vinni a munkába és mi is időben be tudunk érni dolgozni. Ha már megterveztük, hogy melyik útvonalon kívánunk menni, akkor is előfordulhat, hogy azt valamilyen oknál fogva törölnünk kell például azért, mert nem kell menni dolgozni és otthon tudunk maradni. Amennyiben ez az opció nem áll fent akkor új útvonalat kell megterveznünk és meg kell várnunk, illetve találkoznunk kell utasainkkal, feltéve, hogy vannak. Hogyha nincsenek vagy már felvettük őket, akkor elkezdődhet az utazás a munkába. Ilyenkor már csak a korábban is említett dugó problémája léphet fel, és ha ez fenn áll akkor valószínűleg késni fogunk a munkából viszont ha nem akkor pontosan meg tudunk érkezni.</w:t>
+      </w:r>
     </w:p>
     <w:p>
       <w:pPr>
@@ -23059,24 +23033,11 @@
       <w:r>
         <w:t xml:space="preserve">- </w:t>
       </w:r>
-      <w:proofErr w:type="spellStart"/>
       <w:r>
         <w:t>u</w:t>
       </w:r>
       <w:r>
-        <w:t>se</w:t>
-      </w:r>
-      <w:proofErr w:type="spellEnd"/>
-      <w:r>
-        <w:t xml:space="preserve"> </w:t>
-      </w:r>
-      <w:proofErr w:type="spellStart"/>
-      <w:r>
-        <w:t>case</w:t>
-      </w:r>
-      <w:proofErr w:type="spellEnd"/>
-      <w:r>
-        <w:t xml:space="preserve"> diagram</w:t>
+        <w:t>se case diagram</w:t>
       </w:r>
       <w:r>
         <w:t xml:space="preserve"> </w:t>
@@ -23246,10 +23207,7 @@
         <w:jc w:val="both"/>
       </w:pPr>
       <w:r>
-        <w:rPr>
-          <w:highlight w:val="yellow"/>
-        </w:rPr>
-        <w:t>//szöveges leírás</w:t>
+        <w:t>Az 5. ábra a SZEAT-APP működését szemlélteti, melyben szerepel utas és sofőr. A sofőröknek két fő szerepkörük van, az utak meghirdetése és esetleges törlése. Az utas számára az út keresés a legfontosabb, melyre utána jelentkezhet, s ezt követően, ha kívánja, le is mondhatja a fuvart. Mind az út meghirdetéshez, mind a jelentkezéshez szükség van adatok megadására, s ezen adatok a megadás és mentés után is szerkeszthetők, törölhetők, további információkkal kiegészíthetők. Az utak megtervezéséhez, törléséhez, valamint az ezekre való jelentkezéshez, vagy annak törléséhez szükséges, hogy kiválasszuk a tetszőleges útvonalat, s ezután a kívánt tevékenységet meg is erősítsük, s erről visszaigazolást kapjunk az alkalmazástól.</w:t>
       </w:r>
       <w:r>
         <w:t xml:space="preserve"> </w:t>
@@ -24694,6 +24652,563 @@
     <w:p>
       <w:pPr>
         <w:pStyle w:val="Szvegtrzs"/>
+        <w:spacing w:line="360" w:lineRule="auto"/>
+        <w:jc w:val="both"/>
+        <w:rPr>
+          <w:b/>
+          <w:bCs/>
+        </w:rPr>
+      </w:pPr>
+      <w:r>
+        <w:rPr>
+          <w:b/>
+          <w:bCs/>
+        </w:rPr>
+        <w:t>Termék Követelmények:</w:t>
+      </w:r>
+    </w:p>
+    <w:p>
+      <w:pPr>
+        <w:pStyle w:val="Szvegtrzs"/>
+        <w:numPr>
+          <w:ilvl w:val="0"/>
+          <w:numId w:val="17"/>
+        </w:numPr>
+        <w:spacing w:line="360" w:lineRule="auto"/>
+        <w:jc w:val="both"/>
+      </w:pPr>
+      <w:r>
+        <w:t>Utas nem hozhat 20kg-nál nagyobb csomagot.</w:t>
+      </w:r>
+    </w:p>
+    <w:p>
+      <w:pPr>
+        <w:pStyle w:val="Szvegtrzs"/>
+        <w:numPr>
+          <w:ilvl w:val="0"/>
+          <w:numId w:val="17"/>
+        </w:numPr>
+        <w:spacing w:line="360" w:lineRule="auto"/>
+        <w:jc w:val="both"/>
+      </w:pPr>
+      <w:r>
+        <w:t>Internetkapcsolat.</w:t>
+      </w:r>
+    </w:p>
+    <w:p>
+      <w:pPr>
+        <w:pStyle w:val="Szvegtrzs"/>
+        <w:numPr>
+          <w:ilvl w:val="0"/>
+          <w:numId w:val="17"/>
+        </w:numPr>
+        <w:spacing w:line="360" w:lineRule="auto"/>
+        <w:jc w:val="both"/>
+      </w:pPr>
+      <w:r>
+        <w:t>Applikáció előre feltelepítése.</w:t>
+      </w:r>
+    </w:p>
+    <w:p>
+      <w:pPr>
+        <w:pStyle w:val="Szvegtrzs"/>
+        <w:numPr>
+          <w:ilvl w:val="0"/>
+          <w:numId w:val="17"/>
+        </w:numPr>
+        <w:spacing w:line="360" w:lineRule="auto"/>
+        <w:jc w:val="both"/>
+      </w:pPr>
+      <w:r>
+        <w:t>18 éves kor betöltése.</w:t>
+      </w:r>
+    </w:p>
+    <w:p>
+      <w:pPr>
+        <w:pStyle w:val="Szvegtrzs"/>
+        <w:numPr>
+          <w:ilvl w:val="0"/>
+          <w:numId w:val="17"/>
+        </w:numPr>
+        <w:spacing w:line="360" w:lineRule="auto"/>
+        <w:jc w:val="both"/>
+      </w:pPr>
+      <w:r>
+        <w:t>Karbantartott autó.</w:t>
+      </w:r>
+    </w:p>
+    <w:p>
+      <w:pPr>
+        <w:pStyle w:val="Szvegtrzs"/>
+        <w:numPr>
+          <w:ilvl w:val="0"/>
+          <w:numId w:val="17"/>
+        </w:numPr>
+        <w:spacing w:line="360" w:lineRule="auto"/>
+        <w:jc w:val="both"/>
+      </w:pPr>
+      <w:r>
+        <w:t>Érvényes műszakival rendelkező jármű.</w:t>
+      </w:r>
+    </w:p>
+    <w:p>
+      <w:pPr>
+        <w:pStyle w:val="Szvegtrzs"/>
+        <w:numPr>
+          <w:ilvl w:val="0"/>
+          <w:numId w:val="17"/>
+        </w:numPr>
+        <w:spacing w:line="360" w:lineRule="auto"/>
+        <w:jc w:val="both"/>
+      </w:pPr>
+      <w:r>
+        <w:t xml:space="preserve">Utasok számával arányos autó méret. </w:t>
+      </w:r>
+    </w:p>
+    <w:p>
+      <w:pPr>
+        <w:pStyle w:val="Szvegtrzs"/>
+        <w:numPr>
+          <w:ilvl w:val="0"/>
+          <w:numId w:val="17"/>
+        </w:numPr>
+        <w:spacing w:line="360" w:lineRule="auto"/>
+        <w:jc w:val="both"/>
+      </w:pPr>
+      <w:r>
+        <w:t>Évszaknak megfelelő gumiszett.</w:t>
+      </w:r>
+    </w:p>
+    <w:p>
+      <w:pPr>
+        <w:pStyle w:val="Szvegtrzs"/>
+        <w:numPr>
+          <w:ilvl w:val="0"/>
+          <w:numId w:val="17"/>
+        </w:numPr>
+        <w:spacing w:line="360" w:lineRule="auto"/>
+        <w:jc w:val="both"/>
+      </w:pPr>
+      <w:r>
+        <w:t>Applikációt futtatni képes eszköz (mobiltelefon).</w:t>
+      </w:r>
+    </w:p>
+    <w:p>
+      <w:pPr>
+        <w:pStyle w:val="Szvegtrzs"/>
+        <w:numPr>
+          <w:ilvl w:val="0"/>
+          <w:numId w:val="17"/>
+        </w:numPr>
+        <w:spacing w:line="360" w:lineRule="auto"/>
+        <w:jc w:val="both"/>
+      </w:pPr>
+      <w:r>
+        <w:t>Elegendő tárhellyel rendelkező eszköz (10 MB).</w:t>
+      </w:r>
+    </w:p>
+    <w:p>
+      <w:pPr>
+        <w:pStyle w:val="Szvegtrzs"/>
+        <w:spacing w:line="360" w:lineRule="auto"/>
+        <w:jc w:val="both"/>
+      </w:pPr>
+    </w:p>
+    <w:p>
+      <w:pPr>
+        <w:pStyle w:val="Szvegtrzs"/>
+        <w:spacing w:line="360" w:lineRule="auto"/>
+        <w:jc w:val="both"/>
+        <w:rPr>
+          <w:b/>
+          <w:bCs/>
+        </w:rPr>
+      </w:pPr>
+      <w:r>
+        <w:rPr>
+          <w:b/>
+          <w:bCs/>
+        </w:rPr>
+        <w:t>Szervezeti Követelmények:</w:t>
+      </w:r>
+    </w:p>
+    <w:p>
+      <w:pPr>
+        <w:pStyle w:val="Szvegtrzs"/>
+        <w:numPr>
+          <w:ilvl w:val="0"/>
+          <w:numId w:val="25"/>
+        </w:numPr>
+        <w:spacing w:line="360" w:lineRule="auto"/>
+        <w:jc w:val="both"/>
+      </w:pPr>
+      <w:r>
+        <w:t>Személyes adatok megfelelő kezelése.</w:t>
+      </w:r>
+    </w:p>
+    <w:p>
+      <w:pPr>
+        <w:pStyle w:val="Szvegtrzs"/>
+        <w:numPr>
+          <w:ilvl w:val="0"/>
+          <w:numId w:val="25"/>
+        </w:numPr>
+        <w:spacing w:line="360" w:lineRule="auto"/>
+        <w:jc w:val="both"/>
+      </w:pPr>
+      <w:r>
+        <w:t xml:space="preserve">Applikáció univerzális használhatósága. </w:t>
+      </w:r>
+    </w:p>
+    <w:p>
+      <w:pPr>
+        <w:pStyle w:val="Szvegtrzs"/>
+        <w:numPr>
+          <w:ilvl w:val="0"/>
+          <w:numId w:val="25"/>
+        </w:numPr>
+        <w:spacing w:line="360" w:lineRule="auto"/>
+        <w:jc w:val="both"/>
+      </w:pPr>
+      <w:r>
+        <w:t>Jelenlegi operációsrendszerekkel kompatibilis applikáció tervezése.</w:t>
+      </w:r>
+    </w:p>
+    <w:p>
+      <w:pPr>
+        <w:pStyle w:val="Szvegtrzs"/>
+        <w:numPr>
+          <w:ilvl w:val="0"/>
+          <w:numId w:val="25"/>
+        </w:numPr>
+        <w:spacing w:line="360" w:lineRule="auto"/>
+        <w:jc w:val="both"/>
+      </w:pPr>
+      <w:r>
+        <w:t>Megfelelő teljesítményű motor.</w:t>
+      </w:r>
+    </w:p>
+    <w:p>
+      <w:pPr>
+        <w:pStyle w:val="Szvegtrzs"/>
+        <w:numPr>
+          <w:ilvl w:val="0"/>
+          <w:numId w:val="25"/>
+        </w:numPr>
+        <w:spacing w:line="360" w:lineRule="auto"/>
+        <w:jc w:val="both"/>
+      </w:pPr>
+      <w:r>
+        <w:t>Elfogadható válaszidő.</w:t>
+      </w:r>
+    </w:p>
+    <w:p>
+      <w:pPr>
+        <w:pStyle w:val="Szvegtrzs"/>
+        <w:numPr>
+          <w:ilvl w:val="0"/>
+          <w:numId w:val="25"/>
+        </w:numPr>
+        <w:spacing w:line="360" w:lineRule="auto"/>
+        <w:jc w:val="both"/>
+      </w:pPr>
+      <w:r>
+        <w:t xml:space="preserve">Alkalmazásban a sofőrök átlátható véleményezése. </w:t>
+      </w:r>
+    </w:p>
+    <w:p>
+      <w:pPr>
+        <w:pStyle w:val="Szvegtrzs"/>
+        <w:spacing w:line="360" w:lineRule="auto"/>
+        <w:jc w:val="both"/>
+      </w:pPr>
+    </w:p>
+    <w:p>
+      <w:pPr>
+        <w:pStyle w:val="Szvegtrzs"/>
+        <w:pageBreakBefore/>
+        <w:spacing w:line="360" w:lineRule="auto"/>
+        <w:jc w:val="both"/>
+        <w:rPr>
+          <w:b/>
+          <w:bCs/>
+        </w:rPr>
+      </w:pPr>
+      <w:r>
+        <w:rPr>
+          <w:b/>
+          <w:bCs/>
+        </w:rPr>
+        <w:lastRenderedPageBreak/>
+        <w:t>Külső Követelmények:</w:t>
+      </w:r>
+    </w:p>
+    <w:p>
+      <w:pPr>
+        <w:pStyle w:val="Szvegtrzs"/>
+        <w:numPr>
+          <w:ilvl w:val="0"/>
+          <w:numId w:val="26"/>
+        </w:numPr>
+        <w:spacing w:line="360" w:lineRule="auto"/>
+        <w:jc w:val="both"/>
+      </w:pPr>
+      <w:r>
+        <w:t>Jogosítvány megléte.</w:t>
+      </w:r>
+    </w:p>
+    <w:p>
+      <w:pPr>
+        <w:pStyle w:val="Szvegtrzs"/>
+        <w:numPr>
+          <w:ilvl w:val="0"/>
+          <w:numId w:val="26"/>
+        </w:numPr>
+        <w:spacing w:line="360" w:lineRule="auto"/>
+        <w:jc w:val="both"/>
+      </w:pPr>
+      <w:r>
+        <w:t>Utasok és sofőr közötti közös megbecsülés, kölcsönös tisztelet.</w:t>
+      </w:r>
+    </w:p>
+    <w:p>
+      <w:pPr>
+        <w:pStyle w:val="Szvegtrzs"/>
+        <w:numPr>
+          <w:ilvl w:val="0"/>
+          <w:numId w:val="26"/>
+        </w:numPr>
+        <w:spacing w:line="360" w:lineRule="auto"/>
+        <w:jc w:val="both"/>
+      </w:pPr>
+      <w:r>
+        <w:t>Pontos érkezés az utas és sofőr részéről is.</w:t>
+      </w:r>
+    </w:p>
+    <w:p>
+      <w:pPr>
+        <w:pStyle w:val="Szvegtrzs"/>
+        <w:numPr>
+          <w:ilvl w:val="0"/>
+          <w:numId w:val="26"/>
+        </w:numPr>
+        <w:spacing w:line="360" w:lineRule="auto"/>
+        <w:jc w:val="both"/>
+      </w:pPr>
+      <w:r>
+        <w:t>Utazás közben biztonsági öv kötelező használata.</w:t>
+      </w:r>
+    </w:p>
+    <w:p>
+      <w:pPr>
+        <w:pStyle w:val="Szvegtrzs"/>
+        <w:numPr>
+          <w:ilvl w:val="0"/>
+          <w:numId w:val="26"/>
+        </w:numPr>
+        <w:spacing w:line="360" w:lineRule="auto"/>
+        <w:jc w:val="both"/>
+      </w:pPr>
+      <w:r>
+        <w:t>Megfelelően funkcionáló légzsákok.</w:t>
+      </w:r>
+    </w:p>
+    <w:p>
+      <w:pPr>
+        <w:pStyle w:val="Szvegtrzs"/>
+        <w:numPr>
+          <w:ilvl w:val="0"/>
+          <w:numId w:val="26"/>
+        </w:numPr>
+        <w:spacing w:line="360" w:lineRule="auto"/>
+        <w:jc w:val="both"/>
+      </w:pPr>
+      <w:r>
+        <w:t>Útvonal bizalmas kezelése (Ne tudjanak róla illetéktelen személyek).</w:t>
+      </w:r>
+    </w:p>
+    <w:p>
+      <w:pPr>
+        <w:pStyle w:val="Szvegtrzs"/>
+        <w:numPr>
+          <w:ilvl w:val="0"/>
+          <w:numId w:val="26"/>
+        </w:numPr>
+        <w:spacing w:line="360" w:lineRule="auto"/>
+        <w:jc w:val="both"/>
+      </w:pPr>
+      <w:r>
+        <w:t xml:space="preserve">Sofőr ne legyen priuszos. </w:t>
+      </w:r>
+    </w:p>
+    <w:p>
+      <w:pPr>
+        <w:pStyle w:val="Cmsor2"/>
+      </w:pPr>
+      <w:r>
+        <w:t xml:space="preserve">Használhatóság </w:t>
+      </w:r>
+    </w:p>
+    <w:p>
+      <w:pPr>
+        <w:pStyle w:val="Szvegtrzs"/>
+        <w:jc w:val="both"/>
+      </w:pPr>
+      <w:r>
+        <w:t>Egy gyakorlott felhasználó könnyedén felfedezheti az alkalmazást, figyelembe véve a hasonló szoftverek felhasználói felületét. Vannak felhasználók, akik a menüket és vannak, akik az ikonokat részesítik előnyben. A két grafikai kialakítást egybeolvasztva lenne megvalósítva az app.</w:t>
+      </w:r>
+    </w:p>
+    <w:p>
+      <w:pPr>
+        <w:pStyle w:val="Szvegtrzs"/>
+        <w:jc w:val="both"/>
+      </w:pPr>
+      <w:r>
+        <w:t>Egy kezdő felhasználó számára az eszközrendszere több helyről elérhető és segítségükre van a súgó rendszer is, ami a megfelelő ikonra (egy kérdőjelre) kattintva megtalálható.</w:t>
+      </w:r>
+    </w:p>
+    <w:p>
+      <w:pPr>
+        <w:pStyle w:val="Szvegtrzs"/>
+        <w:jc w:val="both"/>
+      </w:pPr>
+      <w:r>
+        <w:t>Egy, a felhasználók kérdései alapján felépített online súgó és egy fórum, amely megteremtheti a folyamatos kapcsolatot a készítőkkel, nem csak a használhatóságot, hanem a későbbi továbbfejlesztést is megkönnyítheti.</w:t>
+      </w:r>
+    </w:p>
+    <w:p>
+      <w:pPr>
+        <w:pStyle w:val="Szvegtrzs"/>
+        <w:jc w:val="both"/>
+      </w:pPr>
+      <w:r>
+        <w:t>A felület letisztult, könnyen használható és átlátható legyen. A rendszer legyen látványos és figyelemfelkeltő a kellő minimalizmussal.</w:t>
+      </w:r>
+    </w:p>
+    <w:p>
+      <w:pPr>
+        <w:pStyle w:val="Szvegtrzs"/>
+        <w:jc w:val="both"/>
+      </w:pPr>
+      <w:r>
+        <w:t>Az alkalmazás jól optimalizált, nem foglal a kelleténél több helyet, és nem igényel a kelleténél több nyersanyagforrást (CPU, RAM, GPU).</w:t>
+      </w:r>
+    </w:p>
+    <w:p>
+      <w:pPr>
+        <w:pStyle w:val="Szvegtrzs"/>
+        <w:jc w:val="both"/>
+      </w:pPr>
+      <w:r>
+        <w:t>Felesleges adatokat ne tároljunk.</w:t>
+      </w:r>
+    </w:p>
+    <w:p>
+      <w:pPr>
+        <w:pStyle w:val="Cmsor2"/>
+        <w:pageBreakBefore/>
+        <w:numPr>
+          <w:ilvl w:val="1"/>
+          <w:numId w:val="24"/>
+        </w:numPr>
+        <w:ind w:left="788" w:hanging="431"/>
+      </w:pPr>
+      <w:r>
+        <w:lastRenderedPageBreak/>
+        <w:t xml:space="preserve">Megbízhatóság </w:t>
+      </w:r>
+    </w:p>
+    <w:p>
+      <w:pPr>
+        <w:pStyle w:val="Szvegtrzs"/>
+        <w:jc w:val="both"/>
+      </w:pPr>
+      <w:r>
+        <w:rPr>
+          <w:b/>
+          <w:bCs/>
+        </w:rPr>
+        <w:t>Biztonság</w:t>
+      </w:r>
+      <w:r>
+        <w:t>: Fontos, hogy minden felhasználó csak ahhoz a részhez férhessen hozzá, amihez jogosultsága van. Hiszen nem engedhetjük meg, hogy egy egyszerű felhasználó járatokat töröljön, vagy egy alkalmazás karbantartó hozzáférjen az utasok adataihoz. Ezért kulcskérdés a felhasználók megfelelő szerepkörbe való osztása mely az adminisztrátor feladata. Valamint egy olyan azonosítási procedúrával kell rendelkeznie a rendszernek mely megkerülhetetlen, és egyértelműen azonosítja a felhasználót.</w:t>
+      </w:r>
+    </w:p>
+    <w:p>
+      <w:pPr>
+        <w:pStyle w:val="Szvegtrzs"/>
+        <w:jc w:val="both"/>
+      </w:pPr>
+      <w:r>
+        <w:rPr>
+          <w:b/>
+          <w:bCs/>
+        </w:rPr>
+        <w:t>Karbantarthatóság</w:t>
+      </w:r>
+      <w:r>
+        <w:t>: Az esetleges hibák fellépésekor, akár a tesztelés, akár a felhasználói használat során (amennyiben ezt jelzik a fejlesztők felé) a hiba detektálása és javítása azonnal megkezdődik. A hiba súlyosságától függően elképzelhető, hogy a rendszert le kell kapcsolni a hibajavítás idejére. Kisebb hibák esetén elég egy csak a hibás fájlok kicserélésének idejére leállítani az alkalmazást futtató webszervert.</w:t>
+      </w:r>
+    </w:p>
+    <w:p>
+      <w:pPr>
+        <w:pStyle w:val="Szvegtrzs"/>
+        <w:jc w:val="both"/>
+      </w:pPr>
+      <w:r>
+        <w:rPr>
+          <w:b/>
+          <w:bCs/>
+        </w:rPr>
+        <w:t>Hordozhatóság</w:t>
+      </w:r>
+      <w:r>
+        <w:t>: A szoftvert (kliens oldali) alkalmazóknak lehetősége van operációs rendszert, vagy akár platformot váltani, ezt ugyanis a platformfüggetlen fejlesztés lehetővé teszi.</w:t>
+      </w:r>
+    </w:p>
+    <w:p>
+      <w:pPr>
+        <w:pStyle w:val="Szvegtrzs"/>
+        <w:jc w:val="both"/>
+      </w:pPr>
+      <w:r>
+        <w:rPr>
+          <w:b/>
+          <w:bCs/>
+        </w:rPr>
+        <w:t>Hibakezelés</w:t>
+      </w:r>
+      <w:r>
+        <w:t>: Az alkalmazás szabályos használata esetén nem fordul elő hibajelenség, nem jelenik meg hibaüzenet, minden szakszerűen működik. Amennyiben a felhasználó hibás adatot ad meg, a program azt megfelelően kezeli, és biztosítja annak javítását.</w:t>
+      </w:r>
+    </w:p>
+    <w:p>
+      <w:pPr>
+        <w:pStyle w:val="Szvegtrzs"/>
+        <w:jc w:val="both"/>
+      </w:pPr>
+      <w:r>
+        <w:rPr>
+          <w:b/>
+          <w:bCs/>
+        </w:rPr>
+        <w:t>Jogszabályok</w:t>
+      </w:r>
+      <w:r>
+        <w:t>: Jogszabályok betartása. A felhasználó adatainak biztonságának megőrzése</w:t>
+      </w:r>
+    </w:p>
+    <w:p>
+      <w:pPr>
+        <w:pStyle w:val="Cmsor2"/>
+      </w:pPr>
+      <w:r>
+        <w:t xml:space="preserve">Rendelkezésre állás </w:t>
+      </w:r>
+    </w:p>
+    <w:p>
+      <w:pPr>
+        <w:pStyle w:val="Szvegtrzs"/>
       </w:pPr>
       <w:r>
         <w:t>Abc</w:t>
@@ -24704,18 +25219,70 @@
         <w:pStyle w:val="Cmsor2"/>
       </w:pPr>
       <w:r>
-        <w:t xml:space="preserve">Használhatóság </w:t>
-      </w:r>
-      <w:r>
-        <w:t xml:space="preserve">és megbízhatóság </w:t>
+        <w:t xml:space="preserve">Teljesítmény </w:t>
       </w:r>
     </w:p>
     <w:p>
       <w:pPr>
         <w:pStyle w:val="Szvegtrzs"/>
-      </w:pPr>
-      <w:r>
-        <w:t>Abc</w:t>
+        <w:spacing w:line="360" w:lineRule="auto"/>
+        <w:jc w:val="both"/>
+      </w:pPr>
+      <w:r>
+        <w:t xml:space="preserve">A rendszer biztonságának megőrzése érdekében folyamatosan figyeli biztonsági problémák szempontjából és állapotjelentést ad, amely megjelenik egy oldalon. Az állapotjelentés figyelmeztet a négy fontos területtel kapcsolatos általános problémákra és javaslatokat ad a kijavításukra. A rendszer különböző módon reagál alacsony és magas terhelésre. </w:t>
+      </w:r>
+    </w:p>
+    <w:p>
+      <w:pPr>
+        <w:pStyle w:val="Szvegtrzs"/>
+        <w:spacing w:line="360" w:lineRule="auto"/>
+        <w:jc w:val="both"/>
+      </w:pPr>
+      <w:r>
+        <w:t xml:space="preserve">A teljesítmény akkor optimális, amikor a felhasználó zökkenőmentesen és bármiféle lassúlás nélkül tudja használni a rendszert. </w:t>
+      </w:r>
+    </w:p>
+    <w:p>
+      <w:pPr>
+        <w:pStyle w:val="Szvegtrzs"/>
+        <w:spacing w:line="360" w:lineRule="auto"/>
+        <w:jc w:val="both"/>
+      </w:pPr>
+      <w:r>
+        <w:t>Teljesítményvesztés oka lehet hardveres vagy szoftveres.</w:t>
+      </w:r>
+    </w:p>
+    <w:p>
+      <w:pPr>
+        <w:pStyle w:val="Szvegtrzs"/>
+        <w:spacing w:line="360" w:lineRule="auto"/>
+        <w:jc w:val="both"/>
+      </w:pPr>
+      <w:r>
+        <w:lastRenderedPageBreak/>
+        <w:t xml:space="preserve">A rendszer folyamatosan </w:t>
+      </w:r>
+      <w:r>
+        <w:t>számon tartja</w:t>
+      </w:r>
+      <w:r>
+        <w:t xml:space="preserve"> a háttérben futó feladatok erőforrástól elvett mennyiségét, ha valamelyik túl sokat használ, akkor elmenti a rendszer aktuális állapotát, majd megpróbálja a folyamatot leállítani, ezzel elérve az optimális teljesítményt. Erről a folyamatról a felhasználó értesítést kap. </w:t>
+      </w:r>
+    </w:p>
+    <w:p>
+      <w:pPr>
+        <w:pStyle w:val="Szvegtrzs"/>
+        <w:spacing w:line="360" w:lineRule="auto"/>
+        <w:jc w:val="both"/>
+      </w:pPr>
+      <w:r>
+        <w:t>A teljesítményvizsgálatot fontos elvégezni az adatbázisra és az operációs rendszerre egyaránt. A rendszert hatalmas mennyiségű munka terheli, annyira, hogy a rendszer már nem működik egy adott pillanatban. Ez lehetővé teszi számunkra a rendszer szűk keresztmetszeteinek azonosítását. Az adatbázis-tesztek során a leggyakoribb problémák a következők: A rendszerre gyakorolt nagy nyomás szerepet játszik az adatbázis-tranzakciók állapotának meghatározásában. Ha az adatbázis szoftver hibás elképzeléssel rendelkezik a tranzakciók állapotáról, akkor azonnal következetlenek lesznek. A vizsgálat elvégzése után a régi teszt</w:t>
+      </w:r>
+      <w:r>
+        <w:t xml:space="preserve"> </w:t>
+      </w:r>
+      <w:r>
+        <w:t>adatokat meg kell tisztítani, és teret kell adni az új tesztadatokhoz. Az operációs rendszernél hasonlóan kell eljárni.</w:t>
       </w:r>
     </w:p>
     <w:p>
@@ -24723,47 +25290,44 @@
         <w:pStyle w:val="Cmsor2"/>
       </w:pPr>
       <w:r>
-        <w:t xml:space="preserve">Rendelkezésre állás </w:t>
+        <w:t xml:space="preserve">Támogatottság </w:t>
       </w:r>
     </w:p>
     <w:p>
       <w:pPr>
         <w:pStyle w:val="Szvegtrzs"/>
-      </w:pPr>
-      <w:r>
-        <w:t>Abc</w:t>
-      </w:r>
-    </w:p>
-    <w:p>
-      <w:pPr>
-        <w:pStyle w:val="Cmsor2"/>
-      </w:pPr>
-      <w:r>
-        <w:t xml:space="preserve">Teljesítmény </w:t>
+        <w:spacing w:line="360" w:lineRule="auto"/>
+        <w:jc w:val="both"/>
+      </w:pPr>
+      <w:r>
+        <w:rPr>
+          <w:b/>
+          <w:bCs/>
+        </w:rPr>
+        <w:t>Felhasználói támogatottság</w:t>
+      </w:r>
+      <w:r>
+        <w:t>: Biztosítjuk a feladatok ellátása közben kialakult hardveres és szoftveres hibák kivizsgálását és azonnali elhárítását.</w:t>
       </w:r>
     </w:p>
     <w:p>
       <w:pPr>
         <w:pStyle w:val="Szvegtrzs"/>
-      </w:pPr>
-      <w:r>
-        <w:t>Abc</w:t>
-      </w:r>
-    </w:p>
-    <w:p>
-      <w:pPr>
-        <w:pStyle w:val="Cmsor2"/>
-      </w:pPr>
-      <w:r>
-        <w:t xml:space="preserve">Támogatottság </w:t>
-      </w:r>
-    </w:p>
-    <w:p>
-      <w:pPr>
-        <w:pStyle w:val="Szvegtrzs"/>
-      </w:pPr>
-      <w:r>
-        <w:t>Abc</w:t>
+        <w:spacing w:line="360" w:lineRule="auto"/>
+        <w:jc w:val="both"/>
+      </w:pPr>
+      <w:r>
+        <w:t xml:space="preserve">Az </w:t>
+      </w:r>
+      <w:r>
+        <w:rPr>
+          <w:b/>
+          <w:bCs/>
+        </w:rPr>
+        <w:t>információk</w:t>
+      </w:r>
+      <w:r>
+        <w:t xml:space="preserve"> különböző módon jelennek meg. Súlyos hiba esetén egy felkiáltó jel mellett piros, nagy betűkkel írja ki, ha probléma merült fel a rendszerrel. Kisebb hiba esetén narancssárga felkiáltó jel mellett narancssárga, közepes méretű betűkkel írja ki a hiba okát. További információkat fekete színnel írat ki a képernyőre.</w:t>
       </w:r>
     </w:p>
     <w:p>
@@ -25190,9 +25754,9 @@
     </w:lvl>
   </w:abstractNum>
   <w:abstractNum w:abstractNumId="2" w15:restartNumberingAfterBreak="0">
-    <w:nsid w:val="032E1E99"/>
+    <w:nsid w:val="02CD1A63"/>
     <w:multiLevelType w:val="hybridMultilevel"/>
-    <w:tmpl w:val="262A7F68"/>
+    <w:tmpl w:val="D84C5E60"/>
     <w:lvl w:ilvl="0" w:tplc="040E0001">
       <w:start w:val="1"/>
       <w:numFmt w:val="bullet"/>
@@ -25303,9 +25867,9 @@
     </w:lvl>
   </w:abstractNum>
   <w:abstractNum w:abstractNumId="3" w15:restartNumberingAfterBreak="0">
-    <w:nsid w:val="04E57F1D"/>
+    <w:nsid w:val="032E1E99"/>
     <w:multiLevelType w:val="hybridMultilevel"/>
-    <w:tmpl w:val="8B0A6B38"/>
+    <w:tmpl w:val="262A7F68"/>
     <w:lvl w:ilvl="0" w:tplc="040E0001">
       <w:start w:val="1"/>
       <w:numFmt w:val="bullet"/>
@@ -25416,9 +25980,9 @@
     </w:lvl>
   </w:abstractNum>
   <w:abstractNum w:abstractNumId="4" w15:restartNumberingAfterBreak="0">
-    <w:nsid w:val="084D1E0F"/>
+    <w:nsid w:val="04E57F1D"/>
     <w:multiLevelType w:val="hybridMultilevel"/>
-    <w:tmpl w:val="B83429F6"/>
+    <w:tmpl w:val="8B0A6B38"/>
     <w:lvl w:ilvl="0" w:tplc="040E0001">
       <w:start w:val="1"/>
       <w:numFmt w:val="bullet"/>
@@ -25529,9 +26093,9 @@
     </w:lvl>
   </w:abstractNum>
   <w:abstractNum w:abstractNumId="5" w15:restartNumberingAfterBreak="0">
-    <w:nsid w:val="0A8C3FB3"/>
+    <w:nsid w:val="084D1E0F"/>
     <w:multiLevelType w:val="hybridMultilevel"/>
-    <w:tmpl w:val="64AC96FA"/>
+    <w:tmpl w:val="B83429F6"/>
     <w:lvl w:ilvl="0" w:tplc="040E0001">
       <w:start w:val="1"/>
       <w:numFmt w:val="bullet"/>
@@ -25642,6 +26206,119 @@
     </w:lvl>
   </w:abstractNum>
   <w:abstractNum w:abstractNumId="6" w15:restartNumberingAfterBreak="0">
+    <w:nsid w:val="0A8C3FB3"/>
+    <w:multiLevelType w:val="hybridMultilevel"/>
+    <w:tmpl w:val="6CCAFE8E"/>
+    <w:lvl w:ilvl="0" w:tplc="040E0001">
+      <w:start w:val="1"/>
+      <w:numFmt w:val="bullet"/>
+      <w:lvlText w:val=""/>
+      <w:lvlJc w:val="left"/>
+      <w:pPr>
+        <w:ind w:left="720" w:hanging="360"/>
+      </w:pPr>
+      <w:rPr>
+        <w:rFonts w:ascii="Symbol" w:hAnsi="Symbol" w:hint="default"/>
+      </w:rPr>
+    </w:lvl>
+    <w:lvl w:ilvl="1" w:tplc="040E0003" w:tentative="1">
+      <w:start w:val="1"/>
+      <w:numFmt w:val="bullet"/>
+      <w:lvlText w:val="o"/>
+      <w:lvlJc w:val="left"/>
+      <w:pPr>
+        <w:ind w:left="1440" w:hanging="360"/>
+      </w:pPr>
+      <w:rPr>
+        <w:rFonts w:ascii="Courier New" w:hAnsi="Courier New" w:cs="Courier New" w:hint="default"/>
+      </w:rPr>
+    </w:lvl>
+    <w:lvl w:ilvl="2" w:tplc="040E0005" w:tentative="1">
+      <w:start w:val="1"/>
+      <w:numFmt w:val="bullet"/>
+      <w:lvlText w:val=""/>
+      <w:lvlJc w:val="left"/>
+      <w:pPr>
+        <w:ind w:left="2160" w:hanging="360"/>
+      </w:pPr>
+      <w:rPr>
+        <w:rFonts w:ascii="Wingdings" w:hAnsi="Wingdings" w:hint="default"/>
+      </w:rPr>
+    </w:lvl>
+    <w:lvl w:ilvl="3" w:tplc="040E0001" w:tentative="1">
+      <w:start w:val="1"/>
+      <w:numFmt w:val="bullet"/>
+      <w:lvlText w:val=""/>
+      <w:lvlJc w:val="left"/>
+      <w:pPr>
+        <w:ind w:left="2880" w:hanging="360"/>
+      </w:pPr>
+      <w:rPr>
+        <w:rFonts w:ascii="Symbol" w:hAnsi="Symbol" w:hint="default"/>
+      </w:rPr>
+    </w:lvl>
+    <w:lvl w:ilvl="4" w:tplc="040E0003" w:tentative="1">
+      <w:start w:val="1"/>
+      <w:numFmt w:val="bullet"/>
+      <w:lvlText w:val="o"/>
+      <w:lvlJc w:val="left"/>
+      <w:pPr>
+        <w:ind w:left="3600" w:hanging="360"/>
+      </w:pPr>
+      <w:rPr>
+        <w:rFonts w:ascii="Courier New" w:hAnsi="Courier New" w:cs="Courier New" w:hint="default"/>
+      </w:rPr>
+    </w:lvl>
+    <w:lvl w:ilvl="5" w:tplc="040E0005" w:tentative="1">
+      <w:start w:val="1"/>
+      <w:numFmt w:val="bullet"/>
+      <w:lvlText w:val=""/>
+      <w:lvlJc w:val="left"/>
+      <w:pPr>
+        <w:ind w:left="4320" w:hanging="360"/>
+      </w:pPr>
+      <w:rPr>
+        <w:rFonts w:ascii="Wingdings" w:hAnsi="Wingdings" w:hint="default"/>
+      </w:rPr>
+    </w:lvl>
+    <w:lvl w:ilvl="6" w:tplc="040E0001" w:tentative="1">
+      <w:start w:val="1"/>
+      <w:numFmt w:val="bullet"/>
+      <w:lvlText w:val=""/>
+      <w:lvlJc w:val="left"/>
+      <w:pPr>
+        <w:ind w:left="5040" w:hanging="360"/>
+      </w:pPr>
+      <w:rPr>
+        <w:rFonts w:ascii="Symbol" w:hAnsi="Symbol" w:hint="default"/>
+      </w:rPr>
+    </w:lvl>
+    <w:lvl w:ilvl="7" w:tplc="040E0003" w:tentative="1">
+      <w:start w:val="1"/>
+      <w:numFmt w:val="bullet"/>
+      <w:lvlText w:val="o"/>
+      <w:lvlJc w:val="left"/>
+      <w:pPr>
+        <w:ind w:left="5760" w:hanging="360"/>
+      </w:pPr>
+      <w:rPr>
+        <w:rFonts w:ascii="Courier New" w:hAnsi="Courier New" w:cs="Courier New" w:hint="default"/>
+      </w:rPr>
+    </w:lvl>
+    <w:lvl w:ilvl="8" w:tplc="040E0005" w:tentative="1">
+      <w:start w:val="1"/>
+      <w:numFmt w:val="bullet"/>
+      <w:lvlText w:val=""/>
+      <w:lvlJc w:val="left"/>
+      <w:pPr>
+        <w:ind w:left="6480" w:hanging="360"/>
+      </w:pPr>
+      <w:rPr>
+        <w:rFonts w:ascii="Wingdings" w:hAnsi="Wingdings" w:hint="default"/>
+      </w:rPr>
+    </w:lvl>
+  </w:abstractNum>
+  <w:abstractNum w:abstractNumId="7" w15:restartNumberingAfterBreak="0">
     <w:nsid w:val="0DBF04E5"/>
     <w:multiLevelType w:val="hybridMultilevel"/>
     <w:tmpl w:val="E5F4799C"/>
@@ -25755,7 +26432,7 @@
       </w:rPr>
     </w:lvl>
   </w:abstractNum>
-  <w:abstractNum w:abstractNumId="7" w15:restartNumberingAfterBreak="0">
+  <w:abstractNum w:abstractNumId="8" w15:restartNumberingAfterBreak="0">
     <w:nsid w:val="10670080"/>
     <w:multiLevelType w:val="hybridMultilevel"/>
     <w:tmpl w:val="C7909CFC"/>
@@ -25868,7 +26545,7 @@
       </w:rPr>
     </w:lvl>
   </w:abstractNum>
-  <w:abstractNum w:abstractNumId="8" w15:restartNumberingAfterBreak="0">
+  <w:abstractNum w:abstractNumId="9" w15:restartNumberingAfterBreak="0">
     <w:nsid w:val="19EA4943"/>
     <w:multiLevelType w:val="hybridMultilevel"/>
     <w:tmpl w:val="B4BAEBEA"/>
@@ -25981,7 +26658,7 @@
       </w:rPr>
     </w:lvl>
   </w:abstractNum>
-  <w:abstractNum w:abstractNumId="9" w15:restartNumberingAfterBreak="0">
+  <w:abstractNum w:abstractNumId="10" w15:restartNumberingAfterBreak="0">
     <w:nsid w:val="3202453C"/>
     <w:multiLevelType w:val="multilevel"/>
     <w:tmpl w:val="CDB8C130"/>
@@ -26096,7 +26773,7 @@
       </w:rPr>
     </w:lvl>
   </w:abstractNum>
-  <w:abstractNum w:abstractNumId="10" w15:restartNumberingAfterBreak="0">
+  <w:abstractNum w:abstractNumId="11" w15:restartNumberingAfterBreak="0">
     <w:nsid w:val="3C3F7A2B"/>
     <w:multiLevelType w:val="hybridMultilevel"/>
     <w:tmpl w:val="223000A0"/>
@@ -26209,7 +26886,7 @@
       </w:rPr>
     </w:lvl>
   </w:abstractNum>
-  <w:abstractNum w:abstractNumId="11" w15:restartNumberingAfterBreak="0">
+  <w:abstractNum w:abstractNumId="12" w15:restartNumberingAfterBreak="0">
     <w:nsid w:val="43C100AE"/>
     <w:multiLevelType w:val="multilevel"/>
     <w:tmpl w:val="42C02236"/>
@@ -26325,7 +27002,7 @@
       </w:rPr>
     </w:lvl>
   </w:abstractNum>
-  <w:abstractNum w:abstractNumId="12" w15:restartNumberingAfterBreak="0">
+  <w:abstractNum w:abstractNumId="13" w15:restartNumberingAfterBreak="0">
     <w:nsid w:val="43D86ADA"/>
     <w:multiLevelType w:val="hybridMultilevel"/>
     <w:tmpl w:val="EB908014"/>
@@ -26438,7 +27115,7 @@
       </w:rPr>
     </w:lvl>
   </w:abstractNum>
-  <w:abstractNum w:abstractNumId="13" w15:restartNumberingAfterBreak="0">
+  <w:abstractNum w:abstractNumId="14" w15:restartNumberingAfterBreak="0">
     <w:nsid w:val="4A8A6108"/>
     <w:multiLevelType w:val="hybridMultilevel"/>
     <w:tmpl w:val="1C149F6A"/>
@@ -26551,7 +27228,7 @@
       </w:rPr>
     </w:lvl>
   </w:abstractNum>
-  <w:abstractNum w:abstractNumId="14" w15:restartNumberingAfterBreak="0">
+  <w:abstractNum w:abstractNumId="15" w15:restartNumberingAfterBreak="0">
     <w:nsid w:val="4AEF7683"/>
     <w:multiLevelType w:val="hybridMultilevel"/>
     <w:tmpl w:val="9440DA02"/>
@@ -26664,7 +27341,7 @@
       </w:rPr>
     </w:lvl>
   </w:abstractNum>
-  <w:abstractNum w:abstractNumId="15" w15:restartNumberingAfterBreak="0">
+  <w:abstractNum w:abstractNumId="16" w15:restartNumberingAfterBreak="0">
     <w:nsid w:val="567219DF"/>
     <w:multiLevelType w:val="multilevel"/>
     <w:tmpl w:val="BD2CDD04"/>
@@ -26779,7 +27456,120 @@
       </w:rPr>
     </w:lvl>
   </w:abstractNum>
-  <w:abstractNum w:abstractNumId="16" w15:restartNumberingAfterBreak="0">
+  <w:abstractNum w:abstractNumId="17" w15:restartNumberingAfterBreak="0">
+    <w:nsid w:val="56FA72DC"/>
+    <w:multiLevelType w:val="hybridMultilevel"/>
+    <w:tmpl w:val="552ABE16"/>
+    <w:lvl w:ilvl="0" w:tplc="040E0001">
+      <w:start w:val="1"/>
+      <w:numFmt w:val="bullet"/>
+      <w:lvlText w:val=""/>
+      <w:lvlJc w:val="left"/>
+      <w:pPr>
+        <w:ind w:left="720" w:hanging="360"/>
+      </w:pPr>
+      <w:rPr>
+        <w:rFonts w:ascii="Symbol" w:hAnsi="Symbol" w:hint="default"/>
+      </w:rPr>
+    </w:lvl>
+    <w:lvl w:ilvl="1" w:tplc="040E0003" w:tentative="1">
+      <w:start w:val="1"/>
+      <w:numFmt w:val="bullet"/>
+      <w:lvlText w:val="o"/>
+      <w:lvlJc w:val="left"/>
+      <w:pPr>
+        <w:ind w:left="1440" w:hanging="360"/>
+      </w:pPr>
+      <w:rPr>
+        <w:rFonts w:ascii="Courier New" w:hAnsi="Courier New" w:cs="Courier New" w:hint="default"/>
+      </w:rPr>
+    </w:lvl>
+    <w:lvl w:ilvl="2" w:tplc="040E0005" w:tentative="1">
+      <w:start w:val="1"/>
+      <w:numFmt w:val="bullet"/>
+      <w:lvlText w:val=""/>
+      <w:lvlJc w:val="left"/>
+      <w:pPr>
+        <w:ind w:left="2160" w:hanging="360"/>
+      </w:pPr>
+      <w:rPr>
+        <w:rFonts w:ascii="Wingdings" w:hAnsi="Wingdings" w:hint="default"/>
+      </w:rPr>
+    </w:lvl>
+    <w:lvl w:ilvl="3" w:tplc="040E0001" w:tentative="1">
+      <w:start w:val="1"/>
+      <w:numFmt w:val="bullet"/>
+      <w:lvlText w:val=""/>
+      <w:lvlJc w:val="left"/>
+      <w:pPr>
+        <w:ind w:left="2880" w:hanging="360"/>
+      </w:pPr>
+      <w:rPr>
+        <w:rFonts w:ascii="Symbol" w:hAnsi="Symbol" w:hint="default"/>
+      </w:rPr>
+    </w:lvl>
+    <w:lvl w:ilvl="4" w:tplc="040E0003" w:tentative="1">
+      <w:start w:val="1"/>
+      <w:numFmt w:val="bullet"/>
+      <w:lvlText w:val="o"/>
+      <w:lvlJc w:val="left"/>
+      <w:pPr>
+        <w:ind w:left="3600" w:hanging="360"/>
+      </w:pPr>
+      <w:rPr>
+        <w:rFonts w:ascii="Courier New" w:hAnsi="Courier New" w:cs="Courier New" w:hint="default"/>
+      </w:rPr>
+    </w:lvl>
+    <w:lvl w:ilvl="5" w:tplc="040E0005" w:tentative="1">
+      <w:start w:val="1"/>
+      <w:numFmt w:val="bullet"/>
+      <w:lvlText w:val=""/>
+      <w:lvlJc w:val="left"/>
+      <w:pPr>
+        <w:ind w:left="4320" w:hanging="360"/>
+      </w:pPr>
+      <w:rPr>
+        <w:rFonts w:ascii="Wingdings" w:hAnsi="Wingdings" w:hint="default"/>
+      </w:rPr>
+    </w:lvl>
+    <w:lvl w:ilvl="6" w:tplc="040E0001" w:tentative="1">
+      <w:start w:val="1"/>
+      <w:numFmt w:val="bullet"/>
+      <w:lvlText w:val=""/>
+      <w:lvlJc w:val="left"/>
+      <w:pPr>
+        <w:ind w:left="5040" w:hanging="360"/>
+      </w:pPr>
+      <w:rPr>
+        <w:rFonts w:ascii="Symbol" w:hAnsi="Symbol" w:hint="default"/>
+      </w:rPr>
+    </w:lvl>
+    <w:lvl w:ilvl="7" w:tplc="040E0003" w:tentative="1">
+      <w:start w:val="1"/>
+      <w:numFmt w:val="bullet"/>
+      <w:lvlText w:val="o"/>
+      <w:lvlJc w:val="left"/>
+      <w:pPr>
+        <w:ind w:left="5760" w:hanging="360"/>
+      </w:pPr>
+      <w:rPr>
+        <w:rFonts w:ascii="Courier New" w:hAnsi="Courier New" w:cs="Courier New" w:hint="default"/>
+      </w:rPr>
+    </w:lvl>
+    <w:lvl w:ilvl="8" w:tplc="040E0005" w:tentative="1">
+      <w:start w:val="1"/>
+      <w:numFmt w:val="bullet"/>
+      <w:lvlText w:val=""/>
+      <w:lvlJc w:val="left"/>
+      <w:pPr>
+        <w:ind w:left="6480" w:hanging="360"/>
+      </w:pPr>
+      <w:rPr>
+        <w:rFonts w:ascii="Wingdings" w:hAnsi="Wingdings" w:hint="default"/>
+      </w:rPr>
+    </w:lvl>
+  </w:abstractNum>
+  <w:abstractNum w:abstractNumId="18" w15:restartNumberingAfterBreak="0">
     <w:nsid w:val="6358745F"/>
     <w:multiLevelType w:val="hybridMultilevel"/>
     <w:tmpl w:val="48D8FB76"/>
@@ -26893,7 +27683,7 @@
       </w:rPr>
     </w:lvl>
   </w:abstractNum>
-  <w:abstractNum w:abstractNumId="17" w15:restartNumberingAfterBreak="0">
+  <w:abstractNum w:abstractNumId="19" w15:restartNumberingAfterBreak="0">
     <w:nsid w:val="6A9E028D"/>
     <w:multiLevelType w:val="multilevel"/>
     <w:tmpl w:val="D9FAE6FC"/>
@@ -26980,7 +27770,7 @@
       </w:pPr>
     </w:lvl>
   </w:abstractNum>
-  <w:abstractNum w:abstractNumId="18" w15:restartNumberingAfterBreak="0">
+  <w:abstractNum w:abstractNumId="20" w15:restartNumberingAfterBreak="0">
     <w:nsid w:val="77B536B4"/>
     <w:multiLevelType w:val="hybridMultilevel"/>
     <w:tmpl w:val="A490AB52"/>
@@ -27093,7 +27883,7 @@
       </w:rPr>
     </w:lvl>
   </w:abstractNum>
-  <w:abstractNum w:abstractNumId="19" w15:restartNumberingAfterBreak="0">
+  <w:abstractNum w:abstractNumId="21" w15:restartNumberingAfterBreak="0">
     <w:nsid w:val="7A3D4664"/>
     <w:multiLevelType w:val="hybridMultilevel"/>
     <w:tmpl w:val="55A2B296"/>
@@ -27206,7 +27996,7 @@
       </w:rPr>
     </w:lvl>
   </w:abstractNum>
-  <w:abstractNum w:abstractNumId="20" w15:restartNumberingAfterBreak="0">
+  <w:abstractNum w:abstractNumId="22" w15:restartNumberingAfterBreak="0">
     <w:nsid w:val="7BB942F4"/>
     <w:multiLevelType w:val="hybridMultilevel"/>
     <w:tmpl w:val="871E24E2"/>
@@ -27323,70 +28113,106 @@
     <w:abstractNumId w:val="1"/>
   </w:num>
   <w:num w:numId="2">
+    <w:abstractNumId w:val="7"/>
+  </w:num>
+  <w:num w:numId="3">
+    <w:abstractNumId w:val="16"/>
+  </w:num>
+  <w:num w:numId="4">
+    <w:abstractNumId w:val="19"/>
+  </w:num>
+  <w:num w:numId="5">
+    <w:abstractNumId w:val="12"/>
+  </w:num>
+  <w:num w:numId="6">
+    <w:abstractNumId w:val="10"/>
+  </w:num>
+  <w:num w:numId="7">
+    <w:abstractNumId w:val="15"/>
+  </w:num>
+  <w:num w:numId="8">
+    <w:abstractNumId w:val="21"/>
+  </w:num>
+  <w:num w:numId="9">
+    <w:abstractNumId w:val="14"/>
+  </w:num>
+  <w:num w:numId="10">
+    <w:abstractNumId w:val="4"/>
+  </w:num>
+  <w:num w:numId="11">
+    <w:abstractNumId w:val="13"/>
+  </w:num>
+  <w:num w:numId="12">
+    <w:abstractNumId w:val="22"/>
+  </w:num>
+  <w:num w:numId="13">
+    <w:abstractNumId w:val="20"/>
+  </w:num>
+  <w:num w:numId="14">
+    <w:abstractNumId w:val="5"/>
+  </w:num>
+  <w:num w:numId="15">
+    <w:abstractNumId w:val="11"/>
+  </w:num>
+  <w:num w:numId="16">
+    <w:abstractNumId w:val="9"/>
+  </w:num>
+  <w:num w:numId="17">
     <w:abstractNumId w:val="6"/>
   </w:num>
-  <w:num w:numId="3">
-    <w:abstractNumId w:val="15"/>
+  <w:num w:numId="18">
+    <w:abstractNumId w:val="3"/>
   </w:num>
-  <w:num w:numId="4">
+  <w:num w:numId="19">
+    <w:abstractNumId w:val="8"/>
+  </w:num>
+  <w:num w:numId="20">
+    <w:abstractNumId w:val="12"/>
+  </w:num>
+  <w:num w:numId="21">
+    <w:abstractNumId w:val="12"/>
+  </w:num>
+  <w:num w:numId="22">
+    <w:abstractNumId w:val="12"/>
+  </w:num>
+  <w:num w:numId="23">
+    <w:abstractNumId w:val="18"/>
+  </w:num>
+  <w:num w:numId="24">
+    <w:abstractNumId w:val="19"/>
+    <w:lvlOverride w:ilvl="0">
+      <w:startOverride w:val="1"/>
+    </w:lvlOverride>
+    <w:lvlOverride w:ilvl="1">
+      <w:startOverride w:val="1"/>
+    </w:lvlOverride>
+    <w:lvlOverride w:ilvl="2">
+      <w:startOverride w:val="1"/>
+    </w:lvlOverride>
+    <w:lvlOverride w:ilvl="3">
+      <w:startOverride w:val="1"/>
+    </w:lvlOverride>
+    <w:lvlOverride w:ilvl="4">
+      <w:startOverride w:val="1"/>
+    </w:lvlOverride>
+    <w:lvlOverride w:ilvl="5">
+      <w:startOverride w:val="1"/>
+    </w:lvlOverride>
+    <w:lvlOverride w:ilvl="6">
+      <w:startOverride w:val="1"/>
+    </w:lvlOverride>
+    <w:lvlOverride w:ilvl="7">
+      <w:startOverride w:val="1"/>
+    </w:lvlOverride>
+    <w:lvlOverride w:ilvl="8">
+      <w:startOverride w:val="1"/>
+    </w:lvlOverride>
+  </w:num>
+  <w:num w:numId="25">
     <w:abstractNumId w:val="17"/>
   </w:num>
-  <w:num w:numId="5">
-    <w:abstractNumId w:val="11"/>
-  </w:num>
-  <w:num w:numId="6">
-    <w:abstractNumId w:val="9"/>
-  </w:num>
-  <w:num w:numId="7">
-    <w:abstractNumId w:val="14"/>
-  </w:num>
-  <w:num w:numId="8">
-    <w:abstractNumId w:val="19"/>
-  </w:num>
-  <w:num w:numId="9">
-    <w:abstractNumId w:val="13"/>
-  </w:num>
-  <w:num w:numId="10">
-    <w:abstractNumId w:val="3"/>
-  </w:num>
-  <w:num w:numId="11">
-    <w:abstractNumId w:val="12"/>
-  </w:num>
-  <w:num w:numId="12">
-    <w:abstractNumId w:val="20"/>
-  </w:num>
-  <w:num w:numId="13">
-    <w:abstractNumId w:val="18"/>
-  </w:num>
-  <w:num w:numId="14">
-    <w:abstractNumId w:val="4"/>
-  </w:num>
-  <w:num w:numId="15">
-    <w:abstractNumId w:val="10"/>
-  </w:num>
-  <w:num w:numId="16">
-    <w:abstractNumId w:val="8"/>
-  </w:num>
-  <w:num w:numId="17">
-    <w:abstractNumId w:val="5"/>
-  </w:num>
-  <w:num w:numId="18">
+  <w:num w:numId="26">
     <w:abstractNumId w:val="2"/>
-  </w:num>
-  <w:num w:numId="19">
-    <w:abstractNumId w:val="7"/>
-  </w:num>
-  <w:num w:numId="20">
-    <w:abstractNumId w:val="11"/>
-  </w:num>
-  <w:num w:numId="21">
-    <w:abstractNumId w:val="11"/>
-  </w:num>
-  <w:num w:numId="22">
-    <w:abstractNumId w:val="11"/>
-  </w:num>
-  <w:num w:numId="23">
-    <w:abstractNumId w:val="16"/>
   </w:num>
   <w:numIdMacAtCleanup w:val="19"/>
 </w:numbering>

</xml_diff>

<commit_message>
Technikai specifikációk és Gazdasági számítások
</commit_message>
<xml_diff>
--- a/Rendszerfelejtok.docx
+++ b/Rendszerfelejtok.docx
@@ -10847,7 +10847,23 @@
         <w:jc w:val="both"/>
       </w:pPr>
       <w:r>
-        <w:t xml:space="preserve">és egy közös szótárat (Glossary), ami tartalmazza a projekt során felmerülő olyan kifejezéseket és szakszavakat, amelyek jelentése nem feltétlenül egyértelmű vagy ismert az informatikus társadalomban. </w:t>
+        <w:t xml:space="preserve">és egy közös </w:t>
+      </w:r>
+      <w:proofErr w:type="spellStart"/>
+      <w:r>
+        <w:t>szótárat</w:t>
+      </w:r>
+      <w:proofErr w:type="spellEnd"/>
+      <w:r>
+        <w:t xml:space="preserve"> (</w:t>
+      </w:r>
+      <w:proofErr w:type="spellStart"/>
+      <w:r>
+        <w:t>Glossary</w:t>
+      </w:r>
+      <w:proofErr w:type="spellEnd"/>
+      <w:r>
+        <w:t xml:space="preserve">), ami tartalmazza a projekt során felmerülő olyan kifejezéseket és szakszavakat, amelyek jelentése nem feltétlenül egyértelmű vagy ismert az informatikus társadalomban. </w:t>
       </w:r>
     </w:p>
     <w:p>
@@ -10937,8 +10953,13 @@
         <w:spacing w:after="0" w:line="360" w:lineRule="auto"/>
         <w:jc w:val="both"/>
       </w:pPr>
-      <w:r>
-        <w:t>Jánoki Lilla</w:t>
+      <w:proofErr w:type="spellStart"/>
+      <w:r>
+        <w:t>Jánoki</w:t>
+      </w:r>
+      <w:proofErr w:type="spellEnd"/>
+      <w:r>
+        <w:t xml:space="preserve"> Lilla</w:t>
       </w:r>
       <w:r>
         <w:t xml:space="preserve"> </w:t>
@@ -11986,13 +12007,23 @@
                 <w:szCs w:val="20"/>
               </w:rPr>
             </w:pPr>
+            <w:proofErr w:type="spellStart"/>
             <w:r>
               <w:rPr>
                 <w:rFonts w:cs="Times New Roman"/>
                 <w:sz w:val="20"/>
                 <w:szCs w:val="20"/>
               </w:rPr>
-              <w:t>Jánoki Lilla</w:t>
+              <w:t>Jánoki</w:t>
+            </w:r>
+            <w:proofErr w:type="spellEnd"/>
+            <w:r>
+              <w:rPr>
+                <w:rFonts w:cs="Times New Roman"/>
+                <w:sz w:val="20"/>
+                <w:szCs w:val="20"/>
+              </w:rPr>
+              <w:t xml:space="preserve"> Lilla</w:t>
             </w:r>
           </w:p>
         </w:tc>
@@ -13434,13 +13465,23 @@
                 <w:szCs w:val="20"/>
               </w:rPr>
             </w:pPr>
+            <w:proofErr w:type="spellStart"/>
             <w:r>
               <w:rPr>
                 <w:rFonts w:cs="Times New Roman"/>
                 <w:sz w:val="20"/>
                 <w:szCs w:val="20"/>
               </w:rPr>
-              <w:t>Jánoki Lilla</w:t>
+              <w:t>Jánoki</w:t>
+            </w:r>
+            <w:proofErr w:type="spellEnd"/>
+            <w:r>
+              <w:rPr>
+                <w:rFonts w:cs="Times New Roman"/>
+                <w:sz w:val="20"/>
+                <w:szCs w:val="20"/>
+              </w:rPr>
+              <w:t xml:space="preserve"> Lilla</w:t>
             </w:r>
           </w:p>
         </w:tc>
@@ -16215,13 +16256,23 @@
                 <w:szCs w:val="20"/>
               </w:rPr>
             </w:pPr>
+            <w:proofErr w:type="spellStart"/>
             <w:r>
               <w:rPr>
                 <w:rFonts w:cs="Times New Roman"/>
                 <w:sz w:val="20"/>
                 <w:szCs w:val="20"/>
               </w:rPr>
-              <w:t>Jánoki Lilla</w:t>
+              <w:t>Jánoki</w:t>
+            </w:r>
+            <w:proofErr w:type="spellEnd"/>
+            <w:r>
+              <w:rPr>
+                <w:rFonts w:cs="Times New Roman"/>
+                <w:sz w:val="20"/>
+                <w:szCs w:val="20"/>
+              </w:rPr>
+              <w:t xml:space="preserve"> Lilla</w:t>
             </w:r>
           </w:p>
         </w:tc>
@@ -18084,8 +18135,13 @@
             <w:pPr>
               <w:pStyle w:val="Szvegtrzs"/>
             </w:pPr>
+            <w:proofErr w:type="spellStart"/>
             <w:r>
-              <w:t>Jánoki Lilla</w:t>
+              <w:t>Jánoki</w:t>
+            </w:r>
+            <w:proofErr w:type="spellEnd"/>
+            <w:r>
+              <w:t xml:space="preserve"> Lilla</w:t>
             </w:r>
           </w:p>
         </w:tc>
@@ -18112,8 +18168,13 @@
             <w:pPr>
               <w:pStyle w:val="Szvegtrzs"/>
             </w:pPr>
+            <w:proofErr w:type="spellStart"/>
             <w:r>
-              <w:t xml:space="preserve">Jánoki Lilla, Bálint Ábel </w:t>
+              <w:t>Jánoki</w:t>
+            </w:r>
+            <w:proofErr w:type="spellEnd"/>
+            <w:r>
+              <w:t xml:space="preserve"> Lilla, Bálint Ábel </w:t>
             </w:r>
           </w:p>
         </w:tc>
@@ -18844,13 +18905,23 @@
                 <w:szCs w:val="20"/>
               </w:rPr>
             </w:pPr>
+            <w:proofErr w:type="spellStart"/>
             <w:r>
               <w:rPr>
                 <w:rFonts w:cs="Times New Roman"/>
                 <w:sz w:val="20"/>
                 <w:szCs w:val="20"/>
               </w:rPr>
-              <w:t>Jánoki Lilla</w:t>
+              <w:t>Jánoki</w:t>
+            </w:r>
+            <w:proofErr w:type="spellEnd"/>
+            <w:r>
+              <w:rPr>
+                <w:rFonts w:cs="Times New Roman"/>
+                <w:sz w:val="20"/>
+                <w:szCs w:val="20"/>
+              </w:rPr>
+              <w:t xml:space="preserve"> Lilla</w:t>
             </w:r>
           </w:p>
         </w:tc>
@@ -21145,7 +21216,15 @@
         <w:jc w:val="both"/>
       </w:pPr>
       <w:r>
-        <w:t xml:space="preserve">Közös szótás (Glossary) </w:t>
+        <w:t>Közös szótás (</w:t>
+      </w:r>
+      <w:proofErr w:type="spellStart"/>
+      <w:r>
+        <w:t>Glossary</w:t>
+      </w:r>
+      <w:proofErr w:type="spellEnd"/>
+      <w:r>
+        <w:t xml:space="preserve">) </w:t>
       </w:r>
     </w:p>
     <w:p>
@@ -21158,6 +21237,7 @@
           <w:bCs/>
         </w:rPr>
       </w:pPr>
+      <w:proofErr w:type="spellStart"/>
       <w:r>
         <w:rPr>
           <w:b/>
@@ -21172,6 +21252,7 @@
         </w:rPr>
         <w:t>takeholder</w:t>
       </w:r>
+      <w:proofErr w:type="spellEnd"/>
       <w:r>
         <w:rPr>
           <w:b/>
@@ -21228,6 +21309,7 @@
         <w:spacing w:line="360" w:lineRule="auto"/>
         <w:jc w:val="both"/>
       </w:pPr>
+      <w:proofErr w:type="spellStart"/>
       <w:r>
         <w:rPr>
           <w:b/>
@@ -21242,6 +21324,7 @@
         </w:rPr>
         <w:t>ktor</w:t>
       </w:r>
+      <w:proofErr w:type="spellEnd"/>
       <w:r>
         <w:rPr>
           <w:b/>
@@ -21252,8 +21335,21 @@
       <w:r>
         <w:t xml:space="preserve">- </w:t>
       </w:r>
-      <w:r>
-        <w:t>use case diagrammban egy szerepkört,</w:t>
+      <w:proofErr w:type="spellStart"/>
+      <w:r>
+        <w:t>use</w:t>
+      </w:r>
+      <w:proofErr w:type="spellEnd"/>
+      <w:r>
+        <w:t xml:space="preserve"> </w:t>
+      </w:r>
+      <w:proofErr w:type="spellStart"/>
+      <w:r>
+        <w:t>case</w:t>
+      </w:r>
+      <w:proofErr w:type="spellEnd"/>
+      <w:r>
+        <w:t xml:space="preserve"> diagrammban egy szerepkört,</w:t>
       </w:r>
       <w:r>
         <w:t xml:space="preserve"> </w:t>
@@ -21293,6 +21389,7 @@
         <w:spacing w:line="360" w:lineRule="auto"/>
         <w:jc w:val="both"/>
       </w:pPr>
+      <w:proofErr w:type="spellStart"/>
       <w:r>
         <w:rPr>
           <w:b/>
@@ -21300,6 +21397,7 @@
         </w:rPr>
         <w:t>Appsofőr</w:t>
       </w:r>
+      <w:proofErr w:type="spellEnd"/>
       <w:r>
         <w:rPr>
           <w:b/>
@@ -21343,6 +21441,7 @@
           <w:bCs/>
         </w:rPr>
       </w:pPr>
+      <w:proofErr w:type="spellStart"/>
       <w:r>
         <w:rPr>
           <w:b/>
@@ -21350,6 +21449,7 @@
         </w:rPr>
         <w:t>Apputas</w:t>
       </w:r>
+      <w:proofErr w:type="spellEnd"/>
       <w:r>
         <w:rPr>
           <w:b/>
@@ -21442,7 +21542,15 @@
         <w:jc w:val="both"/>
       </w:pPr>
       <w:r>
-        <w:t xml:space="preserve">A tömegközlekedés nem ér el közvetlenül Győr minden pontjára. Vannak helyek, amik egyáltalán nem lehet eljutni és vannak, amelyek az egyetemtől kiindulva csak egy vagy több átszállással érhetőek el. Sok esetben a buszok nem is közlekednek megfelelő sűrűséggel és akár órákat is várnunk kell a következő járatra. Sajnos abban sem lehetünk 100%-ig biztosak, hogy a következő járat meg fog érkezni, ugyanis sok hallgatótársunk tapasztal nap mint nap járatkimaradásokat. </w:t>
+        <w:t>A tömegközlekedés nem ér el közvetlenül Győr minden pontjára. Vannak helyek, amik egyáltalán nem lehet eljutni és vannak, amelyek az egyetemtől kiindulva csak egy vagy több átszállással érhetőek el. Sok esetben a buszok nem is közlekednek megfelelő sűrűséggel és akár órákat is várnunk kell a következő járatra. Sajnos abban sem lehetünk 100%-</w:t>
+      </w:r>
+      <w:proofErr w:type="spellStart"/>
+      <w:r>
+        <w:t>ig</w:t>
+      </w:r>
+      <w:proofErr w:type="spellEnd"/>
+      <w:r>
+        <w:t xml:space="preserve"> biztosak, hogy a következő járat meg fog érkezni, ugyanis sok hallgatótársunk tapasztal nap mint nap járatkimaradásokat. </w:t>
       </w:r>
     </w:p>
     <w:p>
@@ -21954,6 +22062,7 @@
                 <w:u w:val="single"/>
               </w:rPr>
             </w:pPr>
+            <w:proofErr w:type="spellStart"/>
             <w:r>
               <w:rPr>
                 <w:b/>
@@ -21962,7 +22071,18 @@
                 <w:szCs w:val="28"/>
                 <w:u w:val="single"/>
               </w:rPr>
-              <w:t>Strengths - Erősségek</w:t>
+              <w:t>Strengths</w:t>
+            </w:r>
+            <w:proofErr w:type="spellEnd"/>
+            <w:r>
+              <w:rPr>
+                <w:b/>
+                <w:bCs/>
+                <w:sz w:val="32"/>
+                <w:szCs w:val="28"/>
+                <w:u w:val="single"/>
+              </w:rPr>
+              <w:t xml:space="preserve"> - Erősségek</w:t>
             </w:r>
           </w:p>
           <w:p>
@@ -22076,7 +22196,29 @@
                 <w:szCs w:val="28"/>
                 <w:u w:val="single"/>
               </w:rPr>
-              <w:t xml:space="preserve"> Weaknesses - Gyengeségek</w:t>
+              <w:t xml:space="preserve"> </w:t>
+            </w:r>
+            <w:proofErr w:type="spellStart"/>
+            <w:r>
+              <w:rPr>
+                <w:b/>
+                <w:bCs/>
+                <w:sz w:val="32"/>
+                <w:szCs w:val="28"/>
+                <w:u w:val="single"/>
+              </w:rPr>
+              <w:t>Weaknesses</w:t>
+            </w:r>
+            <w:proofErr w:type="spellEnd"/>
+            <w:r>
+              <w:rPr>
+                <w:b/>
+                <w:bCs/>
+                <w:sz w:val="32"/>
+                <w:szCs w:val="28"/>
+                <w:u w:val="single"/>
+              </w:rPr>
+              <w:t xml:space="preserve"> - Gyengeségek</w:t>
             </w:r>
           </w:p>
           <w:p>
@@ -22188,6 +22330,7 @@
                 <w:u w:val="single"/>
               </w:rPr>
             </w:pPr>
+            <w:proofErr w:type="spellStart"/>
             <w:r>
               <w:rPr>
                 <w:b/>
@@ -22196,7 +22339,18 @@
                 <w:szCs w:val="28"/>
                 <w:u w:val="single"/>
               </w:rPr>
-              <w:t>Opportunities - Lehetőségek</w:t>
+              <w:t>Opportunities</w:t>
+            </w:r>
+            <w:proofErr w:type="spellEnd"/>
+            <w:r>
+              <w:rPr>
+                <w:b/>
+                <w:bCs/>
+                <w:sz w:val="32"/>
+                <w:szCs w:val="28"/>
+                <w:u w:val="single"/>
+              </w:rPr>
+              <w:t xml:space="preserve"> - Lehetőségek</w:t>
             </w:r>
           </w:p>
           <w:p>
@@ -22274,6 +22428,7 @@
                 <w:u w:val="single"/>
               </w:rPr>
             </w:pPr>
+            <w:proofErr w:type="spellStart"/>
             <w:r>
               <w:rPr>
                 <w:b/>
@@ -22282,7 +22437,18 @@
                 <w:szCs w:val="28"/>
                 <w:u w:val="single"/>
               </w:rPr>
-              <w:t>Threats - Veszélyek</w:t>
+              <w:t>Threats</w:t>
+            </w:r>
+            <w:proofErr w:type="spellEnd"/>
+            <w:r>
+              <w:rPr>
+                <w:b/>
+                <w:bCs/>
+                <w:sz w:val="32"/>
+                <w:szCs w:val="28"/>
+                <w:u w:val="single"/>
+              </w:rPr>
+              <w:t xml:space="preserve"> - Veszélyek</w:t>
             </w:r>
           </w:p>
           <w:p>
@@ -22644,8 +22810,13 @@
         <w:ind w:left="789"/>
       </w:pPr>
       <w:bookmarkStart w:id="4" w:name="_Hlk97492435"/>
-      <w:r>
-        <w:t xml:space="preserve">Stakeholderek </w:t>
+      <w:proofErr w:type="spellStart"/>
+      <w:r>
+        <w:t>Stakeholderek</w:t>
+      </w:r>
+      <w:proofErr w:type="spellEnd"/>
+      <w:r>
+        <w:t xml:space="preserve"> </w:t>
       </w:r>
     </w:p>
     <w:bookmarkEnd w:id="4"/>
@@ -22665,7 +22836,15 @@
         <w:t xml:space="preserve">belső érdekeltjei az applikáció fejlesztői, akik elkészítik és a továbbiakban is karban tudják majd tartani, fejleszteni az applikációt. </w:t>
       </w:r>
       <w:r>
-        <w:t xml:space="preserve">Mellettük belső érdekeltek lehetnek még az esetleges befektetők. A külső érdekeltek körébe tartoznak a hallgatók, akik igénybe szeretnék majd venni a szolgáltatást és az appsofőrök, akik az autókat fogják vezetni. A külső érdekeltek közé tartozhatnak </w:t>
+        <w:t xml:space="preserve">Mellettük belső érdekeltek lehetnek még az esetleges befektetők. A külső érdekeltek körébe tartoznak a hallgatók, akik igénybe szeretnék majd venni a szolgáltatást és az </w:t>
+      </w:r>
+      <w:proofErr w:type="spellStart"/>
+      <w:r>
+        <w:t>appsofőrök</w:t>
+      </w:r>
+      <w:proofErr w:type="spellEnd"/>
+      <w:r>
+        <w:t xml:space="preserve">, akik az autókat fogják vezetni. A külső érdekeltek közé tartozhatnak </w:t>
       </w:r>
       <w:r>
         <w:t>konk</w:t>
@@ -22769,7 +22948,15 @@
         <w:jc w:val="both"/>
       </w:pPr>
       <w:r>
-        <w:t xml:space="preserve">Az appsofőrök érdeke, hogy minél több utast sikerüljön összegyűjteni egy útra. Cél, hogy az összegyűlt összeg minél nagyobb mértékben fedezze az autófenntartási és benzinköltségeket. </w:t>
+        <w:t xml:space="preserve">Az </w:t>
+      </w:r>
+      <w:proofErr w:type="spellStart"/>
+      <w:r>
+        <w:t>appsofőrök</w:t>
+      </w:r>
+      <w:proofErr w:type="spellEnd"/>
+      <w:r>
+        <w:t xml:space="preserve"> érdeke, hogy minél több utast sikerüljön összegyűjteni egy útra. Cél, hogy az összegyűlt összeg minél nagyobb mértékben fedezze az autófenntartási és benzinköltségeket. </w:t>
       </w:r>
     </w:p>
     <w:p>
@@ -23039,11 +23226,24 @@
       <w:r>
         <w:t xml:space="preserve">- </w:t>
       </w:r>
+      <w:proofErr w:type="spellStart"/>
       <w:r>
         <w:t>u</w:t>
       </w:r>
       <w:r>
-        <w:t>se case diagram</w:t>
+        <w:t>se</w:t>
+      </w:r>
+      <w:proofErr w:type="spellEnd"/>
+      <w:r>
+        <w:t xml:space="preserve"> </w:t>
+      </w:r>
+      <w:proofErr w:type="spellStart"/>
+      <w:r>
+        <w:t>case</w:t>
+      </w:r>
+      <w:proofErr w:type="spellEnd"/>
+      <w:r>
+        <w:t xml:space="preserve"> diagram</w:t>
       </w:r>
       <w:r>
         <w:t xml:space="preserve"> </w:t>
@@ -23557,7 +23757,15 @@
         <w:jc w:val="both"/>
       </w:pPr>
       <w:r>
-        <w:t>A használati esetet az Apputas indítja el!</w:t>
+        <w:t xml:space="preserve">A használati esetet az </w:t>
+      </w:r>
+      <w:proofErr w:type="spellStart"/>
+      <w:r>
+        <w:t>Apputas</w:t>
+      </w:r>
+      <w:proofErr w:type="spellEnd"/>
+      <w:r>
+        <w:t xml:space="preserve"> indítja el!</w:t>
       </w:r>
     </w:p>
     <w:p>
@@ -23616,8 +23824,13 @@
         <w:spacing w:line="360" w:lineRule="auto"/>
         <w:jc w:val="both"/>
       </w:pPr>
-      <w:r>
-        <w:t>Appsofőr által meghirdetett út.</w:t>
+      <w:proofErr w:type="spellStart"/>
+      <w:r>
+        <w:t>Appsofőr</w:t>
+      </w:r>
+      <w:proofErr w:type="spellEnd"/>
+      <w:r>
+        <w:t xml:space="preserve"> által meghirdetett út.</w:t>
       </w:r>
     </w:p>
     <w:p>
@@ -23645,7 +23858,39 @@
         <w:jc w:val="both"/>
       </w:pPr>
       <w:r>
-        <w:t>A folyamat akkor indul el, amikor az Apputas munkába kíván menni. Megnyitja az Applikációt és a felületén kiválasztja az út keresése funkciót. Ilyenkor egy kereső felületen meglehet adni az utas által kiválasztott indulásipontot és végcélt továbbá az utazás tervezett időpontját. Ezt követően az útvonal keresése gomb megnyomásával a rendszer lekérdezi az adott paraméterekkel rendelkező Appsofőröket, majd listázza. Amennyiben ilyen útvonal létezik nincs más dolga az utasnak, mint jelentkezni az utazásra. Innentől kezdve pedig már csak az Appsofőrnek kell elfogadni az utast. Ha nem létezik ilyen útvonal, akkor az Apputasnak más alternatív utazási mód után kell néznie.</w:t>
+        <w:t xml:space="preserve">A folyamat akkor indul el, amikor az </w:t>
+      </w:r>
+      <w:proofErr w:type="spellStart"/>
+      <w:r>
+        <w:t>Apputas</w:t>
+      </w:r>
+      <w:proofErr w:type="spellEnd"/>
+      <w:r>
+        <w:t xml:space="preserve"> munkába kíván menni. Megnyitja az Applikációt és a felületén kiválasztja az út keresése funkciót. Ilyenkor egy kereső felületen meglehet adni az utas által kiválasztott indulásipontot és végcélt továbbá az utazás tervezett időpontját. Ezt követően az útvonal keresése gomb megnyomásával a rendszer lekérdezi az adott paraméterekkel rendelkező </w:t>
+      </w:r>
+      <w:proofErr w:type="spellStart"/>
+      <w:r>
+        <w:t>Appsofőröket</w:t>
+      </w:r>
+      <w:proofErr w:type="spellEnd"/>
+      <w:r>
+        <w:t xml:space="preserve">, majd listázza. Amennyiben ilyen útvonal létezik nincs más dolga az utasnak, mint jelentkezni az utazásra. Innentől kezdve pedig már csak az </w:t>
+      </w:r>
+      <w:proofErr w:type="spellStart"/>
+      <w:r>
+        <w:t>Appsofőrnek</w:t>
+      </w:r>
+      <w:proofErr w:type="spellEnd"/>
+      <w:r>
+        <w:t xml:space="preserve"> kell elfogadni az utast. Ha nem létezik ilyen útvonal, akkor az </w:t>
+      </w:r>
+      <w:proofErr w:type="spellStart"/>
+      <w:r>
+        <w:t>Apputasnak</w:t>
+      </w:r>
+      <w:proofErr w:type="spellEnd"/>
+      <w:r>
+        <w:t xml:space="preserve"> más alternatív utazási mód után kell néznie.</w:t>
       </w:r>
     </w:p>
     <w:p>
@@ -23677,7 +23922,15 @@
         <w:jc w:val="both"/>
       </w:pPr>
       <w:r>
-        <w:t>Nincsen Appsofőr a szükséges útvonalra.</w:t>
+        <w:t xml:space="preserve">Nincsen </w:t>
+      </w:r>
+      <w:proofErr w:type="spellStart"/>
+      <w:r>
+        <w:t>Appsofőr</w:t>
+      </w:r>
+      <w:proofErr w:type="spellEnd"/>
+      <w:r>
+        <w:t xml:space="preserve"> a szükséges útvonalra.</w:t>
       </w:r>
     </w:p>
     <w:p>
@@ -23869,7 +24122,23 @@
         <w:jc w:val="both"/>
       </w:pPr>
       <w:r>
-        <w:t>A használati esetet az Apputas vagy az Appsofőr indítja el!</w:t>
+        <w:t xml:space="preserve">A használati esetet az </w:t>
+      </w:r>
+      <w:proofErr w:type="spellStart"/>
+      <w:r>
+        <w:t>Apputas</w:t>
+      </w:r>
+      <w:proofErr w:type="spellEnd"/>
+      <w:r>
+        <w:t xml:space="preserve"> vagy az </w:t>
+      </w:r>
+      <w:proofErr w:type="spellStart"/>
+      <w:r>
+        <w:t>Appsofőr</w:t>
+      </w:r>
+      <w:proofErr w:type="spellEnd"/>
+      <w:r>
+        <w:t xml:space="preserve"> indítja el!</w:t>
       </w:r>
     </w:p>
     <w:p>
@@ -23928,8 +24197,13 @@
         <w:spacing w:line="360" w:lineRule="auto"/>
         <w:jc w:val="both"/>
       </w:pPr>
-      <w:r>
-        <w:t>Appsofőr részéről: utassal való rendelkezés egy útvonalra.</w:t>
+      <w:proofErr w:type="spellStart"/>
+      <w:r>
+        <w:t>Appsofőr</w:t>
+      </w:r>
+      <w:proofErr w:type="spellEnd"/>
+      <w:r>
+        <w:t xml:space="preserve"> részéről: utassal való rendelkezés egy útvonalra.</w:t>
       </w:r>
     </w:p>
     <w:p>
@@ -23942,8 +24216,13 @@
         <w:spacing w:line="360" w:lineRule="auto"/>
         <w:jc w:val="both"/>
       </w:pPr>
-      <w:r>
-        <w:t>Apputas részéről: sofőrrel való rendelkezés egy útvonalra.</w:t>
+      <w:proofErr w:type="spellStart"/>
+      <w:r>
+        <w:t>Apputas</w:t>
+      </w:r>
+      <w:proofErr w:type="spellEnd"/>
+      <w:r>
+        <w:t xml:space="preserve"> részéről: sofőrrel való rendelkezés egy útvonalra.</w:t>
       </w:r>
     </w:p>
     <w:p>
@@ -23971,7 +24250,39 @@
         <w:jc w:val="both"/>
       </w:pPr>
       <w:r>
-        <w:t>A folyamat akkor indul el, amikor az Appsofőrnek vagy az Apputasnak bármely nyomós indoknál fogva le kell mondania a már előre elfogadott útját. Ebben az esetben mindkét felhasználónak a felületén a menüsorban a következő funkciót kell kiválasztani: saját útjaim, majd ezt követően a rendszer kilistázza a jövőben tervezett útjait a felhasználónak. Ebből a listából kell kiválasztani azt az útvonalat melyet a felhasználó törölni kíván. A törlés gomb megnyomásával egyidőben a rendszer figyelmezteti az aktuális másik felet (Apputast, ha az Appsofőr mondja le vagy fordítva), hogy az előzőleg már elfogadott útvonal törlésre került.</w:t>
+        <w:t xml:space="preserve">A folyamat akkor indul el, amikor az </w:t>
+      </w:r>
+      <w:proofErr w:type="spellStart"/>
+      <w:r>
+        <w:t>Appsofőrnek</w:t>
+      </w:r>
+      <w:proofErr w:type="spellEnd"/>
+      <w:r>
+        <w:t xml:space="preserve"> vagy az </w:t>
+      </w:r>
+      <w:proofErr w:type="spellStart"/>
+      <w:r>
+        <w:t>Apputasnak</w:t>
+      </w:r>
+      <w:proofErr w:type="spellEnd"/>
+      <w:r>
+        <w:t xml:space="preserve"> bármely nyomós indoknál fogva le kell mondania a már előre elfogadott útját. Ebben az esetben mindkét felhasználónak a felületén a menüsorban a következő funkciót kell kiválasztani: saját útjaim, majd ezt követően a rendszer kilistázza a jövőben tervezett útjait a felhasználónak. Ebből a listából kell kiválasztani azt az útvonalat melyet a felhasználó törölni kíván. A törlés gomb megnyomásával egyidőben a rendszer figyelmezteti az aktuális másik felet (</w:t>
+      </w:r>
+      <w:proofErr w:type="spellStart"/>
+      <w:r>
+        <w:t>Apputast</w:t>
+      </w:r>
+      <w:proofErr w:type="spellEnd"/>
+      <w:r>
+        <w:t xml:space="preserve">, ha az </w:t>
+      </w:r>
+      <w:proofErr w:type="spellStart"/>
+      <w:r>
+        <w:t>Appsofőr</w:t>
+      </w:r>
+      <w:proofErr w:type="spellEnd"/>
+      <w:r>
+        <w:t xml:space="preserve"> mondja le vagy fordítva), hogy az előzőleg már elfogadott útvonal törlésre került.</w:t>
       </w:r>
     </w:p>
     <w:p>
@@ -24195,7 +24506,15 @@
         <w:jc w:val="both"/>
       </w:pPr>
       <w:r>
-        <w:t>A használati esetet az Appsofőr indítja el!</w:t>
+        <w:t xml:space="preserve">A használati esetet az </w:t>
+      </w:r>
+      <w:proofErr w:type="spellStart"/>
+      <w:r>
+        <w:t>Appsofőr</w:t>
+      </w:r>
+      <w:proofErr w:type="spellEnd"/>
+      <w:r>
+        <w:t xml:space="preserve"> indítja el!</w:t>
       </w:r>
     </w:p>
     <w:p>
@@ -24255,7 +24574,15 @@
         <w:jc w:val="both"/>
       </w:pPr>
       <w:r>
-        <w:t>Igazolt Appsofőri státusz.</w:t>
+        <w:t xml:space="preserve">Igazolt </w:t>
+      </w:r>
+      <w:proofErr w:type="spellStart"/>
+      <w:r>
+        <w:t>Appsofőri</w:t>
+      </w:r>
+      <w:proofErr w:type="spellEnd"/>
+      <w:r>
+        <w:t xml:space="preserve"> státusz.</w:t>
       </w:r>
     </w:p>
     <w:p>
@@ -24283,7 +24610,15 @@
         <w:jc w:val="both"/>
       </w:pPr>
       <w:r>
-        <w:t>A folyamat akkor indul el, amikor az Appsofőr egy útvonalat kíván létrehozni. Megnyitja az Applikációt és a felületén kiválasztja az út meghirdetése funkciót. Ilyenkor egy tervező felületen a sofőr meg tud adni egy útvonalat, indulási időpontot, helyszínt, az utazás várható időtartamát, és a szabad helyek számát is. Ezt követően az út meghirdetése gomb megnyomásával a rendszer nyilvánosságra hozza az adott paraméterekkel az útvonalat az applikáción belül. Ezek után a sofőrnek az utasok jelentkezéseit kell elfogadnia. Amennyiben legalább egy utas jelentkezik, a sofőr végre tudja hajtani a szolgáltatást. Ha nem jelentkezik egy utas sem, akkor a sofőr egyedül utazik.</w:t>
+        <w:t xml:space="preserve">A folyamat akkor indul el, amikor az </w:t>
+      </w:r>
+      <w:proofErr w:type="spellStart"/>
+      <w:r>
+        <w:t>Appsofőr</w:t>
+      </w:r>
+      <w:proofErr w:type="spellEnd"/>
+      <w:r>
+        <w:t xml:space="preserve"> egy útvonalat kíván létrehozni. Megnyitja az Applikációt és a felületén kiválasztja az út meghirdetése funkciót. Ilyenkor egy tervező felületen a sofőr meg tud adni egy útvonalat, indulási időpontot, helyszínt, az utazás várható időtartamát, és a szabad helyek számát is. Ezt követően az út meghirdetése gomb megnyomásával a rendszer nyilvánosságra hozza az adott paraméterekkel az útvonalat az applikáción belül. Ezek után a sofőrnek az utasok jelentkezéseit kell elfogadnia. Amennyiben legalább egy utas jelentkezik, a sofőr végre tudja hajtani a szolgáltatást. Ha nem jelentkezik egy utas sem, akkor a sofőr egyedül utazik.</w:t>
       </w:r>
     </w:p>
     <w:p>
@@ -24315,7 +24650,15 @@
         <w:jc w:val="both"/>
       </w:pPr>
       <w:r>
-        <w:t>Nincsen Apputas az útvonalra.</w:t>
+        <w:t xml:space="preserve">Nincsen </w:t>
+      </w:r>
+      <w:proofErr w:type="spellStart"/>
+      <w:r>
+        <w:t>Apputas</w:t>
+      </w:r>
+      <w:proofErr w:type="spellEnd"/>
+      <w:r>
+        <w:t xml:space="preserve"> az útvonalra.</w:t>
       </w:r>
     </w:p>
     <w:p>
@@ -24507,7 +24850,15 @@
         <w:jc w:val="both"/>
       </w:pPr>
       <w:r>
-        <w:t>A használati esetet az Appsofőr indítja el!</w:t>
+        <w:t xml:space="preserve">A használati esetet az </w:t>
+      </w:r>
+      <w:proofErr w:type="spellStart"/>
+      <w:r>
+        <w:t>Appsofőr</w:t>
+      </w:r>
+      <w:proofErr w:type="spellEnd"/>
+      <w:r>
+        <w:t xml:space="preserve"> indítja el!</w:t>
       </w:r>
     </w:p>
     <w:p>
@@ -24581,7 +24932,15 @@
         <w:jc w:val="both"/>
       </w:pPr>
       <w:r>
-        <w:t>Igazolt Appsofőri státusz.</w:t>
+        <w:t xml:space="preserve">Igazolt </w:t>
+      </w:r>
+      <w:proofErr w:type="spellStart"/>
+      <w:r>
+        <w:t>Appsofőri</w:t>
+      </w:r>
+      <w:proofErr w:type="spellEnd"/>
+      <w:r>
+        <w:t xml:space="preserve"> státusz.</w:t>
       </w:r>
     </w:p>
     <w:p>
@@ -24609,7 +24968,23 @@
         <w:jc w:val="both"/>
       </w:pPr>
       <w:r>
-        <w:t>A folyamat akkor indul el, amikor az Appsofőrnek bármely nyomós indoknál fogva le kell mondania a már előre elfogadott útját. Ebben az esetben az Appsofőrnek a felületén a menüsorban a következő funkciót kell kiválasztani: saját útjaim, majd ezt követően a rendszer kilistázza a jövőben tervezett útjait a sofőrnek. Ebből a listából kell kiválasztani azt az útvonalat melyet a sofőr törölni kíván. A törlés gomb megnyomásával egyidőben a rendszer figyelmezteti az utast, hogy az előzőleg már elfogadott útvonal törlésre került.</w:t>
+        <w:t xml:space="preserve">A folyamat akkor indul el, amikor az </w:t>
+      </w:r>
+      <w:proofErr w:type="spellStart"/>
+      <w:r>
+        <w:t>Appsofőrnek</w:t>
+      </w:r>
+      <w:proofErr w:type="spellEnd"/>
+      <w:r>
+        <w:t xml:space="preserve"> bármely nyomós indoknál fogva le kell mondania a már előre elfogadott útját. Ebben az esetben az </w:t>
+      </w:r>
+      <w:proofErr w:type="spellStart"/>
+      <w:r>
+        <w:t>Appsofőrnek</w:t>
+      </w:r>
+      <w:proofErr w:type="spellEnd"/>
+      <w:r>
+        <w:t xml:space="preserve"> a felületén a menüsorban a következő funkciót kell kiválasztani: saját útjaim, majd ezt követően a rendszer kilistázza a jövőben tervezett útjait a sofőrnek. Ebből a listából kell kiválasztani azt az útvonalat melyet a sofőr törölni kíván. A törlés gomb megnyomásával egyidőben a rendszer figyelmezteti az utast, hogy az előzőleg már elfogadott útvonal törlésre került.</w:t>
       </w:r>
     </w:p>
     <w:p>
@@ -25347,7 +25722,15 @@
         <w:jc w:val="both"/>
       </w:pPr>
       <w:r>
-        <w:t>A rendszer alapvetően a munkában elterjedt idősávokban vannak a legmagasabb kihasználtsági csúcsok. Office hour vagy akár a 2 vagy 3 műszakos idősávok előtt 1,5-2 órával és utána is szintén. Ezen időszakokban lehet a legnagyobb rendszer terhelésre számítani.</w:t>
+        <w:t xml:space="preserve">A rendszer alapvetően a munkában elterjedt idősávokban vannak a legmagasabb kihasználtsági csúcsok. Office </w:t>
+      </w:r>
+      <w:proofErr w:type="spellStart"/>
+      <w:r>
+        <w:t>hour</w:t>
+      </w:r>
+      <w:proofErr w:type="spellEnd"/>
+      <w:r>
+        <w:t xml:space="preserve"> vagy akár a 2 vagy 3 műszakos idősávok előtt 1,5-2 órával és utána is szintén. Ezen időszakokban lehet a legnagyobb rendszer terhelésre számítani.</w:t>
       </w:r>
     </w:p>
     <w:p>
@@ -25377,7 +25760,23 @@
         <w:jc w:val="both"/>
       </w:pPr>
       <w:r>
-        <w:t xml:space="preserve">MTTR: Ebben az esetben is azt kell figyelembe venni, hogy a rendszer mennyi ideig van használhatatlan állapotban, de ebben az esetben fontos szempont a hogy a leállások alatt mennyi javítás volt szükség elvégezni annak érdekében, hogy a rendszer újra működőképes legyen. Ebben az esetben is , mint az MTBF esetében a rendszer érdeke, hogy a lehető legalacsonyabb hibával működjön. </w:t>
+        <w:t xml:space="preserve">MTTR: Ebben az esetben is azt kell figyelembe venni, hogy a rendszer mennyi ideig van használhatatlan állapotban, de ebben az esetben fontos szempont </w:t>
+      </w:r>
+      <w:proofErr w:type="gramStart"/>
+      <w:r>
+        <w:t>a</w:t>
+      </w:r>
+      <w:proofErr w:type="gramEnd"/>
+      <w:r>
+        <w:t xml:space="preserve"> hogy a leállások alatt mennyi javítás volt szükség elvégezni annak érdekében, hogy a rendszer újra működőképes legyen. Ebben az esetben is , mint az MTBF esetében a rendszer érdeke, hogy a lehető legalacsonyabb hibával </w:t>
+      </w:r>
+      <w:proofErr w:type="spellStart"/>
+      <w:r>
+        <w:t>működjön</w:t>
+      </w:r>
+      <w:proofErr w:type="spellEnd"/>
+      <w:r>
+        <w:t xml:space="preserve">. </w:t>
       </w:r>
       <w:r>
         <w:t>A rendszer karban tarthatósága egyszerű, mert az applikáción kívül a webszervert kell az adatbázissal karban tartani. A webszerverről a biztonság kedvéért naponta egyszer hajnali 3-kor biztonsági mentés készül, továbbá havonta egyszer újraindítják.</w:t>
@@ -25432,9 +25831,11 @@
       <w:r>
         <w:t xml:space="preserve">A rendszer folyamatosan </w:t>
       </w:r>
+      <w:proofErr w:type="gramStart"/>
       <w:r>
         <w:t>számon tartja</w:t>
       </w:r>
+      <w:proofErr w:type="gramEnd"/>
       <w:r>
         <w:t xml:space="preserve"> a háttérben futó feladatok erőforrástól elvett mennyiségét, ha valamelyik túl sokat használ, akkor elmenti a rendszer aktuális állapotát, majd megpróbálja a folyamatot leállítani, ezzel elérve az optimális teljesítményt. Erről a folyamatról a felhasználó értesítést kap. </w:t>
       </w:r>
@@ -25542,22 +25943,271 @@
     <w:p>
       <w:pPr>
         <w:pStyle w:val="Szvegtrzs"/>
+        <w:keepNext/>
         <w:spacing w:line="360" w:lineRule="auto"/>
-        <w:jc w:val="both"/>
-      </w:pPr>
-      <w:r>
-        <w:t>Abc</w:t>
-      </w:r>
-      <w:r>
-        <w:t xml:space="preserve"> </w:t>
-      </w:r>
-    </w:p>
-    <w:p>
-      <w:pPr>
-        <w:pStyle w:val="Cmsor2"/>
-      </w:pPr>
-      <w:r>
-        <w:t xml:space="preserve">Platform </w:t>
+        <w:jc w:val="center"/>
+      </w:pPr>
+      <w:r>
+        <w:rPr>
+          <w:noProof/>
+        </w:rPr>
+        <w:drawing>
+          <wp:inline distT="0" distB="0" distL="0" distR="0" wp14:anchorId="0A3067AA" wp14:editId="7875EE8A">
+            <wp:extent cx="5400000" cy="2256164"/>
+            <wp:effectExtent l="0" t="0" r="0" b="0"/>
+            <wp:docPr id="20" name="Kép 20"/>
+            <wp:cNvGraphicFramePr>
+              <a:graphicFrameLocks xmlns:a="http://schemas.openxmlformats.org/drawingml/2006/main" noChangeAspect="1"/>
+            </wp:cNvGraphicFramePr>
+            <a:graphic xmlns:a="http://schemas.openxmlformats.org/drawingml/2006/main">
+              <a:graphicData uri="http://schemas.openxmlformats.org/drawingml/2006/picture">
+                <pic:pic xmlns:pic="http://schemas.openxmlformats.org/drawingml/2006/picture">
+                  <pic:nvPicPr>
+                    <pic:cNvPr id="20" name="Kép 20"/>
+                    <pic:cNvPicPr/>
+                  </pic:nvPicPr>
+                  <pic:blipFill>
+                    <a:blip r:embed="rId16">
+                      <a:extLst>
+                        <a:ext uri="{28A0092B-C50C-407E-A947-70E740481C1C}">
+                          <a14:useLocalDpi xmlns:a14="http://schemas.microsoft.com/office/drawing/2010/main" val="0"/>
+                        </a:ext>
+                      </a:extLst>
+                    </a:blip>
+                    <a:stretch>
+                      <a:fillRect/>
+                    </a:stretch>
+                  </pic:blipFill>
+                  <pic:spPr>
+                    <a:xfrm>
+                      <a:off x="0" y="0"/>
+                      <a:ext cx="5400000" cy="2256164"/>
+                    </a:xfrm>
+                    <a:prstGeom prst="rect">
+                      <a:avLst/>
+                    </a:prstGeom>
+                  </pic:spPr>
+                </pic:pic>
+              </a:graphicData>
+            </a:graphic>
+          </wp:inline>
+        </w:drawing>
+      </w:r>
+    </w:p>
+    <w:p>
+      <w:pPr>
+        <w:pStyle w:val="Kpalrs"/>
+        <w:spacing w:after="360"/>
+        <w:jc w:val="center"/>
+        <w:rPr>
+          <w:rFonts w:ascii="Times New Roman" w:hAnsi="Times New Roman" w:cs="Times New Roman"/>
+          <w:b/>
+          <w:bCs/>
+          <w:i w:val="0"/>
+          <w:iCs w:val="0"/>
+          <w:noProof/>
+        </w:rPr>
+      </w:pPr>
+      <w:r>
+        <w:rPr>
+          <w:rFonts w:ascii="Times New Roman" w:hAnsi="Times New Roman" w:cs="Times New Roman"/>
+          <w:b/>
+          <w:bCs/>
+          <w:i w:val="0"/>
+          <w:iCs w:val="0"/>
+          <w:noProof/>
+        </w:rPr>
+        <w:fldChar w:fldCharType="begin"/>
+      </w:r>
+      <w:r>
+        <w:rPr>
+          <w:rFonts w:ascii="Times New Roman" w:hAnsi="Times New Roman" w:cs="Times New Roman"/>
+          <w:b/>
+          <w:bCs/>
+          <w:i w:val="0"/>
+          <w:iCs w:val="0"/>
+          <w:noProof/>
+        </w:rPr>
+        <w:instrText xml:space="preserve"> SEQ ábra \* ARABIC </w:instrText>
+      </w:r>
+      <w:r>
+        <w:rPr>
+          <w:rFonts w:ascii="Times New Roman" w:hAnsi="Times New Roman" w:cs="Times New Roman"/>
+          <w:b/>
+          <w:bCs/>
+          <w:i w:val="0"/>
+          <w:iCs w:val="0"/>
+          <w:noProof/>
+        </w:rPr>
+        <w:fldChar w:fldCharType="separate"/>
+      </w:r>
+      <w:r>
+        <w:rPr>
+          <w:rFonts w:ascii="Times New Roman" w:hAnsi="Times New Roman" w:cs="Times New Roman"/>
+          <w:b/>
+          <w:bCs/>
+          <w:i w:val="0"/>
+          <w:iCs w:val="0"/>
+          <w:noProof/>
+        </w:rPr>
+        <w:t>10</w:t>
+      </w:r>
+      <w:r>
+        <w:rPr>
+          <w:rFonts w:ascii="Times New Roman" w:hAnsi="Times New Roman" w:cs="Times New Roman"/>
+          <w:b/>
+          <w:bCs/>
+          <w:i w:val="0"/>
+          <w:iCs w:val="0"/>
+          <w:noProof/>
+        </w:rPr>
+        <w:fldChar w:fldCharType="end"/>
+      </w:r>
+      <w:r>
+        <w:rPr>
+          <w:rFonts w:ascii="Times New Roman" w:hAnsi="Times New Roman" w:cs="Times New Roman"/>
+          <w:b/>
+          <w:bCs/>
+          <w:i w:val="0"/>
+          <w:iCs w:val="0"/>
+          <w:noProof/>
+        </w:rPr>
+        <w:t>. ábra - Fejlesztői architektúra terv</w:t>
+      </w:r>
+    </w:p>
+    <w:p>
+      <w:pPr>
+        <w:pStyle w:val="Szvegtrzs"/>
+        <w:keepNext/>
+        <w:spacing w:line="360" w:lineRule="auto"/>
+        <w:jc w:val="center"/>
+      </w:pPr>
+      <w:r>
+        <w:rPr>
+          <w:noProof/>
+        </w:rPr>
+        <w:drawing>
+          <wp:inline distT="0" distB="0" distL="0" distR="0" wp14:anchorId="164253CA" wp14:editId="4758E680">
+            <wp:extent cx="5400000" cy="1328283"/>
+            <wp:effectExtent l="0" t="0" r="0" b="5715"/>
+            <wp:docPr id="21" name="Kép 21"/>
+            <wp:cNvGraphicFramePr>
+              <a:graphicFrameLocks xmlns:a="http://schemas.openxmlformats.org/drawingml/2006/main" noChangeAspect="1"/>
+            </wp:cNvGraphicFramePr>
+            <a:graphic xmlns:a="http://schemas.openxmlformats.org/drawingml/2006/main">
+              <a:graphicData uri="http://schemas.openxmlformats.org/drawingml/2006/picture">
+                <pic:pic xmlns:pic="http://schemas.openxmlformats.org/drawingml/2006/picture">
+                  <pic:nvPicPr>
+                    <pic:cNvPr id="21" name="Kép 21"/>
+                    <pic:cNvPicPr/>
+                  </pic:nvPicPr>
+                  <pic:blipFill>
+                    <a:blip r:embed="rId17">
+                      <a:extLst>
+                        <a:ext uri="{28A0092B-C50C-407E-A947-70E740481C1C}">
+                          <a14:useLocalDpi xmlns:a14="http://schemas.microsoft.com/office/drawing/2010/main" val="0"/>
+                        </a:ext>
+                      </a:extLst>
+                    </a:blip>
+                    <a:stretch>
+                      <a:fillRect/>
+                    </a:stretch>
+                  </pic:blipFill>
+                  <pic:spPr>
+                    <a:xfrm>
+                      <a:off x="0" y="0"/>
+                      <a:ext cx="5400000" cy="1328283"/>
+                    </a:xfrm>
+                    <a:prstGeom prst="rect">
+                      <a:avLst/>
+                    </a:prstGeom>
+                  </pic:spPr>
+                </pic:pic>
+              </a:graphicData>
+            </a:graphic>
+          </wp:inline>
+        </w:drawing>
+      </w:r>
+    </w:p>
+    <w:p>
+      <w:pPr>
+        <w:pStyle w:val="Kpalrs"/>
+        <w:spacing w:after="360"/>
+        <w:jc w:val="center"/>
+        <w:rPr>
+          <w:rFonts w:ascii="Times New Roman" w:hAnsi="Times New Roman" w:cs="Times New Roman"/>
+          <w:b/>
+          <w:bCs/>
+          <w:i w:val="0"/>
+          <w:iCs w:val="0"/>
+          <w:noProof/>
+        </w:rPr>
+      </w:pPr>
+      <w:r>
+        <w:rPr>
+          <w:rFonts w:ascii="Times New Roman" w:hAnsi="Times New Roman" w:cs="Times New Roman"/>
+          <w:b/>
+          <w:bCs/>
+          <w:i w:val="0"/>
+          <w:iCs w:val="0"/>
+          <w:noProof/>
+        </w:rPr>
+        <w:fldChar w:fldCharType="begin"/>
+      </w:r>
+      <w:r>
+        <w:rPr>
+          <w:rFonts w:ascii="Times New Roman" w:hAnsi="Times New Roman" w:cs="Times New Roman"/>
+          <w:b/>
+          <w:bCs/>
+          <w:i w:val="0"/>
+          <w:iCs w:val="0"/>
+          <w:noProof/>
+        </w:rPr>
+        <w:instrText xml:space="preserve"> SEQ ábra \* ARABIC </w:instrText>
+      </w:r>
+      <w:r>
+        <w:rPr>
+          <w:rFonts w:ascii="Times New Roman" w:hAnsi="Times New Roman" w:cs="Times New Roman"/>
+          <w:b/>
+          <w:bCs/>
+          <w:i w:val="0"/>
+          <w:iCs w:val="0"/>
+          <w:noProof/>
+        </w:rPr>
+        <w:fldChar w:fldCharType="separate"/>
+      </w:r>
+      <w:r>
+        <w:rPr>
+          <w:rFonts w:ascii="Times New Roman" w:hAnsi="Times New Roman" w:cs="Times New Roman"/>
+          <w:b/>
+          <w:bCs/>
+          <w:i w:val="0"/>
+          <w:iCs w:val="0"/>
+          <w:noProof/>
+        </w:rPr>
+        <w:t>11</w:t>
+      </w:r>
+      <w:r>
+        <w:rPr>
+          <w:rFonts w:ascii="Times New Roman" w:hAnsi="Times New Roman" w:cs="Times New Roman"/>
+          <w:b/>
+          <w:bCs/>
+          <w:i w:val="0"/>
+          <w:iCs w:val="0"/>
+          <w:noProof/>
+        </w:rPr>
+        <w:fldChar w:fldCharType="end"/>
+      </w:r>
+      <w:r>
+        <w:rPr>
+          <w:rFonts w:ascii="Times New Roman" w:hAnsi="Times New Roman" w:cs="Times New Roman"/>
+          <w:b/>
+          <w:bCs/>
+          <w:i w:val="0"/>
+          <w:iCs w:val="0"/>
+          <w:noProof/>
+        </w:rPr>
+        <w:t>. ábra - Felhasználói architektúra terv</w:t>
       </w:r>
     </w:p>
     <w:p>
@@ -25567,15 +26217,91 @@
         <w:jc w:val="both"/>
       </w:pPr>
       <w:r>
-        <w:t xml:space="preserve">Abc </w:t>
-      </w:r>
-    </w:p>
-    <w:p>
-      <w:pPr>
-        <w:pStyle w:val="Cmsor2"/>
-      </w:pPr>
-      <w:r>
-        <w:t xml:space="preserve">Fejlesztői eszközök </w:t>
+        <w:t>A tervezett rendszer a következő összetevőkből áll:</w:t>
+      </w:r>
+    </w:p>
+    <w:p>
+      <w:pPr>
+        <w:pStyle w:val="Szvegtrzs"/>
+        <w:numPr>
+          <w:ilvl w:val="0"/>
+          <w:numId w:val="26"/>
+        </w:numPr>
+        <w:spacing w:line="360" w:lineRule="auto"/>
+        <w:jc w:val="both"/>
+      </w:pPr>
+      <w:r>
+        <w:t>Adatbázis</w:t>
+      </w:r>
+    </w:p>
+    <w:p>
+      <w:pPr>
+        <w:pStyle w:val="Szvegtrzs"/>
+        <w:numPr>
+          <w:ilvl w:val="0"/>
+          <w:numId w:val="26"/>
+        </w:numPr>
+        <w:spacing w:line="360" w:lineRule="auto"/>
+        <w:jc w:val="both"/>
+      </w:pPr>
+      <w:r>
+        <w:t>Adatbázis szerver</w:t>
+      </w:r>
+    </w:p>
+    <w:p>
+      <w:pPr>
+        <w:pStyle w:val="Szvegtrzs"/>
+        <w:numPr>
+          <w:ilvl w:val="0"/>
+          <w:numId w:val="26"/>
+        </w:numPr>
+        <w:spacing w:line="360" w:lineRule="auto"/>
+        <w:jc w:val="both"/>
+      </w:pPr>
+      <w:r>
+        <w:t>Tűzfal</w:t>
+      </w:r>
+    </w:p>
+    <w:p>
+      <w:pPr>
+        <w:pStyle w:val="Szvegtrzs"/>
+        <w:numPr>
+          <w:ilvl w:val="0"/>
+          <w:numId w:val="26"/>
+        </w:numPr>
+        <w:spacing w:line="360" w:lineRule="auto"/>
+        <w:jc w:val="both"/>
+      </w:pPr>
+      <w:r>
+        <w:t>Web szerver</w:t>
+      </w:r>
+    </w:p>
+    <w:p>
+      <w:pPr>
+        <w:pStyle w:val="Szvegtrzs"/>
+        <w:numPr>
+          <w:ilvl w:val="0"/>
+          <w:numId w:val="26"/>
+        </w:numPr>
+        <w:spacing w:line="360" w:lineRule="auto"/>
+        <w:jc w:val="both"/>
+      </w:pPr>
+      <w:r>
+        <w:t>Web kliens</w:t>
+      </w:r>
+    </w:p>
+    <w:p>
+      <w:pPr>
+        <w:pStyle w:val="Szvegtrzs"/>
+        <w:numPr>
+          <w:ilvl w:val="0"/>
+          <w:numId w:val="26"/>
+        </w:numPr>
+        <w:spacing w:line="360" w:lineRule="auto"/>
+        <w:jc w:val="both"/>
+      </w:pPr>
+      <w:r>
+        <w:t>Android/IOS készülék</w:t>
       </w:r>
     </w:p>
     <w:p>
@@ -25584,22 +26310,6 @@
         <w:spacing w:line="360" w:lineRule="auto"/>
         <w:jc w:val="both"/>
       </w:pPr>
-      <w:r>
-        <w:t xml:space="preserve">Az alapvető platformunk a chat alapú kommunikációhoz az erre a célra létrehozott </w:t>
-      </w:r>
-      <w:r>
-        <w:rPr>
-          <w:b/>
-          <w:bCs/>
-        </w:rPr>
-        <w:t>Messenger</w:t>
-      </w:r>
-      <w:r>
-        <w:t xml:space="preserve"> csoport. Itt folyik a mindennapos </w:t>
-      </w:r>
-      <w:r>
-        <w:t xml:space="preserve">kommunikáció, és itt szoktuk összegyűjteni a kérdéseket és a megoldandó feladatokat. </w:t>
-      </w:r>
     </w:p>
     <w:p>
       <w:pPr>
@@ -25608,32 +26318,8 @@
         <w:jc w:val="both"/>
       </w:pPr>
       <w:r>
-        <w:t xml:space="preserve">A gyakorlati órák után tartott személyes megbeszéléseken, kívül minden vasárnap este tartunk online megbeszélést, amihez a </w:t>
-      </w:r>
-      <w:r>
-        <w:rPr>
-          <w:b/>
-          <w:bCs/>
-        </w:rPr>
-        <w:t>Discord</w:t>
-      </w:r>
-      <w:r>
-        <w:t xml:space="preserve"> programot használjuk. </w:t>
-      </w:r>
-      <w:r>
-        <w:t xml:space="preserve">Általában itt kerülnek </w:t>
-      </w:r>
-      <w:r>
-        <w:t xml:space="preserve">elfogadásra az adott heti és </w:t>
-      </w:r>
-      <w:r>
-        <w:t>kiosztásra a következő heti feladatok</w:t>
-      </w:r>
-      <w:r>
-        <w:t xml:space="preserve">, </w:t>
-      </w:r>
-      <w:r>
-        <w:t xml:space="preserve">továbbá itt vitatjuk meg a felmerülő kérdéseket is. </w:t>
+        <w:lastRenderedPageBreak/>
+        <w:t xml:space="preserve">Az architektúrában az adatforgalom szempontjából a következőképpen zajlik: </w:t>
       </w:r>
     </w:p>
     <w:p>
@@ -25643,17 +26329,7 @@
         <w:jc w:val="both"/>
       </w:pPr>
       <w:r>
-        <w:t xml:space="preserve">A megbeszélésekről szöveges dokumentáció készül a </w:t>
-      </w:r>
-      <w:r>
-        <w:rPr>
-          <w:b/>
-          <w:bCs/>
-        </w:rPr>
-        <w:t>MS Word</w:t>
-      </w:r>
-      <w:r>
-        <w:t xml:space="preserve"> programmal. Ebben a programban történik a projekt dokumentum vezetése, szerkesztése is. </w:t>
+        <w:t>Az applikáció a web szerverrel kapcsolatba lép és lekéri a szükséges adatokat, innen kétféleképpen alakulhat. Az első eset, hogy a kérés eredményének meghatározására nem szükséges az adatbázis. Ebben az esetben a web szerver azonnal tud válaszolni. A másik eset, ha szükséges az adatbázis, ilyenkor a web szerver továbbítja a kérést az adatbázis szerver felé. Miután megkapta az adatbázisból a szükséges adatot, elküldi a web szervernek, végül pedig a szerver elküldi a választ az web kliensnek.</w:t>
       </w:r>
     </w:p>
     <w:p>
@@ -25663,26 +26339,7 @@
         <w:jc w:val="both"/>
       </w:pPr>
       <w:r>
-        <w:t xml:space="preserve">A dokumentumok kezelésére, tárolására az erre a célra létrehozott </w:t>
-      </w:r>
-      <w:r>
-        <w:rPr>
-          <w:b/>
-          <w:bCs/>
-        </w:rPr>
-        <w:t>GitHub</w:t>
-      </w:r>
-      <w:r>
-        <w:t xml:space="preserve"> repository-t használjuk. </w:t>
-      </w:r>
-      <w:r>
-        <w:t xml:space="preserve">Ide felkerülnek minden megbeszélés után a jegyzőkönyvek, illetve itt található a projekt dokumentum legfrissebb verziója is. </w:t>
-      </w:r>
-      <w:r>
-        <w:t xml:space="preserve">A bevált gyakorlat szerint a projekttagok elküldik a munkáikat a projektvezetőnek, aki </w:t>
-      </w:r>
-      <w:r>
-        <w:t xml:space="preserve">ezeket elfogadja és beilleszti a megfelelő formátumban a közös projekt dokumentumba. </w:t>
+        <w:t>Gondolkodás után az Androidot és az IOS-t választottuk ki a megfelelő platformoknak. Azért erre esett a választás, mert az emberek így kényelmesen, bárhol, bármikor hozzáfér a szükséges információkhoz, csak egy telefonra vagy egy tabletre van szükségük.</w:t>
       </w:r>
     </w:p>
     <w:p>
@@ -25692,27 +26349,18 @@
         <w:jc w:val="both"/>
       </w:pPr>
       <w:r>
-        <w:t xml:space="preserve">A folyamatábrák és use case diagrammok a </w:t>
-      </w:r>
-      <w:r>
-        <w:rPr>
-          <w:b/>
-          <w:bCs/>
-        </w:rPr>
-        <w:t>Miro</w:t>
-      </w:r>
-      <w:r>
-        <w:t xml:space="preserve"> program ingyenes, online verziójával készültek, a halszálka diagrammhoz </w:t>
-      </w:r>
-      <w:r>
-        <w:rPr>
-          <w:b/>
-          <w:bCs/>
-        </w:rPr>
-        <w:t>Photoshop</w:t>
-      </w:r>
-      <w:r>
-        <w:t xml:space="preserve">-ot használtunk. </w:t>
+        <w:t>A teljesítménytesztelés segít a rendszerek megfelelő karbantartásában és a hibák kijavításában, mielőtt a problémák elérnék a rendszerfelhasználókat. Segít fenntartani az alkalmazások hatékonyságát, válaszképességét, méretezhetőségét és sebességét az üzleti követelményekhez képest. Ha hatékonyan végez, a teljesítménytesztelésnek meg kell adni a szűk keresztmetszetek megszüntetéséhez szükséges diagnosztikai adatokat, amelyek gyenge teljesítményt eredményeznek. Szűk keresztmetszet akkor fordul elő, ha az adatfolyam megszakad vagy leáll, mert nincs elegendő kapacitás a számítási feladat kezeléséhez. A terheléstesztelés a rendszer teljesítményét méri a számítási feladatok növekedésével. Azonosítja, hogy az alkalmazás hol és mikor szakad meg, így az éles környezetbe való szállítás előtt kijavíthatja a problémát.</w:t>
+      </w:r>
+    </w:p>
+    <w:p>
+      <w:pPr>
+        <w:pStyle w:val="Cmsor2"/>
+      </w:pPr>
+      <w:r>
+        <w:t xml:space="preserve">Platform </w:t>
+      </w:r>
+      <w:r>
+        <w:t xml:space="preserve">tulajdonságok és követelmények </w:t>
       </w:r>
     </w:p>
     <w:p>
@@ -25720,12 +26368,24 @@
         <w:pStyle w:val="Szvegtrzs"/>
         <w:spacing w:line="360" w:lineRule="auto"/>
         <w:jc w:val="both"/>
-      </w:pPr>
-      <w:r>
-        <w:t xml:space="preserve">//programozás: </w:t>
-      </w:r>
-      <w:r>
-        <w:t>C++ és VsCode</w:t>
+        <w:rPr>
+          <w:b/>
+          <w:bCs/>
+        </w:rPr>
+      </w:pPr>
+      <w:r>
+        <w:rPr>
+          <w:b/>
+          <w:bCs/>
+        </w:rPr>
+        <w:t>A rendszer futtatásához ajánlott hardverkörnyezet:</w:t>
+      </w:r>
+      <w:r>
+        <w:rPr>
+          <w:b/>
+          <w:bCs/>
+        </w:rPr>
+        <w:t xml:space="preserve"> </w:t>
       </w:r>
     </w:p>
     <w:p>
@@ -25733,23 +26393,383 @@
         <w:pStyle w:val="Szvegtrzs"/>
         <w:spacing w:line="360" w:lineRule="auto"/>
         <w:jc w:val="both"/>
-      </w:pPr>
+        <w:rPr>
+          <w:b/>
+          <w:bCs/>
+        </w:rPr>
+      </w:pPr>
+      <w:r>
+        <w:t>Az alkalmazás használatához szükség van 200.0 MB szabad tárhelyre a készüléken.</w:t>
+      </w:r>
     </w:p>
     <w:p>
       <w:pPr>
         <w:pStyle w:val="Szvegtrzs"/>
         <w:spacing w:line="360" w:lineRule="auto"/>
         <w:jc w:val="both"/>
+        <w:rPr>
+          <w:b/>
+          <w:bCs/>
+        </w:rPr>
+      </w:pPr>
+      <w:r>
+        <w:rPr>
+          <w:b/>
+          <w:bCs/>
+        </w:rPr>
+        <w:t>A rendszer futtatásához szükséges szoftverkörnyezet:</w:t>
+      </w:r>
+      <w:r>
+        <w:rPr>
+          <w:b/>
+          <w:bCs/>
+        </w:rPr>
+        <w:t xml:space="preserve"> </w:t>
+      </w:r>
+    </w:p>
+    <w:p>
+      <w:pPr>
+        <w:pStyle w:val="Szvegtrzs"/>
+        <w:spacing w:line="360" w:lineRule="auto"/>
+        <w:jc w:val="both"/>
+        <w:rPr>
+          <w:b/>
+          <w:bCs/>
+        </w:rPr>
+      </w:pPr>
+      <w:r>
+        <w:t>A szoftver Android rendszer esetén az Android 12.0 Lollipop vagy annál újabb verzióval képes működni, míg Apple készülékek esetében az iOS 15.4 a követelmény. A szoftver egyidejűleg több felhasználó kiszolgálására is alkalmas.</w:t>
+      </w:r>
+    </w:p>
+    <w:p>
+      <w:pPr>
+        <w:pStyle w:val="Szvegtrzs"/>
+        <w:spacing w:line="360" w:lineRule="auto"/>
+        <w:jc w:val="both"/>
+        <w:rPr>
+          <w:b/>
+          <w:bCs/>
+        </w:rPr>
+      </w:pPr>
+      <w:r>
+        <w:t>E</w:t>
+      </w:r>
+      <w:r>
+        <w:t xml:space="preserve">gy platform független </w:t>
+      </w:r>
+      <w:r>
+        <w:rPr>
+          <w:b/>
+          <w:bCs/>
+        </w:rPr>
+        <w:t>böngészőből is elérhető változata</w:t>
+      </w:r>
+      <w:r>
+        <w:t xml:space="preserve"> is lesz az applikációnak, amely további szabadságot nyújt a felhasználóknak.</w:t>
+      </w:r>
+      <w:r>
+        <w:t xml:space="preserve"> </w:t>
+      </w:r>
+    </w:p>
+    <w:p>
+      <w:pPr>
+        <w:pStyle w:val="Cmsor2"/>
       </w:pPr>
       <w:r>
         <w:lastRenderedPageBreak/>
-        <w:t xml:space="preserve">//adatbázis kezelés: </w:t>
-      </w:r>
-      <w:r>
+        <w:t xml:space="preserve">Fejlesztői eszközök </w:t>
+      </w:r>
+    </w:p>
+    <w:p>
+      <w:pPr>
+        <w:pStyle w:val="Szvegtrzs"/>
+        <w:spacing w:line="360" w:lineRule="auto"/>
+        <w:jc w:val="both"/>
+      </w:pPr>
+      <w:r>
+        <w:t xml:space="preserve">Az alapvető platformunk a chat alapú kommunikációhoz az erre a célra létrehozott </w:t>
+      </w:r>
+      <w:r>
+        <w:rPr>
+          <w:b/>
+          <w:bCs/>
+        </w:rPr>
+        <w:t>Messenger</w:t>
+      </w:r>
+      <w:r>
+        <w:t xml:space="preserve"> csoport. Itt folyik a mindennapos </w:t>
+      </w:r>
+      <w:r>
+        <w:t xml:space="preserve">kommunikáció, és itt szoktuk összegyűjteni a kérdéseket és a megoldandó feladatokat. </w:t>
+      </w:r>
+    </w:p>
+    <w:p>
+      <w:pPr>
+        <w:pStyle w:val="Szvegtrzs"/>
+        <w:spacing w:line="360" w:lineRule="auto"/>
+        <w:jc w:val="both"/>
+      </w:pPr>
+      <w:r>
+        <w:t xml:space="preserve">A gyakorlati órák után tartott személyes megbeszéléseken, kívül minden vasárnap este tartunk online megbeszélést, amihez a </w:t>
+      </w:r>
+      <w:r>
+        <w:rPr>
+          <w:b/>
+          <w:bCs/>
+        </w:rPr>
+        <w:t>Discord</w:t>
+      </w:r>
+      <w:r>
+        <w:t xml:space="preserve"> programot használjuk. </w:t>
+      </w:r>
+      <w:r>
+        <w:t xml:space="preserve">Általában itt kerülnek </w:t>
+      </w:r>
+      <w:r>
+        <w:t xml:space="preserve">elfogadásra az adott heti és </w:t>
+      </w:r>
+      <w:r>
+        <w:t>kiosztásra a következő heti feladatok</w:t>
+      </w:r>
+      <w:r>
+        <w:t xml:space="preserve">, </w:t>
+      </w:r>
+      <w:r>
+        <w:t xml:space="preserve">továbbá itt vitatjuk meg a felmerülő kérdéseket is. </w:t>
+      </w:r>
+    </w:p>
+    <w:p>
+      <w:pPr>
+        <w:pStyle w:val="Szvegtrzs"/>
+        <w:spacing w:line="360" w:lineRule="auto"/>
+        <w:jc w:val="both"/>
+      </w:pPr>
+      <w:r>
+        <w:t xml:space="preserve">A megbeszélésekről szöveges dokumentáció készül a </w:t>
+      </w:r>
+      <w:r>
+        <w:rPr>
+          <w:b/>
+          <w:bCs/>
+        </w:rPr>
+        <w:t>MS Word</w:t>
+      </w:r>
+      <w:r>
+        <w:t xml:space="preserve"> programmal. Ebben a programban történik a projekt dokumentum vezetése, szerkesztése is. </w:t>
+      </w:r>
+    </w:p>
+    <w:p>
+      <w:pPr>
+        <w:pStyle w:val="Szvegtrzs"/>
+        <w:spacing w:line="360" w:lineRule="auto"/>
+        <w:jc w:val="both"/>
+      </w:pPr>
+      <w:r>
+        <w:t xml:space="preserve">A dokumentumok kezelésére, tárolására az erre a célra létrehozott </w:t>
+      </w:r>
+      <w:r>
+        <w:rPr>
+          <w:b/>
+          <w:bCs/>
+        </w:rPr>
+        <w:t>GitHub</w:t>
+      </w:r>
+      <w:r>
+        <w:t xml:space="preserve"> repository-t használjuk. </w:t>
+      </w:r>
+      <w:r>
+        <w:t xml:space="preserve">Ide felkerülnek minden megbeszélés után a jegyzőkönyvek, illetve itt található a projekt dokumentum legfrissebb verziója is. </w:t>
+      </w:r>
+      <w:r>
+        <w:t xml:space="preserve">A bevált gyakorlat szerint a projekttagok elküldik a munkáikat a projektvezetőnek, aki </w:t>
+      </w:r>
+      <w:r>
+        <w:t xml:space="preserve">ezeket elfogadja és beilleszti a megfelelő formátumban a közös projekt dokumentumba. </w:t>
+      </w:r>
+    </w:p>
+    <w:p>
+      <w:pPr>
+        <w:pStyle w:val="Szvegtrzs"/>
+        <w:spacing w:line="360" w:lineRule="auto"/>
+        <w:jc w:val="both"/>
+      </w:pPr>
+      <w:r>
+        <w:t xml:space="preserve">A folyamatábrák és </w:t>
+      </w:r>
+      <w:proofErr w:type="spellStart"/>
+      <w:r>
+        <w:t>use</w:t>
+      </w:r>
+      <w:proofErr w:type="spellEnd"/>
+      <w:r>
+        <w:t xml:space="preserve"> </w:t>
+      </w:r>
+      <w:proofErr w:type="spellStart"/>
+      <w:r>
+        <w:t>case</w:t>
+      </w:r>
+      <w:proofErr w:type="spellEnd"/>
+      <w:r>
+        <w:t xml:space="preserve"> diagrammok a </w:t>
+      </w:r>
+      <w:proofErr w:type="spellStart"/>
+      <w:r>
+        <w:rPr>
+          <w:b/>
+          <w:bCs/>
+        </w:rPr>
+        <w:t>Miro</w:t>
+      </w:r>
+      <w:proofErr w:type="spellEnd"/>
+      <w:r>
+        <w:t xml:space="preserve"> program ingyenes, online verziójával készültek, a halszálka diagrammhoz </w:t>
+      </w:r>
+      <w:r>
+        <w:rPr>
+          <w:b/>
+          <w:bCs/>
+        </w:rPr>
+        <w:t>Photoshop</w:t>
+      </w:r>
+      <w:r>
+        <w:t xml:space="preserve">-ot használtunk. </w:t>
+      </w:r>
+    </w:p>
+    <w:p>
+      <w:pPr>
+        <w:pStyle w:val="Szvegtrzs"/>
+        <w:spacing w:line="360" w:lineRule="auto"/>
+        <w:jc w:val="both"/>
+      </w:pPr>
+      <w:r>
+        <w:t xml:space="preserve">Szoftveres háttérnek a </w:t>
+      </w:r>
+      <w:r>
+        <w:rPr>
+          <w:b/>
+          <w:bCs/>
+        </w:rPr>
+        <w:t xml:space="preserve">Visual </w:t>
+      </w:r>
+      <w:proofErr w:type="spellStart"/>
+      <w:r>
+        <w:rPr>
+          <w:b/>
+          <w:bCs/>
+        </w:rPr>
+        <w:t>Studio</w:t>
+      </w:r>
+      <w:proofErr w:type="spellEnd"/>
+      <w:r>
+        <w:rPr>
+          <w:b/>
+          <w:bCs/>
+        </w:rPr>
+        <w:t xml:space="preserve"> </w:t>
+      </w:r>
+      <w:proofErr w:type="spellStart"/>
+      <w:r>
+        <w:rPr>
+          <w:b/>
+          <w:bCs/>
+        </w:rPr>
+        <w:t>Code</w:t>
+      </w:r>
+      <w:proofErr w:type="spellEnd"/>
+      <w:r>
+        <w:t>-ot</w:t>
+      </w:r>
+      <w:r>
+        <w:t xml:space="preserve"> </w:t>
+      </w:r>
+      <w:r>
+        <w:t xml:space="preserve">és </w:t>
+      </w:r>
+      <w:r>
+        <w:t xml:space="preserve">a C++ </w:t>
+      </w:r>
+      <w:r>
+        <w:t xml:space="preserve">programozási </w:t>
+      </w:r>
+      <w:r>
+        <w:t>nyelvet</w:t>
+      </w:r>
+      <w:r>
+        <w:t xml:space="preserve"> választottuk</w:t>
+      </w:r>
+      <w:r>
+        <w:t xml:space="preserve">. </w:t>
+      </w:r>
+    </w:p>
+    <w:p>
+      <w:pPr>
+        <w:pStyle w:val="Szvegtrzs"/>
+        <w:spacing w:line="360" w:lineRule="auto"/>
+        <w:jc w:val="both"/>
+      </w:pPr>
+      <w:r>
+        <w:t xml:space="preserve">Adatbázis </w:t>
+      </w:r>
+      <w:r>
+        <w:t xml:space="preserve">tervezéséhez </w:t>
+      </w:r>
+      <w:r>
+        <w:t xml:space="preserve">pedig </w:t>
+      </w:r>
+      <w:r>
+        <w:t xml:space="preserve">egy </w:t>
+      </w:r>
+      <w:r>
+        <w:t>nyílt forráskódú</w:t>
+      </w:r>
+      <w:r>
+        <w:t>,</w:t>
+      </w:r>
+      <w:r>
+        <w:t xml:space="preserve"> </w:t>
+      </w:r>
+      <w:r>
+        <w:t xml:space="preserve">webes </w:t>
+      </w:r>
+      <w:r>
+        <w:t>adatbázis kezelő felület</w:t>
+      </w:r>
+      <w:r>
+        <w:t xml:space="preserve">et, </w:t>
+      </w:r>
+      <w:r>
+        <w:t xml:space="preserve">a </w:t>
+      </w:r>
+      <w:proofErr w:type="spellStart"/>
+      <w:r>
+        <w:rPr>
+          <w:b/>
+          <w:bCs/>
+        </w:rPr>
+        <w:t>phpMyAdmin</w:t>
+      </w:r>
+      <w:proofErr w:type="spellEnd"/>
+      <w:r>
+        <w:t xml:space="preserve"> </w:t>
+      </w:r>
+      <w:r>
+        <w:t xml:space="preserve">és a </w:t>
+      </w:r>
+      <w:r>
+        <w:rPr>
+          <w:b/>
+          <w:bCs/>
+        </w:rPr>
         <w:t>MySQL</w:t>
       </w:r>
       <w:r>
-        <w:t xml:space="preserve"> és MS Management Studio </w:t>
+        <w:t xml:space="preserve">-t </w:t>
+      </w:r>
+      <w:r>
+        <w:t>fogjuk alkalmazni.</w:t>
+      </w:r>
+      <w:r>
+        <w:t xml:space="preserve"> </w:t>
       </w:r>
     </w:p>
     <w:p>
@@ -25794,8 +26814,150 @@
       <w:pPr>
         <w:pStyle w:val="Cmsor2"/>
       </w:pPr>
-      <w:r>
-        <w:t xml:space="preserve">Ráfordítások </w:t>
+      <w:bookmarkStart w:id="5" w:name="_Hlk100771533"/>
+      <w:r>
+        <w:t>Felmerülő költségek</w:t>
+      </w:r>
+    </w:p>
+    <w:p>
+      <w:pPr>
+        <w:pStyle w:val="Szvegtrzs"/>
+        <w:numPr>
+          <w:ilvl w:val="0"/>
+          <w:numId w:val="26"/>
+        </w:numPr>
+        <w:spacing w:line="360" w:lineRule="auto"/>
+        <w:jc w:val="both"/>
+      </w:pPr>
+      <w:r>
+        <w:t>Fejlesztési költség</w:t>
+      </w:r>
+      <w:r>
+        <w:t xml:space="preserve">ek </w:t>
+      </w:r>
+    </w:p>
+    <w:p>
+      <w:pPr>
+        <w:pStyle w:val="Szvegtrzs"/>
+        <w:numPr>
+          <w:ilvl w:val="0"/>
+          <w:numId w:val="26"/>
+        </w:numPr>
+        <w:spacing w:line="360" w:lineRule="auto"/>
+        <w:jc w:val="both"/>
+      </w:pPr>
+      <w:r>
+        <w:t>Karbantartási költség</w:t>
+      </w:r>
+      <w:r>
+        <w:t xml:space="preserve">ek </w:t>
+      </w:r>
+    </w:p>
+    <w:p>
+      <w:pPr>
+        <w:pStyle w:val="Szvegtrzs"/>
+        <w:numPr>
+          <w:ilvl w:val="0"/>
+          <w:numId w:val="26"/>
+        </w:numPr>
+        <w:spacing w:line="360" w:lineRule="auto"/>
+        <w:jc w:val="both"/>
+      </w:pPr>
+      <w:r>
+        <w:t>Üzemeltetési költség</w:t>
+      </w:r>
+      <w:r>
+        <w:t xml:space="preserve">ek </w:t>
+      </w:r>
+    </w:p>
+    <w:p>
+      <w:pPr>
+        <w:pStyle w:val="Szvegtrzs"/>
+        <w:numPr>
+          <w:ilvl w:val="0"/>
+          <w:numId w:val="26"/>
+        </w:numPr>
+        <w:spacing w:line="360" w:lineRule="auto"/>
+        <w:jc w:val="both"/>
+      </w:pPr>
+      <w:r>
+        <w:t>Technikai követelmények</w:t>
+      </w:r>
+      <w:r>
+        <w:t xml:space="preserve"> </w:t>
+      </w:r>
+    </w:p>
+    <w:p>
+      <w:pPr>
+        <w:pStyle w:val="Szvegtrzs"/>
+        <w:numPr>
+          <w:ilvl w:val="0"/>
+          <w:numId w:val="26"/>
+        </w:numPr>
+        <w:spacing w:line="360" w:lineRule="auto"/>
+        <w:jc w:val="both"/>
+      </w:pPr>
+      <w:r>
+        <w:t>Jogi költség</w:t>
+      </w:r>
+      <w:r>
+        <w:t xml:space="preserve">ek </w:t>
+      </w:r>
+    </w:p>
+    <w:p>
+      <w:pPr>
+        <w:pStyle w:val="Szvegtrzs"/>
+        <w:numPr>
+          <w:ilvl w:val="0"/>
+          <w:numId w:val="26"/>
+        </w:numPr>
+        <w:spacing w:line="360" w:lineRule="auto"/>
+        <w:jc w:val="both"/>
+      </w:pPr>
+      <w:proofErr w:type="spellStart"/>
+      <w:r>
+        <w:t>Domain</w:t>
+      </w:r>
+      <w:proofErr w:type="spellEnd"/>
+      <w:r>
+        <w:t xml:space="preserve"> név bérlése</w:t>
+      </w:r>
+      <w:r>
+        <w:t xml:space="preserve"> </w:t>
+      </w:r>
+    </w:p>
+    <w:p>
+      <w:pPr>
+        <w:pStyle w:val="Szvegtrzs"/>
+        <w:numPr>
+          <w:ilvl w:val="0"/>
+          <w:numId w:val="26"/>
+        </w:numPr>
+        <w:spacing w:line="360" w:lineRule="auto"/>
+        <w:jc w:val="both"/>
+      </w:pPr>
+      <w:r>
+        <w:t xml:space="preserve">Amortizáció </w:t>
+      </w:r>
+    </w:p>
+    <w:p>
+      <w:pPr>
+        <w:pStyle w:val="Cmsor2"/>
+      </w:pPr>
+      <w:r>
+        <w:t xml:space="preserve">TCO </w:t>
+      </w:r>
+      <w:r>
+        <w:t>(</w:t>
+      </w:r>
+      <w:r>
+        <w:rPr>
+          <w:lang w:val="en-US"/>
+        </w:rPr>
+        <w:t>Total Cost of Ownership</w:t>
+      </w:r>
+      <w:r>
+        <w:t>)</w:t>
       </w:r>
     </w:p>
     <w:p>
@@ -25805,18 +26967,13 @@
         <w:jc w:val="both"/>
       </w:pPr>
       <w:r>
-        <w:t>Abc</w:t>
-      </w:r>
-      <w:r>
-        <w:t xml:space="preserve"> </w:t>
-      </w:r>
-    </w:p>
-    <w:p>
-      <w:pPr>
-        <w:pStyle w:val="Cmsor2"/>
-      </w:pPr>
-      <w:r>
-        <w:t xml:space="preserve">Technikai követelmények </w:t>
+        <w:t>A TCO-t magyarul egy termék valódi árának is nevez</w:t>
+      </w:r>
+      <w:r>
+        <w:t>i</w:t>
+      </w:r>
+      <w:r>
+        <w:t>k. Röviden összefoglalva ez a szám egy rendszer teljes élettartamára vetített költségek összege, mely sok tényezőből épül fel.</w:t>
       </w:r>
     </w:p>
     <w:p>
@@ -25824,17 +26981,17 @@
         <w:pStyle w:val="Szvegtrzs"/>
         <w:spacing w:line="360" w:lineRule="auto"/>
         <w:jc w:val="both"/>
-      </w:pPr>
-      <w:r>
-        <w:t xml:space="preserve">Abc </w:t>
-      </w:r>
-    </w:p>
-    <w:p>
-      <w:pPr>
-        <w:pStyle w:val="Cmsor2"/>
-      </w:pPr>
-      <w:r>
-        <w:t xml:space="preserve">Beszerzési, üzemeltetési költségek </w:t>
+        <w:rPr>
+          <w:b/>
+          <w:bCs/>
+        </w:rPr>
+      </w:pPr>
+      <w:r>
+        <w:rPr>
+          <w:b/>
+          <w:bCs/>
+        </w:rPr>
+        <w:t>Munkabér:</w:t>
       </w:r>
     </w:p>
     <w:p>
@@ -25844,15 +27001,13 @@
         <w:jc w:val="both"/>
       </w:pPr>
       <w:r>
-        <w:t xml:space="preserve">Abc </w:t>
-      </w:r>
-    </w:p>
-    <w:p>
-      <w:pPr>
-        <w:pStyle w:val="Cmsor2"/>
-      </w:pPr>
-      <w:r>
-        <w:t xml:space="preserve">Amortizáció </w:t>
+        <w:t>6 fő van a csapatban, átlagosan heti 8 órát foglalkozik egy csapattag a feladattal, valamint a projekt 1 félévig, azaz tételezzük fel, hogy 6 hónapig tart. A bruttó órabér legyen kb. 10</w:t>
+      </w:r>
+      <w:r>
+        <w:t>.</w:t>
+      </w:r>
+      <w:r>
+        <w:t>000 Ft. Ezen adatok alapján a teljes projektben a bérek költsége itt látható:</w:t>
       </w:r>
     </w:p>
     <w:p>
@@ -25862,15 +27017,105 @@
         <w:jc w:val="both"/>
       </w:pPr>
       <w:r>
-        <w:t xml:space="preserve">Abc </w:t>
-      </w:r>
-    </w:p>
-    <w:p>
-      <w:pPr>
-        <w:pStyle w:val="Cmsor2"/>
-      </w:pPr>
-      <w:r>
-        <w:t xml:space="preserve">TCO </w:t>
+        <w:t>Bruttó munkabér = 6</w:t>
+      </w:r>
+      <w:r>
+        <w:t xml:space="preserve"> </w:t>
+      </w:r>
+      <w:r>
+        <w:t>*</w:t>
+      </w:r>
+      <w:r>
+        <w:t xml:space="preserve"> </w:t>
+      </w:r>
+      <w:r>
+        <w:t>8</w:t>
+      </w:r>
+      <w:r>
+        <w:t xml:space="preserve"> </w:t>
+      </w:r>
+      <w:r>
+        <w:t>*</w:t>
+      </w:r>
+      <w:r>
+        <w:t xml:space="preserve"> </w:t>
+      </w:r>
+      <w:r>
+        <w:t>4</w:t>
+      </w:r>
+      <w:r>
+        <w:t xml:space="preserve"> </w:t>
+      </w:r>
+      <w:r>
+        <w:t>*</w:t>
+      </w:r>
+      <w:r>
+        <w:t xml:space="preserve"> </w:t>
+      </w:r>
+      <w:r>
+        <w:t>10</w:t>
+      </w:r>
+      <w:r>
+        <w:t>.</w:t>
+      </w:r>
+      <w:r>
+        <w:t>000 Ft/hó = 1</w:t>
+      </w:r>
+      <w:r>
+        <w:t>.</w:t>
+      </w:r>
+      <w:r>
+        <w:t>920</w:t>
+      </w:r>
+      <w:r>
+        <w:t>.</w:t>
+      </w:r>
+      <w:r>
+        <w:t xml:space="preserve">000 Ft/hó </w:t>
+      </w:r>
+      <w:r>
+        <w:sym w:font="Wingdings" w:char="F0E0"/>
+      </w:r>
+      <w:r>
+        <w:t xml:space="preserve"> 6 hónapra: </w:t>
+      </w:r>
+      <w:r>
+        <w:rPr>
+          <w:b/>
+          <w:bCs/>
+        </w:rPr>
+        <w:t>11</w:t>
+      </w:r>
+      <w:r>
+        <w:rPr>
+          <w:b/>
+          <w:bCs/>
+        </w:rPr>
+        <w:t>.</w:t>
+      </w:r>
+      <w:r>
+        <w:rPr>
+          <w:b/>
+          <w:bCs/>
+        </w:rPr>
+        <w:t>520</w:t>
+      </w:r>
+      <w:r>
+        <w:rPr>
+          <w:b/>
+          <w:bCs/>
+        </w:rPr>
+        <w:t>.</w:t>
+      </w:r>
+      <w:r>
+        <w:rPr>
+          <w:b/>
+          <w:bCs/>
+        </w:rPr>
+        <w:t xml:space="preserve">000 Ft </w:t>
+      </w:r>
+      <w:r>
+        <w:t>bruttó költség</w:t>
       </w:r>
     </w:p>
     <w:p>
@@ -25878,17 +27123,17 @@
         <w:pStyle w:val="Szvegtrzs"/>
         <w:spacing w:line="360" w:lineRule="auto"/>
         <w:jc w:val="both"/>
-      </w:pPr>
-      <w:r>
-        <w:t xml:space="preserve">Abc </w:t>
-      </w:r>
-    </w:p>
-    <w:p>
-      <w:pPr>
-        <w:pStyle w:val="Cmsor2"/>
-      </w:pPr>
-      <w:r>
-        <w:t xml:space="preserve">Fenntarthatóság növelése, költségek csökkentése </w:t>
+        <w:rPr>
+          <w:b/>
+          <w:bCs/>
+        </w:rPr>
+      </w:pPr>
+      <w:r>
+        <w:rPr>
+          <w:b/>
+          <w:bCs/>
+        </w:rPr>
+        <w:t>Technológiai háttér:</w:t>
       </w:r>
     </w:p>
     <w:p>
@@ -25898,15 +27143,33 @@
         <w:jc w:val="both"/>
       </w:pPr>
       <w:r>
-        <w:t xml:space="preserve">Abc </w:t>
-      </w:r>
-    </w:p>
-    <w:p>
-      <w:pPr>
-        <w:pStyle w:val="Cmsor2"/>
-      </w:pPr>
-      <w:r>
-        <w:t xml:space="preserve">Jövőbeli bevételi lehetőségek </w:t>
+        <w:t xml:space="preserve">Mivel mind a VS </w:t>
+      </w:r>
+      <w:proofErr w:type="spellStart"/>
+      <w:r>
+        <w:t>Code</w:t>
+      </w:r>
+      <w:proofErr w:type="spellEnd"/>
+      <w:r>
+        <w:t xml:space="preserve"> mind a </w:t>
+      </w:r>
+      <w:proofErr w:type="spellStart"/>
+      <w:r>
+        <w:t>PhpMyAdmin</w:t>
+      </w:r>
+      <w:proofErr w:type="spellEnd"/>
+      <w:r>
+        <w:t xml:space="preserve"> ingyenes szoftver, így ezek költsége </w:t>
+      </w:r>
+      <w:r>
+        <w:rPr>
+          <w:b/>
+          <w:bCs/>
+        </w:rPr>
+        <w:t>0 Ft</w:t>
+      </w:r>
+      <w:r>
+        <w:t>.</w:t>
       </w:r>
     </w:p>
     <w:p>
@@ -25916,17 +27179,73 @@
         <w:jc w:val="both"/>
       </w:pPr>
       <w:r>
-        <w:t xml:space="preserve">Abc </w:t>
-      </w:r>
-    </w:p>
-    <w:p>
-      <w:pPr>
-        <w:pStyle w:val="Cmsor1"/>
+        <w:t xml:space="preserve">Amennyiben a vállalkozás növekedik szükség lehet új szerver vásárlásra, valamint egyéb váratlan költségek is felmerülhetnek, erre szánjunk </w:t>
+      </w:r>
+      <w:proofErr w:type="spellStart"/>
+      <w:r>
+        <w:t>br</w:t>
+      </w:r>
+      <w:proofErr w:type="spellEnd"/>
+      <w:r>
+        <w:t xml:space="preserve">. </w:t>
+      </w:r>
+      <w:r>
+        <w:rPr>
+          <w:b/>
+          <w:bCs/>
+        </w:rPr>
+        <w:t>6</w:t>
+      </w:r>
+      <w:r>
+        <w:rPr>
+          <w:b/>
+          <w:bCs/>
+        </w:rPr>
+        <w:t>.</w:t>
+      </w:r>
+      <w:r>
+        <w:rPr>
+          <w:b/>
+          <w:bCs/>
+        </w:rPr>
+        <w:t>000</w:t>
+      </w:r>
+      <w:r>
+        <w:rPr>
+          <w:b/>
+          <w:bCs/>
+        </w:rPr>
+        <w:t>.</w:t>
+      </w:r>
+      <w:r>
+        <w:rPr>
+          <w:b/>
+          <w:bCs/>
+        </w:rPr>
+        <w:t>000 Ft</w:t>
+      </w:r>
+      <w:r>
+        <w:t>-ot a félév során.</w:t>
+      </w:r>
+    </w:p>
+    <w:p>
+      <w:pPr>
+        <w:pStyle w:val="Szvegtrzs"/>
+        <w:pageBreakBefore/>
+        <w:spacing w:line="360" w:lineRule="auto"/>
         <w:jc w:val="both"/>
-      </w:pPr>
-      <w:r>
+        <w:rPr>
+          <w:b/>
+          <w:bCs/>
+        </w:rPr>
+      </w:pPr>
+      <w:r>
+        <w:rPr>
+          <w:b/>
+          <w:bCs/>
+        </w:rPr>
         <w:lastRenderedPageBreak/>
-        <w:t xml:space="preserve">Adatbázis terv </w:t>
+        <w:t xml:space="preserve">Egyéb költségek: </w:t>
       </w:r>
     </w:p>
     <w:p>
@@ -25936,17 +27255,109 @@
         <w:jc w:val="both"/>
       </w:pPr>
       <w:r>
-        <w:t>Abc</w:t>
-      </w:r>
-    </w:p>
-    <w:p>
-      <w:pPr>
-        <w:pStyle w:val="Cmsor1"/>
-        <w:jc w:val="both"/>
-      </w:pPr>
-      <w:r>
-        <w:lastRenderedPageBreak/>
-        <w:t xml:space="preserve">GUI terv </w:t>
+        <w:t>Vannak bizonyos alapköltségek is, melyek a villamos energia, fűtés, víz, valamint iroda bérlés</w:t>
+      </w:r>
+      <w:r>
+        <w:t xml:space="preserve">. </w:t>
+      </w:r>
+      <w:r>
+        <w:t>Egy kisebb lakást, melyet irodaként be lehet rendezni kb</w:t>
+      </w:r>
+      <w:r>
+        <w:t>.</w:t>
+      </w:r>
+      <w:r>
+        <w:t xml:space="preserve"> Győrben 120</w:t>
+      </w:r>
+      <w:r>
+        <w:t>.</w:t>
+      </w:r>
+      <w:r>
+        <w:t xml:space="preserve">000 Ft/hó + rezsiért lehet bérelni. Utóbbira számoljunk átlag </w:t>
+      </w:r>
+      <w:r>
+        <w:t>15.</w:t>
+      </w:r>
+      <w:r>
+        <w:t>000 Ft-</w:t>
+      </w:r>
+      <w:r>
+        <w:t>ot emberenként, összesen 90.000 Ft-ot</w:t>
+      </w:r>
+      <w:r>
+        <w:t>.</w:t>
+      </w:r>
+      <w:r>
+        <w:t xml:space="preserve"> </w:t>
+      </w:r>
+      <w:r>
+        <w:t>Így ez félévre vetítve: (120</w:t>
+      </w:r>
+      <w:r>
+        <w:t>.</w:t>
+      </w:r>
+      <w:r>
+        <w:t>000</w:t>
+      </w:r>
+      <w:r>
+        <w:t xml:space="preserve"> </w:t>
+      </w:r>
+      <w:r>
+        <w:t>+</w:t>
+      </w:r>
+      <w:r>
+        <w:t xml:space="preserve"> </w:t>
+      </w:r>
+      <w:r>
+        <w:t>9</w:t>
+      </w:r>
+      <w:r>
+        <w:t>0</w:t>
+      </w:r>
+      <w:r>
+        <w:t>.</w:t>
+      </w:r>
+      <w:r>
+        <w:t xml:space="preserve">000) * 6 </w:t>
+      </w:r>
+      <w:proofErr w:type="spellStart"/>
+      <w:r>
+        <w:t>b</w:t>
+      </w:r>
+      <w:r>
+        <w:t>r</w:t>
+      </w:r>
+      <w:proofErr w:type="spellEnd"/>
+      <w:r>
+        <w:t xml:space="preserve">. Ft =  bruttó </w:t>
+      </w:r>
+      <w:r>
+        <w:rPr>
+          <w:b/>
+          <w:bCs/>
+        </w:rPr>
+        <w:t>1.26</w:t>
+      </w:r>
+      <w:r>
+        <w:rPr>
+          <w:b/>
+          <w:bCs/>
+        </w:rPr>
+        <w:t>0</w:t>
+      </w:r>
+      <w:r>
+        <w:rPr>
+          <w:b/>
+          <w:bCs/>
+        </w:rPr>
+        <w:t>.</w:t>
+      </w:r>
+      <w:r>
+        <w:rPr>
+          <w:b/>
+          <w:bCs/>
+        </w:rPr>
+        <w:t>000 Ft</w:t>
       </w:r>
     </w:p>
     <w:p>
@@ -25954,13 +27365,323 @@
         <w:pStyle w:val="Szvegtrzs"/>
         <w:spacing w:line="360" w:lineRule="auto"/>
         <w:jc w:val="both"/>
+        <w:rPr>
+          <w:u w:val="single"/>
+        </w:rPr>
+      </w:pPr>
+      <w:r>
+        <w:t xml:space="preserve">A fenti </w:t>
+      </w:r>
+      <w:r>
+        <w:t xml:space="preserve">költségeket </w:t>
+      </w:r>
+      <w:r>
+        <w:t>összesítve</w:t>
+      </w:r>
+      <w:r>
+        <w:t xml:space="preserve"> a CTO: 11</w:t>
+      </w:r>
+      <w:r>
+        <w:t>.</w:t>
+      </w:r>
+      <w:r>
+        <w:t>520</w:t>
+      </w:r>
+      <w:r>
+        <w:t>.</w:t>
+      </w:r>
+      <w:r>
+        <w:t>000 + 6</w:t>
+      </w:r>
+      <w:r>
+        <w:t>.</w:t>
+      </w:r>
+      <w:r>
+        <w:t>000</w:t>
+      </w:r>
+      <w:r>
+        <w:t>.</w:t>
+      </w:r>
+      <w:r>
+        <w:t xml:space="preserve">000 + </w:t>
+      </w:r>
+      <w:r>
+        <w:t>1.260.</w:t>
+      </w:r>
+      <w:r>
+        <w:t xml:space="preserve">000 = </w:t>
+      </w:r>
+      <w:r>
+        <w:rPr>
+          <w:b/>
+          <w:bCs/>
+          <w:u w:val="single"/>
+        </w:rPr>
+        <w:t>18</w:t>
+      </w:r>
+      <w:r>
+        <w:rPr>
+          <w:b/>
+          <w:bCs/>
+          <w:u w:val="single"/>
+        </w:rPr>
+        <w:t>.78</w:t>
+      </w:r>
+      <w:r>
+        <w:rPr>
+          <w:b/>
+          <w:bCs/>
+          <w:u w:val="single"/>
+        </w:rPr>
+        <w:t>0</w:t>
+      </w:r>
+      <w:r>
+        <w:rPr>
+          <w:b/>
+          <w:bCs/>
+          <w:u w:val="single"/>
+        </w:rPr>
+        <w:t>.</w:t>
+      </w:r>
+      <w:r>
+        <w:rPr>
+          <w:b/>
+          <w:bCs/>
+          <w:u w:val="single"/>
+        </w:rPr>
+        <w:t>000 Ft</w:t>
+      </w:r>
+    </w:p>
+    <w:p>
+      <w:pPr>
+        <w:pStyle w:val="Cmsor2"/>
+      </w:pPr>
+      <w:r>
+        <w:t xml:space="preserve">Tervezett bevételek </w:t>
+      </w:r>
+    </w:p>
+    <w:p>
+      <w:pPr>
+        <w:pStyle w:val="Szvegtrzs"/>
+        <w:numPr>
+          <w:ilvl w:val="0"/>
+          <w:numId w:val="26"/>
+        </w:numPr>
+        <w:spacing w:line="360" w:lineRule="auto"/>
+        <w:jc w:val="both"/>
+      </w:pPr>
+      <w:r>
+        <w:t>Szponzorok</w:t>
+      </w:r>
+      <w:r>
+        <w:t xml:space="preserve"> szerzése, befektetők bevonása </w:t>
+      </w:r>
+      <w:r>
+        <w:t xml:space="preserve"> </w:t>
+      </w:r>
+    </w:p>
+    <w:p>
+      <w:pPr>
+        <w:pStyle w:val="Szvegtrzs"/>
+        <w:numPr>
+          <w:ilvl w:val="0"/>
+          <w:numId w:val="26"/>
+        </w:numPr>
+        <w:spacing w:line="360" w:lineRule="auto"/>
+        <w:jc w:val="both"/>
+      </w:pPr>
+      <w:r>
+        <w:t>R</w:t>
+      </w:r>
+      <w:r>
+        <w:t xml:space="preserve">eklámok </w:t>
+      </w:r>
+      <w:r>
+        <w:t xml:space="preserve">megjelenítése az appon belül </w:t>
+      </w:r>
+    </w:p>
+    <w:p>
+      <w:pPr>
+        <w:pStyle w:val="Szvegtrzs"/>
+        <w:numPr>
+          <w:ilvl w:val="0"/>
+          <w:numId w:val="26"/>
+        </w:numPr>
+        <w:spacing w:line="360" w:lineRule="auto"/>
+        <w:jc w:val="both"/>
+      </w:pPr>
+      <w:r>
+        <w:t xml:space="preserve">Terjeszkedés más településekre, más egyetemekre </w:t>
+      </w:r>
+    </w:p>
+    <w:p>
+      <w:pPr>
+        <w:pStyle w:val="Cmsor2"/>
+      </w:pPr>
+      <w:r>
+        <w:t xml:space="preserve">Fenntarthatóság növelése, költségek csökkentése </w:t>
+      </w:r>
+    </w:p>
+    <w:p>
+      <w:pPr>
+        <w:pStyle w:val="Szvegtrzs"/>
+        <w:numPr>
+          <w:ilvl w:val="0"/>
+          <w:numId w:val="26"/>
+        </w:numPr>
+        <w:spacing w:line="360" w:lineRule="auto"/>
+        <w:jc w:val="both"/>
+      </w:pPr>
+      <w:r>
+        <w:t xml:space="preserve">Saját szerverpark üzemeltetése </w:t>
+      </w:r>
+    </w:p>
+    <w:p>
+      <w:pPr>
+        <w:pStyle w:val="Szvegtrzs"/>
+        <w:numPr>
+          <w:ilvl w:val="0"/>
+          <w:numId w:val="26"/>
+        </w:numPr>
+        <w:spacing w:line="360" w:lineRule="auto"/>
+        <w:jc w:val="both"/>
+      </w:pPr>
+      <w:r>
+        <w:t xml:space="preserve">Saját </w:t>
+      </w:r>
+      <w:proofErr w:type="spellStart"/>
+      <w:r>
+        <w:t>domain</w:t>
+      </w:r>
+      <w:proofErr w:type="spellEnd"/>
+      <w:r>
+        <w:t xml:space="preserve"> </w:t>
+      </w:r>
+      <w:proofErr w:type="spellStart"/>
+      <w:r>
+        <w:t>hostolása</w:t>
+      </w:r>
+      <w:proofErr w:type="spellEnd"/>
+      <w:r>
+        <w:t xml:space="preserve"> </w:t>
+      </w:r>
+    </w:p>
+    <w:p>
+      <w:pPr>
+        <w:pStyle w:val="Cmsor2"/>
+      </w:pPr>
+      <w:r>
+        <w:t xml:space="preserve">Jövőbeli bevételi lehetőségek </w:t>
+      </w:r>
+    </w:p>
+    <w:p>
+      <w:pPr>
+        <w:pStyle w:val="Szvegtrzs"/>
+        <w:numPr>
+          <w:ilvl w:val="0"/>
+          <w:numId w:val="26"/>
+        </w:numPr>
+        <w:spacing w:line="360" w:lineRule="auto"/>
+        <w:jc w:val="both"/>
+      </w:pPr>
+      <w:r>
+        <w:t xml:space="preserve">Prémium előfizetés lehetősége </w:t>
+      </w:r>
+    </w:p>
+    <w:p>
+      <w:pPr>
+        <w:pStyle w:val="Szvegtrzs"/>
+        <w:numPr>
+          <w:ilvl w:val="0"/>
+          <w:numId w:val="26"/>
+        </w:numPr>
+        <w:spacing w:line="360" w:lineRule="auto"/>
+        <w:jc w:val="both"/>
+      </w:pPr>
+      <w:r>
+        <w:t>Szolgáltatások fizetőssé tétele</w:t>
+      </w:r>
+      <w:r>
+        <w:t xml:space="preserve"> </w:t>
+      </w:r>
+    </w:p>
+    <w:p>
+      <w:pPr>
+        <w:pStyle w:val="Szvegtrzs"/>
+        <w:numPr>
+          <w:ilvl w:val="0"/>
+          <w:numId w:val="26"/>
+        </w:numPr>
+        <w:spacing w:line="360" w:lineRule="auto"/>
+        <w:jc w:val="both"/>
+      </w:pPr>
+      <w:r>
+        <w:t>Egyszeri és havidíja</w:t>
+      </w:r>
+      <w:r>
+        <w:t>s szolgáltatások</w:t>
+      </w:r>
+      <w:r>
+        <w:t xml:space="preserve"> bevezetése </w:t>
+      </w:r>
+    </w:p>
+    <w:p>
+      <w:pPr>
+        <w:pStyle w:val="Szvegtrzs"/>
+        <w:numPr>
+          <w:ilvl w:val="0"/>
+          <w:numId w:val="26"/>
+        </w:numPr>
+        <w:spacing w:line="360" w:lineRule="auto"/>
+        <w:jc w:val="both"/>
+      </w:pPr>
+      <w:r>
+        <w:t xml:space="preserve">Program bérbeadása </w:t>
+      </w:r>
+    </w:p>
+    <w:bookmarkEnd w:id="5"/>
+    <w:p>
+      <w:pPr>
+        <w:pStyle w:val="Cmsor1"/>
+        <w:jc w:val="both"/>
+      </w:pPr>
+      <w:r>
+        <w:lastRenderedPageBreak/>
+        <w:t xml:space="preserve">Adatbázis terv </w:t>
+      </w:r>
+    </w:p>
+    <w:p>
+      <w:pPr>
+        <w:pStyle w:val="Szvegtrzs"/>
+        <w:spacing w:line="360" w:lineRule="auto"/>
+        <w:jc w:val="both"/>
       </w:pPr>
       <w:r>
         <w:t>Abc</w:t>
       </w:r>
     </w:p>
+    <w:p>
+      <w:pPr>
+        <w:pStyle w:val="Cmsor1"/>
+        <w:jc w:val="both"/>
+      </w:pPr>
+      <w:r>
+        <w:lastRenderedPageBreak/>
+        <w:t xml:space="preserve">GUI terv </w:t>
+      </w:r>
+    </w:p>
+    <w:p>
+      <w:pPr>
+        <w:pStyle w:val="Szvegtrzs"/>
+        <w:spacing w:line="360" w:lineRule="auto"/>
+        <w:jc w:val="both"/>
+      </w:pPr>
+      <w:r>
+        <w:t>Abc</w:t>
+      </w:r>
+    </w:p>
     <w:sectPr>
-      <w:footerReference w:type="default" r:id="rId16"/>
+      <w:footerReference w:type="default" r:id="rId18"/>
       <w:type w:val="continuous"/>
       <w:pgSz w:w="11906" w:h="16838"/>
       <w:pgMar w:top="1440" w:right="1440" w:bottom="1440" w:left="1701" w:header="1134" w:footer="1134" w:gutter="0"/>
@@ -26300,7 +28021,7 @@
   <w:abstractNum w:abstractNumId="2" w15:restartNumberingAfterBreak="0">
     <w:nsid w:val="02CD1A63"/>
     <w:multiLevelType w:val="hybridMultilevel"/>
-    <w:tmpl w:val="D84C5E60"/>
+    <w:tmpl w:val="7E540514"/>
     <w:lvl w:ilvl="0" w:tplc="040E0001">
       <w:start w:val="1"/>
       <w:numFmt w:val="bullet"/>

</xml_diff>